<commit_message>
fixed GUI and word file mistakes
</commit_message>
<xml_diff>
--- a/word file/קובץ תשובת המרצה לעבודה 24086.docx
+++ b/word file/קובץ תשובת המרצה לעבודה 24086.docx
@@ -1,6 +1,6 @@
 
 <file path=word/document.xml><?xml version="1.0" encoding="utf-8"?>
-<w:document xmlns:wpc="http://schemas.microsoft.com/office/word/2010/wordprocessingCanvas" xmlns:cx="http://schemas.microsoft.com/office/drawing/2014/chartex" xmlns:mc="http://schemas.openxmlformats.org/markup-compatibility/2006" xmlns:o="urn:schemas-microsoft-com:office:office" xmlns:r="http://schemas.openxmlformats.org/officeDocument/2006/relationships" xmlns:m="http://schemas.openxmlformats.org/officeDocument/2006/math" xmlns:v="urn:schemas-microsoft-com:vml" xmlns:wp14="http://schemas.microsoft.com/office/word/2010/wordprocessingDrawing" xmlns:wp="http://schemas.openxmlformats.org/drawingml/2006/wordprocessingDrawing" xmlns:w10="urn:schemas-microsoft-com:office:word" xmlns:w="http://schemas.openxmlformats.org/wordprocessingml/2006/main" xmlns:w14="http://schemas.microsoft.com/office/word/2010/wordml" xmlns:w15="http://schemas.microsoft.com/office/word/2012/wordml" xmlns:w16se="http://schemas.microsoft.com/office/word/2015/wordml/symex" xmlns:wpg="http://schemas.microsoft.com/office/word/2010/wordprocessingGroup" xmlns:wpi="http://schemas.microsoft.com/office/word/2010/wordprocessingInk" xmlns:wne="http://schemas.microsoft.com/office/word/2006/wordml" xmlns:wps="http://schemas.microsoft.com/office/word/2010/wordprocessingShape" mc:Ignorable="w14 w15 w16se wp14">
+<w:document xmlns:wpc="http://schemas.microsoft.com/office/word/2010/wordprocessingCanvas" xmlns:cx="http://schemas.microsoft.com/office/drawing/2014/chartex" xmlns:cx1="http://schemas.microsoft.com/office/drawing/2015/9/8/chartex" xmlns:cx2="http://schemas.microsoft.com/office/drawing/2015/10/21/chartex" xmlns:cx3="http://schemas.microsoft.com/office/drawing/2016/5/9/chartex" xmlns:cx4="http://schemas.microsoft.com/office/drawing/2016/5/10/chartex" xmlns:cx5="http://schemas.microsoft.com/office/drawing/2016/5/11/chartex" xmlns:cx6="http://schemas.microsoft.com/office/drawing/2016/5/12/chartex" xmlns:cx7="http://schemas.microsoft.com/office/drawing/2016/5/13/chartex" xmlns:cx8="http://schemas.microsoft.com/office/drawing/2016/5/14/chartex" xmlns:mc="http://schemas.openxmlformats.org/markup-compatibility/2006" xmlns:aink="http://schemas.microsoft.com/office/drawing/2016/ink" xmlns:am3d="http://schemas.microsoft.com/office/drawing/2017/model3d" xmlns:o="urn:schemas-microsoft-com:office:office" xmlns:oel="http://schemas.microsoft.com/office/2019/extlst" xmlns:r="http://schemas.openxmlformats.org/officeDocument/2006/relationships" xmlns:m="http://schemas.openxmlformats.org/officeDocument/2006/math" xmlns:v="urn:schemas-microsoft-com:vml" xmlns:wp14="http://schemas.microsoft.com/office/word/2010/wordprocessingDrawing" xmlns:wp="http://schemas.openxmlformats.org/drawingml/2006/wordprocessingDrawing" xmlns:w10="urn:schemas-microsoft-com:office:word" xmlns:w="http://schemas.openxmlformats.org/wordprocessingml/2006/main" xmlns:w14="http://schemas.microsoft.com/office/word/2010/wordml" xmlns:w15="http://schemas.microsoft.com/office/word/2012/wordml" xmlns:w16cex="http://schemas.microsoft.com/office/word/2018/wordml/cex" xmlns:w16cid="http://schemas.microsoft.com/office/word/2016/wordml/cid" xmlns:w16="http://schemas.microsoft.com/office/word/2018/wordml" xmlns:w16du="http://schemas.microsoft.com/office/word/2023/wordml/word16du" xmlns:w16sdtdh="http://schemas.microsoft.com/office/word/2020/wordml/sdtdatahash" xmlns:w16sdtfl="http://schemas.microsoft.com/office/word/2024/wordml/sdtformatlock" xmlns:w16se="http://schemas.microsoft.com/office/word/2015/wordml/symex" xmlns:wpg="http://schemas.microsoft.com/office/word/2010/wordprocessingGroup" xmlns:wpi="http://schemas.microsoft.com/office/word/2010/wordprocessingInk" xmlns:wne="http://schemas.microsoft.com/office/word/2006/wordml" xmlns:wps="http://schemas.microsoft.com/office/word/2010/wordprocessingShape" mc:Ignorable="w14 w15 w16se w16cid w16 w16cex w16sdtdh w16sdtfl w16du wp14">
   <w:body>
     <w:p>
       <w:pPr>
@@ -1229,17 +1229,8 @@
                 <w:sz w:val="24"/>
                 <w:szCs w:val="24"/>
               </w:rPr>
-              <w:t xml:space="preserve"> / </w:t>
-            </w:r>
-            <w:proofErr w:type="spellStart"/>
-            <w:r>
-              <w:rPr>
-                <w:sz w:val="24"/>
-                <w:szCs w:val="24"/>
-              </w:rPr>
-              <w:t>Mba</w:t>
-            </w:r>
-            <w:proofErr w:type="spellEnd"/>
+              <w:t xml:space="preserve"> / Mba</w:t>
+            </w:r>
           </w:p>
         </w:tc>
         <w:tc>
@@ -1591,7 +1582,7 @@
     </w:p>
     <w:p>
       <w:pPr>
-        <w:pStyle w:val="1"/>
+        <w:pStyle w:val="Heading1"/>
         <w:rPr>
           <w:sz w:val="24"/>
           <w:szCs w:val="24"/>
@@ -1667,7 +1658,7 @@
     </w:p>
     <w:p>
       <w:pPr>
-        <w:pStyle w:val="1"/>
+        <w:pStyle w:val="Heading1"/>
         <w:rPr>
           <w:sz w:val="24"/>
           <w:szCs w:val="24"/>
@@ -1692,7 +1683,7 @@
     </w:p>
     <w:p>
       <w:pPr>
-        <w:pStyle w:val="2"/>
+        <w:pStyle w:val="Heading2"/>
         <w:rPr>
           <w:sz w:val="24"/>
           <w:szCs w:val="24"/>
@@ -1819,7 +1810,7 @@
     </w:p>
     <w:p>
       <w:pPr>
-        <w:pStyle w:val="2"/>
+        <w:pStyle w:val="Heading2"/>
         <w:rPr>
           <w:sz w:val="24"/>
           <w:szCs w:val="24"/>
@@ -2041,7 +2032,7 @@
     </w:p>
     <w:p>
       <w:pPr>
-        <w:pStyle w:val="1"/>
+        <w:pStyle w:val="Heading1"/>
         <w:rPr>
           <w:color w:val="32074F"/>
           <w:sz w:val="24"/>
@@ -2356,7 +2347,7 @@
     </w:p>
     <w:p>
       <w:pPr>
-        <w:pStyle w:val="1"/>
+        <w:pStyle w:val="Heading1"/>
         <w:rPr>
           <w:sz w:val="24"/>
           <w:szCs w:val="24"/>
@@ -2495,7 +2486,7 @@
     </w:p>
     <w:p>
       <w:pPr>
-        <w:pStyle w:val="1"/>
+        <w:pStyle w:val="Heading1"/>
         <w:rPr>
           <w:sz w:val="24"/>
           <w:szCs w:val="24"/>
@@ -2513,7 +2504,7 @@
     </w:p>
     <w:p>
       <w:pPr>
-        <w:pStyle w:val="2"/>
+        <w:pStyle w:val="Heading2"/>
         <w:rPr>
           <w:sz w:val="24"/>
           <w:szCs w:val="24"/>
@@ -2628,7 +2619,7 @@
     </w:p>
     <w:p>
       <w:pPr>
-        <w:pStyle w:val="2"/>
+        <w:pStyle w:val="Heading2"/>
         <w:rPr>
           <w:sz w:val="24"/>
           <w:szCs w:val="24"/>
@@ -2646,7 +2637,7 @@
     </w:p>
     <w:tbl>
       <w:tblPr>
-        <w:tblStyle w:val="a6"/>
+        <w:tblStyle w:val="TableGrid0"/>
         <w:tblpPr w:leftFromText="180" w:rightFromText="180" w:vertAnchor="text" w:tblpXSpec="center" w:tblpY="1"/>
         <w:tblOverlap w:val="never"/>
         <w:bidiVisual/>
@@ -3657,7 +3648,7 @@
     </w:p>
     <w:tbl>
       <w:tblPr>
-        <w:tblStyle w:val="a6"/>
+        <w:tblStyle w:val="TableGrid0"/>
         <w:tblpPr w:leftFromText="180" w:rightFromText="180" w:vertAnchor="text" w:tblpXSpec="center" w:tblpY="1"/>
         <w:tblOverlap w:val="never"/>
         <w:bidiVisual/>
@@ -5128,7 +5119,7 @@
     </w:p>
     <w:tbl>
       <w:tblPr>
-        <w:tblStyle w:val="a6"/>
+        <w:tblStyle w:val="TableGrid0"/>
         <w:tblpPr w:leftFromText="180" w:rightFromText="180" w:vertAnchor="text" w:tblpXSpec="center" w:tblpY="1"/>
         <w:tblOverlap w:val="never"/>
         <w:bidiVisual/>
@@ -5297,7 +5288,7 @@
           </w:p>
           <w:p>
             <w:pPr>
-              <w:pStyle w:val="a3"/>
+              <w:pStyle w:val="ListParagraph"/>
               <w:numPr>
                 <w:ilvl w:val="0"/>
                 <w:numId w:val="6"/>
@@ -5347,7 +5338,7 @@
           </w:p>
           <w:p>
             <w:pPr>
-              <w:pStyle w:val="a3"/>
+              <w:pStyle w:val="ListParagraph"/>
               <w:numPr>
                 <w:ilvl w:val="0"/>
                 <w:numId w:val="6"/>
@@ -5381,7 +5372,7 @@
           </w:p>
           <w:p>
             <w:pPr>
-              <w:pStyle w:val="a3"/>
+              <w:pStyle w:val="ListParagraph"/>
               <w:numPr>
                 <w:ilvl w:val="0"/>
                 <w:numId w:val="6"/>
@@ -5406,7 +5397,7 @@
           </w:p>
           <w:p>
             <w:pPr>
-              <w:pStyle w:val="a3"/>
+              <w:pStyle w:val="ListParagraph"/>
               <w:numPr>
                 <w:ilvl w:val="0"/>
                 <w:numId w:val="6"/>
@@ -5439,7 +5430,7 @@
           </w:p>
           <w:p>
             <w:pPr>
-              <w:pStyle w:val="a3"/>
+              <w:pStyle w:val="ListParagraph"/>
               <w:numPr>
                 <w:ilvl w:val="0"/>
                 <w:numId w:val="6"/>
@@ -5472,7 +5463,7 @@
           </w:p>
           <w:p>
             <w:pPr>
-              <w:pStyle w:val="a3"/>
+              <w:pStyle w:val="ListParagraph"/>
               <w:numPr>
                 <w:ilvl w:val="0"/>
                 <w:numId w:val="6"/>
@@ -5514,7 +5505,7 @@
           </w:p>
           <w:p>
             <w:pPr>
-              <w:pStyle w:val="a3"/>
+              <w:pStyle w:val="ListParagraph"/>
               <w:numPr>
                 <w:ilvl w:val="0"/>
                 <w:numId w:val="6"/>
@@ -5547,7 +5538,7 @@
           </w:p>
           <w:p>
             <w:pPr>
-              <w:pStyle w:val="a3"/>
+              <w:pStyle w:val="ListParagraph"/>
               <w:numPr>
                 <w:ilvl w:val="0"/>
                 <w:numId w:val="6"/>
@@ -5597,7 +5588,7 @@
           </w:p>
           <w:p>
             <w:pPr>
-              <w:pStyle w:val="a3"/>
+              <w:pStyle w:val="ListParagraph"/>
               <w:numPr>
                 <w:ilvl w:val="0"/>
                 <w:numId w:val="6"/>
@@ -5647,7 +5638,7 @@
           </w:p>
           <w:p>
             <w:pPr>
-              <w:pStyle w:val="a3"/>
+              <w:pStyle w:val="ListParagraph"/>
               <w:numPr>
                 <w:ilvl w:val="0"/>
                 <w:numId w:val="6"/>
@@ -5696,7 +5687,7 @@
           </w:p>
           <w:p>
             <w:pPr>
-              <w:pStyle w:val="a3"/>
+              <w:pStyle w:val="ListParagraph"/>
               <w:numPr>
                 <w:ilvl w:val="0"/>
                 <w:numId w:val="6"/>
@@ -5756,7 +5747,7 @@
           </w:p>
           <w:p>
             <w:pPr>
-              <w:pStyle w:val="a3"/>
+              <w:pStyle w:val="ListParagraph"/>
               <w:numPr>
                 <w:ilvl w:val="0"/>
                 <w:numId w:val="6"/>
@@ -5816,7 +5807,7 @@
           </w:p>
           <w:p>
             <w:pPr>
-              <w:pStyle w:val="a3"/>
+              <w:pStyle w:val="ListParagraph"/>
               <w:numPr>
                 <w:ilvl w:val="0"/>
                 <w:numId w:val="6"/>
@@ -5876,7 +5867,7 @@
           </w:p>
           <w:p>
             <w:pPr>
-              <w:pStyle w:val="a3"/>
+              <w:pStyle w:val="ListParagraph"/>
               <w:numPr>
                 <w:ilvl w:val="0"/>
                 <w:numId w:val="6"/>
@@ -5928,7 +5919,7 @@
           </w:p>
           <w:p>
             <w:pPr>
-              <w:pStyle w:val="a3"/>
+              <w:pStyle w:val="ListParagraph"/>
               <w:numPr>
                 <w:ilvl w:val="0"/>
                 <w:numId w:val="6"/>
@@ -5988,7 +5979,7 @@
           </w:p>
           <w:p>
             <w:pPr>
-              <w:pStyle w:val="a3"/>
+              <w:pStyle w:val="ListParagraph"/>
               <w:numPr>
                 <w:ilvl w:val="0"/>
                 <w:numId w:val="6"/>
@@ -6271,7 +6262,7 @@
           </w:p>
           <w:p>
             <w:pPr>
-              <w:pStyle w:val="a3"/>
+              <w:pStyle w:val="ListParagraph"/>
               <w:numPr>
                 <w:ilvl w:val="0"/>
                 <w:numId w:val="5"/>
@@ -6296,7 +6287,7 @@
           </w:p>
           <w:p>
             <w:pPr>
-              <w:pStyle w:val="a3"/>
+              <w:pStyle w:val="ListParagraph"/>
               <w:numPr>
                 <w:ilvl w:val="0"/>
                 <w:numId w:val="5"/>
@@ -6322,7 +6313,7 @@
           </w:p>
           <w:p>
             <w:pPr>
-              <w:pStyle w:val="a3"/>
+              <w:pStyle w:val="ListParagraph"/>
               <w:numPr>
                 <w:ilvl w:val="0"/>
                 <w:numId w:val="5"/>
@@ -6347,7 +6338,7 @@
           </w:p>
           <w:p>
             <w:pPr>
-              <w:pStyle w:val="a3"/>
+              <w:pStyle w:val="ListParagraph"/>
               <w:numPr>
                 <w:ilvl w:val="0"/>
                 <w:numId w:val="5"/>
@@ -7268,7 +7259,7 @@
     </w:p>
     <w:tbl>
       <w:tblPr>
-        <w:tblStyle w:val="a6"/>
+        <w:tblStyle w:val="TableGrid0"/>
         <w:tblpPr w:leftFromText="180" w:rightFromText="180" w:vertAnchor="text" w:tblpXSpec="center" w:tblpY="1"/>
         <w:tblOverlap w:val="never"/>
         <w:bidiVisual/>
@@ -7654,7 +7645,7 @@
           </w:p>
           <w:p>
             <w:pPr>
-              <w:pStyle w:val="a3"/>
+              <w:pStyle w:val="ListParagraph"/>
               <w:numPr>
                 <w:ilvl w:val="0"/>
                 <w:numId w:val="7"/>
@@ -7678,7 +7669,7 @@
           </w:p>
           <w:p>
             <w:pPr>
-              <w:pStyle w:val="a3"/>
+              <w:pStyle w:val="ListParagraph"/>
               <w:numPr>
                 <w:ilvl w:val="0"/>
                 <w:numId w:val="7"/>
@@ -7702,7 +7693,7 @@
           </w:p>
           <w:p>
             <w:pPr>
-              <w:pStyle w:val="a3"/>
+              <w:pStyle w:val="ListParagraph"/>
               <w:numPr>
                 <w:ilvl w:val="0"/>
                 <w:numId w:val="7"/>
@@ -7726,7 +7717,7 @@
           </w:p>
           <w:p>
             <w:pPr>
-              <w:pStyle w:val="a3"/>
+              <w:pStyle w:val="ListParagraph"/>
               <w:numPr>
                 <w:ilvl w:val="0"/>
                 <w:numId w:val="7"/>
@@ -7831,7 +7822,7 @@
     </w:p>
     <w:p>
       <w:pPr>
-        <w:pStyle w:val="1"/>
+        <w:pStyle w:val="Heading1"/>
         <w:rPr>
           <w:sz w:val="24"/>
           <w:szCs w:val="24"/>
@@ -7856,7 +7847,7 @@
     </w:p>
     <w:p>
       <w:pPr>
-        <w:pStyle w:val="1"/>
+        <w:pStyle w:val="Heading1"/>
         <w:rPr>
           <w:sz w:val="24"/>
           <w:szCs w:val="24"/>
@@ -7881,7 +7872,7 @@
     </w:p>
     <w:p>
       <w:pPr>
-        <w:pStyle w:val="2"/>
+        <w:pStyle w:val="Heading2"/>
         <w:rPr>
           <w:sz w:val="24"/>
           <w:szCs w:val="24"/>
@@ -8377,26 +8368,55 @@
           <w:sz w:val="24"/>
           <w:szCs w:val="24"/>
           <w:u w:val="single"/>
-          <w:rtl/>
-        </w:rPr>
-      </w:pPr>
-      <w:r>
-        <w:rPr>
+        </w:rPr>
+      </w:pPr>
+      <w:r>
+        <w:rPr>
+          <w:rFonts w:hint="cs"/>
+          <w:b/>
+          <w:bCs/>
+          <w:u w:val="single"/>
+          <w:rtl/>
+        </w:rPr>
+        <w:t>תפריט אוכל (משתמש</w:t>
+      </w:r>
+      <w:r>
+        <w:rPr>
+          <w:rFonts w:hint="cs"/>
+          <w:b/>
+          <w:bCs/>
+          <w:sz w:val="24"/>
+          <w:szCs w:val="24"/>
+          <w:u w:val="single"/>
+          <w:rtl/>
+        </w:rPr>
+        <w:t>)</w:t>
+      </w:r>
+    </w:p>
+    <w:p>
+      <w:pPr>
+        <w:rPr>
+          <w:b/>
+          <w:bCs/>
+          <w:sz w:val="24"/>
+          <w:szCs w:val="24"/>
+          <w:u w:val="single"/>
+        </w:rPr>
+      </w:pPr>
+      <w:r>
+        <w:rPr>
+          <w:b/>
+          <w:bCs/>
           <w:noProof/>
+          <w:sz w:val="24"/>
+          <w:szCs w:val="24"/>
+          <w:u w:val="single"/>
         </w:rPr>
         <w:drawing>
-          <wp:anchor distT="0" distB="0" distL="114300" distR="114300" simplePos="0" relativeHeight="251693056" behindDoc="0" locked="0" layoutInCell="1" allowOverlap="1" wp14:anchorId="335C304E" wp14:editId="23182825">
-            <wp:simplePos x="0" y="0"/>
-            <wp:positionH relativeFrom="margin">
-              <wp:align>right</wp:align>
-            </wp:positionH>
-            <wp:positionV relativeFrom="paragraph">
-              <wp:posOffset>305435</wp:posOffset>
-            </wp:positionV>
-            <wp:extent cx="5731510" cy="2981325"/>
-            <wp:effectExtent l="0" t="0" r="2540" b="9525"/>
-            <wp:wrapSquare wrapText="bothSides"/>
-            <wp:docPr id="965578718" name="תמונה 1" descr="תמונה שמכילה טקסט, צילום מסך, תוכנה, תכונות מולטימדיה&#10;&#10;תוכן בינה מלאכותית גנרטיבית עשוי להיות שגוי."/>
+          <wp:inline distT="0" distB="0" distL="0" distR="0" wp14:anchorId="2A2271CA" wp14:editId="26A6FDB0">
+            <wp:extent cx="1848108" cy="3839111"/>
+            <wp:effectExtent l="0" t="0" r="0" b="9525"/>
+            <wp:docPr id="1167795747" name="Picture 1" descr="A screenshot of a phone screen&#10;&#10;AI-generated content may be incorrect."/>
             <wp:cNvGraphicFramePr>
               <a:graphicFrameLocks xmlns:a="http://schemas.openxmlformats.org/drawingml/2006/main" noChangeAspect="1"/>
             </wp:cNvGraphicFramePr>
@@ -8404,7 +8424,7 @@
               <a:graphicData uri="http://schemas.openxmlformats.org/drawingml/2006/picture">
                 <pic:pic xmlns:pic="http://schemas.openxmlformats.org/drawingml/2006/picture">
                   <pic:nvPicPr>
-                    <pic:cNvPr id="965578718" name="תמונה 1" descr="תמונה שמכילה טקסט, צילום מסך, תוכנה, תכונות מולטימדיה&#10;&#10;תוכן בינה מלאכותית גנרטיבית עשוי להיות שגוי."/>
+                    <pic:cNvPr id="1167795747" name="Picture 1" descr="A screenshot of a phone screen&#10;&#10;AI-generated content may be incorrect."/>
                     <pic:cNvPicPr/>
                   </pic:nvPicPr>
                   <pic:blipFill>
@@ -8422,7 +8442,7 @@
                   <pic:spPr>
                     <a:xfrm>
                       <a:off x="0" y="0"/>
-                      <a:ext cx="5731510" cy="2981325"/>
+                      <a:ext cx="1848108" cy="3839111"/>
                     </a:xfrm>
                     <a:prstGeom prst="rect">
                       <a:avLst/>
@@ -8431,33 +8451,8 @@
                 </pic:pic>
               </a:graphicData>
             </a:graphic>
-            <wp14:sizeRelV relativeFrom="margin">
-              <wp14:pctHeight>0</wp14:pctHeight>
-            </wp14:sizeRelV>
-          </wp:anchor>
+          </wp:inline>
         </w:drawing>
-      </w:r>
-      <w:r>
-        <w:rPr>
-          <w:rFonts w:hint="cs"/>
-          <w:b/>
-          <w:bCs/>
-          <w:u w:val="single"/>
-          <w:rtl/>
-        </w:rPr>
-        <w:t>תפריט אוכל (משתמש</w:t>
-      </w:r>
-      <w:r>
-        <w:rPr>
-          <w:rFonts w:hint="cs"/>
-          <w:b/>
-          <w:bCs/>
-          <w:sz w:val="24"/>
-          <w:szCs w:val="24"/>
-          <w:u w:val="single"/>
-          <w:rtl/>
-        </w:rPr>
-        <w:t>)</w:t>
       </w:r>
     </w:p>
     <w:p>
@@ -8515,7 +8510,7 @@
         <w:spacing w:after="160"/>
         <w:ind w:left="0" w:firstLine="0"/>
         <w:rPr>
-          <w:rFonts w:cs="Times New Roman" w:hint="cs"/>
+          <w:rFonts w:cs="Times New Roman"/>
           <w:sz w:val="24"/>
           <w:szCs w:val="24"/>
         </w:rPr>
@@ -9614,89 +9609,78 @@
           <w:rFonts w:hint="cs"/>
           <w:sz w:val="24"/>
           <w:szCs w:val="24"/>
-          <w:highlight w:val="yellow"/>
-          <w:rtl/>
-        </w:rPr>
-        <w:t>מדובר בהזמנה לא בקשה</w:t>
-      </w:r>
+          <w:highlight w:val="green"/>
+          <w:rtl/>
+        </w:rPr>
+        <w:t>נבדק</w:t>
+      </w:r>
+      <w:r>
+        <w:rPr>
+          <w:sz w:val="24"/>
+          <w:szCs w:val="24"/>
+          <w:rtl/>
+        </w:rPr>
+        <w:tab/>
+      </w:r>
+      <w:r>
+        <w:rPr>
+          <w:sz w:val="24"/>
+          <w:szCs w:val="24"/>
+          <w:rtl/>
+        </w:rPr>
+        <w:tab/>
+      </w:r>
+      <w:r>
+        <w:rPr>
+          <w:sz w:val="24"/>
+          <w:szCs w:val="24"/>
+          <w:rtl/>
+        </w:rPr>
+        <w:tab/>
+      </w:r>
+      <w:r>
+        <w:rPr>
+          <w:sz w:val="24"/>
+          <w:szCs w:val="24"/>
+          <w:rtl/>
+        </w:rPr>
+        <w:tab/>
+      </w:r>
+      <w:r>
+        <w:rPr>
+          <w:sz w:val="24"/>
+          <w:szCs w:val="24"/>
+          <w:rtl/>
+        </w:rPr>
+        <w:tab/>
+      </w:r>
+      <w:r>
+        <w:rPr>
+          <w:sz w:val="24"/>
+          <w:szCs w:val="24"/>
+          <w:rtl/>
+        </w:rPr>
+        <w:tab/>
+      </w:r>
+      <w:r>
+        <w:rPr>
+          <w:sz w:val="24"/>
+          <w:szCs w:val="24"/>
+        </w:rPr>
+        <w:tab/>
+      </w:r>
+      <w:proofErr w:type="spellStart"/>
       <w:r>
         <w:rPr>
           <w:rFonts w:hint="cs"/>
           <w:sz w:val="24"/>
           <w:szCs w:val="24"/>
-          <w:highlight w:val="yellow"/>
-          <w:rtl/>
-        </w:rPr>
-        <w:t xml:space="preserve"> </w:t>
-      </w:r>
-      <w:r>
-        <w:rPr>
-          <w:rFonts w:hint="cs"/>
-          <w:sz w:val="24"/>
-          <w:szCs w:val="24"/>
-          <w:highlight w:val="yellow"/>
-          <w:rtl/>
-        </w:rPr>
-        <w:t xml:space="preserve"> צריך לשנות לבקשה</w:t>
-      </w:r>
-      <w:r>
-        <w:rPr>
-          <w:sz w:val="24"/>
-          <w:szCs w:val="24"/>
-          <w:rtl/>
-        </w:rPr>
-        <w:tab/>
-      </w:r>
-      <w:r>
-        <w:rPr>
-          <w:sz w:val="24"/>
-          <w:szCs w:val="24"/>
-          <w:rtl/>
-        </w:rPr>
-        <w:tab/>
-      </w:r>
-      <w:r>
-        <w:rPr>
-          <w:sz w:val="24"/>
-          <w:szCs w:val="24"/>
-          <w:rtl/>
-        </w:rPr>
-        <w:tab/>
-      </w:r>
-      <w:r>
-        <w:rPr>
-          <w:sz w:val="24"/>
-          <w:szCs w:val="24"/>
-          <w:rtl/>
-        </w:rPr>
-        <w:tab/>
-      </w:r>
-      <w:r>
-        <w:rPr>
-          <w:sz w:val="24"/>
-          <w:szCs w:val="24"/>
-          <w:rtl/>
-        </w:rPr>
-        <w:tab/>
-      </w:r>
-      <w:r>
-        <w:rPr>
-          <w:sz w:val="24"/>
-          <w:szCs w:val="24"/>
-          <w:rtl/>
-        </w:rPr>
-        <w:tab/>
-      </w:r>
-      <w:r>
-        <w:rPr>
-          <w:rFonts w:hint="cs"/>
-          <w:sz w:val="24"/>
-          <w:szCs w:val="24"/>
           <w:highlight w:val="green"/>
           <w:rtl/>
         </w:rPr>
         <w:t>נבדק</w:t>
       </w:r>
+      <w:proofErr w:type="spellEnd"/>
     </w:p>
     <w:p>
       <w:pPr>
@@ -9719,106 +9703,12 @@
           <w:rtl/>
         </w:rPr>
       </w:pPr>
-      <w:r>
-        <w:rPr>
-          <w:rFonts w:hint="cs"/>
-          <w:sz w:val="24"/>
-          <w:szCs w:val="24"/>
-          <w:highlight w:val="yellow"/>
-          <w:rtl/>
-        </w:rPr>
-        <w:t xml:space="preserve">חסר בממשקים סעיף 2.4 </w:t>
-      </w:r>
-      <w:r>
-        <w:rPr>
-          <w:rFonts w:hint="cs"/>
-          <w:sz w:val="24"/>
-          <w:szCs w:val="24"/>
-          <w:highlight w:val="yellow"/>
-          <w:rtl/>
-        </w:rPr>
-        <w:t xml:space="preserve"> ו 2.11 (</w:t>
-      </w:r>
-      <w:r>
-        <w:rPr>
-          <w:rFonts w:hint="cs"/>
-          <w:sz w:val="24"/>
-          <w:szCs w:val="24"/>
-          <w:highlight w:val="yellow"/>
-        </w:rPr>
-        <w:t xml:space="preserve"> </w:t>
-      </w:r>
-      <w:r>
-        <w:rPr>
-          <w:rFonts w:hint="cs"/>
-          <w:sz w:val="24"/>
-          <w:szCs w:val="24"/>
-          <w:highlight w:val="yellow"/>
-          <w:rtl/>
-        </w:rPr>
-        <w:t>רשימת כל המוצרים שבהזמנה ואפשרות להוריד פריטים ולשלם)</w:t>
-      </w:r>
     </w:p>
     <w:p>
       <w:pPr>
         <w:spacing w:after="160"/>
         <w:ind w:firstLine="0"/>
         <w:rPr>
-          <w:rFonts w:hint="cs"/>
-          <w:sz w:val="24"/>
-          <w:szCs w:val="24"/>
-          <w:rtl/>
-        </w:rPr>
-      </w:pPr>
-      <w:r>
-        <w:rPr>
-          <w:sz w:val="24"/>
-          <w:szCs w:val="24"/>
-          <w:rtl/>
-        </w:rPr>
-        <w:drawing>
-          <wp:inline distT="0" distB="0" distL="0" distR="0" wp14:anchorId="0E85B9F4" wp14:editId="297730E0">
-            <wp:extent cx="5906770" cy="3494405"/>
-            <wp:effectExtent l="0" t="0" r="0" b="0"/>
-            <wp:docPr id="1" name="תמונה 1"/>
-            <wp:cNvGraphicFramePr>
-              <a:graphicFrameLocks xmlns:a="http://schemas.openxmlformats.org/drawingml/2006/main" noChangeAspect="1"/>
-            </wp:cNvGraphicFramePr>
-            <a:graphic xmlns:a="http://schemas.openxmlformats.org/drawingml/2006/main">
-              <a:graphicData uri="http://schemas.openxmlformats.org/drawingml/2006/picture">
-                <pic:pic xmlns:pic="http://schemas.openxmlformats.org/drawingml/2006/picture">
-                  <pic:nvPicPr>
-                    <pic:cNvPr id="1" name=""/>
-                    <pic:cNvPicPr/>
-                  </pic:nvPicPr>
-                  <pic:blipFill>
-                    <a:blip r:embed="rId21"/>
-                    <a:stretch>
-                      <a:fillRect/>
-                    </a:stretch>
-                  </pic:blipFill>
-                  <pic:spPr>
-                    <a:xfrm>
-                      <a:off x="0" y="0"/>
-                      <a:ext cx="5906770" cy="3494405"/>
-                    </a:xfrm>
-                    <a:prstGeom prst="rect">
-                      <a:avLst/>
-                    </a:prstGeom>
-                  </pic:spPr>
-                </pic:pic>
-              </a:graphicData>
-            </a:graphic>
-          </wp:inline>
-        </w:drawing>
-      </w:r>
-    </w:p>
-    <w:p>
-      <w:pPr>
-        <w:spacing w:after="160"/>
-        <w:ind w:firstLine="0"/>
-        <w:rPr>
-          <w:rFonts w:hint="cs"/>
           <w:sz w:val="24"/>
           <w:szCs w:val="24"/>
           <w:rtl/>
@@ -9928,7 +9818,7 @@
                     <pic:cNvPicPr/>
                   </pic:nvPicPr>
                   <pic:blipFill>
-                    <a:blip r:embed="rId22">
+                    <a:blip r:embed="rId21">
                       <a:extLst>
                         <a:ext uri="{28A0092B-C50C-407E-A947-70E740481C1C}">
                           <a14:useLocalDpi xmlns:a14="http://schemas.microsoft.com/office/drawing/2010/main" val="0"/>
@@ -9956,11 +9846,6 @@
       </w:r>
     </w:p>
     <w:p>
-      <w:pPr>
-        <w:rPr>
-          <w:rFonts w:hint="cs"/>
-        </w:rPr>
-      </w:pPr>
       <w:r>
         <w:rPr>
           <w:rFonts w:hint="cs"/>
@@ -9973,12 +9858,12 @@
     <w:p/>
     <w:p>
       <w:pPr>
-        <w:pStyle w:val="1"/>
-      </w:pPr>
-    </w:p>
-    <w:p>
-      <w:pPr>
-        <w:pStyle w:val="1"/>
+        <w:pStyle w:val="Heading1"/>
+      </w:pPr>
+    </w:p>
+    <w:p>
+      <w:pPr>
+        <w:pStyle w:val="Heading1"/>
       </w:pPr>
       <w:r>
         <w:rPr>
@@ -9997,7 +9882,7 @@
     </w:p>
     <w:p>
       <w:pPr>
-        <w:pStyle w:val="2"/>
+        <w:pStyle w:val="Heading2"/>
         <w:rPr>
           <w:rtl/>
         </w:rPr>
@@ -10015,565 +9900,38 @@
         <w:spacing w:after="160"/>
         <w:ind w:left="0" w:firstLine="0"/>
         <w:rPr>
-          <w:rFonts w:hint="cs"/>
           <w:b/>
           <w:sz w:val="24"/>
           <w:szCs w:val="24"/>
           <w:rtl/>
         </w:rPr>
       </w:pPr>
-      <w:r>
-        <w:rPr>
-          <w:rFonts w:hint="cs"/>
+    </w:p>
+    <w:p>
+      <w:pPr>
+        <w:spacing w:after="160"/>
+        <w:ind w:left="0" w:firstLine="0"/>
+        <w:rPr>
+          <w:b/>
+          <w:sz w:val="24"/>
+          <w:szCs w:val="24"/>
+          <w:rtl/>
+        </w:rPr>
+      </w:pPr>
+      <w:r>
+        <w:rPr>
           <w:b/>
           <w:noProof/>
           <w:sz w:val="24"/>
           <w:szCs w:val="24"/>
           <w:rtl/>
-        </w:rPr>
-        <mc:AlternateContent>
-          <mc:Choice Requires="wpi">
-            <w:drawing>
-              <wp:anchor distT="0" distB="0" distL="114300" distR="114300" simplePos="0" relativeHeight="251722752" behindDoc="0" locked="0" layoutInCell="1" allowOverlap="1" wp14:anchorId="19B951B0" wp14:editId="7507CC4E">
-                <wp:simplePos x="0" y="0"/>
-                <wp:positionH relativeFrom="column">
-                  <wp:posOffset>2515571</wp:posOffset>
-                </wp:positionH>
-                <wp:positionV relativeFrom="paragraph">
-                  <wp:posOffset>2115871</wp:posOffset>
-                </wp:positionV>
-                <wp:extent cx="49680" cy="144000"/>
-                <wp:effectExtent l="38100" t="57150" r="64770" b="66040"/>
-                <wp:wrapNone/>
-                <wp:docPr id="11" name="דיו 11"/>
-                <wp:cNvGraphicFramePr/>
-                <a:graphic xmlns:a="http://schemas.openxmlformats.org/drawingml/2006/main">
-                  <a:graphicData uri="http://schemas.microsoft.com/office/word/2010/wordprocessingInk">
-                    <w14:contentPart bwMode="auto" r:id="rId23">
-                      <w14:nvContentPartPr>
-                        <w14:cNvContentPartPr/>
-                      </w14:nvContentPartPr>
-                      <w14:xfrm>
-                        <a:off x="0" y="0"/>
-                        <a:ext cx="49680" cy="144000"/>
-                      </w14:xfrm>
-                    </w14:contentPart>
-                  </a:graphicData>
-                </a:graphic>
-              </wp:anchor>
-            </w:drawing>
-          </mc:Choice>
-          <mc:Fallback>
-            <w:pict>
-              <v:shapetype w14:anchorId="54F9EC5A" id="_x0000_t75" coordsize="21600,21600" o:spt="75" o:preferrelative="t" path="m@4@5l@4@11@9@11@9@5xe" filled="f" stroked="f">
-                <v:stroke joinstyle="miter"/>
-                <v:formulas>
-                  <v:f eqn="if lineDrawn pixelLineWidth 0"/>
-                  <v:f eqn="sum @0 1 0"/>
-                  <v:f eqn="sum 0 0 @1"/>
-                  <v:f eqn="prod @2 1 2"/>
-                  <v:f eqn="prod @3 21600 pixelWidth"/>
-                  <v:f eqn="prod @3 21600 pixelHeight"/>
-                  <v:f eqn="sum @0 0 1"/>
-                  <v:f eqn="prod @6 1 2"/>
-                  <v:f eqn="prod @7 21600 pixelWidth"/>
-                  <v:f eqn="sum @8 21600 0"/>
-                  <v:f eqn="prod @7 21600 pixelHeight"/>
-                  <v:f eqn="sum @10 21600 0"/>
-                </v:formulas>
-                <v:path o:extrusionok="f" gradientshapeok="t" o:connecttype="rect"/>
-                <o:lock v:ext="edit" aspectratio="t"/>
-              </v:shapetype>
-              <v:shape id="דיו 11" o:spid="_x0000_s1026" type="#_x0000_t75" style="position:absolute;left:0;text-align:left;margin-left:196.9pt;margin-top:165.4pt;width:6.3pt;height:13.8pt;z-index:251722752;visibility:visible;mso-wrap-style:square;mso-wrap-distance-left:9pt;mso-wrap-distance-top:0;mso-wrap-distance-right:9pt;mso-wrap-distance-bottom:0;mso-position-horizontal:absolute;mso-position-horizontal-relative:text;mso-position-vertical:absolute;mso-position-vertical-relative:text" o:gfxdata="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">
-                <v:imagedata r:id="rId24" o:title=""/>
-              </v:shape>
-            </w:pict>
-          </mc:Fallback>
-        </mc:AlternateContent>
-      </w:r>
-      <w:r>
-        <w:rPr>
-          <w:rFonts w:hint="cs"/>
-          <w:b/>
-          <w:noProof/>
-          <w:sz w:val="24"/>
-          <w:szCs w:val="24"/>
-          <w:rtl/>
-        </w:rPr>
-        <mc:AlternateContent>
-          <mc:Choice Requires="wpi">
-            <w:drawing>
-              <wp:anchor distT="0" distB="0" distL="114300" distR="114300" simplePos="0" relativeHeight="251721728" behindDoc="0" locked="0" layoutInCell="1" allowOverlap="1" wp14:anchorId="417B75A8" wp14:editId="2A39FDE8">
-                <wp:simplePos x="0" y="0"/>
-                <wp:positionH relativeFrom="column">
-                  <wp:posOffset>2578211</wp:posOffset>
-                </wp:positionH>
-                <wp:positionV relativeFrom="paragraph">
-                  <wp:posOffset>1963591</wp:posOffset>
-                </wp:positionV>
-                <wp:extent cx="36360" cy="152640"/>
-                <wp:effectExtent l="57150" t="57150" r="59055" b="57150"/>
-                <wp:wrapNone/>
-                <wp:docPr id="10" name="דיו 10"/>
-                <wp:cNvGraphicFramePr/>
-                <a:graphic xmlns:a="http://schemas.openxmlformats.org/drawingml/2006/main">
-                  <a:graphicData uri="http://schemas.microsoft.com/office/word/2010/wordprocessingInk">
-                    <w14:contentPart bwMode="auto" r:id="rId25">
-                      <w14:nvContentPartPr>
-                        <w14:cNvContentPartPr/>
-                      </w14:nvContentPartPr>
-                      <w14:xfrm>
-                        <a:off x="0" y="0"/>
-                        <a:ext cx="36360" cy="152640"/>
-                      </w14:xfrm>
-                    </w14:contentPart>
-                  </a:graphicData>
-                </a:graphic>
-              </wp:anchor>
-            </w:drawing>
-          </mc:Choice>
-          <mc:Fallback>
-            <w:pict>
-              <v:shape w14:anchorId="516570C2" id="דיו 10" o:spid="_x0000_s1026" type="#_x0000_t75" style="position:absolute;left:0;text-align:left;margin-left:201.8pt;margin-top:153.4pt;width:5.25pt;height:14.4pt;z-index:251721728;visibility:visible;mso-wrap-style:square;mso-wrap-distance-left:9pt;mso-wrap-distance-top:0;mso-wrap-distance-right:9pt;mso-wrap-distance-bottom:0;mso-position-horizontal:absolute;mso-position-horizontal-relative:text;mso-position-vertical:absolute;mso-position-vertical-relative:text" o:gfxdata="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">
-                <v:imagedata r:id="rId26" o:title=""/>
-              </v:shape>
-            </w:pict>
-          </mc:Fallback>
-        </mc:AlternateContent>
-      </w:r>
-      <w:r>
-        <w:rPr>
-          <w:rFonts w:hint="cs"/>
-          <w:b/>
-          <w:noProof/>
-          <w:sz w:val="24"/>
-          <w:szCs w:val="24"/>
-          <w:rtl/>
-        </w:rPr>
-        <mc:AlternateContent>
-          <mc:Choice Requires="wpi">
-            <w:drawing>
-              <wp:anchor distT="0" distB="0" distL="114300" distR="114300" simplePos="0" relativeHeight="251720704" behindDoc="0" locked="0" layoutInCell="1" allowOverlap="1" wp14:anchorId="131C36A8" wp14:editId="309552B4">
-                <wp:simplePos x="0" y="0"/>
-                <wp:positionH relativeFrom="column">
-                  <wp:posOffset>3923171</wp:posOffset>
-                </wp:positionH>
-                <wp:positionV relativeFrom="paragraph">
-                  <wp:posOffset>2017231</wp:posOffset>
-                </wp:positionV>
-                <wp:extent cx="36000" cy="76680"/>
-                <wp:effectExtent l="57150" t="57150" r="59690" b="57150"/>
-                <wp:wrapNone/>
-                <wp:docPr id="9" name="דיו 9"/>
-                <wp:cNvGraphicFramePr/>
-                <a:graphic xmlns:a="http://schemas.openxmlformats.org/drawingml/2006/main">
-                  <a:graphicData uri="http://schemas.microsoft.com/office/word/2010/wordprocessingInk">
-                    <w14:contentPart bwMode="auto" r:id="rId27">
-                      <w14:nvContentPartPr>
-                        <w14:cNvContentPartPr/>
-                      </w14:nvContentPartPr>
-                      <w14:xfrm>
-                        <a:off x="0" y="0"/>
-                        <a:ext cx="36000" cy="76680"/>
-                      </w14:xfrm>
-                    </w14:contentPart>
-                  </a:graphicData>
-                </a:graphic>
-              </wp:anchor>
-            </w:drawing>
-          </mc:Choice>
-          <mc:Fallback>
-            <w:pict>
-              <v:shape w14:anchorId="106DED4D" id="דיו 9" o:spid="_x0000_s1026" type="#_x0000_t75" style="position:absolute;left:0;text-align:left;margin-left:307.7pt;margin-top:157.65pt;width:5.3pt;height:8.5pt;z-index:251720704;visibility:visible;mso-wrap-style:square;mso-wrap-distance-left:9pt;mso-wrap-distance-top:0;mso-wrap-distance-right:9pt;mso-wrap-distance-bottom:0;mso-position-horizontal:absolute;mso-position-horizontal-relative:text;mso-position-vertical:absolute;mso-position-vertical-relative:text" o:gfxdata="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">
-                <v:imagedata r:id="rId28" o:title=""/>
-              </v:shape>
-            </w:pict>
-          </mc:Fallback>
-        </mc:AlternateContent>
-      </w:r>
-      <w:r>
-        <w:rPr>
-          <w:rFonts w:hint="cs"/>
-          <w:b/>
-          <w:noProof/>
-          <w:sz w:val="24"/>
-          <w:szCs w:val="24"/>
-          <w:rtl/>
-        </w:rPr>
-        <mc:AlternateContent>
-          <mc:Choice Requires="wpi">
-            <w:drawing>
-              <wp:anchor distT="0" distB="0" distL="114300" distR="114300" simplePos="0" relativeHeight="251719680" behindDoc="0" locked="0" layoutInCell="1" allowOverlap="1" wp14:anchorId="7784C606" wp14:editId="5AC3179D">
-                <wp:simplePos x="0" y="0"/>
-                <wp:positionH relativeFrom="column">
-                  <wp:posOffset>4066451</wp:posOffset>
-                </wp:positionH>
-                <wp:positionV relativeFrom="paragraph">
-                  <wp:posOffset>1828951</wp:posOffset>
-                </wp:positionV>
-                <wp:extent cx="63000" cy="139320"/>
-                <wp:effectExtent l="38100" t="38100" r="70485" b="70485"/>
-                <wp:wrapNone/>
-                <wp:docPr id="8" name="דיו 8"/>
-                <wp:cNvGraphicFramePr/>
-                <a:graphic xmlns:a="http://schemas.openxmlformats.org/drawingml/2006/main">
-                  <a:graphicData uri="http://schemas.microsoft.com/office/word/2010/wordprocessingInk">
-                    <w14:contentPart bwMode="auto" r:id="rId29">
-                      <w14:nvContentPartPr>
-                        <w14:cNvContentPartPr/>
-                      </w14:nvContentPartPr>
-                      <w14:xfrm>
-                        <a:off x="0" y="0"/>
-                        <a:ext cx="63000" cy="139320"/>
-                      </w14:xfrm>
-                    </w14:contentPart>
-                  </a:graphicData>
-                </a:graphic>
-              </wp:anchor>
-            </w:drawing>
-          </mc:Choice>
-          <mc:Fallback>
-            <w:pict>
-              <v:shape w14:anchorId="5F51651F" id="דיו 8" o:spid="_x0000_s1026" type="#_x0000_t75" style="position:absolute;left:0;text-align:left;margin-left:319pt;margin-top:142.8pt;width:7.35pt;height:13.35pt;z-index:251719680;visibility:visible;mso-wrap-style:square;mso-wrap-distance-left:9pt;mso-wrap-distance-top:0;mso-wrap-distance-right:9pt;mso-wrap-distance-bottom:0;mso-position-horizontal:absolute;mso-position-horizontal-relative:text;mso-position-vertical:absolute;mso-position-vertical-relative:text" o:gfxdata="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">
-                <v:imagedata r:id="rId30" o:title=""/>
-              </v:shape>
-            </w:pict>
-          </mc:Fallback>
-        </mc:AlternateContent>
-      </w:r>
-      <w:r>
-        <w:rPr>
-          <w:rFonts w:hint="cs"/>
-          <w:b/>
-          <w:noProof/>
-          <w:sz w:val="24"/>
-          <w:szCs w:val="24"/>
-          <w:rtl/>
-        </w:rPr>
-        <mc:AlternateContent>
-          <mc:Choice Requires="wpi">
-            <w:drawing>
-              <wp:anchor distT="0" distB="0" distL="114300" distR="114300" simplePos="0" relativeHeight="251718656" behindDoc="0" locked="0" layoutInCell="1" allowOverlap="1" wp14:anchorId="3E2FC6CB" wp14:editId="240673F2">
-                <wp:simplePos x="0" y="0"/>
-                <wp:positionH relativeFrom="column">
-                  <wp:posOffset>5523371</wp:posOffset>
-                </wp:positionH>
-                <wp:positionV relativeFrom="paragraph">
-                  <wp:posOffset>1636351</wp:posOffset>
-                </wp:positionV>
-                <wp:extent cx="81000" cy="103320"/>
-                <wp:effectExtent l="57150" t="38100" r="52705" b="68580"/>
-                <wp:wrapNone/>
-                <wp:docPr id="7" name="דיו 7"/>
-                <wp:cNvGraphicFramePr/>
-                <a:graphic xmlns:a="http://schemas.openxmlformats.org/drawingml/2006/main">
-                  <a:graphicData uri="http://schemas.microsoft.com/office/word/2010/wordprocessingInk">
-                    <w14:contentPart bwMode="auto" r:id="rId31">
-                      <w14:nvContentPartPr>
-                        <w14:cNvContentPartPr/>
-                      </w14:nvContentPartPr>
-                      <w14:xfrm>
-                        <a:off x="0" y="0"/>
-                        <a:ext cx="81000" cy="103320"/>
-                      </w14:xfrm>
-                    </w14:contentPart>
-                  </a:graphicData>
-                </a:graphic>
-              </wp:anchor>
-            </w:drawing>
-          </mc:Choice>
-          <mc:Fallback>
-            <w:pict>
-              <v:shape w14:anchorId="48F74E59" id="דיו 7" o:spid="_x0000_s1026" type="#_x0000_t75" style="position:absolute;left:0;text-align:left;margin-left:433.7pt;margin-top:127.65pt;width:8.8pt;height:10.55pt;z-index:251718656;visibility:visible;mso-wrap-style:square;mso-wrap-distance-left:9pt;mso-wrap-distance-top:0;mso-wrap-distance-right:9pt;mso-wrap-distance-bottom:0;mso-position-horizontal:absolute;mso-position-horizontal-relative:text;mso-position-vertical:absolute;mso-position-vertical-relative:text" o:gfxdata="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">
-                <v:imagedata r:id="rId32" o:title=""/>
-              </v:shape>
-            </w:pict>
-          </mc:Fallback>
-        </mc:AlternateContent>
-      </w:r>
-      <w:r>
-        <w:rPr>
-          <w:rFonts w:hint="cs"/>
-          <w:b/>
-          <w:noProof/>
-          <w:sz w:val="24"/>
-          <w:szCs w:val="24"/>
-          <w:rtl/>
-        </w:rPr>
-        <mc:AlternateContent>
-          <mc:Choice Requires="wpi">
-            <w:drawing>
-              <wp:anchor distT="0" distB="0" distL="114300" distR="114300" simplePos="0" relativeHeight="251717632" behindDoc="0" locked="0" layoutInCell="1" allowOverlap="1" wp14:anchorId="02BA8B98" wp14:editId="606DF6FD">
-                <wp:simplePos x="0" y="0"/>
-                <wp:positionH relativeFrom="column">
-                  <wp:posOffset>5523371</wp:posOffset>
-                </wp:positionH>
-                <wp:positionV relativeFrom="paragraph">
-                  <wp:posOffset>1636351</wp:posOffset>
-                </wp:positionV>
-                <wp:extent cx="58320" cy="81000"/>
-                <wp:effectExtent l="38100" t="57150" r="56515" b="52705"/>
-                <wp:wrapNone/>
-                <wp:docPr id="6" name="דיו 6"/>
-                <wp:cNvGraphicFramePr/>
-                <a:graphic xmlns:a="http://schemas.openxmlformats.org/drawingml/2006/main">
-                  <a:graphicData uri="http://schemas.microsoft.com/office/word/2010/wordprocessingInk">
-                    <w14:contentPart bwMode="auto" r:id="rId33">
-                      <w14:nvContentPartPr>
-                        <w14:cNvContentPartPr/>
-                      </w14:nvContentPartPr>
-                      <w14:xfrm>
-                        <a:off x="0" y="0"/>
-                        <a:ext cx="58320" cy="81000"/>
-                      </w14:xfrm>
-                    </w14:contentPart>
-                  </a:graphicData>
-                </a:graphic>
-              </wp:anchor>
-            </w:drawing>
-          </mc:Choice>
-          <mc:Fallback>
-            <w:pict>
-              <v:shape w14:anchorId="040D98F5" id="דיו 6" o:spid="_x0000_s1026" type="#_x0000_t75" style="position:absolute;left:0;text-align:left;margin-left:433.7pt;margin-top:127.65pt;width:7.05pt;height:8.8pt;z-index:251717632;visibility:visible;mso-wrap-style:square;mso-wrap-distance-left:9pt;mso-wrap-distance-top:0;mso-wrap-distance-right:9pt;mso-wrap-distance-bottom:0;mso-position-horizontal:absolute;mso-position-horizontal-relative:text;mso-position-vertical:absolute;mso-position-vertical-relative:text" o:gfxdata="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">
-                <v:imagedata r:id="rId34" o:title=""/>
-              </v:shape>
-            </w:pict>
-          </mc:Fallback>
-        </mc:AlternateContent>
-      </w:r>
-      <w:r>
-        <w:rPr>
-          <w:rFonts w:hint="cs"/>
-          <w:b/>
-          <w:noProof/>
-          <w:sz w:val="24"/>
-          <w:szCs w:val="24"/>
-          <w:rtl/>
-        </w:rPr>
-        <mc:AlternateContent>
-          <mc:Choice Requires="wpi">
-            <w:drawing>
-              <wp:anchor distT="0" distB="0" distL="114300" distR="114300" simplePos="0" relativeHeight="251716608" behindDoc="0" locked="0" layoutInCell="1" allowOverlap="1" wp14:anchorId="75182E9B" wp14:editId="79F57C8E">
-                <wp:simplePos x="0" y="0"/>
-                <wp:positionH relativeFrom="column">
-                  <wp:posOffset>5433731</wp:posOffset>
-                </wp:positionH>
-                <wp:positionV relativeFrom="paragraph">
-                  <wp:posOffset>1416751</wp:posOffset>
-                </wp:positionV>
-                <wp:extent cx="99000" cy="108000"/>
-                <wp:effectExtent l="38100" t="57150" r="53975" b="63500"/>
-                <wp:wrapNone/>
-                <wp:docPr id="5" name="דיו 5"/>
-                <wp:cNvGraphicFramePr/>
-                <a:graphic xmlns:a="http://schemas.openxmlformats.org/drawingml/2006/main">
-                  <a:graphicData uri="http://schemas.microsoft.com/office/word/2010/wordprocessingInk">
-                    <w14:contentPart bwMode="auto" r:id="rId35">
-                      <w14:nvContentPartPr>
-                        <w14:cNvContentPartPr/>
-                      </w14:nvContentPartPr>
-                      <w14:xfrm>
-                        <a:off x="0" y="0"/>
-                        <a:ext cx="99000" cy="108000"/>
-                      </w14:xfrm>
-                    </w14:contentPart>
-                  </a:graphicData>
-                </a:graphic>
-              </wp:anchor>
-            </w:drawing>
-          </mc:Choice>
-          <mc:Fallback>
-            <w:pict>
-              <v:shape w14:anchorId="192B9B10" id="דיו 5" o:spid="_x0000_s1026" type="#_x0000_t75" style="position:absolute;left:0;text-align:left;margin-left:426.65pt;margin-top:110.35pt;width:10.25pt;height:10.9pt;z-index:251716608;visibility:visible;mso-wrap-style:square;mso-wrap-distance-left:9pt;mso-wrap-distance-top:0;mso-wrap-distance-right:9pt;mso-wrap-distance-bottom:0;mso-position-horizontal:absolute;mso-position-horizontal-relative:text;mso-position-vertical:absolute;mso-position-vertical-relative:text" o:gfxdata="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">
-                <v:imagedata r:id="rId36" o:title=""/>
-              </v:shape>
-            </w:pict>
-          </mc:Fallback>
-        </mc:AlternateContent>
-      </w:r>
-      <w:r>
-        <w:rPr>
-          <w:rFonts w:hint="cs"/>
-          <w:b/>
-          <w:noProof/>
-          <w:sz w:val="24"/>
-          <w:szCs w:val="24"/>
-          <w:rtl/>
-        </w:rPr>
-        <mc:AlternateContent>
-          <mc:Choice Requires="wpi">
-            <w:drawing>
-              <wp:anchor distT="0" distB="0" distL="114300" distR="114300" simplePos="0" relativeHeight="251715584" behindDoc="0" locked="0" layoutInCell="1" allowOverlap="1" wp14:anchorId="07526BE4" wp14:editId="1171F68D">
-                <wp:simplePos x="0" y="0"/>
-                <wp:positionH relativeFrom="column">
-                  <wp:posOffset>5456051</wp:posOffset>
-                </wp:positionH>
-                <wp:positionV relativeFrom="paragraph">
-                  <wp:posOffset>1425751</wp:posOffset>
-                </wp:positionV>
-                <wp:extent cx="36000" cy="99000"/>
-                <wp:effectExtent l="57150" t="38100" r="59690" b="53975"/>
-                <wp:wrapNone/>
-                <wp:docPr id="4" name="דיו 4"/>
-                <wp:cNvGraphicFramePr/>
-                <a:graphic xmlns:a="http://schemas.openxmlformats.org/drawingml/2006/main">
-                  <a:graphicData uri="http://schemas.microsoft.com/office/word/2010/wordprocessingInk">
-                    <w14:contentPart bwMode="auto" r:id="rId37">
-                      <w14:nvContentPartPr>
-                        <w14:cNvContentPartPr/>
-                      </w14:nvContentPartPr>
-                      <w14:xfrm>
-                        <a:off x="0" y="0"/>
-                        <a:ext cx="36000" cy="99000"/>
-                      </w14:xfrm>
-                    </w14:contentPart>
-                  </a:graphicData>
-                </a:graphic>
-              </wp:anchor>
-            </w:drawing>
-          </mc:Choice>
-          <mc:Fallback>
-            <w:pict>
-              <v:shape w14:anchorId="46BDC1AD" id="דיו 4" o:spid="_x0000_s1026" type="#_x0000_t75" style="position:absolute;left:0;text-align:left;margin-left:428.4pt;margin-top:111.05pt;width:5.3pt;height:10.25pt;z-index:251715584;visibility:visible;mso-wrap-style:square;mso-wrap-distance-left:9pt;mso-wrap-distance-top:0;mso-wrap-distance-right:9pt;mso-wrap-distance-bottom:0;mso-position-horizontal:absolute;mso-position-horizontal-relative:text;mso-position-vertical:absolute;mso-position-vertical-relative:text" o:gfxdata="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">
-                <v:imagedata r:id="rId38" o:title=""/>
-              </v:shape>
-            </w:pict>
-          </mc:Fallback>
-        </mc:AlternateContent>
-      </w:r>
-      <w:r>
-        <w:rPr>
-          <w:rFonts w:hint="cs"/>
-          <w:b/>
-          <w:noProof/>
-          <w:sz w:val="24"/>
-          <w:szCs w:val="24"/>
-          <w:rtl/>
-        </w:rPr>
-        <mc:AlternateContent>
-          <mc:Choice Requires="wpi">
-            <w:drawing>
-              <wp:anchor distT="0" distB="0" distL="114300" distR="114300" simplePos="0" relativeHeight="251714560" behindDoc="0" locked="0" layoutInCell="1" allowOverlap="1" wp14:anchorId="34588669" wp14:editId="3E038893">
-                <wp:simplePos x="0" y="0"/>
-                <wp:positionH relativeFrom="column">
-                  <wp:posOffset>5644331</wp:posOffset>
-                </wp:positionH>
-                <wp:positionV relativeFrom="paragraph">
-                  <wp:posOffset>1354111</wp:posOffset>
-                </wp:positionV>
-                <wp:extent cx="360" cy="360"/>
-                <wp:effectExtent l="57150" t="57150" r="57150" b="57150"/>
-                <wp:wrapNone/>
-                <wp:docPr id="3" name="דיו 3"/>
-                <wp:cNvGraphicFramePr/>
-                <a:graphic xmlns:a="http://schemas.openxmlformats.org/drawingml/2006/main">
-                  <a:graphicData uri="http://schemas.microsoft.com/office/word/2010/wordprocessingInk">
-                    <w14:contentPart bwMode="auto" r:id="rId39">
-                      <w14:nvContentPartPr>
-                        <w14:cNvContentPartPr/>
-                      </w14:nvContentPartPr>
-                      <w14:xfrm>
-                        <a:off x="0" y="0"/>
-                        <a:ext cx="360" cy="360"/>
-                      </w14:xfrm>
-                    </w14:contentPart>
-                  </a:graphicData>
-                </a:graphic>
-              </wp:anchor>
-            </w:drawing>
-          </mc:Choice>
-          <mc:Fallback>
-            <w:pict>
-              <v:shape w14:anchorId="2D109346" id="דיו 3" o:spid="_x0000_s1026" type="#_x0000_t75" style="position:absolute;left:0;text-align:left;margin-left:443.25pt;margin-top:105.4pt;width:2.45pt;height:2.45pt;z-index:251714560;visibility:visible;mso-wrap-style:square;mso-wrap-distance-left:9pt;mso-wrap-distance-top:0;mso-wrap-distance-right:9pt;mso-wrap-distance-bottom:0;mso-position-horizontal:absolute;mso-position-horizontal-relative:text;mso-position-vertical:absolute;mso-position-vertical-relative:text" o:gfxdata="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">
-                <v:imagedata r:id="rId40" o:title=""/>
-              </v:shape>
-            </w:pict>
-          </mc:Fallback>
-        </mc:AlternateContent>
-      </w:r>
-      <w:r>
-        <w:rPr>
-          <w:rFonts w:hint="cs"/>
-          <w:b/>
-          <w:noProof/>
-          <w:sz w:val="24"/>
-          <w:szCs w:val="24"/>
-          <w:rtl/>
-        </w:rPr>
-        <mc:AlternateContent>
-          <mc:Choice Requires="wpi">
-            <w:drawing>
-              <wp:anchor distT="0" distB="0" distL="114300" distR="114300" simplePos="0" relativeHeight="251713536" behindDoc="0" locked="0" layoutInCell="1" allowOverlap="1" wp14:anchorId="4B62AA7C" wp14:editId="1C4BBA5C">
-                <wp:simplePos x="0" y="0"/>
-                <wp:positionH relativeFrom="column">
-                  <wp:posOffset>5586011</wp:posOffset>
-                </wp:positionH>
-                <wp:positionV relativeFrom="paragraph">
-                  <wp:posOffset>1237471</wp:posOffset>
-                </wp:positionV>
-                <wp:extent cx="85320" cy="81000"/>
-                <wp:effectExtent l="38100" t="57150" r="29210" b="52705"/>
-                <wp:wrapNone/>
-                <wp:docPr id="2" name="דיו 2"/>
-                <wp:cNvGraphicFramePr/>
-                <a:graphic xmlns:a="http://schemas.openxmlformats.org/drawingml/2006/main">
-                  <a:graphicData uri="http://schemas.microsoft.com/office/word/2010/wordprocessingInk">
-                    <w14:contentPart bwMode="auto" r:id="rId41">
-                      <w14:nvContentPartPr>
-                        <w14:cNvContentPartPr/>
-                      </w14:nvContentPartPr>
-                      <w14:xfrm>
-                        <a:off x="0" y="0"/>
-                        <a:ext cx="85320" cy="81000"/>
-                      </w14:xfrm>
-                    </w14:contentPart>
-                  </a:graphicData>
-                </a:graphic>
-              </wp:anchor>
-            </w:drawing>
-          </mc:Choice>
-          <mc:Fallback>
-            <w:pict>
-              <v:shape w14:anchorId="564DC2DE" id="דיו 2" o:spid="_x0000_s1026" type="#_x0000_t75" style="position:absolute;left:0;text-align:left;margin-left:438.65pt;margin-top:96.25pt;width:9.1pt;height:8.8pt;z-index:251713536;visibility:visible;mso-wrap-style:square;mso-wrap-distance-left:9pt;mso-wrap-distance-top:0;mso-wrap-distance-right:9pt;mso-wrap-distance-bottom:0;mso-position-horizontal:absolute;mso-position-horizontal-relative:text;mso-position-vertical:absolute;mso-position-vertical-relative:text" o:gfxdata="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">
-                <v:imagedata r:id="rId42" o:title=""/>
-              </v:shape>
-            </w:pict>
-          </mc:Fallback>
-        </mc:AlternateContent>
-      </w:r>
-    </w:p>
-    <w:p>
-      <w:pPr>
-        <w:spacing w:after="160"/>
-        <w:ind w:left="0" w:firstLine="0"/>
-        <w:rPr>
-          <w:b/>
-          <w:sz w:val="24"/>
-          <w:szCs w:val="24"/>
-          <w:rtl/>
-        </w:rPr>
-      </w:pPr>
-      <w:r>
-        <w:rPr>
-          <w:b/>
-          <w:noProof/>
-          <w:sz w:val="24"/>
-          <w:szCs w:val="24"/>
-          <w:rtl/>
+          <w:lang w:val="he-IL"/>
         </w:rPr>
         <w:drawing>
-          <wp:anchor distT="0" distB="0" distL="114300" distR="114300" simplePos="0" relativeHeight="251712512" behindDoc="0" locked="0" layoutInCell="1" allowOverlap="1" wp14:anchorId="0BDDF37C" wp14:editId="18E443B1">
-            <wp:simplePos x="0" y="0"/>
-            <wp:positionH relativeFrom="column">
-              <wp:posOffset>-2156</wp:posOffset>
-            </wp:positionH>
-            <wp:positionV relativeFrom="paragraph">
-              <wp:posOffset>-3441</wp:posOffset>
-            </wp:positionV>
-            <wp:extent cx="5906770" cy="3428365"/>
-            <wp:effectExtent l="0" t="0" r="0" b="635"/>
-            <wp:wrapSquare wrapText="bothSides"/>
-            <wp:docPr id="443390537" name="תמונה 1"/>
+          <wp:inline distT="0" distB="0" distL="0" distR="0" wp14:anchorId="2CD6F150" wp14:editId="7EE89690">
+            <wp:extent cx="5906770" cy="3310255"/>
+            <wp:effectExtent l="0" t="0" r="0" b="4445"/>
+            <wp:docPr id="1948966548" name="Picture 2" descr="A screenshot of a computer&#10;&#10;AI-generated content may be incorrect."/>
             <wp:cNvGraphicFramePr>
               <a:graphicFrameLocks xmlns:a="http://schemas.openxmlformats.org/drawingml/2006/main" noChangeAspect="1"/>
             </wp:cNvGraphicFramePr>
@@ -10581,11 +9939,11 @@
               <a:graphicData uri="http://schemas.openxmlformats.org/drawingml/2006/picture">
                 <pic:pic xmlns:pic="http://schemas.openxmlformats.org/drawingml/2006/picture">
                   <pic:nvPicPr>
-                    <pic:cNvPr id="443390537" name="תמונה 443390537"/>
+                    <pic:cNvPr id="1948966548" name="Picture 2" descr="A screenshot of a computer&#10;&#10;AI-generated content may be incorrect."/>
                     <pic:cNvPicPr/>
                   </pic:nvPicPr>
                   <pic:blipFill>
-                    <a:blip r:embed="rId43">
+                    <a:blip r:embed="rId22">
                       <a:extLst>
                         <a:ext uri="{28A0092B-C50C-407E-A947-70E740481C1C}">
                           <a14:useLocalDpi xmlns:a14="http://schemas.microsoft.com/office/drawing/2010/main" val="0"/>
@@ -10599,7 +9957,7 @@
                   <pic:spPr>
                     <a:xfrm>
                       <a:off x="0" y="0"/>
-                      <a:ext cx="5906770" cy="3428365"/>
+                      <a:ext cx="5906770" cy="3310255"/>
                     </a:xfrm>
                     <a:prstGeom prst="rect">
                       <a:avLst/>
@@ -10608,7 +9966,7 @@
                 </pic:pic>
               </a:graphicData>
             </a:graphic>
-          </wp:anchor>
+          </wp:inline>
         </w:drawing>
       </w:r>
     </w:p>
@@ -10842,30 +10200,29 @@
           <w:rtl/>
         </w:rPr>
       </w:pPr>
-      <w:bookmarkStart w:id="2" w:name="_GoBack"/>
-      <w:bookmarkEnd w:id="2"/>
-    </w:p>
-    <w:p>
-      <w:pPr>
-        <w:pStyle w:val="1"/>
-        <w:rPr>
-          <w:sz w:val="24"/>
-          <w:szCs w:val="24"/>
-          <w:rtl/>
-        </w:rPr>
-      </w:pPr>
-      <w:r>
-        <w:rPr>
-          <w:sz w:val="24"/>
-          <w:szCs w:val="24"/>
-          <w:rtl/>
-        </w:rPr>
+    </w:p>
+    <w:p>
+      <w:pPr>
+        <w:pStyle w:val="Heading1"/>
+        <w:rPr>
+          <w:sz w:val="24"/>
+          <w:szCs w:val="24"/>
+          <w:rtl/>
+        </w:rPr>
+      </w:pPr>
+      <w:r>
+        <w:rPr>
+          <w:sz w:val="24"/>
+          <w:szCs w:val="24"/>
+          <w:rtl/>
+        </w:rPr>
+        <w:lastRenderedPageBreak/>
         <w:t>תרשימי מערכת מרכזיים:</w:t>
       </w:r>
     </w:p>
     <w:p>
       <w:pPr>
-        <w:pStyle w:val="2"/>
+        <w:pStyle w:val="Heading2"/>
         <w:rPr>
           <w:rtl/>
         </w:rPr>
@@ -10934,7 +10291,7 @@
                     <pic:cNvPicPr/>
                   </pic:nvPicPr>
                   <pic:blipFill>
-                    <a:blip r:embed="rId44">
+                    <a:blip r:embed="rId23">
                       <a:extLst>
                         <a:ext uri="{28A0092B-C50C-407E-A947-70E740481C1C}">
                           <a14:useLocalDpi xmlns:a14="http://schemas.microsoft.com/office/drawing/2010/main" val="0"/>
@@ -11181,7 +10538,7 @@
     </w:p>
     <w:p>
       <w:pPr>
-        <w:pStyle w:val="2"/>
+        <w:pStyle w:val="Heading2"/>
         <w:rPr>
           <w:szCs w:val="28"/>
           <w:rtl/>
@@ -11260,7 +10617,7 @@
                     <pic:cNvPicPr/>
                   </pic:nvPicPr>
                   <pic:blipFill>
-                    <a:blip r:embed="rId45">
+                    <a:blip r:embed="rId24">
                       <a:extLst>
                         <a:ext uri="{28A0092B-C50C-407E-A947-70E740481C1C}">
                           <a14:useLocalDpi xmlns:a14="http://schemas.microsoft.com/office/drawing/2010/main" val="0"/>
@@ -11339,7 +10696,7 @@
     </w:p>
     <w:p>
       <w:pPr>
-        <w:pStyle w:val="2"/>
+        <w:pStyle w:val="Heading2"/>
         <w:rPr>
           <w:lang w:bidi="ar-SA"/>
         </w:rPr>
@@ -11347,7 +10704,7 @@
     </w:p>
     <w:p>
       <w:pPr>
-        <w:pStyle w:val="2"/>
+        <w:pStyle w:val="Heading2"/>
         <w:numPr>
           <w:ilvl w:val="0"/>
           <w:numId w:val="0"/>
@@ -11385,7 +10742,7 @@
                     <pic:cNvPicPr/>
                   </pic:nvPicPr>
                   <pic:blipFill>
-                    <a:blip r:embed="rId46">
+                    <a:blip r:embed="rId25">
                       <a:extLst>
                         <a:ext uri="{28A0092B-C50C-407E-A947-70E740481C1C}">
                           <a14:useLocalDpi xmlns:a14="http://schemas.microsoft.com/office/drawing/2010/main" val="0"/>
@@ -11414,7 +10771,7 @@
     </w:p>
     <w:p>
       <w:pPr>
-        <w:pStyle w:val="2"/>
+        <w:pStyle w:val="Heading2"/>
         <w:numPr>
           <w:ilvl w:val="0"/>
           <w:numId w:val="0"/>
@@ -11470,7 +10827,7 @@
                     <pic:cNvPicPr/>
                   </pic:nvPicPr>
                   <pic:blipFill>
-                    <a:blip r:embed="rId47">
+                    <a:blip r:embed="rId26">
                       <a:extLst>
                         <a:ext uri="{28A0092B-C50C-407E-A947-70E740481C1C}">
                           <a14:useLocalDpi xmlns:a14="http://schemas.microsoft.com/office/drawing/2010/main" val="0"/>
@@ -11681,7 +11038,7 @@
     </w:p>
     <w:tbl>
       <w:tblPr>
-        <w:tblStyle w:val="a6"/>
+        <w:tblStyle w:val="TableGrid0"/>
         <w:bidiVisual/>
         <w:tblW w:w="0" w:type="auto"/>
         <w:tblInd w:w="17" w:type="dxa"/>
@@ -12010,7 +11367,7 @@
     </w:p>
     <w:tbl>
       <w:tblPr>
-        <w:tblStyle w:val="a6"/>
+        <w:tblStyle w:val="TableGrid0"/>
         <w:bidiVisual/>
         <w:tblW w:w="0" w:type="auto"/>
         <w:tblInd w:w="17" w:type="dxa"/>
@@ -12610,7 +11967,7 @@
     </w:p>
     <w:tbl>
       <w:tblPr>
-        <w:tblStyle w:val="a6"/>
+        <w:tblStyle w:val="TableGrid0"/>
         <w:bidiVisual/>
         <w:tblW w:w="0" w:type="auto"/>
         <w:tblInd w:w="17" w:type="dxa"/>
@@ -13031,29 +12388,8 @@
         <w:rPr>
           <w:b/>
           <w:bCs/>
-          <w:rtl/>
-        </w:rPr>
-      </w:pPr>
-    </w:p>
-    <w:p>
-      <w:pPr>
-        <w:bidi w:val="0"/>
-        <w:spacing w:after="160"/>
-        <w:ind w:left="0" w:firstLine="0"/>
-        <w:rPr>
-          <w:b/>
-          <w:bCs/>
-          <w:rtl/>
-        </w:rPr>
-      </w:pPr>
-      <w:r>
-        <w:rPr>
-          <w:b/>
-          <w:bCs/>
-          <w:rtl/>
-        </w:rPr>
-        <w:br w:type="page"/>
-      </w:r>
+        </w:rPr>
+      </w:pPr>
     </w:p>
     <w:p>
       <w:pPr>
@@ -13069,6 +12405,35 @@
     </w:p>
     <w:p>
       <w:pPr>
+        <w:spacing w:after="160"/>
+        <w:ind w:left="0" w:firstLine="0"/>
+        <w:rPr>
+          <w:b/>
+          <w:bCs/>
+        </w:rPr>
+      </w:pPr>
+      <w:r>
+        <w:rPr>
+          <w:b/>
+          <w:bCs/>
+          <w:rtl/>
+        </w:rPr>
+        <w:br w:type="page"/>
+      </w:r>
+    </w:p>
+    <w:p>
+      <w:pPr>
+        <w:spacing w:after="160"/>
+        <w:ind w:left="0" w:firstLine="0"/>
+        <w:rPr>
+          <w:b/>
+          <w:bCs/>
+          <w:rtl/>
+        </w:rPr>
+      </w:pPr>
+    </w:p>
+    <w:p>
+      <w:pPr>
         <w:tabs>
           <w:tab w:val="left" w:pos="1319"/>
         </w:tabs>
@@ -13078,9 +12443,21 @@
           <w:rtl/>
         </w:rPr>
       </w:pPr>
-      <w:r>
-        <w:rPr>
-          <w:rStyle w:val="10"/>
+    </w:p>
+    <w:p>
+      <w:pPr>
+        <w:tabs>
+          <w:tab w:val="left" w:pos="1319"/>
+        </w:tabs>
+        <w:rPr>
+          <w:b/>
+          <w:bCs/>
+          <w:rtl/>
+        </w:rPr>
+      </w:pPr>
+      <w:r>
+        <w:rPr>
+          <w:rStyle w:val="Heading1Char"/>
           <w:rFonts w:hint="cs"/>
           <w:rtl/>
         </w:rPr>
@@ -13112,7 +12489,7 @@
     </w:p>
     <w:tbl>
       <w:tblPr>
-        <w:tblStyle w:val="a6"/>
+        <w:tblStyle w:val="TableGrid0"/>
         <w:bidiVisual/>
         <w:tblW w:w="0" w:type="auto"/>
         <w:tblInd w:w="17" w:type="dxa"/>
@@ -13552,9 +12929,9 @@
       </w:pPr>
     </w:p>
     <w:sectPr>
-      <w:footerReference w:type="even" r:id="rId48"/>
-      <w:footerReference w:type="default" r:id="rId49"/>
-      <w:footerReference w:type="first" r:id="rId50"/>
+      <w:footerReference w:type="even" r:id="rId27"/>
+      <w:footerReference w:type="default" r:id="rId28"/>
+      <w:footerReference w:type="first" r:id="rId29"/>
       <w:pgSz w:w="11906" w:h="16841"/>
       <w:pgMar w:top="724" w:right="1462" w:bottom="289" w:left="1142" w:header="720" w:footer="720" w:gutter="0"/>
       <w:cols w:space="720"/>
@@ -13566,7 +12943,7 @@
 </file>
 
 <file path=word/endnotes.xml><?xml version="1.0" encoding="utf-8"?>
-<w:endnotes xmlns:wpc="http://schemas.microsoft.com/office/word/2010/wordprocessingCanvas" xmlns:cx="http://schemas.microsoft.com/office/drawing/2014/chartex" xmlns:mc="http://schemas.openxmlformats.org/markup-compatibility/2006" xmlns:o="urn:schemas-microsoft-com:office:office" xmlns:r="http://schemas.openxmlformats.org/officeDocument/2006/relationships" xmlns:m="http://schemas.openxmlformats.org/officeDocument/2006/math" xmlns:v="urn:schemas-microsoft-com:vml" xmlns:wp14="http://schemas.microsoft.com/office/word/2010/wordprocessingDrawing" xmlns:wp="http://schemas.openxmlformats.org/drawingml/2006/wordprocessingDrawing" xmlns:w10="urn:schemas-microsoft-com:office:word" xmlns:w="http://schemas.openxmlformats.org/wordprocessingml/2006/main" xmlns:w14="http://schemas.microsoft.com/office/word/2010/wordml" xmlns:w15="http://schemas.microsoft.com/office/word/2012/wordml" xmlns:w16se="http://schemas.microsoft.com/office/word/2015/wordml/symex" xmlns:wpg="http://schemas.microsoft.com/office/word/2010/wordprocessingGroup" xmlns:wpi="http://schemas.microsoft.com/office/word/2010/wordprocessingInk" xmlns:wne="http://schemas.microsoft.com/office/word/2006/wordml" xmlns:wps="http://schemas.microsoft.com/office/word/2010/wordprocessingShape" mc:Ignorable="w14 w15 w16se wp14">
+<w:endnotes xmlns:wpc="http://schemas.microsoft.com/office/word/2010/wordprocessingCanvas" xmlns:cx="http://schemas.microsoft.com/office/drawing/2014/chartex" xmlns:cx1="http://schemas.microsoft.com/office/drawing/2015/9/8/chartex" xmlns:cx2="http://schemas.microsoft.com/office/drawing/2015/10/21/chartex" xmlns:cx3="http://schemas.microsoft.com/office/drawing/2016/5/9/chartex" xmlns:cx4="http://schemas.microsoft.com/office/drawing/2016/5/10/chartex" xmlns:cx5="http://schemas.microsoft.com/office/drawing/2016/5/11/chartex" xmlns:cx6="http://schemas.microsoft.com/office/drawing/2016/5/12/chartex" xmlns:cx7="http://schemas.microsoft.com/office/drawing/2016/5/13/chartex" xmlns:cx8="http://schemas.microsoft.com/office/drawing/2016/5/14/chartex" xmlns:mc="http://schemas.openxmlformats.org/markup-compatibility/2006" xmlns:aink="http://schemas.microsoft.com/office/drawing/2016/ink" xmlns:am3d="http://schemas.microsoft.com/office/drawing/2017/model3d" xmlns:o="urn:schemas-microsoft-com:office:office" xmlns:oel="http://schemas.microsoft.com/office/2019/extlst" xmlns:r="http://schemas.openxmlformats.org/officeDocument/2006/relationships" xmlns:m="http://schemas.openxmlformats.org/officeDocument/2006/math" xmlns:v="urn:schemas-microsoft-com:vml" xmlns:wp14="http://schemas.microsoft.com/office/word/2010/wordprocessingDrawing" xmlns:wp="http://schemas.openxmlformats.org/drawingml/2006/wordprocessingDrawing" xmlns:w10="urn:schemas-microsoft-com:office:word" xmlns:w="http://schemas.openxmlformats.org/wordprocessingml/2006/main" xmlns:w14="http://schemas.microsoft.com/office/word/2010/wordml" xmlns:w15="http://schemas.microsoft.com/office/word/2012/wordml" xmlns:w16cex="http://schemas.microsoft.com/office/word/2018/wordml/cex" xmlns:w16cid="http://schemas.microsoft.com/office/word/2016/wordml/cid" xmlns:w16="http://schemas.microsoft.com/office/word/2018/wordml" xmlns:w16du="http://schemas.microsoft.com/office/word/2023/wordml/word16du" xmlns:w16sdtdh="http://schemas.microsoft.com/office/word/2020/wordml/sdtdatahash" xmlns:w16sdtfl="http://schemas.microsoft.com/office/word/2024/wordml/sdtformatlock" xmlns:w16se="http://schemas.microsoft.com/office/word/2015/wordml/symex" xmlns:wpg="http://schemas.microsoft.com/office/word/2010/wordprocessingGroup" xmlns:wpi="http://schemas.microsoft.com/office/word/2010/wordprocessingInk" xmlns:wne="http://schemas.microsoft.com/office/word/2006/wordml" xmlns:wps="http://schemas.microsoft.com/office/word/2010/wordprocessingShape" mc:Ignorable="w14 w15 w16se w16cid w16 w16cex w16sdtdh w16sdtfl w16du wp14">
   <w:endnote w:type="separator" w:id="-1">
     <w:p>
       <w:r>
@@ -13585,7 +12962,7 @@
 </file>
 
 <file path=word/footer1.xml><?xml version="1.0" encoding="utf-8"?>
-<w:ftr xmlns:wpc="http://schemas.microsoft.com/office/word/2010/wordprocessingCanvas" xmlns:cx="http://schemas.microsoft.com/office/drawing/2014/chartex" xmlns:mc="http://schemas.openxmlformats.org/markup-compatibility/2006" xmlns:o="urn:schemas-microsoft-com:office:office" xmlns:r="http://schemas.openxmlformats.org/officeDocument/2006/relationships" xmlns:m="http://schemas.openxmlformats.org/officeDocument/2006/math" xmlns:v="urn:schemas-microsoft-com:vml" xmlns:wp14="http://schemas.microsoft.com/office/word/2010/wordprocessingDrawing" xmlns:wp="http://schemas.openxmlformats.org/drawingml/2006/wordprocessingDrawing" xmlns:w10="urn:schemas-microsoft-com:office:word" xmlns:w="http://schemas.openxmlformats.org/wordprocessingml/2006/main" xmlns:w14="http://schemas.microsoft.com/office/word/2010/wordml" xmlns:w15="http://schemas.microsoft.com/office/word/2012/wordml" xmlns:w16se="http://schemas.microsoft.com/office/word/2015/wordml/symex" xmlns:wpg="http://schemas.microsoft.com/office/word/2010/wordprocessingGroup" xmlns:wpi="http://schemas.microsoft.com/office/word/2010/wordprocessingInk" xmlns:wne="http://schemas.microsoft.com/office/word/2006/wordml" xmlns:wps="http://schemas.microsoft.com/office/word/2010/wordprocessingShape" mc:Ignorable="w14 w15 w16se wp14">
+<w:ftr xmlns:wpc="http://schemas.microsoft.com/office/word/2010/wordprocessingCanvas" xmlns:cx="http://schemas.microsoft.com/office/drawing/2014/chartex" xmlns:cx1="http://schemas.microsoft.com/office/drawing/2015/9/8/chartex" xmlns:cx2="http://schemas.microsoft.com/office/drawing/2015/10/21/chartex" xmlns:cx3="http://schemas.microsoft.com/office/drawing/2016/5/9/chartex" xmlns:cx4="http://schemas.microsoft.com/office/drawing/2016/5/10/chartex" xmlns:cx5="http://schemas.microsoft.com/office/drawing/2016/5/11/chartex" xmlns:cx6="http://schemas.microsoft.com/office/drawing/2016/5/12/chartex" xmlns:cx7="http://schemas.microsoft.com/office/drawing/2016/5/13/chartex" xmlns:cx8="http://schemas.microsoft.com/office/drawing/2016/5/14/chartex" xmlns:mc="http://schemas.openxmlformats.org/markup-compatibility/2006" xmlns:aink="http://schemas.microsoft.com/office/drawing/2016/ink" xmlns:am3d="http://schemas.microsoft.com/office/drawing/2017/model3d" xmlns:o="urn:schemas-microsoft-com:office:office" xmlns:oel="http://schemas.microsoft.com/office/2019/extlst" xmlns:r="http://schemas.openxmlformats.org/officeDocument/2006/relationships" xmlns:m="http://schemas.openxmlformats.org/officeDocument/2006/math" xmlns:v="urn:schemas-microsoft-com:vml" xmlns:wp14="http://schemas.microsoft.com/office/word/2010/wordprocessingDrawing" xmlns:wp="http://schemas.openxmlformats.org/drawingml/2006/wordprocessingDrawing" xmlns:w10="urn:schemas-microsoft-com:office:word" xmlns:w="http://schemas.openxmlformats.org/wordprocessingml/2006/main" xmlns:w14="http://schemas.microsoft.com/office/word/2010/wordml" xmlns:w15="http://schemas.microsoft.com/office/word/2012/wordml" xmlns:w16cex="http://schemas.microsoft.com/office/word/2018/wordml/cex" xmlns:w16cid="http://schemas.microsoft.com/office/word/2016/wordml/cid" xmlns:w16="http://schemas.microsoft.com/office/word/2018/wordml" xmlns:w16du="http://schemas.microsoft.com/office/word/2023/wordml/word16du" xmlns:w16sdtdh="http://schemas.microsoft.com/office/word/2020/wordml/sdtdatahash" xmlns:w16sdtfl="http://schemas.microsoft.com/office/word/2024/wordml/sdtformatlock" xmlns:w16se="http://schemas.microsoft.com/office/word/2015/wordml/symex" xmlns:wpg="http://schemas.microsoft.com/office/word/2010/wordprocessingGroup" xmlns:wpi="http://schemas.microsoft.com/office/word/2010/wordprocessingInk" xmlns:wne="http://schemas.microsoft.com/office/word/2006/wordml" xmlns:wps="http://schemas.microsoft.com/office/word/2010/wordprocessingShape" mc:Ignorable="w14 w15 w16se w16cid w16 w16cex w16sdtdh w16sdtfl w16du wp14">
   <w:p>
     <w:pPr>
       <w:bidi w:val="0"/>
@@ -13636,7 +13013,7 @@
 </file>
 
 <file path=word/footer2.xml><?xml version="1.0" encoding="utf-8"?>
-<w:ftr xmlns:wpc="http://schemas.microsoft.com/office/word/2010/wordprocessingCanvas" xmlns:cx="http://schemas.microsoft.com/office/drawing/2014/chartex" xmlns:mc="http://schemas.openxmlformats.org/markup-compatibility/2006" xmlns:o="urn:schemas-microsoft-com:office:office" xmlns:r="http://schemas.openxmlformats.org/officeDocument/2006/relationships" xmlns:m="http://schemas.openxmlformats.org/officeDocument/2006/math" xmlns:v="urn:schemas-microsoft-com:vml" xmlns:wp14="http://schemas.microsoft.com/office/word/2010/wordprocessingDrawing" xmlns:wp="http://schemas.openxmlformats.org/drawingml/2006/wordprocessingDrawing" xmlns:w10="urn:schemas-microsoft-com:office:word" xmlns:w="http://schemas.openxmlformats.org/wordprocessingml/2006/main" xmlns:w14="http://schemas.microsoft.com/office/word/2010/wordml" xmlns:w15="http://schemas.microsoft.com/office/word/2012/wordml" xmlns:w16se="http://schemas.microsoft.com/office/word/2015/wordml/symex" xmlns:wpg="http://schemas.microsoft.com/office/word/2010/wordprocessingGroup" xmlns:wpi="http://schemas.microsoft.com/office/word/2010/wordprocessingInk" xmlns:wne="http://schemas.microsoft.com/office/word/2006/wordml" xmlns:wps="http://schemas.microsoft.com/office/word/2010/wordprocessingShape" mc:Ignorable="w14 w15 w16se wp14">
+<w:ftr xmlns:wpc="http://schemas.microsoft.com/office/word/2010/wordprocessingCanvas" xmlns:cx="http://schemas.microsoft.com/office/drawing/2014/chartex" xmlns:cx1="http://schemas.microsoft.com/office/drawing/2015/9/8/chartex" xmlns:cx2="http://schemas.microsoft.com/office/drawing/2015/10/21/chartex" xmlns:cx3="http://schemas.microsoft.com/office/drawing/2016/5/9/chartex" xmlns:cx4="http://schemas.microsoft.com/office/drawing/2016/5/10/chartex" xmlns:cx5="http://schemas.microsoft.com/office/drawing/2016/5/11/chartex" xmlns:cx6="http://schemas.microsoft.com/office/drawing/2016/5/12/chartex" xmlns:cx7="http://schemas.microsoft.com/office/drawing/2016/5/13/chartex" xmlns:cx8="http://schemas.microsoft.com/office/drawing/2016/5/14/chartex" xmlns:mc="http://schemas.openxmlformats.org/markup-compatibility/2006" xmlns:aink="http://schemas.microsoft.com/office/drawing/2016/ink" xmlns:am3d="http://schemas.microsoft.com/office/drawing/2017/model3d" xmlns:o="urn:schemas-microsoft-com:office:office" xmlns:oel="http://schemas.microsoft.com/office/2019/extlst" xmlns:r="http://schemas.openxmlformats.org/officeDocument/2006/relationships" xmlns:m="http://schemas.openxmlformats.org/officeDocument/2006/math" xmlns:v="urn:schemas-microsoft-com:vml" xmlns:wp14="http://schemas.microsoft.com/office/word/2010/wordprocessingDrawing" xmlns:wp="http://schemas.openxmlformats.org/drawingml/2006/wordprocessingDrawing" xmlns:w10="urn:schemas-microsoft-com:office:word" xmlns:w="http://schemas.openxmlformats.org/wordprocessingml/2006/main" xmlns:w14="http://schemas.microsoft.com/office/word/2010/wordml" xmlns:w15="http://schemas.microsoft.com/office/word/2012/wordml" xmlns:w16cex="http://schemas.microsoft.com/office/word/2018/wordml/cex" xmlns:w16cid="http://schemas.microsoft.com/office/word/2016/wordml/cid" xmlns:w16="http://schemas.microsoft.com/office/word/2018/wordml" xmlns:w16du="http://schemas.microsoft.com/office/word/2023/wordml/word16du" xmlns:w16sdtdh="http://schemas.microsoft.com/office/word/2020/wordml/sdtdatahash" xmlns:w16sdtfl="http://schemas.microsoft.com/office/word/2024/wordml/sdtformatlock" xmlns:w16se="http://schemas.microsoft.com/office/word/2015/wordml/symex" xmlns:wpg="http://schemas.microsoft.com/office/word/2010/wordprocessingGroup" xmlns:wpi="http://schemas.microsoft.com/office/word/2010/wordprocessingInk" xmlns:wne="http://schemas.microsoft.com/office/word/2006/wordml" xmlns:wps="http://schemas.microsoft.com/office/word/2010/wordprocessingShape" mc:Ignorable="w14 w15 w16se w16cid w16 w16cex w16sdtdh w16sdtfl w16du wp14">
   <w:p>
     <w:pPr>
       <w:bidi w:val="0"/>
@@ -13649,7 +13026,7 @@
 </file>
 
 <file path=word/footer3.xml><?xml version="1.0" encoding="utf-8"?>
-<w:ftr xmlns:wpc="http://schemas.microsoft.com/office/word/2010/wordprocessingCanvas" xmlns:cx="http://schemas.microsoft.com/office/drawing/2014/chartex" xmlns:mc="http://schemas.openxmlformats.org/markup-compatibility/2006" xmlns:o="urn:schemas-microsoft-com:office:office" xmlns:r="http://schemas.openxmlformats.org/officeDocument/2006/relationships" xmlns:m="http://schemas.openxmlformats.org/officeDocument/2006/math" xmlns:v="urn:schemas-microsoft-com:vml" xmlns:wp14="http://schemas.microsoft.com/office/word/2010/wordprocessingDrawing" xmlns:wp="http://schemas.openxmlformats.org/drawingml/2006/wordprocessingDrawing" xmlns:w10="urn:schemas-microsoft-com:office:word" xmlns:w="http://schemas.openxmlformats.org/wordprocessingml/2006/main" xmlns:w14="http://schemas.microsoft.com/office/word/2010/wordml" xmlns:w15="http://schemas.microsoft.com/office/word/2012/wordml" xmlns:w16se="http://schemas.microsoft.com/office/word/2015/wordml/symex" xmlns:wpg="http://schemas.microsoft.com/office/word/2010/wordprocessingGroup" xmlns:wpi="http://schemas.microsoft.com/office/word/2010/wordprocessingInk" xmlns:wne="http://schemas.microsoft.com/office/word/2006/wordml" xmlns:wps="http://schemas.microsoft.com/office/word/2010/wordprocessingShape" mc:Ignorable="w14 w15 w16se wp14">
+<w:ftr xmlns:wpc="http://schemas.microsoft.com/office/word/2010/wordprocessingCanvas" xmlns:cx="http://schemas.microsoft.com/office/drawing/2014/chartex" xmlns:cx1="http://schemas.microsoft.com/office/drawing/2015/9/8/chartex" xmlns:cx2="http://schemas.microsoft.com/office/drawing/2015/10/21/chartex" xmlns:cx3="http://schemas.microsoft.com/office/drawing/2016/5/9/chartex" xmlns:cx4="http://schemas.microsoft.com/office/drawing/2016/5/10/chartex" xmlns:cx5="http://schemas.microsoft.com/office/drawing/2016/5/11/chartex" xmlns:cx6="http://schemas.microsoft.com/office/drawing/2016/5/12/chartex" xmlns:cx7="http://schemas.microsoft.com/office/drawing/2016/5/13/chartex" xmlns:cx8="http://schemas.microsoft.com/office/drawing/2016/5/14/chartex" xmlns:mc="http://schemas.openxmlformats.org/markup-compatibility/2006" xmlns:aink="http://schemas.microsoft.com/office/drawing/2016/ink" xmlns:am3d="http://schemas.microsoft.com/office/drawing/2017/model3d" xmlns:o="urn:schemas-microsoft-com:office:office" xmlns:oel="http://schemas.microsoft.com/office/2019/extlst" xmlns:r="http://schemas.openxmlformats.org/officeDocument/2006/relationships" xmlns:m="http://schemas.openxmlformats.org/officeDocument/2006/math" xmlns:v="urn:schemas-microsoft-com:vml" xmlns:wp14="http://schemas.microsoft.com/office/word/2010/wordprocessingDrawing" xmlns:wp="http://schemas.openxmlformats.org/drawingml/2006/wordprocessingDrawing" xmlns:w10="urn:schemas-microsoft-com:office:word" xmlns:w="http://schemas.openxmlformats.org/wordprocessingml/2006/main" xmlns:w14="http://schemas.microsoft.com/office/word/2010/wordml" xmlns:w15="http://schemas.microsoft.com/office/word/2012/wordml" xmlns:w16cex="http://schemas.microsoft.com/office/word/2018/wordml/cex" xmlns:w16cid="http://schemas.microsoft.com/office/word/2016/wordml/cid" xmlns:w16="http://schemas.microsoft.com/office/word/2018/wordml" xmlns:w16du="http://schemas.microsoft.com/office/word/2023/wordml/word16du" xmlns:w16sdtdh="http://schemas.microsoft.com/office/word/2020/wordml/sdtdatahash" xmlns:w16sdtfl="http://schemas.microsoft.com/office/word/2024/wordml/sdtformatlock" xmlns:w16se="http://schemas.microsoft.com/office/word/2015/wordml/symex" xmlns:wpg="http://schemas.microsoft.com/office/word/2010/wordprocessingGroup" xmlns:wpi="http://schemas.microsoft.com/office/word/2010/wordprocessingInk" xmlns:wne="http://schemas.microsoft.com/office/word/2006/wordml" xmlns:wps="http://schemas.microsoft.com/office/word/2010/wordprocessingShape" mc:Ignorable="w14 w15 w16se w16cid w16 w16cex w16sdtdh w16sdtfl w16du wp14">
   <w:p>
     <w:pPr>
       <w:bidi w:val="0"/>
@@ -13659,7 +13036,7 @@
 </file>
 
 <file path=word/footnotes.xml><?xml version="1.0" encoding="utf-8"?>
-<w:footnotes xmlns:wpc="http://schemas.microsoft.com/office/word/2010/wordprocessingCanvas" xmlns:cx="http://schemas.microsoft.com/office/drawing/2014/chartex" xmlns:mc="http://schemas.openxmlformats.org/markup-compatibility/2006" xmlns:o="urn:schemas-microsoft-com:office:office" xmlns:r="http://schemas.openxmlformats.org/officeDocument/2006/relationships" xmlns:m="http://schemas.openxmlformats.org/officeDocument/2006/math" xmlns:v="urn:schemas-microsoft-com:vml" xmlns:wp14="http://schemas.microsoft.com/office/word/2010/wordprocessingDrawing" xmlns:wp="http://schemas.openxmlformats.org/drawingml/2006/wordprocessingDrawing" xmlns:w10="urn:schemas-microsoft-com:office:word" xmlns:w="http://schemas.openxmlformats.org/wordprocessingml/2006/main" xmlns:w14="http://schemas.microsoft.com/office/word/2010/wordml" xmlns:w15="http://schemas.microsoft.com/office/word/2012/wordml" xmlns:w16se="http://schemas.microsoft.com/office/word/2015/wordml/symex" xmlns:wpg="http://schemas.microsoft.com/office/word/2010/wordprocessingGroup" xmlns:wpi="http://schemas.microsoft.com/office/word/2010/wordprocessingInk" xmlns:wne="http://schemas.microsoft.com/office/word/2006/wordml" xmlns:wps="http://schemas.microsoft.com/office/word/2010/wordprocessingShape" mc:Ignorable="w14 w15 w16se wp14">
+<w:footnotes xmlns:wpc="http://schemas.microsoft.com/office/word/2010/wordprocessingCanvas" xmlns:cx="http://schemas.microsoft.com/office/drawing/2014/chartex" xmlns:cx1="http://schemas.microsoft.com/office/drawing/2015/9/8/chartex" xmlns:cx2="http://schemas.microsoft.com/office/drawing/2015/10/21/chartex" xmlns:cx3="http://schemas.microsoft.com/office/drawing/2016/5/9/chartex" xmlns:cx4="http://schemas.microsoft.com/office/drawing/2016/5/10/chartex" xmlns:cx5="http://schemas.microsoft.com/office/drawing/2016/5/11/chartex" xmlns:cx6="http://schemas.microsoft.com/office/drawing/2016/5/12/chartex" xmlns:cx7="http://schemas.microsoft.com/office/drawing/2016/5/13/chartex" xmlns:cx8="http://schemas.microsoft.com/office/drawing/2016/5/14/chartex" xmlns:mc="http://schemas.openxmlformats.org/markup-compatibility/2006" xmlns:aink="http://schemas.microsoft.com/office/drawing/2016/ink" xmlns:am3d="http://schemas.microsoft.com/office/drawing/2017/model3d" xmlns:o="urn:schemas-microsoft-com:office:office" xmlns:oel="http://schemas.microsoft.com/office/2019/extlst" xmlns:r="http://schemas.openxmlformats.org/officeDocument/2006/relationships" xmlns:m="http://schemas.openxmlformats.org/officeDocument/2006/math" xmlns:v="urn:schemas-microsoft-com:vml" xmlns:wp14="http://schemas.microsoft.com/office/word/2010/wordprocessingDrawing" xmlns:wp="http://schemas.openxmlformats.org/drawingml/2006/wordprocessingDrawing" xmlns:w10="urn:schemas-microsoft-com:office:word" xmlns:w="http://schemas.openxmlformats.org/wordprocessingml/2006/main" xmlns:w14="http://schemas.microsoft.com/office/word/2010/wordml" xmlns:w15="http://schemas.microsoft.com/office/word/2012/wordml" xmlns:w16cex="http://schemas.microsoft.com/office/word/2018/wordml/cex" xmlns:w16cid="http://schemas.microsoft.com/office/word/2016/wordml/cid" xmlns:w16="http://schemas.microsoft.com/office/word/2018/wordml" xmlns:w16du="http://schemas.microsoft.com/office/word/2023/wordml/word16du" xmlns:w16sdtdh="http://schemas.microsoft.com/office/word/2020/wordml/sdtdatahash" xmlns:w16sdtfl="http://schemas.microsoft.com/office/word/2024/wordml/sdtformatlock" xmlns:w16se="http://schemas.microsoft.com/office/word/2015/wordml/symex" xmlns:wpg="http://schemas.microsoft.com/office/word/2010/wordprocessingGroup" xmlns:wpi="http://schemas.microsoft.com/office/word/2010/wordprocessingInk" xmlns:wne="http://schemas.microsoft.com/office/word/2006/wordml" xmlns:wps="http://schemas.microsoft.com/office/word/2010/wordprocessingShape" mc:Ignorable="w14 w15 w16se w16cid w16 w16cex w16sdtdh w16sdtfl w16du wp14">
   <w:footnote w:type="separator" w:id="-1">
     <w:p>
       <w:r>
@@ -13678,7 +13055,7 @@
 </file>
 
 <file path=word/numbering.xml><?xml version="1.0" encoding="utf-8"?>
-<w:numbering xmlns:wpc="http://schemas.microsoft.com/office/word/2010/wordprocessingCanvas" xmlns:cx="http://schemas.microsoft.com/office/drawing/2014/chartex" xmlns:mc="http://schemas.openxmlformats.org/markup-compatibility/2006" xmlns:o="urn:schemas-microsoft-com:office:office" xmlns:r="http://schemas.openxmlformats.org/officeDocument/2006/relationships" xmlns:m="http://schemas.openxmlformats.org/officeDocument/2006/math" xmlns:v="urn:schemas-microsoft-com:vml" xmlns:wp14="http://schemas.microsoft.com/office/word/2010/wordprocessingDrawing" xmlns:wp="http://schemas.openxmlformats.org/drawingml/2006/wordprocessingDrawing" xmlns:w10="urn:schemas-microsoft-com:office:word" xmlns:w="http://schemas.openxmlformats.org/wordprocessingml/2006/main" xmlns:w14="http://schemas.microsoft.com/office/word/2010/wordml" xmlns:w15="http://schemas.microsoft.com/office/word/2012/wordml" xmlns:w16se="http://schemas.microsoft.com/office/word/2015/wordml/symex" xmlns:wpg="http://schemas.microsoft.com/office/word/2010/wordprocessingGroup" xmlns:wpi="http://schemas.microsoft.com/office/word/2010/wordprocessingInk" xmlns:wne="http://schemas.microsoft.com/office/word/2006/wordml" xmlns:wps="http://schemas.microsoft.com/office/word/2010/wordprocessingShape" mc:Ignorable="w14 w15 w16se wp14">
+<w:numbering xmlns:wpc="http://schemas.microsoft.com/office/word/2010/wordprocessingCanvas" xmlns:cx="http://schemas.microsoft.com/office/drawing/2014/chartex" xmlns:cx1="http://schemas.microsoft.com/office/drawing/2015/9/8/chartex" xmlns:cx2="http://schemas.microsoft.com/office/drawing/2015/10/21/chartex" xmlns:cx3="http://schemas.microsoft.com/office/drawing/2016/5/9/chartex" xmlns:cx4="http://schemas.microsoft.com/office/drawing/2016/5/10/chartex" xmlns:cx5="http://schemas.microsoft.com/office/drawing/2016/5/11/chartex" xmlns:cx6="http://schemas.microsoft.com/office/drawing/2016/5/12/chartex" xmlns:cx7="http://schemas.microsoft.com/office/drawing/2016/5/13/chartex" xmlns:cx8="http://schemas.microsoft.com/office/drawing/2016/5/14/chartex" xmlns:mc="http://schemas.openxmlformats.org/markup-compatibility/2006" xmlns:aink="http://schemas.microsoft.com/office/drawing/2016/ink" xmlns:am3d="http://schemas.microsoft.com/office/drawing/2017/model3d" xmlns:o="urn:schemas-microsoft-com:office:office" xmlns:oel="http://schemas.microsoft.com/office/2019/extlst" xmlns:r="http://schemas.openxmlformats.org/officeDocument/2006/relationships" xmlns:m="http://schemas.openxmlformats.org/officeDocument/2006/math" xmlns:v="urn:schemas-microsoft-com:vml" xmlns:wp14="http://schemas.microsoft.com/office/word/2010/wordprocessingDrawing" xmlns:wp="http://schemas.openxmlformats.org/drawingml/2006/wordprocessingDrawing" xmlns:w10="urn:schemas-microsoft-com:office:word" xmlns:w="http://schemas.openxmlformats.org/wordprocessingml/2006/main" xmlns:w14="http://schemas.microsoft.com/office/word/2010/wordml" xmlns:w15="http://schemas.microsoft.com/office/word/2012/wordml" xmlns:w16cex="http://schemas.microsoft.com/office/word/2018/wordml/cex" xmlns:w16cid="http://schemas.microsoft.com/office/word/2016/wordml/cid" xmlns:w16="http://schemas.microsoft.com/office/word/2018/wordml" xmlns:w16du="http://schemas.microsoft.com/office/word/2023/wordml/word16du" xmlns:w16sdtdh="http://schemas.microsoft.com/office/word/2020/wordml/sdtdatahash" xmlns:w16sdtfl="http://schemas.microsoft.com/office/word/2024/wordml/sdtformatlock" xmlns:w16se="http://schemas.microsoft.com/office/word/2015/wordml/symex" xmlns:wpg="http://schemas.microsoft.com/office/word/2010/wordprocessingGroup" xmlns:wpi="http://schemas.microsoft.com/office/word/2010/wordprocessingInk" xmlns:wne="http://schemas.microsoft.com/office/word/2006/wordml" xmlns:wps="http://schemas.microsoft.com/office/word/2010/wordprocessingShape" mc:Ignorable="w14 w15 w16se w16cid w16 w16cex w16sdtdh w16sdtfl w16du wp14">
   <w:abstractNum w:abstractNumId="0" w15:restartNumberingAfterBreak="0">
     <w:nsid w:val="1A6951CE"/>
     <w:multiLevelType w:val="hybridMultilevel"/>
@@ -14090,7 +13467,7 @@
     <w:lvl w:ilvl="0">
       <w:start w:val="1"/>
       <w:numFmt w:val="decimal"/>
-      <w:pStyle w:val="1"/>
+      <w:pStyle w:val="Heading1"/>
       <w:lvlText w:val="%1."/>
       <w:lvlJc w:val="left"/>
       <w:pPr>
@@ -14115,7 +13492,7 @@
     <w:lvl w:ilvl="1">
       <w:start w:val="1"/>
       <w:numFmt w:val="decimal"/>
-      <w:pStyle w:val="2"/>
+      <w:pStyle w:val="Heading2"/>
       <w:lvlText w:val="%1.%2."/>
       <w:lvlJc w:val="left"/>
       <w:pPr>
@@ -14523,7 +13900,7 @@
     <w:lvl w:ilvl="0" w:tplc="7C649374">
       <w:start w:val="1"/>
       <w:numFmt w:val="hebrew1"/>
-      <w:pStyle w:val="3"/>
+      <w:pStyle w:val="Heading3"/>
       <w:lvlText w:val="%1."/>
       <w:lvlJc w:val="left"/>
       <w:pPr>
@@ -14738,28 +14115,28 @@
       </w:rPr>
     </w:lvl>
   </w:abstractNum>
-  <w:num w:numId="1">
+  <w:num w:numId="1" w16cid:durableId="416632917">
     <w:abstractNumId w:val="7"/>
   </w:num>
-  <w:num w:numId="2">
+  <w:num w:numId="2" w16cid:durableId="837501576">
     <w:abstractNumId w:val="4"/>
   </w:num>
-  <w:num w:numId="3">
+  <w:num w:numId="3" w16cid:durableId="1321695121">
     <w:abstractNumId w:val="3"/>
   </w:num>
-  <w:num w:numId="4">
+  <w:num w:numId="4" w16cid:durableId="1538350996">
     <w:abstractNumId w:val="1"/>
   </w:num>
-  <w:num w:numId="5">
+  <w:num w:numId="5" w16cid:durableId="1293174297">
     <w:abstractNumId w:val="2"/>
   </w:num>
-  <w:num w:numId="6">
+  <w:num w:numId="6" w16cid:durableId="403458103">
     <w:abstractNumId w:val="6"/>
   </w:num>
-  <w:num w:numId="7">
+  <w:num w:numId="7" w16cid:durableId="1591739908">
     <w:abstractNumId w:val="5"/>
   </w:num>
-  <w:num w:numId="8">
+  <w:num w:numId="8" w16cid:durableId="2029674873">
     <w:abstractNumId w:val="0"/>
   </w:num>
   <w:numIdMacAtCleanup w:val="5"/>
@@ -14767,7 +14144,7 @@
 </file>
 
 <file path=word/styles.xml><?xml version="1.0" encoding="utf-8"?>
-<w:styles xmlns:mc="http://schemas.openxmlformats.org/markup-compatibility/2006" xmlns:r="http://schemas.openxmlformats.org/officeDocument/2006/relationships" xmlns:w="http://schemas.openxmlformats.org/wordprocessingml/2006/main" xmlns:w14="http://schemas.microsoft.com/office/word/2010/wordml" xmlns:w15="http://schemas.microsoft.com/office/word/2012/wordml" xmlns:w16se="http://schemas.microsoft.com/office/word/2015/wordml/symex" mc:Ignorable="w14 w15 w16se">
+<w:styles xmlns:mc="http://schemas.openxmlformats.org/markup-compatibility/2006" xmlns:r="http://schemas.openxmlformats.org/officeDocument/2006/relationships" xmlns:w="http://schemas.openxmlformats.org/wordprocessingml/2006/main" xmlns:w14="http://schemas.microsoft.com/office/word/2010/wordml" xmlns:w15="http://schemas.microsoft.com/office/word/2012/wordml" xmlns:w16cex="http://schemas.microsoft.com/office/word/2018/wordml/cex" xmlns:w16cid="http://schemas.microsoft.com/office/word/2016/wordml/cid" xmlns:w16="http://schemas.microsoft.com/office/word/2018/wordml" xmlns:w16du="http://schemas.microsoft.com/office/word/2023/wordml/word16du" xmlns:w16sdtdh="http://schemas.microsoft.com/office/word/2020/wordml/sdtdatahash" xmlns:w16sdtfl="http://schemas.microsoft.com/office/word/2024/wordml/sdtformatlock" xmlns:w16se="http://schemas.microsoft.com/office/word/2015/wordml/symex" mc:Ignorable="w14 w15 w16se w16cid w16 w16cex w16sdtdh w16sdtfl w16du">
   <w:docDefaults>
     <w:rPrDefault>
       <w:rPr>
@@ -14783,7 +14160,7 @@
       </w:pPr>
     </w:pPrDefault>
   </w:docDefaults>
-  <w:latentStyles w:defLockedState="0" w:defUIPriority="99" w:defSemiHidden="0" w:defUnhideWhenUsed="0" w:defQFormat="0" w:count="371">
+  <w:latentStyles w:defLockedState="0" w:defUIPriority="99" w:defSemiHidden="0" w:defUnhideWhenUsed="0" w:defQFormat="0" w:count="376">
     <w:lsdException w:name="Normal" w:uiPriority="0" w:qFormat="1"/>
     <w:lsdException w:name="heading 1" w:uiPriority="9" w:qFormat="1"/>
     <w:lsdException w:name="heading 2" w:semiHidden="1" w:uiPriority="9" w:unhideWhenUsed="1" w:qFormat="1"/>
@@ -15155,8 +14532,13 @@
     <w:lsdException w:name="List Table 5 Dark Accent 6" w:uiPriority="50"/>
     <w:lsdException w:name="List Table 6 Colorful Accent 6" w:uiPriority="51"/>
     <w:lsdException w:name="List Table 7 Colorful Accent 6" w:uiPriority="52"/>
+    <w:lsdException w:name="Mention" w:semiHidden="1" w:unhideWhenUsed="1"/>
+    <w:lsdException w:name="Smart Hyperlink" w:semiHidden="1" w:unhideWhenUsed="1"/>
+    <w:lsdException w:name="Hashtag" w:semiHidden="1" w:unhideWhenUsed="1"/>
+    <w:lsdException w:name="Unresolved Mention" w:semiHidden="1" w:unhideWhenUsed="1"/>
+    <w:lsdException w:name="Smart Link" w:semiHidden="1" w:unhideWhenUsed="1"/>
   </w:latentStyles>
-  <w:style w:type="paragraph" w:default="1" w:styleId="a">
+  <w:style w:type="paragraph" w:default="1" w:styleId="Normal">
     <w:name w:val="Normal"/>
     <w:qFormat/>
     <w:rsid w:val="006567E9"/>
@@ -15172,11 +14554,11 @@
       <w:szCs w:val="28"/>
     </w:rPr>
   </w:style>
-  <w:style w:type="paragraph" w:styleId="1">
+  <w:style w:type="paragraph" w:styleId="Heading1">
     <w:name w:val="heading 1"/>
-    <w:basedOn w:val="a"/>
-    <w:next w:val="a"/>
-    <w:link w:val="10"/>
+    <w:basedOn w:val="Normal"/>
+    <w:next w:val="Normal"/>
+    <w:link w:val="Heading1Char"/>
     <w:uiPriority w:val="9"/>
     <w:qFormat/>
     <w:rsid w:val="001F4C7D"/>
@@ -15194,11 +14576,11 @@
       <w:szCs w:val="26"/>
     </w:rPr>
   </w:style>
-  <w:style w:type="paragraph" w:styleId="2">
+  <w:style w:type="paragraph" w:styleId="Heading2">
     <w:name w:val="heading 2"/>
-    <w:basedOn w:val="a"/>
-    <w:next w:val="a"/>
-    <w:link w:val="20"/>
+    <w:basedOn w:val="Normal"/>
+    <w:next w:val="Normal"/>
+    <w:link w:val="Heading2Char"/>
     <w:uiPriority w:val="9"/>
     <w:unhideWhenUsed/>
     <w:qFormat/>
@@ -15216,11 +14598,11 @@
       <w:szCs w:val="26"/>
     </w:rPr>
   </w:style>
-  <w:style w:type="paragraph" w:styleId="3">
+  <w:style w:type="paragraph" w:styleId="Heading3">
     <w:name w:val="heading 3"/>
-    <w:basedOn w:val="a"/>
-    <w:next w:val="a"/>
-    <w:link w:val="30"/>
+    <w:basedOn w:val="Normal"/>
+    <w:next w:val="Normal"/>
+    <w:link w:val="Heading3Char"/>
     <w:uiPriority w:val="9"/>
     <w:unhideWhenUsed/>
     <w:qFormat/>
@@ -15239,13 +14621,13 @@
       <w:u w:val="single" w:color="000000"/>
     </w:rPr>
   </w:style>
-  <w:style w:type="character" w:default="1" w:styleId="a0">
+  <w:style w:type="character" w:default="1" w:styleId="DefaultParagraphFont">
     <w:name w:val="Default Paragraph Font"/>
     <w:uiPriority w:val="1"/>
     <w:semiHidden/>
     <w:unhideWhenUsed/>
   </w:style>
-  <w:style w:type="table" w:default="1" w:styleId="a1">
+  <w:style w:type="table" w:default="1" w:styleId="TableNormal">
     <w:name w:val="Normal Table"/>
     <w:uiPriority w:val="99"/>
     <w:semiHidden/>
@@ -15260,7 +14642,7 @@
       </w:tblCellMar>
     </w:tblPr>
   </w:style>
-  <w:style w:type="numbering" w:default="1" w:styleId="a2">
+  <w:style w:type="numbering" w:default="1" w:styleId="NoList">
     <w:name w:val="No List"/>
     <w:uiPriority w:val="99"/>
     <w:semiHidden/>
@@ -15280,9 +14662,9 @@
       </w:tblCellMar>
     </w:tblPr>
   </w:style>
-  <w:style w:type="paragraph" w:styleId="a3">
+  <w:style w:type="paragraph" w:styleId="ListParagraph">
     <w:name w:val="List Paragraph"/>
-    <w:basedOn w:val="a"/>
+    <w:basedOn w:val="Normal"/>
     <w:uiPriority w:val="34"/>
     <w:qFormat/>
     <w:rsid w:val="00CC3D20"/>
@@ -15297,10 +14679,10 @@
       <w:sz w:val="22"/>
     </w:rPr>
   </w:style>
-  <w:style w:type="paragraph" w:styleId="a4">
+  <w:style w:type="paragraph" w:styleId="Header">
     <w:name w:val="header"/>
-    <w:basedOn w:val="a"/>
-    <w:link w:val="a5"/>
+    <w:basedOn w:val="Normal"/>
+    <w:link w:val="HeaderChar"/>
     <w:uiPriority w:val="99"/>
     <w:unhideWhenUsed/>
     <w:rsid w:val="00F25502"/>
@@ -15312,10 +14694,10 @@
       <w:spacing w:line="240" w:lineRule="auto"/>
     </w:pPr>
   </w:style>
-  <w:style w:type="character" w:customStyle="1" w:styleId="a5">
-    <w:name w:val="כותרת עליונה תו"/>
-    <w:basedOn w:val="a0"/>
-    <w:link w:val="a4"/>
+  <w:style w:type="character" w:customStyle="1" w:styleId="HeaderChar">
+    <w:name w:val="Header Char"/>
+    <w:basedOn w:val="DefaultParagraphFont"/>
+    <w:link w:val="Header"/>
     <w:uiPriority w:val="99"/>
     <w:rsid w:val="00F25502"/>
     <w:rPr>
@@ -15324,9 +14706,9 @@
       <w:sz w:val="26"/>
     </w:rPr>
   </w:style>
-  <w:style w:type="table" w:styleId="a6">
+  <w:style w:type="table" w:styleId="TableGrid0">
     <w:name w:val="Table Grid"/>
-    <w:basedOn w:val="a1"/>
+    <w:basedOn w:val="TableNormal"/>
     <w:uiPriority w:val="39"/>
     <w:rsid w:val="00E015AA"/>
     <w:pPr>
@@ -15345,7 +14727,7 @@
   </w:style>
   <w:style w:type="character" w:styleId="Hyperlink">
     <w:name w:val="Hyperlink"/>
-    <w:basedOn w:val="a0"/>
+    <w:basedOn w:val="DefaultParagraphFont"/>
     <w:uiPriority w:val="99"/>
     <w:unhideWhenUsed/>
     <w:rsid w:val="000D261B"/>
@@ -15354,10 +14736,10 @@
       <w:u w:val="single"/>
     </w:rPr>
   </w:style>
-  <w:style w:type="paragraph" w:styleId="a7">
+  <w:style w:type="paragraph" w:styleId="BalloonText">
     <w:name w:val="Balloon Text"/>
-    <w:basedOn w:val="a"/>
-    <w:link w:val="a8"/>
+    <w:basedOn w:val="Normal"/>
+    <w:link w:val="BalloonTextChar"/>
     <w:uiPriority w:val="99"/>
     <w:semiHidden/>
     <w:unhideWhenUsed/>
@@ -15371,10 +14753,10 @@
       <w:szCs w:val="16"/>
     </w:rPr>
   </w:style>
-  <w:style w:type="character" w:customStyle="1" w:styleId="a8">
-    <w:name w:val="טקסט בלונים תו"/>
-    <w:basedOn w:val="a0"/>
-    <w:link w:val="a7"/>
+  <w:style w:type="character" w:customStyle="1" w:styleId="BalloonTextChar">
+    <w:name w:val="Balloon Text Char"/>
+    <w:basedOn w:val="DefaultParagraphFont"/>
+    <w:link w:val="BalloonText"/>
     <w:uiPriority w:val="99"/>
     <w:semiHidden/>
     <w:rsid w:val="00F8613E"/>
@@ -15385,10 +14767,10 @@
       <w:szCs w:val="16"/>
     </w:rPr>
   </w:style>
-  <w:style w:type="paragraph" w:styleId="HTML">
+  <w:style w:type="paragraph" w:styleId="HTMLPreformatted">
     <w:name w:val="HTML Preformatted"/>
-    <w:basedOn w:val="a"/>
-    <w:link w:val="HTML0"/>
+    <w:basedOn w:val="Normal"/>
+    <w:link w:val="HTMLPreformattedChar"/>
     <w:uiPriority w:val="99"/>
     <w:semiHidden/>
     <w:unhideWhenUsed/>
@@ -15423,10 +14805,10 @@
       <w:szCs w:val="20"/>
     </w:rPr>
   </w:style>
-  <w:style w:type="character" w:customStyle="1" w:styleId="HTML0">
-    <w:name w:val="HTML מעוצב מראש תו"/>
-    <w:basedOn w:val="a0"/>
-    <w:link w:val="HTML"/>
+  <w:style w:type="character" w:customStyle="1" w:styleId="HTMLPreformattedChar">
+    <w:name w:val="HTML Preformatted Char"/>
+    <w:basedOn w:val="DefaultParagraphFont"/>
+    <w:link w:val="HTMLPreformatted"/>
     <w:uiPriority w:val="99"/>
     <w:semiHidden/>
     <w:rsid w:val="00F83B4F"/>
@@ -15436,10 +14818,10 @@
       <w:szCs w:val="20"/>
     </w:rPr>
   </w:style>
-  <w:style w:type="character" w:customStyle="1" w:styleId="10">
-    <w:name w:val="כותרת 1 תו"/>
-    <w:basedOn w:val="a0"/>
-    <w:link w:val="1"/>
+  <w:style w:type="character" w:customStyle="1" w:styleId="Heading1Char">
+    <w:name w:val="Heading 1 Char"/>
+    <w:basedOn w:val="DefaultParagraphFont"/>
+    <w:link w:val="Heading1"/>
     <w:uiPriority w:val="9"/>
     <w:rsid w:val="001F4C7D"/>
     <w:rPr>
@@ -15451,10 +14833,10 @@
       <w:szCs w:val="26"/>
     </w:rPr>
   </w:style>
-  <w:style w:type="character" w:customStyle="1" w:styleId="20">
-    <w:name w:val="כותרת 2 תו"/>
-    <w:basedOn w:val="a0"/>
-    <w:link w:val="2"/>
+  <w:style w:type="character" w:customStyle="1" w:styleId="Heading2Char">
+    <w:name w:val="Heading 2 Char"/>
+    <w:basedOn w:val="DefaultParagraphFont"/>
+    <w:link w:val="Heading2"/>
     <w:uiPriority w:val="9"/>
     <w:rsid w:val="001F4C7D"/>
     <w:rPr>
@@ -15464,10 +14846,10 @@
       <w:szCs w:val="26"/>
     </w:rPr>
   </w:style>
-  <w:style w:type="character" w:customStyle="1" w:styleId="30">
-    <w:name w:val="כותרת 3 תו"/>
-    <w:basedOn w:val="a0"/>
-    <w:link w:val="3"/>
+  <w:style w:type="character" w:customStyle="1" w:styleId="Heading3Char">
+    <w:name w:val="Heading 3 Char"/>
+    <w:basedOn w:val="DefaultParagraphFont"/>
+    <w:link w:val="Heading3"/>
     <w:uiPriority w:val="9"/>
     <w:rsid w:val="001F4C7D"/>
     <w:rPr>
@@ -15482,7 +14864,7 @@
   </w:style>
   <w:style w:type="paragraph" w:customStyle="1" w:styleId="fs-1p4">
     <w:name w:val="fs-1p4"/>
-    <w:basedOn w:val="a"/>
+    <w:basedOn w:val="Normal"/>
     <w:rsid w:val="00A3556A"/>
     <w:pPr>
       <w:bidi w:val="0"/>
@@ -15498,7 +14880,7 @@
   </w:style>
   <w:style w:type="character" w:styleId="FollowedHyperlink">
     <w:name w:val="FollowedHyperlink"/>
-    <w:basedOn w:val="a0"/>
+    <w:basedOn w:val="DefaultParagraphFont"/>
     <w:uiPriority w:val="99"/>
     <w:semiHidden/>
     <w:unhideWhenUsed/>
@@ -15508,9 +14890,9 @@
       <w:u w:val="single"/>
     </w:rPr>
   </w:style>
-  <w:style w:type="character" w:customStyle="1" w:styleId="11">
+  <w:style w:type="character" w:customStyle="1" w:styleId="1">
     <w:name w:val="אזכור לא מזוהה1"/>
-    <w:basedOn w:val="a0"/>
+    <w:basedOn w:val="DefaultParagraphFont"/>
     <w:uiPriority w:val="99"/>
     <w:semiHidden/>
     <w:unhideWhenUsed/>
@@ -15520,7 +14902,7 @@
       <w:shd w:val="clear" w:color="auto" w:fill="E1DFDD"/>
     </w:rPr>
   </w:style>
-  <w:style w:type="paragraph" w:styleId="a9">
+  <w:style w:type="paragraph" w:styleId="NoSpacing">
     <w:name w:val="No Spacing"/>
     <w:uiPriority w:val="1"/>
     <w:qFormat/>
@@ -15538,296 +14920,6 @@
     </w:rPr>
   </w:style>
 </w:styles>
-</file>
-
-<file path=word/ink/ink1.xml><?xml version="1.0" encoding="utf-8"?>
-<inkml:ink xmlns:inkml="http://www.w3.org/2003/InkML">
-  <inkml:definitions>
-    <inkml:context xml:id="ctx0">
-      <inkml:inkSource xml:id="inkSrc0">
-        <inkml:traceFormat>
-          <inkml:channel name="X" type="integer" max="1920" units="cm"/>
-          <inkml:channel name="Y" type="integer" max="1080" units="cm"/>
-          <inkml:channel name="T" type="integer" max="2.14748E9" units="dev"/>
-        </inkml:traceFormat>
-        <inkml:channelProperties>
-          <inkml:channelProperty channel="X" name="resolution" value="55.81395" units="1/cm"/>
-          <inkml:channelProperty channel="Y" name="resolution" value="55.95855" units="1/cm"/>
-          <inkml:channelProperty channel="T" name="resolution" value="1" units="1/dev"/>
-        </inkml:channelProperties>
-      </inkml:inkSource>
-      <inkml:timestamp xml:id="ts0" timeString="2025-07-13T07:48:57.375"/>
-    </inkml:context>
-    <inkml:brush xml:id="br0">
-      <inkml:brushProperty name="width" value="0.08333" units="cm"/>
-      <inkml:brushProperty name="height" value="0.08333" units="cm"/>
-      <inkml:brushProperty name="color" value="#ED1C24"/>
-      <inkml:brushProperty name="fitToCurve" value="1"/>
-    </inkml:brush>
-  </inkml:definitions>
-  <inkml:trace contextRef="#ctx0" brushRef="#br0">0 0 0,'0'25'78,"25"12"-63,-13 13-15,1-38 16,-1 26 0,1-1-16,-1 0 15,1-12 1,-1 0-16,-12 0 15,0-13 1,13 1-16,-13 11 16,0-11 15,12-13-31,-12 12 16,0 1-1</inkml:trace>
-</inkml:ink>
-</file>
-
-<file path=word/ink/ink10.xml><?xml version="1.0" encoding="utf-8"?>
-<inkml:ink xmlns:inkml="http://www.w3.org/2003/InkML">
-  <inkml:definitions>
-    <inkml:context xml:id="ctx0">
-      <inkml:inkSource xml:id="inkSrc0">
-        <inkml:traceFormat>
-          <inkml:channel name="X" type="integer" max="1920" units="cm"/>
-          <inkml:channel name="Y" type="integer" max="1080" units="cm"/>
-          <inkml:channel name="T" type="integer" max="2.14748E9" units="dev"/>
-        </inkml:traceFormat>
-        <inkml:channelProperties>
-          <inkml:channelProperty channel="X" name="resolution" value="55.81395" units="1/cm"/>
-          <inkml:channelProperty channel="Y" name="resolution" value="55.95855" units="1/cm"/>
-          <inkml:channelProperty channel="T" name="resolution" value="1" units="1/dev"/>
-        </inkml:channelProperties>
-      </inkml:inkSource>
-      <inkml:timestamp xml:id="ts0" timeString="2025-07-13T07:48:39.579"/>
-    </inkml:context>
-    <inkml:brush xml:id="br0">
-      <inkml:brushProperty name="width" value="0.08333" units="cm"/>
-      <inkml:brushProperty name="height" value="0.08333" units="cm"/>
-      <inkml:brushProperty name="color" value="#ED1C24"/>
-      <inkml:brushProperty name="fitToCurve" value="1"/>
-    </inkml:brush>
-  </inkml:definitions>
-  <inkml:trace contextRef="#ctx0" brushRef="#br0">0 0 0,'12'0'875,"-12"12"-844,13-12 16,-1 0 94,1 0-110,-1 0 16,1 0-47,-1 0 47,1 0-16,-1 0 0,0 13 110,-12-1-110,0 1 16,0-1-31,0 1 15,0-1-31,0 0 31,-12-12-31,12 13 31,-12-1-15,-1 1 15,13-1-15,0 1 0,0-1 15,-12-12-31,12 13 15,-13-13 17,13 12-32,0 1 47,0-1-16,13-12 63,12 0-79,-13 0 1,0 0-1,-12-12 1,13 12 0,-1 0-16,-12-13 15,13 13-15,-1 0 32,1 0-17,-1 0 1,1 0-1,-13-12 1,12 12 31,0 0-16</inkml:trace>
-</inkml:ink>
-</file>
-
-<file path=word/ink/ink2.xml><?xml version="1.0" encoding="utf-8"?>
-<inkml:ink xmlns:inkml="http://www.w3.org/2003/InkML">
-  <inkml:definitions>
-    <inkml:context xml:id="ctx0">
-      <inkml:inkSource xml:id="inkSrc0">
-        <inkml:traceFormat>
-          <inkml:channel name="X" type="integer" max="1920" units="cm"/>
-          <inkml:channel name="Y" type="integer" max="1080" units="cm"/>
-          <inkml:channel name="T" type="integer" max="2.14748E9" units="dev"/>
-        </inkml:traceFormat>
-        <inkml:channelProperties>
-          <inkml:channelProperty channel="X" name="resolution" value="55.81395" units="1/cm"/>
-          <inkml:channelProperty channel="Y" name="resolution" value="55.95855" units="1/cm"/>
-          <inkml:channelProperty channel="T" name="resolution" value="1" units="1/dev"/>
-        </inkml:channelProperties>
-      </inkml:inkSource>
-      <inkml:timestamp xml:id="ts0" timeString="2025-07-13T07:48:56.433"/>
-    </inkml:context>
-    <inkml:brush xml:id="br0">
-      <inkml:brushProperty name="width" value="0.08333" units="cm"/>
-      <inkml:brushProperty name="height" value="0.08333" units="cm"/>
-      <inkml:brushProperty name="color" value="#ED1C24"/>
-      <inkml:brushProperty name="fitToCurve" value="1"/>
-    </inkml:brush>
-  </inkml:definitions>
-  <inkml:trace contextRef="#ctx0" brushRef="#br0">0 0 0,'0'12'218,"0"13"-202,0 0 0,13-12-16,-13-1 15,0 13 1,12-25-16,-12 25 16,0-13-16,0 1 31,0-1-31,0 1 31,0-1-31,0 1 16,13-13-1,-13 12 1,0 1 0,0-1 15,0 0-16,0 1 17,12-13-17,-12 12 17,0 1-32,13-13 15,-13 12 1,0 1-1,0-1 1,0 1 0,12-1-1,-12 0 1,0 1 15,12-1-31,1 1 47,-13-1-31</inkml:trace>
-</inkml:ink>
-</file>
-
-<file path=word/ink/ink3.xml><?xml version="1.0" encoding="utf-8"?>
-<inkml:ink xmlns:inkml="http://www.w3.org/2003/InkML">
-  <inkml:definitions>
-    <inkml:context xml:id="ctx0">
-      <inkml:inkSource xml:id="inkSrc0">
-        <inkml:traceFormat>
-          <inkml:channel name="X" type="integer" max="1920" units="cm"/>
-          <inkml:channel name="Y" type="integer" max="1080" units="cm"/>
-          <inkml:channel name="T" type="integer" max="2.14748E9" units="dev"/>
-        </inkml:traceFormat>
-        <inkml:channelProperties>
-          <inkml:channelProperty channel="X" name="resolution" value="55.81395" units="1/cm"/>
-          <inkml:channelProperty channel="Y" name="resolution" value="55.95855" units="1/cm"/>
-          <inkml:channelProperty channel="T" name="resolution" value="1" units="1/dev"/>
-        </inkml:channelProperties>
-      </inkml:inkSource>
-      <inkml:timestamp xml:id="ts0" timeString="2025-07-13T07:48:54.088"/>
-    </inkml:context>
-    <inkml:brush xml:id="br0">
-      <inkml:brushProperty name="width" value="0.08333" units="cm"/>
-      <inkml:brushProperty name="height" value="0.08333" units="cm"/>
-      <inkml:brushProperty name="color" value="#ED1C24"/>
-      <inkml:brushProperty name="fitToCurve" value="1"/>
-    </inkml:brush>
-  </inkml:definitions>
-  <inkml:trace contextRef="#ctx0" brushRef="#br0">0 0 0,'12'25'171,"0"0"-155,1-13-16,-1 1 31,-12-1-15,12 0-16,1 1 31,-13-1-15,0 1 31,0-1-16,12-12-31,-12 12 31,12-12-15,-12 13 15,0-1 0,0 1 47,0-1-46</inkml:trace>
-</inkml:ink>
-</file>
-
-<file path=word/ink/ink4.xml><?xml version="1.0" encoding="utf-8"?>
-<inkml:ink xmlns:inkml="http://www.w3.org/2003/InkML">
-  <inkml:definitions>
-    <inkml:context xml:id="ctx0">
-      <inkml:inkSource xml:id="inkSrc0">
-        <inkml:traceFormat>
-          <inkml:channel name="X" type="integer" max="1920" units="cm"/>
-          <inkml:channel name="Y" type="integer" max="1080" units="cm"/>
-          <inkml:channel name="T" type="integer" max="2.14748E9" units="dev"/>
-        </inkml:traceFormat>
-        <inkml:channelProperties>
-          <inkml:channelProperty channel="X" name="resolution" value="55.81395" units="1/cm"/>
-          <inkml:channelProperty channel="Y" name="resolution" value="55.95855" units="1/cm"/>
-          <inkml:channelProperty channel="T" name="resolution" value="1" units="1/dev"/>
-        </inkml:channelProperties>
-      </inkml:inkSource>
-      <inkml:timestamp xml:id="ts0" timeString="2025-07-13T07:48:51.830"/>
-    </inkml:context>
-    <inkml:brush xml:id="br0">
-      <inkml:brushProperty name="width" value="0.08333" units="cm"/>
-      <inkml:brushProperty name="height" value="0.08333" units="cm"/>
-      <inkml:brushProperty name="color" value="#ED1C24"/>
-      <inkml:brushProperty name="fitToCurve" value="1"/>
-    </inkml:brush>
-  </inkml:definitions>
-  <inkml:trace contextRef="#ctx0" brushRef="#br0">0 0 0,'0'13'172,"0"-1"-156,12 1-16,-12-1 15,0 1-15,13 12 16,-1-13-1,-12 0-15,13 1 16,-13 12 0,12-13-16,-12 13 15,0-12 1,13-13-16,-13 25 16,12-13-1,-12 0 1,13-12-16,-13 13 15,0-1 1,12 1 15,1-1-31,-13 1 16,0-1-16,12 1 16,0-13-1,-12 12-15,13 0 31,-13 1 1,12-1-17</inkml:trace>
-</inkml:ink>
-</file>
-
-<file path=word/ink/ink5.xml><?xml version="1.0" encoding="utf-8"?>
-<inkml:ink xmlns:inkml="http://www.w3.org/2003/InkML">
-  <inkml:definitions>
-    <inkml:context xml:id="ctx0">
-      <inkml:inkSource xml:id="inkSrc0">
-        <inkml:traceFormat>
-          <inkml:channel name="X" type="integer" max="1920" units="cm"/>
-          <inkml:channel name="Y" type="integer" max="1080" units="cm"/>
-          <inkml:channel name="T" type="integer" max="2.14748E9" units="dev"/>
-        </inkml:traceFormat>
-        <inkml:channelProperties>
-          <inkml:channelProperty channel="X" name="resolution" value="55.81395" units="1/cm"/>
-          <inkml:channelProperty channel="Y" name="resolution" value="55.95855" units="1/cm"/>
-          <inkml:channelProperty channel="T" name="resolution" value="1" units="1/dev"/>
-        </inkml:channelProperties>
-      </inkml:inkSource>
-      <inkml:timestamp xml:id="ts0" timeString="2025-07-13T07:48:49.456"/>
-    </inkml:context>
-    <inkml:brush xml:id="br0">
-      <inkml:brushProperty name="width" value="0.08333" units="cm"/>
-      <inkml:brushProperty name="height" value="0.08333" units="cm"/>
-      <inkml:brushProperty name="color" value="#ED1C24"/>
-      <inkml:brushProperty name="fitToCurve" value="1"/>
-    </inkml:brush>
-  </inkml:definitions>
-  <inkml:trace contextRef="#ctx0" brushRef="#br0">223 0 0,'0'12'172,"-13"1"-157,1-1-15,0 1 16,-1 11-16,1-24 16,-13 25-1,25 0-15,-12-25 16,-1 13 0,1-1-16,12 0 31,-13 1-31,13-1 15,-12-12-15,12 13 16,0-1 0,-12-12-1,-1 12 1,13 1 0,-12-13 15,12 12-31,-13-12 15,1 0 1,12 13 0,0-1-1,-12-12 32,12 12-16</inkml:trace>
-</inkml:ink>
-</file>
-
-<file path=word/ink/ink6.xml><?xml version="1.0" encoding="utf-8"?>
-<inkml:ink xmlns:inkml="http://www.w3.org/2003/InkML">
-  <inkml:definitions>
-    <inkml:context xml:id="ctx0">
-      <inkml:inkSource xml:id="inkSrc0">
-        <inkml:traceFormat>
-          <inkml:channel name="X" type="integer" max="1920" units="cm"/>
-          <inkml:channel name="Y" type="integer" max="1080" units="cm"/>
-          <inkml:channel name="T" type="integer" max="2.14748E9" units="dev"/>
-        </inkml:traceFormat>
-        <inkml:channelProperties>
-          <inkml:channelProperty channel="X" name="resolution" value="55.81395" units="1/cm"/>
-          <inkml:channelProperty channel="Y" name="resolution" value="55.95855" units="1/cm"/>
-          <inkml:channelProperty channel="T" name="resolution" value="1" units="1/dev"/>
-        </inkml:channelProperties>
-      </inkml:inkSource>
-      <inkml:timestamp xml:id="ts0" timeString="2025-07-13T07:48:47.851"/>
-    </inkml:context>
-    <inkml:brush xml:id="br0">
-      <inkml:brushProperty name="width" value="0.08333" units="cm"/>
-      <inkml:brushProperty name="height" value="0.08333" units="cm"/>
-      <inkml:brushProperty name="color" value="#ED1C24"/>
-      <inkml:brushProperty name="fitToCurve" value="1"/>
-    </inkml:brush>
-  </inkml:definitions>
-  <inkml:trace contextRef="#ctx0" brushRef="#br0">0 0 0,'12'0'172,"0"12"-156,1 1-16,-13-1 15,12 1 1,0-1-16,-12 0 15,13-12-15,-13 25 16,12-12 0,1-13-16,-13 12 15,0 0 1,12 1 0,0-1-1,-12 1 1,13-13-16,-13 12 31,0 0 0,12-12 1,-12 13-1,12-13-16,-12 12 17</inkml:trace>
-</inkml:ink>
-</file>
-
-<file path=word/ink/ink7.xml><?xml version="1.0" encoding="utf-8"?>
-<inkml:ink xmlns:inkml="http://www.w3.org/2003/InkML">
-  <inkml:definitions>
-    <inkml:context xml:id="ctx0">
-      <inkml:inkSource xml:id="inkSrc0">
-        <inkml:traceFormat>
-          <inkml:channel name="X" type="integer" max="1920" units="cm"/>
-          <inkml:channel name="Y" type="integer" max="1080" units="cm"/>
-          <inkml:channel name="T" type="integer" max="2.14748E9" units="dev"/>
-        </inkml:traceFormat>
-        <inkml:channelProperties>
-          <inkml:channelProperty channel="X" name="resolution" value="55.81395" units="1/cm"/>
-          <inkml:channelProperty channel="Y" name="resolution" value="55.95855" units="1/cm"/>
-          <inkml:channelProperty channel="T" name="resolution" value="1" units="1/dev"/>
-        </inkml:channelProperties>
-      </inkml:inkSource>
-      <inkml:timestamp xml:id="ts0" timeString="2025-07-13T07:48:46.021"/>
-    </inkml:context>
-    <inkml:brush xml:id="br0">
-      <inkml:brushProperty name="width" value="0.08333" units="cm"/>
-      <inkml:brushProperty name="height" value="0.08333" units="cm"/>
-      <inkml:brushProperty name="color" value="#ED1C24"/>
-      <inkml:brushProperty name="fitToCurve" value="1"/>
-    </inkml:brush>
-  </inkml:definitions>
-  <inkml:trace contextRef="#ctx0" brushRef="#br0">272 0 0,'0'12'125,"-13"1"-110,1-13-15,-1 12 31,1 1-31,12-1 16,-12 1 0,-1-1-16,1 1 15,0-1 1,-1 0 0,1-12-16,12 13 15,-12-1 1,12 1-16,-13-13 15,13 12 1,-12 1-16,-1-13 16,13 12-1,-12 1 1,0-13-16,-1 12 31,13 0-15,-12-12-1,12 13-15,-12-13 16,12 12 0,-13-12-1,13 13 1,-12-13 0,0 0 30,12 12-46,0 1 79</inkml:trace>
-</inkml:ink>
-</file>
-
-<file path=word/ink/ink8.xml><?xml version="1.0" encoding="utf-8"?>
-<inkml:ink xmlns:inkml="http://www.w3.org/2003/InkML">
-  <inkml:definitions>
-    <inkml:context xml:id="ctx0">
-      <inkml:inkSource xml:id="inkSrc0">
-        <inkml:traceFormat>
-          <inkml:channel name="X" type="integer" max="1920" units="cm"/>
-          <inkml:channel name="Y" type="integer" max="1080" units="cm"/>
-          <inkml:channel name="T" type="integer" max="2.14748E9" units="dev"/>
-        </inkml:traceFormat>
-        <inkml:channelProperties>
-          <inkml:channelProperty channel="X" name="resolution" value="55.81395" units="1/cm"/>
-          <inkml:channelProperty channel="Y" name="resolution" value="55.95855" units="1/cm"/>
-          <inkml:channelProperty channel="T" name="resolution" value="1" units="1/dev"/>
-        </inkml:channelProperties>
-      </inkml:inkSource>
-      <inkml:timestamp xml:id="ts0" timeString="2025-07-13T07:48:44.197"/>
-    </inkml:context>
-    <inkml:brush xml:id="br0">
-      <inkml:brushProperty name="width" value="0.08333" units="cm"/>
-      <inkml:brushProperty name="height" value="0.08333" units="cm"/>
-      <inkml:brushProperty name="color" value="#ED1C24"/>
-      <inkml:brushProperty name="fitToCurve" value="1"/>
-    </inkml:brush>
-  </inkml:definitions>
-  <inkml:trace contextRef="#ctx0" brushRef="#br0">0 0 0,'0'12'266,"12"1"-251,-12 11-15,12-11 16,-12-1-1,0 0-15,13 1 16,-13-1 0,12 0-16,-12 1 15,0-1 1,0 1-16,12-13 16,-12 12-16,13 0 15,-13 1 1,12-1 15,-12 0-31,0 1 47,0-1-31,0 0-1,12-12 16,-12 13 16</inkml:trace>
-</inkml:ink>
-</file>
-
-<file path=word/ink/ink9.xml><?xml version="1.0" encoding="utf-8"?>
-<inkml:ink xmlns:inkml="http://www.w3.org/2003/InkML">
-  <inkml:definitions>
-    <inkml:context xml:id="ctx0">
-      <inkml:inkSource xml:id="inkSrc0">
-        <inkml:traceFormat>
-          <inkml:channel name="X" type="integer" max="1920" units="cm"/>
-          <inkml:channel name="Y" type="integer" max="1080" units="cm"/>
-          <inkml:channel name="T" type="integer" max="2.14748E9" units="dev"/>
-        </inkml:traceFormat>
-        <inkml:channelProperties>
-          <inkml:channelProperty channel="X" name="resolution" value="55.81395" units="1/cm"/>
-          <inkml:channelProperty channel="Y" name="resolution" value="55.95855" units="1/cm"/>
-          <inkml:channelProperty channel="T" name="resolution" value="1" units="1/dev"/>
-        </inkml:channelProperties>
-      </inkml:inkSource>
-      <inkml:timestamp xml:id="ts0" timeString="2025-07-13T07:48:40.638"/>
-    </inkml:context>
-    <inkml:brush xml:id="br0">
-      <inkml:brushProperty name="width" value="0.08333" units="cm"/>
-      <inkml:brushProperty name="height" value="0.08333" units="cm"/>
-      <inkml:brushProperty name="color" value="#ED1C24"/>
-      <inkml:brushProperty name="fitToCurve" value="1"/>
-    </inkml:brush>
-  </inkml:definitions>
-  <inkml:trace contextRef="#ctx0" brushRef="#br0">0 0 0</inkml:trace>
-</inkml:ink>
 </file>
 
 <file path=word/theme/theme1.xml><?xml version="1.0" encoding="utf-8"?>

</xml_diff>

<commit_message>
started with flow tables will add sequence later
</commit_message>
<xml_diff>
--- a/word file/קובץ תשובת המרצה לעבודה 24086.docx
+++ b/word file/קובץ תשובת המרצה לעבודה 24086.docx
@@ -12391,6 +12391,4645 @@
         </w:rPr>
       </w:pPr>
     </w:p>
+    <w:p>
+      <w:pPr>
+        <w:rPr>
+          <w:b/>
+          <w:bCs/>
+          <w:rtl/>
+        </w:rPr>
+      </w:pPr>
+      <w:r>
+        <w:rPr>
+          <w:b/>
+          <w:bCs/>
+          <w:rtl/>
+        </w:rPr>
+        <w:t>מילון זרימות מידע</w:t>
+      </w:r>
+    </w:p>
+    <w:tbl>
+      <w:tblPr>
+        <w:tblStyle w:val="TableGrid0"/>
+        <w:bidiVisual/>
+        <w:tblW w:w="0" w:type="auto"/>
+        <w:tblInd w:w="17" w:type="dxa"/>
+        <w:tblLook w:val="04A0" w:firstRow="1" w:lastRow="0" w:firstColumn="1" w:lastColumn="0" w:noHBand="0" w:noVBand="1"/>
+      </w:tblPr>
+      <w:tblGrid>
+        <w:gridCol w:w="1568"/>
+        <w:gridCol w:w="1718"/>
+        <w:gridCol w:w="1599"/>
+        <w:gridCol w:w="1569"/>
+        <w:gridCol w:w="2821"/>
+      </w:tblGrid>
+      <w:tr>
+        <w:tc>
+          <w:tcPr>
+            <w:tcW w:w="1649" w:type="dxa"/>
+            <w:shd w:val="clear" w:color="auto" w:fill="FFD966" w:themeFill="accent4" w:themeFillTint="99"/>
+          </w:tcPr>
+          <w:p>
+            <w:pPr>
+              <w:ind w:left="0" w:firstLine="0"/>
+              <w:jc w:val="center"/>
+              <w:rPr>
+                <w:b/>
+                <w:bCs/>
+                <w:rtl/>
+              </w:rPr>
+            </w:pPr>
+            <w:r>
+              <w:rPr>
+                <w:b/>
+                <w:bCs/>
+                <w:rtl/>
+              </w:rPr>
+              <w:t>קוד</w:t>
+            </w:r>
+          </w:p>
+        </w:tc>
+        <w:tc>
+          <w:tcPr>
+            <w:tcW w:w="1760" w:type="dxa"/>
+            <w:shd w:val="clear" w:color="auto" w:fill="FFD966" w:themeFill="accent4" w:themeFillTint="99"/>
+          </w:tcPr>
+          <w:p>
+            <w:pPr>
+              <w:ind w:left="0" w:firstLine="0"/>
+              <w:jc w:val="center"/>
+              <w:rPr>
+                <w:b/>
+                <w:bCs/>
+                <w:rtl/>
+              </w:rPr>
+            </w:pPr>
+            <w:r>
+              <w:rPr>
+                <w:b/>
+                <w:bCs/>
+                <w:rtl/>
+              </w:rPr>
+              <w:t>שם הזרימה</w:t>
+            </w:r>
+          </w:p>
+        </w:tc>
+        <w:tc>
+          <w:tcPr>
+            <w:tcW w:w="1672" w:type="dxa"/>
+            <w:shd w:val="clear" w:color="auto" w:fill="FFD966" w:themeFill="accent4" w:themeFillTint="99"/>
+          </w:tcPr>
+          <w:p>
+            <w:pPr>
+              <w:ind w:left="0" w:firstLine="0"/>
+              <w:jc w:val="center"/>
+              <w:rPr>
+                <w:b/>
+                <w:bCs/>
+                <w:rtl/>
+              </w:rPr>
+            </w:pPr>
+            <w:r>
+              <w:rPr>
+                <w:b/>
+                <w:bCs/>
+                <w:rtl/>
+              </w:rPr>
+              <w:t>מקור</w:t>
+            </w:r>
+          </w:p>
+        </w:tc>
+        <w:tc>
+          <w:tcPr>
+            <w:tcW w:w="1644" w:type="dxa"/>
+            <w:shd w:val="clear" w:color="auto" w:fill="FFD966" w:themeFill="accent4" w:themeFillTint="99"/>
+          </w:tcPr>
+          <w:p>
+            <w:pPr>
+              <w:ind w:left="0" w:firstLine="0"/>
+              <w:jc w:val="center"/>
+              <w:rPr>
+                <w:b/>
+                <w:bCs/>
+                <w:rtl/>
+              </w:rPr>
+            </w:pPr>
+            <w:r>
+              <w:rPr>
+                <w:b/>
+                <w:bCs/>
+                <w:rtl/>
+              </w:rPr>
+              <w:t>יעד</w:t>
+            </w:r>
+          </w:p>
+        </w:tc>
+        <w:tc>
+          <w:tcPr>
+            <w:tcW w:w="2550" w:type="dxa"/>
+            <w:shd w:val="clear" w:color="auto" w:fill="FFD966" w:themeFill="accent4" w:themeFillTint="99"/>
+          </w:tcPr>
+          <w:p>
+            <w:pPr>
+              <w:ind w:left="0" w:firstLine="0"/>
+              <w:jc w:val="center"/>
+              <w:rPr>
+                <w:b/>
+                <w:bCs/>
+              </w:rPr>
+            </w:pPr>
+            <w:r>
+              <w:rPr>
+                <w:b/>
+                <w:bCs/>
+                <w:rtl/>
+              </w:rPr>
+              <w:t>שדות זרימה</w:t>
+            </w:r>
+          </w:p>
+        </w:tc>
+      </w:tr>
+      <w:tr>
+        <w:tc>
+          <w:tcPr>
+            <w:tcW w:w="1649" w:type="dxa"/>
+          </w:tcPr>
+          <w:p>
+            <w:pPr>
+              <w:ind w:left="0" w:firstLine="0"/>
+              <w:rPr>
+                <w:rtl/>
+              </w:rPr>
+            </w:pPr>
+            <w:r>
+              <w:t>F1</w:t>
+            </w:r>
+          </w:p>
+        </w:tc>
+        <w:tc>
+          <w:tcPr>
+            <w:tcW w:w="1760" w:type="dxa"/>
+          </w:tcPr>
+          <w:p>
+            <w:pPr>
+              <w:ind w:left="0" w:firstLine="0"/>
+              <w:rPr>
+                <w:rtl/>
+              </w:rPr>
+            </w:pPr>
+            <w:r>
+              <w:rPr>
+                <w:rtl/>
+              </w:rPr>
+              <w:t>פרטי רישום</w:t>
+            </w:r>
+          </w:p>
+        </w:tc>
+        <w:tc>
+          <w:tcPr>
+            <w:tcW w:w="1672" w:type="dxa"/>
+          </w:tcPr>
+          <w:p>
+            <w:pPr>
+              <w:ind w:left="0" w:firstLine="0"/>
+              <w:rPr>
+                <w:rtl/>
+              </w:rPr>
+            </w:pPr>
+            <w:r>
+              <w:rPr>
+                <w:rtl/>
+              </w:rPr>
+              <w:t>1</w:t>
+            </w:r>
+            <w:r>
+              <w:t>E</w:t>
+            </w:r>
+          </w:p>
+        </w:tc>
+        <w:tc>
+          <w:tcPr>
+            <w:tcW w:w="1644" w:type="dxa"/>
+          </w:tcPr>
+          <w:p>
+            <w:pPr>
+              <w:ind w:left="0" w:firstLine="0"/>
+              <w:rPr>
+                <w:rtl/>
+              </w:rPr>
+            </w:pPr>
+            <w:r>
+              <w:rPr>
+                <w:rtl/>
+              </w:rPr>
+              <w:t>1</w:t>
+            </w:r>
+            <w:r>
+              <w:t>P</w:t>
+            </w:r>
+          </w:p>
+        </w:tc>
+        <w:tc>
+          <w:tcPr>
+            <w:tcW w:w="2550" w:type="dxa"/>
+          </w:tcPr>
+          <w:p>
+            <w:pPr>
+              <w:ind w:left="0" w:firstLine="0"/>
+            </w:pPr>
+            <w:r>
+              <w:rPr>
+                <w:color w:val="ED7D31" w:themeColor="accent2"/>
+              </w:rPr>
+              <w:t>*</w:t>
+            </w:r>
+            <w:r>
+              <w:t>Email</w:t>
+            </w:r>
+          </w:p>
+          <w:p>
+            <w:pPr>
+              <w:ind w:left="0" w:firstLine="0"/>
+            </w:pPr>
+            <w:r>
+              <w:rPr>
+                <w:color w:val="ED7D31" w:themeColor="accent2"/>
+              </w:rPr>
+              <w:t>*</w:t>
+            </w:r>
+            <w:r>
+              <w:t>Password</w:t>
+            </w:r>
+          </w:p>
+        </w:tc>
+      </w:tr>
+      <w:tr>
+        <w:tc>
+          <w:tcPr>
+            <w:tcW w:w="1649" w:type="dxa"/>
+          </w:tcPr>
+          <w:p>
+            <w:pPr>
+              <w:ind w:left="0" w:firstLine="0"/>
+              <w:rPr>
+                <w:rtl/>
+              </w:rPr>
+            </w:pPr>
+            <w:r>
+              <w:t>F2</w:t>
+            </w:r>
+          </w:p>
+        </w:tc>
+        <w:tc>
+          <w:tcPr>
+            <w:tcW w:w="1760" w:type="dxa"/>
+          </w:tcPr>
+          <w:p>
+            <w:pPr>
+              <w:ind w:left="0" w:firstLine="0"/>
+              <w:rPr>
+                <w:rtl/>
+              </w:rPr>
+            </w:pPr>
+            <w:r>
+              <w:rPr>
+                <w:rtl/>
+              </w:rPr>
+              <w:t>נתוני משתמש</w:t>
+            </w:r>
+          </w:p>
+        </w:tc>
+        <w:tc>
+          <w:tcPr>
+            <w:tcW w:w="1672" w:type="dxa"/>
+          </w:tcPr>
+          <w:p>
+            <w:pPr>
+              <w:ind w:left="0" w:firstLine="0"/>
+              <w:rPr>
+                <w:rtl/>
+              </w:rPr>
+            </w:pPr>
+            <w:r>
+              <w:rPr>
+                <w:rtl/>
+              </w:rPr>
+              <w:t>1</w:t>
+            </w:r>
+            <w:r>
+              <w:t>P</w:t>
+            </w:r>
+          </w:p>
+        </w:tc>
+        <w:tc>
+          <w:tcPr>
+            <w:tcW w:w="1644" w:type="dxa"/>
+          </w:tcPr>
+          <w:p>
+            <w:pPr>
+              <w:ind w:left="0" w:firstLine="0"/>
+              <w:rPr>
+                <w:rtl/>
+              </w:rPr>
+            </w:pPr>
+            <w:r>
+              <w:rPr>
+                <w:rtl/>
+              </w:rPr>
+              <w:t>1</w:t>
+            </w:r>
+            <w:r>
+              <w:t>D</w:t>
+            </w:r>
+          </w:p>
+        </w:tc>
+        <w:tc>
+          <w:tcPr>
+            <w:tcW w:w="2550" w:type="dxa"/>
+          </w:tcPr>
+          <w:p>
+            <w:pPr>
+              <w:ind w:left="0" w:firstLine="0"/>
+            </w:pPr>
+            <w:r>
+              <w:rPr>
+                <w:color w:val="ED7D31" w:themeColor="accent2"/>
+              </w:rPr>
+              <w:t>*</w:t>
+            </w:r>
+            <w:r>
+              <w:t>Email</w:t>
+            </w:r>
+          </w:p>
+          <w:p>
+            <w:pPr>
+              <w:ind w:left="0" w:firstLine="0"/>
+              <w:rPr>
+                <w:rtl/>
+              </w:rPr>
+            </w:pPr>
+            <w:r>
+              <w:rPr>
+                <w:color w:val="ED7D31" w:themeColor="accent2"/>
+              </w:rPr>
+              <w:t>*</w:t>
+            </w:r>
+            <w:r>
+              <w:t>Password</w:t>
+            </w:r>
+          </w:p>
+        </w:tc>
+      </w:tr>
+      <w:tr>
+        <w:tc>
+          <w:tcPr>
+            <w:tcW w:w="1649" w:type="dxa"/>
+          </w:tcPr>
+          <w:p>
+            <w:pPr>
+              <w:ind w:left="0" w:firstLine="0"/>
+              <w:rPr>
+                <w:rtl/>
+              </w:rPr>
+            </w:pPr>
+            <w:r>
+              <w:t>F3</w:t>
+            </w:r>
+          </w:p>
+        </w:tc>
+        <w:tc>
+          <w:tcPr>
+            <w:tcW w:w="1760" w:type="dxa"/>
+          </w:tcPr>
+          <w:p>
+            <w:pPr>
+              <w:ind w:left="0" w:firstLine="0"/>
+              <w:rPr>
+                <w:rtl/>
+              </w:rPr>
+            </w:pPr>
+            <w:r>
+              <w:rPr>
+                <w:rFonts w:hint="cs"/>
+                <w:rtl/>
+              </w:rPr>
+              <w:t>כניסה למלצרים</w:t>
+            </w:r>
+          </w:p>
+        </w:tc>
+        <w:tc>
+          <w:tcPr>
+            <w:tcW w:w="1672" w:type="dxa"/>
+          </w:tcPr>
+          <w:p>
+            <w:pPr>
+              <w:ind w:left="0" w:firstLine="0"/>
+              <w:rPr>
+                <w:rFonts w:hint="cs"/>
+                <w:rtl/>
+              </w:rPr>
+            </w:pPr>
+            <w:r>
+              <w:rPr>
+                <w:rFonts w:hint="cs"/>
+                <w:rtl/>
+              </w:rPr>
+              <w:t>2</w:t>
+            </w:r>
+            <w:r>
+              <w:t>E</w:t>
+            </w:r>
+          </w:p>
+        </w:tc>
+        <w:tc>
+          <w:tcPr>
+            <w:tcW w:w="1644" w:type="dxa"/>
+          </w:tcPr>
+          <w:p>
+            <w:pPr>
+              <w:ind w:left="0" w:firstLine="0"/>
+              <w:rPr>
+                <w:rtl/>
+              </w:rPr>
+            </w:pPr>
+            <w:r>
+              <w:rPr>
+                <w:rtl/>
+              </w:rPr>
+              <w:t>1</w:t>
+            </w:r>
+            <w:r>
+              <w:t>P</w:t>
+            </w:r>
+          </w:p>
+        </w:tc>
+        <w:tc>
+          <w:tcPr>
+            <w:tcW w:w="2550" w:type="dxa"/>
+          </w:tcPr>
+          <w:p>
+            <w:pPr>
+              <w:ind w:left="0" w:firstLine="0"/>
+            </w:pPr>
+            <w:r>
+              <w:t>Email</w:t>
+            </w:r>
+          </w:p>
+          <w:p>
+            <w:pPr>
+              <w:ind w:left="0" w:firstLine="0"/>
+            </w:pPr>
+            <w:r>
+              <w:t>Password</w:t>
+            </w:r>
+          </w:p>
+        </w:tc>
+      </w:tr>
+      <w:tr>
+        <w:tc>
+          <w:tcPr>
+            <w:tcW w:w="1649" w:type="dxa"/>
+          </w:tcPr>
+          <w:p>
+            <w:pPr>
+              <w:ind w:left="0" w:firstLine="0"/>
+              <w:rPr>
+                <w:rtl/>
+              </w:rPr>
+            </w:pPr>
+            <w:r>
+              <w:t>F4</w:t>
+            </w:r>
+          </w:p>
+        </w:tc>
+        <w:tc>
+          <w:tcPr>
+            <w:tcW w:w="1760" w:type="dxa"/>
+          </w:tcPr>
+          <w:p>
+            <w:pPr>
+              <w:ind w:left="0" w:firstLine="0"/>
+              <w:rPr>
+                <w:rtl/>
+              </w:rPr>
+            </w:pPr>
+            <w:r>
+              <w:rPr>
+                <w:rFonts w:hint="cs"/>
+                <w:rtl/>
+              </w:rPr>
+              <w:t>נתוני עובדים</w:t>
+            </w:r>
+          </w:p>
+        </w:tc>
+        <w:tc>
+          <w:tcPr>
+            <w:tcW w:w="1672" w:type="dxa"/>
+          </w:tcPr>
+          <w:p>
+            <w:pPr>
+              <w:ind w:left="0" w:firstLine="0"/>
+              <w:rPr>
+                <w:rtl/>
+              </w:rPr>
+            </w:pPr>
+            <w:r>
+              <w:rPr>
+                <w:rtl/>
+              </w:rPr>
+              <w:t>1</w:t>
+            </w:r>
+            <w:r>
+              <w:t>P</w:t>
+            </w:r>
+          </w:p>
+        </w:tc>
+        <w:tc>
+          <w:tcPr>
+            <w:tcW w:w="1644" w:type="dxa"/>
+          </w:tcPr>
+          <w:p>
+            <w:pPr>
+              <w:ind w:left="0" w:firstLine="0"/>
+              <w:rPr>
+                <w:rtl/>
+              </w:rPr>
+            </w:pPr>
+            <w:r>
+              <w:rPr>
+                <w:rFonts w:hint="cs"/>
+                <w:rtl/>
+              </w:rPr>
+              <w:t>2</w:t>
+            </w:r>
+            <w:r>
+              <w:t>E</w:t>
+            </w:r>
+          </w:p>
+        </w:tc>
+        <w:tc>
+          <w:tcPr>
+            <w:tcW w:w="2550" w:type="dxa"/>
+          </w:tcPr>
+          <w:p>
+            <w:pPr>
+              <w:ind w:left="0" w:firstLine="0"/>
+            </w:pPr>
+            <w:r>
+              <w:t>Email</w:t>
+            </w:r>
+          </w:p>
+          <w:p>
+            <w:pPr>
+              <w:ind w:left="0" w:firstLine="0"/>
+            </w:pPr>
+            <w:r>
+              <w:t xml:space="preserve"> password,</w:t>
+            </w:r>
+          </w:p>
+          <w:p>
+            <w:pPr>
+              <w:ind w:left="0" w:firstLine="0"/>
+            </w:pPr>
+          </w:p>
+        </w:tc>
+      </w:tr>
+      <w:tr>
+        <w:tc>
+          <w:tcPr>
+            <w:tcW w:w="1649" w:type="dxa"/>
+          </w:tcPr>
+          <w:p>
+            <w:pPr>
+              <w:ind w:left="0" w:firstLine="0"/>
+              <w:rPr>
+                <w:rtl/>
+              </w:rPr>
+            </w:pPr>
+            <w:r>
+              <w:t>F5</w:t>
+            </w:r>
+          </w:p>
+        </w:tc>
+        <w:tc>
+          <w:tcPr>
+            <w:tcW w:w="1760" w:type="dxa"/>
+          </w:tcPr>
+          <w:p>
+            <w:pPr>
+              <w:ind w:left="0" w:firstLine="0"/>
+              <w:rPr>
+                <w:rtl/>
+              </w:rPr>
+            </w:pPr>
+            <w:r>
+              <w:rPr>
+                <w:rFonts w:hint="cs"/>
+                <w:rtl/>
+              </w:rPr>
+              <w:t>כניסה לבעלים</w:t>
+            </w:r>
+          </w:p>
+        </w:tc>
+        <w:tc>
+          <w:tcPr>
+            <w:tcW w:w="1672" w:type="dxa"/>
+          </w:tcPr>
+          <w:p>
+            <w:pPr>
+              <w:ind w:left="0" w:firstLine="0"/>
+              <w:rPr>
+                <w:rFonts w:hint="cs"/>
+                <w:rtl/>
+              </w:rPr>
+            </w:pPr>
+            <w:r>
+              <w:rPr>
+                <w:rFonts w:hint="cs"/>
+                <w:rtl/>
+              </w:rPr>
+              <w:t>3</w:t>
+            </w:r>
+            <w:r>
+              <w:t>E</w:t>
+            </w:r>
+          </w:p>
+        </w:tc>
+        <w:tc>
+          <w:tcPr>
+            <w:tcW w:w="1644" w:type="dxa"/>
+          </w:tcPr>
+          <w:p>
+            <w:pPr>
+              <w:ind w:left="0" w:firstLine="0"/>
+              <w:rPr>
+                <w:rFonts w:hint="cs"/>
+                <w:rtl/>
+              </w:rPr>
+            </w:pPr>
+            <w:r>
+              <w:rPr>
+                <w:rFonts w:hint="cs"/>
+                <w:rtl/>
+              </w:rPr>
+              <w:t>1</w:t>
+            </w:r>
+            <w:r>
+              <w:t>P</w:t>
+            </w:r>
+          </w:p>
+        </w:tc>
+        <w:tc>
+          <w:tcPr>
+            <w:tcW w:w="2550" w:type="dxa"/>
+          </w:tcPr>
+          <w:p>
+            <w:pPr>
+              <w:ind w:left="0" w:firstLine="0"/>
+            </w:pPr>
+            <w:r>
+              <w:t>Email</w:t>
+            </w:r>
+          </w:p>
+          <w:p>
+            <w:pPr>
+              <w:ind w:left="0" w:firstLine="0"/>
+            </w:pPr>
+            <w:r>
+              <w:t>Password</w:t>
+            </w:r>
+          </w:p>
+        </w:tc>
+      </w:tr>
+      <w:tr>
+        <w:tc>
+          <w:tcPr>
+            <w:tcW w:w="1649" w:type="dxa"/>
+          </w:tcPr>
+          <w:p>
+            <w:pPr>
+              <w:ind w:left="0" w:firstLine="0"/>
+            </w:pPr>
+            <w:r>
+              <w:t>F6</w:t>
+            </w:r>
+          </w:p>
+        </w:tc>
+        <w:tc>
+          <w:tcPr>
+            <w:tcW w:w="1760" w:type="dxa"/>
+          </w:tcPr>
+          <w:p>
+            <w:pPr>
+              <w:ind w:left="0" w:firstLine="0"/>
+              <w:rPr>
+                <w:rtl/>
+              </w:rPr>
+            </w:pPr>
+            <w:r>
+              <w:rPr>
+                <w:rFonts w:hint="cs"/>
+                <w:rtl/>
+              </w:rPr>
+              <w:t>נתוני סגל עובדים</w:t>
+            </w:r>
+          </w:p>
+        </w:tc>
+        <w:tc>
+          <w:tcPr>
+            <w:tcW w:w="1672" w:type="dxa"/>
+          </w:tcPr>
+          <w:p>
+            <w:pPr>
+              <w:ind w:left="0" w:firstLine="0"/>
+              <w:rPr>
+                <w:rFonts w:hint="cs"/>
+                <w:rtl/>
+              </w:rPr>
+            </w:pPr>
+            <w:r>
+              <w:rPr>
+                <w:rFonts w:hint="cs"/>
+                <w:rtl/>
+              </w:rPr>
+              <w:t>1</w:t>
+            </w:r>
+            <w:r>
+              <w:t>P</w:t>
+            </w:r>
+          </w:p>
+        </w:tc>
+        <w:tc>
+          <w:tcPr>
+            <w:tcW w:w="1644" w:type="dxa"/>
+          </w:tcPr>
+          <w:p>
+            <w:pPr>
+              <w:ind w:left="0" w:firstLine="0"/>
+              <w:rPr>
+                <w:rFonts w:hint="cs"/>
+                <w:rtl/>
+              </w:rPr>
+            </w:pPr>
+            <w:r>
+              <w:rPr>
+                <w:rFonts w:hint="cs"/>
+                <w:rtl/>
+              </w:rPr>
+              <w:t>3</w:t>
+            </w:r>
+            <w:r>
+              <w:t>E</w:t>
+            </w:r>
+          </w:p>
+        </w:tc>
+        <w:tc>
+          <w:tcPr>
+            <w:tcW w:w="2550" w:type="dxa"/>
+          </w:tcPr>
+          <w:p>
+            <w:pPr>
+              <w:ind w:left="0" w:firstLine="0"/>
+              <w:rPr>
+                <w:rFonts w:asciiTheme="majorBidi" w:hAnsiTheme="majorBidi" w:cstheme="majorBidi"/>
+                <w:rtl/>
+              </w:rPr>
+            </w:pPr>
+            <w:r>
+              <w:rPr>
+                <w:rFonts w:asciiTheme="majorBidi" w:hAnsiTheme="majorBidi" w:cstheme="majorBidi"/>
+                <w:lang w:bidi="ar-JO"/>
+              </w:rPr>
+              <w:t>Name</w:t>
+            </w:r>
+            <w:r>
+              <w:rPr>
+                <w:rFonts w:asciiTheme="majorBidi" w:hAnsiTheme="majorBidi" w:cstheme="majorBidi"/>
+                <w:lang w:bidi="ar-JO"/>
+              </w:rPr>
+              <w:br/>
+              <w:t>Email</w:t>
+            </w:r>
+            <w:r>
+              <w:rPr>
+                <w:rFonts w:asciiTheme="majorBidi" w:hAnsiTheme="majorBidi" w:cstheme="majorBidi"/>
+                <w:lang w:bidi="ar-JO"/>
+              </w:rPr>
+              <w:br/>
+            </w:r>
+            <w:proofErr w:type="spellStart"/>
+            <w:r>
+              <w:rPr>
+                <w:rFonts w:asciiTheme="majorBidi" w:hAnsiTheme="majorBidi" w:cstheme="majorBidi"/>
+                <w:lang w:bidi="ar-JO"/>
+              </w:rPr>
+              <w:t>DateOfBirth</w:t>
+            </w:r>
+            <w:proofErr w:type="spellEnd"/>
+            <w:r>
+              <w:rPr>
+                <w:rFonts w:asciiTheme="majorBidi" w:hAnsiTheme="majorBidi" w:cstheme="majorBidi"/>
+                <w:lang w:bidi="ar-JO"/>
+              </w:rPr>
+              <w:br/>
+            </w:r>
+            <w:proofErr w:type="spellStart"/>
+            <w:r>
+              <w:rPr>
+                <w:rFonts w:asciiTheme="majorBidi" w:hAnsiTheme="majorBidi" w:cstheme="majorBidi"/>
+                <w:lang w:bidi="ar-JO"/>
+              </w:rPr>
+              <w:t>phoneNumber</w:t>
+            </w:r>
+            <w:proofErr w:type="spellEnd"/>
+          </w:p>
+        </w:tc>
+      </w:tr>
+      <w:tr>
+        <w:tc>
+          <w:tcPr>
+            <w:tcW w:w="1649" w:type="dxa"/>
+          </w:tcPr>
+          <w:p>
+            <w:pPr>
+              <w:ind w:left="0" w:firstLine="0"/>
+            </w:pPr>
+            <w:r>
+              <w:t>F7</w:t>
+            </w:r>
+          </w:p>
+        </w:tc>
+        <w:tc>
+          <w:tcPr>
+            <w:tcW w:w="1760" w:type="dxa"/>
+          </w:tcPr>
+          <w:p>
+            <w:pPr>
+              <w:ind w:left="0" w:firstLine="0"/>
+              <w:rPr>
+                <w:rtl/>
+              </w:rPr>
+            </w:pPr>
+            <w:r>
+              <w:rPr>
+                <w:rFonts w:hint="cs"/>
+                <w:rtl/>
+              </w:rPr>
+              <w:t>נתוני סגל עובדים</w:t>
+            </w:r>
+          </w:p>
+        </w:tc>
+        <w:tc>
+          <w:tcPr>
+            <w:tcW w:w="1672" w:type="dxa"/>
+          </w:tcPr>
+          <w:p>
+            <w:pPr>
+              <w:ind w:left="0" w:firstLine="0"/>
+              <w:rPr>
+                <w:rtl/>
+              </w:rPr>
+            </w:pPr>
+            <w:r>
+              <w:rPr>
+                <w:rFonts w:hint="cs"/>
+                <w:rtl/>
+              </w:rPr>
+              <w:t>1</w:t>
+            </w:r>
+            <w:r>
+              <w:t>P</w:t>
+            </w:r>
+          </w:p>
+        </w:tc>
+        <w:tc>
+          <w:tcPr>
+            <w:tcW w:w="1644" w:type="dxa"/>
+          </w:tcPr>
+          <w:p>
+            <w:pPr>
+              <w:ind w:left="0" w:firstLine="0"/>
+              <w:rPr>
+                <w:rFonts w:hint="cs"/>
+                <w:rtl/>
+              </w:rPr>
+            </w:pPr>
+            <w:r>
+              <w:rPr>
+                <w:rFonts w:hint="cs"/>
+                <w:rtl/>
+              </w:rPr>
+              <w:t>2</w:t>
+            </w:r>
+            <w:r>
+              <w:t>E</w:t>
+            </w:r>
+          </w:p>
+        </w:tc>
+        <w:tc>
+          <w:tcPr>
+            <w:tcW w:w="2550" w:type="dxa"/>
+          </w:tcPr>
+          <w:p>
+            <w:pPr>
+              <w:ind w:left="0" w:firstLine="0"/>
+              <w:rPr>
+                <w:lang w:bidi="ar-JO"/>
+              </w:rPr>
+            </w:pPr>
+            <w:r>
+              <w:rPr>
+                <w:lang w:bidi="ar-JO"/>
+              </w:rPr>
+              <w:t>Email</w:t>
+            </w:r>
+          </w:p>
+        </w:tc>
+      </w:tr>
+      <w:tr>
+        <w:tc>
+          <w:tcPr>
+            <w:tcW w:w="1649" w:type="dxa"/>
+          </w:tcPr>
+          <w:p>
+            <w:pPr>
+              <w:ind w:left="0" w:firstLine="0"/>
+            </w:pPr>
+            <w:r>
+              <w:t>F8</w:t>
+            </w:r>
+          </w:p>
+        </w:tc>
+        <w:tc>
+          <w:tcPr>
+            <w:tcW w:w="1760" w:type="dxa"/>
+          </w:tcPr>
+          <w:p>
+            <w:pPr>
+              <w:ind w:left="0" w:firstLine="0"/>
+              <w:rPr>
+                <w:rtl/>
+              </w:rPr>
+            </w:pPr>
+            <w:r>
+              <w:rPr>
+                <w:rtl/>
+              </w:rPr>
+              <w:t>פרטי התראת מייל</w:t>
+            </w:r>
+          </w:p>
+        </w:tc>
+        <w:tc>
+          <w:tcPr>
+            <w:tcW w:w="1672" w:type="dxa"/>
+          </w:tcPr>
+          <w:p>
+            <w:pPr>
+              <w:ind w:left="0" w:firstLine="0"/>
+              <w:rPr>
+                <w:rtl/>
+              </w:rPr>
+            </w:pPr>
+            <w:r>
+              <w:t>P3</w:t>
+            </w:r>
+          </w:p>
+        </w:tc>
+        <w:tc>
+          <w:tcPr>
+            <w:tcW w:w="1644" w:type="dxa"/>
+          </w:tcPr>
+          <w:p>
+            <w:pPr>
+              <w:ind w:left="0" w:firstLine="0"/>
+              <w:rPr>
+                <w:rtl/>
+              </w:rPr>
+            </w:pPr>
+            <w:r>
+              <w:t>E2</w:t>
+            </w:r>
+          </w:p>
+        </w:tc>
+        <w:tc>
+          <w:tcPr>
+            <w:tcW w:w="2550" w:type="dxa"/>
+          </w:tcPr>
+          <w:p>
+            <w:pPr>
+              <w:ind w:left="0" w:firstLine="0"/>
+            </w:pPr>
+            <w:proofErr w:type="spellStart"/>
+            <w:r>
+              <w:t>Packet_Type</w:t>
+            </w:r>
+            <w:proofErr w:type="spellEnd"/>
+          </w:p>
+          <w:p>
+            <w:pPr>
+              <w:ind w:left="0" w:firstLine="0"/>
+            </w:pPr>
+            <w:proofErr w:type="spellStart"/>
+            <w:r>
+              <w:t>Source_IP</w:t>
+            </w:r>
+            <w:proofErr w:type="spellEnd"/>
+          </w:p>
+          <w:p>
+            <w:pPr>
+              <w:ind w:left="0" w:firstLine="0"/>
+            </w:pPr>
+            <w:proofErr w:type="spellStart"/>
+            <w:r>
+              <w:t>Destination_IP</w:t>
+            </w:r>
+            <w:proofErr w:type="spellEnd"/>
+          </w:p>
+          <w:p>
+            <w:pPr>
+              <w:ind w:left="0" w:firstLine="0"/>
+            </w:pPr>
+            <w:proofErr w:type="spellStart"/>
+            <w:r>
+              <w:t>Source_Port</w:t>
+            </w:r>
+            <w:proofErr w:type="spellEnd"/>
+          </w:p>
+          <w:p>
+            <w:pPr>
+              <w:ind w:left="0" w:firstLine="0"/>
+            </w:pPr>
+            <w:proofErr w:type="spellStart"/>
+            <w:r>
+              <w:t>Destination_Port</w:t>
+            </w:r>
+            <w:proofErr w:type="spellEnd"/>
+          </w:p>
+          <w:p>
+            <w:pPr>
+              <w:ind w:left="0" w:firstLine="0"/>
+            </w:pPr>
+            <w:proofErr w:type="spellStart"/>
+            <w:r>
+              <w:t>Source_MAC</w:t>
+            </w:r>
+            <w:proofErr w:type="spellEnd"/>
+          </w:p>
+          <w:p>
+            <w:pPr>
+              <w:ind w:left="0" w:firstLine="0"/>
+            </w:pPr>
+            <w:proofErr w:type="spellStart"/>
+            <w:r>
+              <w:t>Destination_MAC</w:t>
+            </w:r>
+            <w:proofErr w:type="spellEnd"/>
+          </w:p>
+          <w:p>
+            <w:pPr>
+              <w:ind w:left="0" w:firstLine="0"/>
+            </w:pPr>
+            <w:r>
+              <w:t>Direction</w:t>
+            </w:r>
+          </w:p>
+          <w:p>
+            <w:pPr>
+              <w:ind w:left="0" w:firstLine="0"/>
+            </w:pPr>
+            <w:proofErr w:type="spellStart"/>
+            <w:r>
+              <w:t>IP_Version</w:t>
+            </w:r>
+            <w:proofErr w:type="spellEnd"/>
+          </w:p>
+          <w:p>
+            <w:pPr>
+              <w:ind w:left="0" w:firstLine="0"/>
+            </w:pPr>
+            <w:proofErr w:type="spellStart"/>
+            <w:r>
+              <w:t>App_Layer_Data</w:t>
+            </w:r>
+            <w:proofErr w:type="spellEnd"/>
+          </w:p>
+          <w:p>
+            <w:pPr>
+              <w:ind w:left="0" w:firstLine="0"/>
+            </w:pPr>
+            <w:proofErr w:type="spellStart"/>
+            <w:r>
+              <w:t>Danger_Level</w:t>
+            </w:r>
+            <w:proofErr w:type="spellEnd"/>
+          </w:p>
+          <w:p>
+            <w:pPr>
+              <w:ind w:left="0" w:firstLine="0"/>
+            </w:pPr>
+            <w:proofErr w:type="spellStart"/>
+            <w:r>
+              <w:t>Header_Length</w:t>
+            </w:r>
+            <w:proofErr w:type="spellEnd"/>
+          </w:p>
+          <w:p>
+            <w:pPr>
+              <w:ind w:left="0" w:firstLine="0"/>
+            </w:pPr>
+            <w:proofErr w:type="spellStart"/>
+            <w:r>
+              <w:t>Total_Length</w:t>
+            </w:r>
+            <w:proofErr w:type="spellEnd"/>
+          </w:p>
+          <w:p>
+            <w:pPr>
+              <w:ind w:left="0" w:firstLine="0"/>
+            </w:pPr>
+            <w:proofErr w:type="spellStart"/>
+            <w:r>
+              <w:t>Packet_Check_Time</w:t>
+            </w:r>
+            <w:proofErr w:type="spellEnd"/>
+          </w:p>
+          <w:p>
+            <w:pPr>
+              <w:ind w:left="0" w:firstLine="0"/>
+              <w:rPr>
+                <w:rtl/>
+              </w:rPr>
+            </w:pPr>
+            <w:r>
+              <w:t>Description</w:t>
+            </w:r>
+          </w:p>
+        </w:tc>
+      </w:tr>
+      <w:tr>
+        <w:tc>
+          <w:tcPr>
+            <w:tcW w:w="1649" w:type="dxa"/>
+          </w:tcPr>
+          <w:p>
+            <w:pPr>
+              <w:ind w:left="0" w:firstLine="0"/>
+            </w:pPr>
+            <w:r>
+              <w:t>F9</w:t>
+            </w:r>
+          </w:p>
+        </w:tc>
+        <w:tc>
+          <w:tcPr>
+            <w:tcW w:w="1760" w:type="dxa"/>
+          </w:tcPr>
+          <w:p>
+            <w:pPr>
+              <w:ind w:left="0" w:firstLine="0"/>
+              <w:rPr>
+                <w:rtl/>
+              </w:rPr>
+            </w:pPr>
+            <w:r>
+              <w:rPr>
+                <w:rtl/>
+              </w:rPr>
+              <w:t>נתוני שימוש יתר במשאבים</w:t>
+            </w:r>
+          </w:p>
+        </w:tc>
+        <w:tc>
+          <w:tcPr>
+            <w:tcW w:w="1672" w:type="dxa"/>
+          </w:tcPr>
+          <w:p>
+            <w:pPr>
+              <w:ind w:left="0" w:firstLine="0"/>
+              <w:rPr>
+                <w:rtl/>
+              </w:rPr>
+            </w:pPr>
+            <w:r>
+              <w:rPr>
+                <w:rtl/>
+              </w:rPr>
+              <w:t>3</w:t>
+            </w:r>
+            <w:r>
+              <w:t>P</w:t>
+            </w:r>
+          </w:p>
+        </w:tc>
+        <w:tc>
+          <w:tcPr>
+            <w:tcW w:w="1644" w:type="dxa"/>
+          </w:tcPr>
+          <w:p>
+            <w:pPr>
+              <w:ind w:left="0" w:firstLine="0"/>
+              <w:rPr>
+                <w:rtl/>
+              </w:rPr>
+            </w:pPr>
+            <w:r>
+              <w:rPr>
+                <w:rtl/>
+              </w:rPr>
+              <w:t>3</w:t>
+            </w:r>
+            <w:r>
+              <w:t>D</w:t>
+            </w:r>
+          </w:p>
+        </w:tc>
+        <w:tc>
+          <w:tcPr>
+            <w:tcW w:w="2550" w:type="dxa"/>
+          </w:tcPr>
+          <w:p>
+            <w:pPr>
+              <w:ind w:left="0" w:firstLine="0"/>
+            </w:pPr>
+            <w:r>
+              <w:t>Email</w:t>
+            </w:r>
+          </w:p>
+        </w:tc>
+      </w:tr>
+      <w:tr>
+        <w:tc>
+          <w:tcPr>
+            <w:tcW w:w="1649" w:type="dxa"/>
+          </w:tcPr>
+          <w:p>
+            <w:pPr>
+              <w:ind w:left="0" w:firstLine="0"/>
+            </w:pPr>
+            <w:r>
+              <w:t>F10</w:t>
+            </w:r>
+          </w:p>
+        </w:tc>
+        <w:tc>
+          <w:tcPr>
+            <w:tcW w:w="1760" w:type="dxa"/>
+          </w:tcPr>
+          <w:p>
+            <w:pPr>
+              <w:ind w:left="0" w:firstLine="0"/>
+              <w:rPr>
+                <w:rtl/>
+              </w:rPr>
+            </w:pPr>
+            <w:r>
+              <w:rPr>
+                <w:rtl/>
+              </w:rPr>
+              <w:t>נתוני שימוש לדוחות וגרפים</w:t>
+            </w:r>
+          </w:p>
+        </w:tc>
+        <w:tc>
+          <w:tcPr>
+            <w:tcW w:w="1672" w:type="dxa"/>
+          </w:tcPr>
+          <w:p>
+            <w:pPr>
+              <w:ind w:left="0" w:firstLine="0"/>
+              <w:rPr>
+                <w:rtl/>
+              </w:rPr>
+            </w:pPr>
+            <w:r>
+              <w:rPr>
+                <w:rtl/>
+              </w:rPr>
+              <w:t>3</w:t>
+            </w:r>
+            <w:r>
+              <w:t>D</w:t>
+            </w:r>
+          </w:p>
+        </w:tc>
+        <w:tc>
+          <w:tcPr>
+            <w:tcW w:w="1644" w:type="dxa"/>
+          </w:tcPr>
+          <w:p>
+            <w:pPr>
+              <w:ind w:left="0" w:firstLine="0"/>
+              <w:rPr>
+                <w:rtl/>
+              </w:rPr>
+            </w:pPr>
+            <w:r>
+              <w:rPr>
+                <w:rtl/>
+              </w:rPr>
+              <w:t>3</w:t>
+            </w:r>
+            <w:r>
+              <w:t>P</w:t>
+            </w:r>
+          </w:p>
+        </w:tc>
+        <w:tc>
+          <w:tcPr>
+            <w:tcW w:w="2550" w:type="dxa"/>
+          </w:tcPr>
+          <w:p>
+            <w:pPr>
+              <w:ind w:left="0" w:firstLine="0"/>
+            </w:pPr>
+            <w:proofErr w:type="spellStart"/>
+            <w:r>
+              <w:t>Packet_Type</w:t>
+            </w:r>
+            <w:proofErr w:type="spellEnd"/>
+          </w:p>
+          <w:p>
+            <w:pPr>
+              <w:ind w:left="0" w:firstLine="0"/>
+            </w:pPr>
+            <w:proofErr w:type="spellStart"/>
+            <w:r>
+              <w:t>Source_IP</w:t>
+            </w:r>
+            <w:proofErr w:type="spellEnd"/>
+          </w:p>
+          <w:p>
+            <w:pPr>
+              <w:ind w:left="0" w:firstLine="0"/>
+            </w:pPr>
+            <w:proofErr w:type="spellStart"/>
+            <w:r>
+              <w:t>Destination_IP</w:t>
+            </w:r>
+            <w:proofErr w:type="spellEnd"/>
+          </w:p>
+          <w:p>
+            <w:pPr>
+              <w:ind w:left="0" w:firstLine="0"/>
+            </w:pPr>
+            <w:proofErr w:type="spellStart"/>
+            <w:r>
+              <w:t>Source_Port</w:t>
+            </w:r>
+            <w:proofErr w:type="spellEnd"/>
+          </w:p>
+          <w:p>
+            <w:pPr>
+              <w:ind w:left="0" w:firstLine="0"/>
+            </w:pPr>
+            <w:proofErr w:type="spellStart"/>
+            <w:r>
+              <w:lastRenderedPageBreak/>
+              <w:t>Destination_Port</w:t>
+            </w:r>
+            <w:proofErr w:type="spellEnd"/>
+          </w:p>
+          <w:p>
+            <w:pPr>
+              <w:ind w:left="0" w:firstLine="0"/>
+            </w:pPr>
+            <w:proofErr w:type="spellStart"/>
+            <w:r>
+              <w:t>Source_MAC</w:t>
+            </w:r>
+            <w:proofErr w:type="spellEnd"/>
+          </w:p>
+          <w:p>
+            <w:pPr>
+              <w:ind w:left="0" w:firstLine="0"/>
+            </w:pPr>
+            <w:proofErr w:type="spellStart"/>
+            <w:r>
+              <w:t>Destination_MAC</w:t>
+            </w:r>
+            <w:proofErr w:type="spellEnd"/>
+          </w:p>
+          <w:p>
+            <w:pPr>
+              <w:ind w:left="0" w:firstLine="0"/>
+            </w:pPr>
+            <w:r>
+              <w:t>Direction</w:t>
+            </w:r>
+          </w:p>
+          <w:p>
+            <w:pPr>
+              <w:ind w:left="0" w:firstLine="0"/>
+            </w:pPr>
+            <w:proofErr w:type="spellStart"/>
+            <w:r>
+              <w:t>IP_Version</w:t>
+            </w:r>
+            <w:proofErr w:type="spellEnd"/>
+          </w:p>
+          <w:p>
+            <w:pPr>
+              <w:ind w:left="0" w:firstLine="0"/>
+            </w:pPr>
+            <w:proofErr w:type="spellStart"/>
+            <w:r>
+              <w:t>App_Layer_Data</w:t>
+            </w:r>
+            <w:proofErr w:type="spellEnd"/>
+          </w:p>
+          <w:p>
+            <w:pPr>
+              <w:ind w:left="0" w:firstLine="0"/>
+            </w:pPr>
+            <w:proofErr w:type="spellStart"/>
+            <w:r>
+              <w:t>Danger_Level</w:t>
+            </w:r>
+            <w:proofErr w:type="spellEnd"/>
+          </w:p>
+          <w:p>
+            <w:pPr>
+              <w:ind w:left="0" w:firstLine="0"/>
+            </w:pPr>
+            <w:proofErr w:type="spellStart"/>
+            <w:r>
+              <w:t>Header_Length</w:t>
+            </w:r>
+            <w:proofErr w:type="spellEnd"/>
+          </w:p>
+          <w:p>
+            <w:pPr>
+              <w:ind w:left="0" w:firstLine="0"/>
+            </w:pPr>
+            <w:proofErr w:type="spellStart"/>
+            <w:r>
+              <w:t>Total_Length</w:t>
+            </w:r>
+            <w:proofErr w:type="spellEnd"/>
+          </w:p>
+          <w:p>
+            <w:pPr>
+              <w:ind w:left="0" w:firstLine="0"/>
+            </w:pPr>
+            <w:proofErr w:type="spellStart"/>
+            <w:r>
+              <w:t>Packet_Check_Time</w:t>
+            </w:r>
+            <w:proofErr w:type="spellEnd"/>
+          </w:p>
+          <w:p>
+            <w:pPr>
+              <w:ind w:left="0" w:firstLine="0"/>
+              <w:rPr>
+                <w:rtl/>
+              </w:rPr>
+            </w:pPr>
+            <w:r>
+              <w:t>Description</w:t>
+            </w:r>
+          </w:p>
+        </w:tc>
+      </w:tr>
+      <w:tr>
+        <w:tc>
+          <w:tcPr>
+            <w:tcW w:w="1649" w:type="dxa"/>
+          </w:tcPr>
+          <w:p>
+            <w:pPr>
+              <w:ind w:left="0" w:firstLine="0"/>
+            </w:pPr>
+            <w:r>
+              <w:lastRenderedPageBreak/>
+              <w:t>F11</w:t>
+            </w:r>
+          </w:p>
+        </w:tc>
+        <w:tc>
+          <w:tcPr>
+            <w:tcW w:w="1760" w:type="dxa"/>
+          </w:tcPr>
+          <w:p>
+            <w:pPr>
+              <w:ind w:left="0" w:firstLine="0"/>
+              <w:rPr>
+                <w:rtl/>
+              </w:rPr>
+            </w:pPr>
+            <w:r>
+              <w:rPr>
+                <w:rtl/>
+              </w:rPr>
+              <w:t>נתוני קובץ לבדיקה</w:t>
+            </w:r>
+          </w:p>
+        </w:tc>
+        <w:tc>
+          <w:tcPr>
+            <w:tcW w:w="1672" w:type="dxa"/>
+          </w:tcPr>
+          <w:p>
+            <w:pPr>
+              <w:ind w:left="0" w:firstLine="0"/>
+              <w:rPr>
+                <w:rtl/>
+              </w:rPr>
+            </w:pPr>
+            <w:r>
+              <w:rPr>
+                <w:rtl/>
+              </w:rPr>
+              <w:t>1</w:t>
+            </w:r>
+            <w:r>
+              <w:t>E</w:t>
+            </w:r>
+          </w:p>
+        </w:tc>
+        <w:tc>
+          <w:tcPr>
+            <w:tcW w:w="1644" w:type="dxa"/>
+          </w:tcPr>
+          <w:p>
+            <w:pPr>
+              <w:ind w:left="0" w:firstLine="0"/>
+              <w:rPr>
+                <w:rtl/>
+              </w:rPr>
+            </w:pPr>
+            <w:r>
+              <w:rPr>
+                <w:rtl/>
+              </w:rPr>
+              <w:t>4</w:t>
+            </w:r>
+            <w:r>
+              <w:t>P</w:t>
+            </w:r>
+          </w:p>
+        </w:tc>
+        <w:tc>
+          <w:tcPr>
+            <w:tcW w:w="2550" w:type="dxa"/>
+          </w:tcPr>
+          <w:p>
+            <w:pPr>
+              <w:ind w:left="0" w:firstLine="0"/>
+            </w:pPr>
+            <w:r>
+              <w:t>File bytes,</w:t>
+            </w:r>
+          </w:p>
+          <w:p>
+            <w:pPr>
+              <w:ind w:left="0" w:firstLine="0"/>
+            </w:pPr>
+            <w:r>
+              <w:t>Email</w:t>
+            </w:r>
+          </w:p>
+        </w:tc>
+      </w:tr>
+      <w:tr>
+        <w:tc>
+          <w:tcPr>
+            <w:tcW w:w="1649" w:type="dxa"/>
+          </w:tcPr>
+          <w:p>
+            <w:pPr>
+              <w:ind w:left="0" w:firstLine="0"/>
+            </w:pPr>
+            <w:r>
+              <w:t>F12</w:t>
+            </w:r>
+          </w:p>
+        </w:tc>
+        <w:tc>
+          <w:tcPr>
+            <w:tcW w:w="1760" w:type="dxa"/>
+          </w:tcPr>
+          <w:p>
+            <w:pPr>
+              <w:ind w:left="0" w:firstLine="0"/>
+              <w:rPr>
+                <w:rtl/>
+              </w:rPr>
+            </w:pPr>
+            <w:r>
+              <w:rPr>
+                <w:rtl/>
+              </w:rPr>
+              <w:t>נתוני קובץ לבדיקה</w:t>
+            </w:r>
+          </w:p>
+        </w:tc>
+        <w:tc>
+          <w:tcPr>
+            <w:tcW w:w="1672" w:type="dxa"/>
+          </w:tcPr>
+          <w:p>
+            <w:pPr>
+              <w:ind w:left="0" w:firstLine="0"/>
+              <w:rPr>
+                <w:rtl/>
+              </w:rPr>
+            </w:pPr>
+            <w:r>
+              <w:rPr>
+                <w:rtl/>
+              </w:rPr>
+              <w:t>4</w:t>
+            </w:r>
+            <w:r>
+              <w:t>P</w:t>
+            </w:r>
+          </w:p>
+        </w:tc>
+        <w:tc>
+          <w:tcPr>
+            <w:tcW w:w="1644" w:type="dxa"/>
+          </w:tcPr>
+          <w:p>
+            <w:pPr>
+              <w:ind w:left="0" w:firstLine="0"/>
+            </w:pPr>
+            <w:r>
+              <w:t>E3</w:t>
+            </w:r>
+          </w:p>
+        </w:tc>
+        <w:tc>
+          <w:tcPr>
+            <w:tcW w:w="2550" w:type="dxa"/>
+          </w:tcPr>
+          <w:p>
+            <w:pPr>
+              <w:ind w:left="0" w:firstLine="0"/>
+              <w:rPr>
+                <w:rtl/>
+              </w:rPr>
+            </w:pPr>
+            <w:r>
+              <w:t>File Bytes</w:t>
+            </w:r>
+          </w:p>
+        </w:tc>
+      </w:tr>
+      <w:tr>
+        <w:tc>
+          <w:tcPr>
+            <w:tcW w:w="1649" w:type="dxa"/>
+          </w:tcPr>
+          <w:p>
+            <w:pPr>
+              <w:ind w:left="0" w:firstLine="0"/>
+            </w:pPr>
+            <w:r>
+              <w:t>F13</w:t>
+            </w:r>
+          </w:p>
+        </w:tc>
+        <w:tc>
+          <w:tcPr>
+            <w:tcW w:w="1760" w:type="dxa"/>
+          </w:tcPr>
+          <w:p>
+            <w:pPr>
+              <w:ind w:left="0" w:firstLine="0"/>
+              <w:rPr>
+                <w:rtl/>
+              </w:rPr>
+            </w:pPr>
+            <w:r>
+              <w:rPr>
+                <w:rtl/>
+              </w:rPr>
+              <w:t>נתוני תוצאות בדיקה</w:t>
+            </w:r>
+          </w:p>
+        </w:tc>
+        <w:tc>
+          <w:tcPr>
+            <w:tcW w:w="1672" w:type="dxa"/>
+          </w:tcPr>
+          <w:p>
+            <w:pPr>
+              <w:ind w:left="0" w:firstLine="0"/>
+              <w:rPr>
+                <w:rtl/>
+              </w:rPr>
+            </w:pPr>
+            <w:r>
+              <w:rPr>
+                <w:rtl/>
+              </w:rPr>
+              <w:t>3</w:t>
+            </w:r>
+            <w:r>
+              <w:t>E</w:t>
+            </w:r>
+          </w:p>
+        </w:tc>
+        <w:tc>
+          <w:tcPr>
+            <w:tcW w:w="1644" w:type="dxa"/>
+          </w:tcPr>
+          <w:p>
+            <w:pPr>
+              <w:ind w:left="0" w:firstLine="0"/>
+              <w:rPr>
+                <w:rtl/>
+              </w:rPr>
+            </w:pPr>
+            <w:r>
+              <w:rPr>
+                <w:rtl/>
+              </w:rPr>
+              <w:t>4</w:t>
+            </w:r>
+            <w:r>
+              <w:t>P</w:t>
+            </w:r>
+          </w:p>
+        </w:tc>
+        <w:tc>
+          <w:tcPr>
+            <w:tcW w:w="2550" w:type="dxa"/>
+          </w:tcPr>
+          <w:p>
+            <w:pPr>
+              <w:ind w:left="0" w:firstLine="0"/>
+            </w:pPr>
+            <w:r>
+              <w:t>Anti-Virus-Name</w:t>
+            </w:r>
+          </w:p>
+          <w:p>
+            <w:pPr>
+              <w:ind w:left="0" w:firstLine="0"/>
+            </w:pPr>
+            <w:r>
+              <w:t>Is malicious</w:t>
+            </w:r>
+          </w:p>
+        </w:tc>
+      </w:tr>
+      <w:tr>
+        <w:tc>
+          <w:tcPr>
+            <w:tcW w:w="1649" w:type="dxa"/>
+          </w:tcPr>
+          <w:p>
+            <w:pPr>
+              <w:ind w:left="0" w:firstLine="0"/>
+            </w:pPr>
+            <w:r>
+              <w:t>F14</w:t>
+            </w:r>
+          </w:p>
+        </w:tc>
+        <w:tc>
+          <w:tcPr>
+            <w:tcW w:w="1760" w:type="dxa"/>
+          </w:tcPr>
+          <w:p>
+            <w:pPr>
+              <w:ind w:left="0" w:firstLine="0"/>
+              <w:rPr>
+                <w:rtl/>
+              </w:rPr>
+            </w:pPr>
+            <w:r>
+              <w:rPr>
+                <w:rtl/>
+              </w:rPr>
+              <w:t>נתוני קבצים זדוניים</w:t>
+            </w:r>
+          </w:p>
+        </w:tc>
+        <w:tc>
+          <w:tcPr>
+            <w:tcW w:w="1672" w:type="dxa"/>
+          </w:tcPr>
+          <w:p>
+            <w:pPr>
+              <w:ind w:left="0" w:firstLine="0"/>
+              <w:rPr>
+                <w:rtl/>
+              </w:rPr>
+            </w:pPr>
+            <w:r>
+              <w:rPr>
+                <w:rtl/>
+              </w:rPr>
+              <w:t>4</w:t>
+            </w:r>
+            <w:r>
+              <w:t>P</w:t>
+            </w:r>
+          </w:p>
+        </w:tc>
+        <w:tc>
+          <w:tcPr>
+            <w:tcW w:w="1644" w:type="dxa"/>
+          </w:tcPr>
+          <w:p>
+            <w:pPr>
+              <w:ind w:left="0" w:firstLine="0"/>
+              <w:rPr>
+                <w:rtl/>
+              </w:rPr>
+            </w:pPr>
+            <w:r>
+              <w:rPr>
+                <w:rtl/>
+              </w:rPr>
+              <w:t>4</w:t>
+            </w:r>
+            <w:r>
+              <w:t>D</w:t>
+            </w:r>
+          </w:p>
+        </w:tc>
+        <w:tc>
+          <w:tcPr>
+            <w:tcW w:w="2550" w:type="dxa"/>
+          </w:tcPr>
+          <w:p>
+            <w:pPr>
+              <w:ind w:left="0" w:firstLine="0"/>
+            </w:pPr>
+            <w:r>
+              <w:t>Name,</w:t>
+            </w:r>
+          </w:p>
+          <w:p>
+            <w:pPr>
+              <w:ind w:left="0" w:firstLine="0"/>
+            </w:pPr>
+            <w:r>
+              <w:t>Date,</w:t>
+            </w:r>
+          </w:p>
+          <w:p>
+            <w:pPr>
+              <w:ind w:left="0" w:firstLine="0"/>
+            </w:pPr>
+            <w:r>
+              <w:t>Result,</w:t>
+            </w:r>
+          </w:p>
+          <w:p>
+            <w:pPr>
+              <w:ind w:left="0" w:firstLine="0"/>
+            </w:pPr>
+            <w:proofErr w:type="spellStart"/>
+            <w:r>
+              <w:t>userId</w:t>
+            </w:r>
+            <w:proofErr w:type="spellEnd"/>
+          </w:p>
+        </w:tc>
+      </w:tr>
+      <w:tr>
+        <w:tc>
+          <w:tcPr>
+            <w:tcW w:w="1649" w:type="dxa"/>
+          </w:tcPr>
+          <w:p>
+            <w:pPr>
+              <w:ind w:left="0" w:firstLine="0"/>
+            </w:pPr>
+            <w:r>
+              <w:t>F15</w:t>
+            </w:r>
+          </w:p>
+        </w:tc>
+        <w:tc>
+          <w:tcPr>
+            <w:tcW w:w="1760" w:type="dxa"/>
+          </w:tcPr>
+          <w:p>
+            <w:pPr>
+              <w:ind w:left="0" w:firstLine="0"/>
+              <w:rPr>
+                <w:rtl/>
+              </w:rPr>
+            </w:pPr>
+            <w:r>
+              <w:rPr>
+                <w:rtl/>
+              </w:rPr>
+              <w:t>נתוני תוצאות בדיקה</w:t>
+            </w:r>
+          </w:p>
+        </w:tc>
+        <w:tc>
+          <w:tcPr>
+            <w:tcW w:w="1672" w:type="dxa"/>
+          </w:tcPr>
+          <w:p>
+            <w:pPr>
+              <w:ind w:left="0" w:firstLine="0"/>
+              <w:rPr>
+                <w:rtl/>
+              </w:rPr>
+            </w:pPr>
+            <w:r>
+              <w:rPr>
+                <w:rtl/>
+              </w:rPr>
+              <w:t>4</w:t>
+            </w:r>
+            <w:r>
+              <w:t>P</w:t>
+            </w:r>
+          </w:p>
+        </w:tc>
+        <w:tc>
+          <w:tcPr>
+            <w:tcW w:w="1644" w:type="dxa"/>
+          </w:tcPr>
+          <w:p>
+            <w:pPr>
+              <w:ind w:left="0" w:firstLine="0"/>
+              <w:rPr>
+                <w:rtl/>
+              </w:rPr>
+            </w:pPr>
+            <w:r>
+              <w:rPr>
+                <w:rtl/>
+              </w:rPr>
+              <w:t>1</w:t>
+            </w:r>
+            <w:r>
+              <w:t>E</w:t>
+            </w:r>
+          </w:p>
+        </w:tc>
+        <w:tc>
+          <w:tcPr>
+            <w:tcW w:w="2550" w:type="dxa"/>
+          </w:tcPr>
+          <w:p>
+            <w:pPr>
+              <w:ind w:left="0" w:firstLine="0"/>
+            </w:pPr>
+            <w:r>
+              <w:t>Name,</w:t>
+            </w:r>
+          </w:p>
+          <w:p>
+            <w:pPr>
+              <w:ind w:left="0" w:firstLine="0"/>
+            </w:pPr>
+            <w:r>
+              <w:t>Date,</w:t>
+            </w:r>
+          </w:p>
+          <w:p>
+            <w:pPr>
+              <w:ind w:left="0" w:firstLine="0"/>
+              <w:rPr>
+                <w:rtl/>
+              </w:rPr>
+            </w:pPr>
+            <w:r>
+              <w:t>Result,</w:t>
+            </w:r>
+          </w:p>
+        </w:tc>
+      </w:tr>
+      <w:tr>
+        <w:tc>
+          <w:tcPr>
+            <w:tcW w:w="1649" w:type="dxa"/>
+          </w:tcPr>
+          <w:p>
+            <w:pPr>
+              <w:ind w:left="0" w:firstLine="0"/>
+            </w:pPr>
+            <w:r>
+              <w:t>F16</w:t>
+            </w:r>
+          </w:p>
+        </w:tc>
+        <w:tc>
+          <w:tcPr>
+            <w:tcW w:w="1760" w:type="dxa"/>
+          </w:tcPr>
+          <w:p>
+            <w:pPr>
+              <w:ind w:left="0" w:firstLine="0"/>
+              <w:rPr>
+                <w:rtl/>
+              </w:rPr>
+            </w:pPr>
+            <w:r>
+              <w:rPr>
+                <w:rtl/>
+              </w:rPr>
+              <w:t>פרטי ברשה לבדיקות תעבורה ומשאבים</w:t>
+            </w:r>
+          </w:p>
+        </w:tc>
+        <w:tc>
+          <w:tcPr>
+            <w:tcW w:w="1672" w:type="dxa"/>
+          </w:tcPr>
+          <w:p>
+            <w:pPr>
+              <w:ind w:left="0" w:firstLine="0"/>
+              <w:rPr>
+                <w:rtl/>
+              </w:rPr>
+            </w:pPr>
+            <w:r>
+              <w:rPr>
+                <w:rtl/>
+              </w:rPr>
+              <w:t>1</w:t>
+            </w:r>
+            <w:r>
+              <w:t>E</w:t>
+            </w:r>
+          </w:p>
+        </w:tc>
+        <w:tc>
+          <w:tcPr>
+            <w:tcW w:w="1644" w:type="dxa"/>
+          </w:tcPr>
+          <w:p>
+            <w:pPr>
+              <w:ind w:left="0" w:firstLine="0"/>
+              <w:rPr>
+                <w:rtl/>
+              </w:rPr>
+            </w:pPr>
+            <w:r>
+              <w:rPr>
+                <w:rtl/>
+              </w:rPr>
+              <w:t>2</w:t>
+            </w:r>
+            <w:r>
+              <w:t>P</w:t>
+            </w:r>
+          </w:p>
+        </w:tc>
+        <w:tc>
+          <w:tcPr>
+            <w:tcW w:w="2550" w:type="dxa"/>
+          </w:tcPr>
+          <w:p>
+            <w:pPr>
+              <w:ind w:left="0" w:firstLine="0"/>
+              <w:rPr>
+                <w:rtl/>
+              </w:rPr>
+            </w:pPr>
+            <w:r>
+              <w:t>Session id</w:t>
+            </w:r>
+          </w:p>
+        </w:tc>
+      </w:tr>
+      <w:tr>
+        <w:tc>
+          <w:tcPr>
+            <w:tcW w:w="1649" w:type="dxa"/>
+          </w:tcPr>
+          <w:p>
+            <w:pPr>
+              <w:ind w:left="0" w:firstLine="0"/>
+            </w:pPr>
+            <w:r>
+              <w:t>F17</w:t>
+            </w:r>
+          </w:p>
+        </w:tc>
+        <w:tc>
+          <w:tcPr>
+            <w:tcW w:w="1760" w:type="dxa"/>
+          </w:tcPr>
+          <w:p>
+            <w:pPr>
+              <w:ind w:left="0" w:firstLine="0"/>
+              <w:rPr>
+                <w:rtl/>
+              </w:rPr>
+            </w:pPr>
+            <w:r>
+              <w:rPr>
+                <w:rtl/>
+              </w:rPr>
+              <w:t>פרטי קבצים זדוניים</w:t>
+            </w:r>
+          </w:p>
+        </w:tc>
+        <w:tc>
+          <w:tcPr>
+            <w:tcW w:w="1672" w:type="dxa"/>
+          </w:tcPr>
+          <w:p>
+            <w:pPr>
+              <w:ind w:left="0" w:firstLine="0"/>
+              <w:rPr>
+                <w:rtl/>
+              </w:rPr>
+            </w:pPr>
+            <w:r>
+              <w:rPr>
+                <w:rtl/>
+              </w:rPr>
+              <w:t>4</w:t>
+            </w:r>
+            <w:r>
+              <w:t>D</w:t>
+            </w:r>
+          </w:p>
+        </w:tc>
+        <w:tc>
+          <w:tcPr>
+            <w:tcW w:w="1644" w:type="dxa"/>
+          </w:tcPr>
+          <w:p>
+            <w:pPr>
+              <w:ind w:left="0" w:firstLine="0"/>
+              <w:rPr>
+                <w:rtl/>
+              </w:rPr>
+            </w:pPr>
+            <w:r>
+              <w:rPr>
+                <w:rtl/>
+              </w:rPr>
+              <w:t>4</w:t>
+            </w:r>
+            <w:r>
+              <w:t>P</w:t>
+            </w:r>
+          </w:p>
+        </w:tc>
+        <w:tc>
+          <w:tcPr>
+            <w:tcW w:w="2550" w:type="dxa"/>
+          </w:tcPr>
+          <w:p>
+            <w:pPr>
+              <w:ind w:left="0" w:firstLine="0"/>
+            </w:pPr>
+            <w:r>
+              <w:t>Name,</w:t>
+            </w:r>
+          </w:p>
+          <w:p>
+            <w:pPr>
+              <w:ind w:left="0" w:firstLine="0"/>
+            </w:pPr>
+            <w:r>
+              <w:t>Date,</w:t>
+            </w:r>
+          </w:p>
+          <w:p>
+            <w:pPr>
+              <w:ind w:left="0" w:firstLine="0"/>
+              <w:rPr>
+                <w:rtl/>
+              </w:rPr>
+            </w:pPr>
+            <w:r>
+              <w:t>Result</w:t>
+            </w:r>
+          </w:p>
+        </w:tc>
+      </w:tr>
+      <w:tr>
+        <w:tc>
+          <w:tcPr>
+            <w:tcW w:w="9275" w:type="dxa"/>
+            <w:gridSpan w:val="5"/>
+            <w:shd w:val="clear" w:color="auto" w:fill="FFD966" w:themeFill="accent4" w:themeFillTint="99"/>
+          </w:tcPr>
+          <w:p>
+            <w:pPr>
+              <w:ind w:left="0" w:firstLine="0"/>
+              <w:jc w:val="center"/>
+              <w:rPr>
+                <w:b/>
+                <w:bCs/>
+                <w:rtl/>
+              </w:rPr>
+            </w:pPr>
+            <w:r>
+              <w:rPr>
+                <w:b/>
+                <w:bCs/>
+                <w:rtl/>
+              </w:rPr>
+              <w:t>נתוני זרמות ל-2</w:t>
+            </w:r>
+            <w:r>
+              <w:rPr>
+                <w:b/>
+                <w:bCs/>
+              </w:rPr>
+              <w:t>P</w:t>
+            </w:r>
+          </w:p>
+        </w:tc>
+      </w:tr>
+      <w:tr>
+        <w:tc>
+          <w:tcPr>
+            <w:tcW w:w="1649" w:type="dxa"/>
+          </w:tcPr>
+          <w:p>
+            <w:pPr>
+              <w:ind w:left="0" w:firstLine="0"/>
+            </w:pPr>
+            <w:r>
+              <w:t>F1</w:t>
+            </w:r>
+          </w:p>
+        </w:tc>
+        <w:tc>
+          <w:tcPr>
+            <w:tcW w:w="1760" w:type="dxa"/>
+          </w:tcPr>
+          <w:p>
+            <w:pPr>
+              <w:ind w:left="0" w:firstLine="0"/>
+              <w:rPr>
+                <w:rtl/>
+              </w:rPr>
+            </w:pPr>
+            <w:r>
+              <w:rPr>
+                <w:rtl/>
+              </w:rPr>
+              <w:t>בקשת ניטור לדקה</w:t>
+            </w:r>
+          </w:p>
+        </w:tc>
+        <w:tc>
+          <w:tcPr>
+            <w:tcW w:w="1672" w:type="dxa"/>
+          </w:tcPr>
+          <w:p>
+            <w:pPr>
+              <w:ind w:left="0" w:firstLine="0"/>
+              <w:rPr>
+                <w:rtl/>
+              </w:rPr>
+            </w:pPr>
+            <w:r>
+              <w:rPr>
+                <w:rtl/>
+              </w:rPr>
+              <w:t>1</w:t>
+            </w:r>
+            <w:r>
+              <w:t>E</w:t>
+            </w:r>
+          </w:p>
+        </w:tc>
+        <w:tc>
+          <w:tcPr>
+            <w:tcW w:w="1644" w:type="dxa"/>
+          </w:tcPr>
+          <w:p>
+            <w:pPr>
+              <w:ind w:left="0" w:firstLine="0"/>
+              <w:rPr>
+                <w:rtl/>
+              </w:rPr>
+            </w:pPr>
+            <w:r>
+              <w:rPr>
+                <w:rtl/>
+              </w:rPr>
+              <w:t>2.1</w:t>
+            </w:r>
+            <w:r>
+              <w:t>P</w:t>
+            </w:r>
+          </w:p>
+        </w:tc>
+        <w:tc>
+          <w:tcPr>
+            <w:tcW w:w="2550" w:type="dxa"/>
+          </w:tcPr>
+          <w:p>
+            <w:pPr>
+              <w:ind w:left="0" w:firstLine="0"/>
+            </w:pPr>
+            <w:r>
+              <w:t>Session id</w:t>
+            </w:r>
+          </w:p>
+        </w:tc>
+      </w:tr>
+      <w:tr>
+        <w:tc>
+          <w:tcPr>
+            <w:tcW w:w="1649" w:type="dxa"/>
+          </w:tcPr>
+          <w:p>
+            <w:pPr>
+              <w:ind w:left="0" w:firstLine="0"/>
+            </w:pPr>
+            <w:r>
+              <w:t>F2</w:t>
+            </w:r>
+          </w:p>
+        </w:tc>
+        <w:tc>
+          <w:tcPr>
+            <w:tcW w:w="1760" w:type="dxa"/>
+          </w:tcPr>
+          <w:p>
+            <w:pPr>
+              <w:ind w:left="0" w:firstLine="0"/>
+              <w:rPr>
+                <w:rtl/>
+              </w:rPr>
+            </w:pPr>
+            <w:r>
+              <w:rPr>
+                <w:rtl/>
+              </w:rPr>
+              <w:t xml:space="preserve">נתוני </w:t>
+            </w:r>
+            <w:proofErr w:type="spellStart"/>
+            <w:r>
+              <w:rPr>
+                <w:rtl/>
+              </w:rPr>
+              <w:t>פקטות</w:t>
+            </w:r>
+            <w:proofErr w:type="spellEnd"/>
+            <w:r>
+              <w:rPr>
+                <w:rtl/>
+              </w:rPr>
+              <w:t xml:space="preserve"> זדוניים</w:t>
+            </w:r>
+          </w:p>
+        </w:tc>
+        <w:tc>
+          <w:tcPr>
+            <w:tcW w:w="1672" w:type="dxa"/>
+          </w:tcPr>
+          <w:p>
+            <w:pPr>
+              <w:ind w:left="0" w:firstLine="0"/>
+              <w:rPr>
+                <w:rtl/>
+              </w:rPr>
+            </w:pPr>
+            <w:r>
+              <w:rPr>
+                <w:rtl/>
+              </w:rPr>
+              <w:t>2.1</w:t>
+            </w:r>
+            <w:r>
+              <w:t>P</w:t>
+            </w:r>
+          </w:p>
+        </w:tc>
+        <w:tc>
+          <w:tcPr>
+            <w:tcW w:w="1644" w:type="dxa"/>
+          </w:tcPr>
+          <w:p>
+            <w:pPr>
+              <w:ind w:left="0" w:firstLine="0"/>
+              <w:rPr>
+                <w:rtl/>
+              </w:rPr>
+            </w:pPr>
+            <w:r>
+              <w:rPr>
+                <w:rtl/>
+              </w:rPr>
+              <w:t>2</w:t>
+            </w:r>
+            <w:r>
+              <w:t>D</w:t>
+            </w:r>
+          </w:p>
+        </w:tc>
+        <w:tc>
+          <w:tcPr>
+            <w:tcW w:w="2550" w:type="dxa"/>
+          </w:tcPr>
+          <w:p>
+            <w:pPr>
+              <w:ind w:left="0" w:firstLine="0"/>
+            </w:pPr>
+            <w:proofErr w:type="spellStart"/>
+            <w:r>
+              <w:t>Source_IP</w:t>
+            </w:r>
+            <w:proofErr w:type="spellEnd"/>
+          </w:p>
+          <w:p>
+            <w:pPr>
+              <w:ind w:left="0" w:firstLine="0"/>
+            </w:pPr>
+            <w:proofErr w:type="spellStart"/>
+            <w:r>
+              <w:t>Destination_IP</w:t>
+            </w:r>
+            <w:proofErr w:type="spellEnd"/>
+          </w:p>
+          <w:p>
+            <w:pPr>
+              <w:ind w:left="0" w:firstLine="0"/>
+            </w:pPr>
+            <w:proofErr w:type="spellStart"/>
+            <w:r>
+              <w:t>Source_Port</w:t>
+            </w:r>
+            <w:proofErr w:type="spellEnd"/>
+          </w:p>
+          <w:p>
+            <w:pPr>
+              <w:ind w:left="0" w:firstLine="0"/>
+            </w:pPr>
+            <w:proofErr w:type="spellStart"/>
+            <w:r>
+              <w:t>Destination_Port</w:t>
+            </w:r>
+            <w:proofErr w:type="spellEnd"/>
+          </w:p>
+          <w:p>
+            <w:pPr>
+              <w:ind w:left="0" w:firstLine="0"/>
+            </w:pPr>
+            <w:proofErr w:type="spellStart"/>
+            <w:r>
+              <w:t>Source_MAC</w:t>
+            </w:r>
+            <w:proofErr w:type="spellEnd"/>
+          </w:p>
+          <w:p>
+            <w:pPr>
+              <w:ind w:left="0" w:firstLine="0"/>
+            </w:pPr>
+            <w:proofErr w:type="spellStart"/>
+            <w:r>
+              <w:t>Destination_MAC</w:t>
+            </w:r>
+            <w:proofErr w:type="spellEnd"/>
+          </w:p>
+          <w:p>
+            <w:pPr>
+              <w:ind w:left="0" w:firstLine="0"/>
+            </w:pPr>
+            <w:r>
+              <w:t>Direction</w:t>
+            </w:r>
+          </w:p>
+          <w:p>
+            <w:pPr>
+              <w:ind w:left="0" w:firstLine="0"/>
+            </w:pPr>
+            <w:proofErr w:type="spellStart"/>
+            <w:r>
+              <w:t>IP_Version</w:t>
+            </w:r>
+            <w:proofErr w:type="spellEnd"/>
+          </w:p>
+          <w:p>
+            <w:pPr>
+              <w:ind w:left="0" w:firstLine="0"/>
+            </w:pPr>
+            <w:proofErr w:type="spellStart"/>
+            <w:r>
+              <w:t>App_Layer_Data</w:t>
+            </w:r>
+            <w:proofErr w:type="spellEnd"/>
+          </w:p>
+          <w:p>
+            <w:pPr>
+              <w:ind w:left="0" w:firstLine="0"/>
+            </w:pPr>
+            <w:proofErr w:type="spellStart"/>
+            <w:r>
+              <w:t>Danger_Level</w:t>
+            </w:r>
+            <w:proofErr w:type="spellEnd"/>
+          </w:p>
+          <w:p>
+            <w:pPr>
+              <w:ind w:left="0" w:firstLine="0"/>
+            </w:pPr>
+            <w:proofErr w:type="spellStart"/>
+            <w:r>
+              <w:t>Header_Length</w:t>
+            </w:r>
+            <w:proofErr w:type="spellEnd"/>
+          </w:p>
+          <w:p>
+            <w:pPr>
+              <w:ind w:left="0" w:firstLine="0"/>
+            </w:pPr>
+            <w:proofErr w:type="spellStart"/>
+            <w:r>
+              <w:t>Total_Length</w:t>
+            </w:r>
+            <w:proofErr w:type="spellEnd"/>
+          </w:p>
+          <w:p>
+            <w:pPr>
+              <w:ind w:left="0" w:firstLine="0"/>
+            </w:pPr>
+            <w:proofErr w:type="spellStart"/>
+            <w:r>
+              <w:t>Packet_Check_Time</w:t>
+            </w:r>
+            <w:proofErr w:type="spellEnd"/>
+          </w:p>
+          <w:p>
+            <w:pPr>
+              <w:ind w:left="0" w:firstLine="0"/>
+            </w:pPr>
+            <w:r>
+              <w:t>Description</w:t>
+            </w:r>
+          </w:p>
+        </w:tc>
+      </w:tr>
+      <w:tr>
+        <w:tc>
+          <w:tcPr>
+            <w:tcW w:w="1649" w:type="dxa"/>
+          </w:tcPr>
+          <w:p>
+            <w:pPr>
+              <w:ind w:left="0" w:firstLine="0"/>
+            </w:pPr>
+            <w:r>
+              <w:t>F3</w:t>
+            </w:r>
+          </w:p>
+        </w:tc>
+        <w:tc>
+          <w:tcPr>
+            <w:tcW w:w="1760" w:type="dxa"/>
+          </w:tcPr>
+          <w:p>
+            <w:pPr>
+              <w:ind w:left="0" w:firstLine="0"/>
+              <w:rPr>
+                <w:rtl/>
+              </w:rPr>
+            </w:pPr>
+            <w:r>
+              <w:rPr>
+                <w:rtl/>
+              </w:rPr>
+              <w:t>שליחת תוצאות ל-</w:t>
+            </w:r>
+            <w:r>
+              <w:t>Frontend</w:t>
+            </w:r>
+          </w:p>
+        </w:tc>
+        <w:tc>
+          <w:tcPr>
+            <w:tcW w:w="1672" w:type="dxa"/>
+          </w:tcPr>
+          <w:p>
+            <w:pPr>
+              <w:ind w:left="0" w:firstLine="0"/>
+              <w:rPr>
+                <w:rtl/>
+              </w:rPr>
+            </w:pPr>
+            <w:r>
+              <w:rPr>
+                <w:rtl/>
+              </w:rPr>
+              <w:t>2.1</w:t>
+            </w:r>
+            <w:r>
+              <w:t>P</w:t>
+            </w:r>
+          </w:p>
+        </w:tc>
+        <w:tc>
+          <w:tcPr>
+            <w:tcW w:w="1644" w:type="dxa"/>
+          </w:tcPr>
+          <w:p>
+            <w:pPr>
+              <w:ind w:left="0" w:firstLine="0"/>
+              <w:rPr>
+                <w:rtl/>
+              </w:rPr>
+            </w:pPr>
+            <w:r>
+              <w:rPr>
+                <w:rtl/>
+              </w:rPr>
+              <w:t>1</w:t>
+            </w:r>
+            <w:r>
+              <w:t>E</w:t>
+            </w:r>
+          </w:p>
+        </w:tc>
+        <w:tc>
+          <w:tcPr>
+            <w:tcW w:w="2550" w:type="dxa"/>
+          </w:tcPr>
+          <w:p>
+            <w:pPr>
+              <w:ind w:left="0" w:firstLine="0"/>
+            </w:pPr>
+            <w:proofErr w:type="spellStart"/>
+            <w:r>
+              <w:t>Source_IP</w:t>
+            </w:r>
+            <w:proofErr w:type="spellEnd"/>
+          </w:p>
+          <w:p>
+            <w:pPr>
+              <w:ind w:left="0" w:firstLine="0"/>
+            </w:pPr>
+            <w:proofErr w:type="spellStart"/>
+            <w:r>
+              <w:t>Destination_IP</w:t>
+            </w:r>
+            <w:proofErr w:type="spellEnd"/>
+          </w:p>
+          <w:p>
+            <w:pPr>
+              <w:ind w:left="0" w:firstLine="0"/>
+            </w:pPr>
+            <w:proofErr w:type="spellStart"/>
+            <w:r>
+              <w:t>Source_Port</w:t>
+            </w:r>
+            <w:proofErr w:type="spellEnd"/>
+          </w:p>
+          <w:p>
+            <w:pPr>
+              <w:ind w:left="0" w:firstLine="0"/>
+            </w:pPr>
+            <w:proofErr w:type="spellStart"/>
+            <w:r>
+              <w:t>Destination_Port</w:t>
+            </w:r>
+            <w:proofErr w:type="spellEnd"/>
+          </w:p>
+          <w:p>
+            <w:pPr>
+              <w:ind w:left="0" w:firstLine="0"/>
+            </w:pPr>
+            <w:proofErr w:type="spellStart"/>
+            <w:r>
+              <w:t>Source_MAC</w:t>
+            </w:r>
+            <w:proofErr w:type="spellEnd"/>
+          </w:p>
+          <w:p>
+            <w:pPr>
+              <w:ind w:left="0" w:firstLine="0"/>
+            </w:pPr>
+            <w:proofErr w:type="spellStart"/>
+            <w:r>
+              <w:t>Destination_MAC</w:t>
+            </w:r>
+            <w:proofErr w:type="spellEnd"/>
+          </w:p>
+          <w:p>
+            <w:pPr>
+              <w:ind w:left="0" w:firstLine="0"/>
+            </w:pPr>
+            <w:r>
+              <w:lastRenderedPageBreak/>
+              <w:t>Direction</w:t>
+            </w:r>
+          </w:p>
+          <w:p>
+            <w:pPr>
+              <w:ind w:left="0" w:firstLine="0"/>
+            </w:pPr>
+            <w:proofErr w:type="spellStart"/>
+            <w:r>
+              <w:t>IP_Version</w:t>
+            </w:r>
+            <w:proofErr w:type="spellEnd"/>
+          </w:p>
+          <w:p>
+            <w:pPr>
+              <w:ind w:left="0" w:firstLine="0"/>
+            </w:pPr>
+            <w:proofErr w:type="spellStart"/>
+            <w:r>
+              <w:t>App_Layer_Data</w:t>
+            </w:r>
+            <w:proofErr w:type="spellEnd"/>
+          </w:p>
+          <w:p>
+            <w:pPr>
+              <w:ind w:left="0" w:firstLine="0"/>
+            </w:pPr>
+            <w:proofErr w:type="spellStart"/>
+            <w:r>
+              <w:t>Danger_Level</w:t>
+            </w:r>
+            <w:proofErr w:type="spellEnd"/>
+          </w:p>
+          <w:p>
+            <w:pPr>
+              <w:ind w:left="0" w:firstLine="0"/>
+            </w:pPr>
+            <w:proofErr w:type="spellStart"/>
+            <w:r>
+              <w:t>Header_Length</w:t>
+            </w:r>
+            <w:proofErr w:type="spellEnd"/>
+          </w:p>
+          <w:p>
+            <w:pPr>
+              <w:ind w:left="0" w:firstLine="0"/>
+            </w:pPr>
+            <w:proofErr w:type="spellStart"/>
+            <w:r>
+              <w:t>Total_Length</w:t>
+            </w:r>
+            <w:proofErr w:type="spellEnd"/>
+          </w:p>
+          <w:p>
+            <w:pPr>
+              <w:ind w:left="0" w:firstLine="0"/>
+            </w:pPr>
+            <w:proofErr w:type="spellStart"/>
+            <w:r>
+              <w:t>Packet_Check_Time</w:t>
+            </w:r>
+            <w:proofErr w:type="spellEnd"/>
+          </w:p>
+          <w:p>
+            <w:pPr>
+              <w:ind w:left="0" w:firstLine="0"/>
+            </w:pPr>
+            <w:r>
+              <w:t>Description</w:t>
+            </w:r>
+          </w:p>
+        </w:tc>
+      </w:tr>
+      <w:tr>
+        <w:tc>
+          <w:tcPr>
+            <w:tcW w:w="1649" w:type="dxa"/>
+          </w:tcPr>
+          <w:p>
+            <w:pPr>
+              <w:ind w:left="0" w:firstLine="0"/>
+            </w:pPr>
+            <w:r>
+              <w:lastRenderedPageBreak/>
+              <w:t>F4</w:t>
+            </w:r>
+          </w:p>
+        </w:tc>
+        <w:tc>
+          <w:tcPr>
+            <w:tcW w:w="1760" w:type="dxa"/>
+          </w:tcPr>
+          <w:p>
+            <w:pPr>
+              <w:ind w:left="0" w:firstLine="0"/>
+              <w:rPr>
+                <w:rtl/>
+              </w:rPr>
+            </w:pPr>
+            <w:r>
+              <w:rPr>
+                <w:rtl/>
+              </w:rPr>
+              <w:t xml:space="preserve">נתוני </w:t>
+            </w:r>
+            <w:proofErr w:type="spellStart"/>
+            <w:r>
+              <w:rPr>
+                <w:rtl/>
+              </w:rPr>
+              <w:t>פקטות</w:t>
+            </w:r>
+            <w:proofErr w:type="spellEnd"/>
+            <w:r>
+              <w:rPr>
+                <w:rtl/>
+              </w:rPr>
+              <w:t xml:space="preserve"> זדוניים</w:t>
+            </w:r>
+          </w:p>
+        </w:tc>
+        <w:tc>
+          <w:tcPr>
+            <w:tcW w:w="1672" w:type="dxa"/>
+          </w:tcPr>
+          <w:p>
+            <w:pPr>
+              <w:ind w:left="0" w:firstLine="0"/>
+              <w:rPr>
+                <w:rtl/>
+              </w:rPr>
+            </w:pPr>
+            <w:r>
+              <w:rPr>
+                <w:rtl/>
+              </w:rPr>
+              <w:t>2</w:t>
+            </w:r>
+            <w:r>
+              <w:t>D</w:t>
+            </w:r>
+          </w:p>
+        </w:tc>
+        <w:tc>
+          <w:tcPr>
+            <w:tcW w:w="1644" w:type="dxa"/>
+          </w:tcPr>
+          <w:p>
+            <w:pPr>
+              <w:ind w:left="0" w:firstLine="0"/>
+              <w:rPr>
+                <w:rtl/>
+              </w:rPr>
+            </w:pPr>
+            <w:r>
+              <w:rPr>
+                <w:rtl/>
+              </w:rPr>
+              <w:t>2.2</w:t>
+            </w:r>
+            <w:r>
+              <w:t>P</w:t>
+            </w:r>
+          </w:p>
+        </w:tc>
+        <w:tc>
+          <w:tcPr>
+            <w:tcW w:w="2550" w:type="dxa"/>
+          </w:tcPr>
+          <w:p>
+            <w:pPr>
+              <w:ind w:left="0" w:firstLine="0"/>
+            </w:pPr>
+            <w:proofErr w:type="spellStart"/>
+            <w:r>
+              <w:t>Source_IP</w:t>
+            </w:r>
+            <w:proofErr w:type="spellEnd"/>
+          </w:p>
+          <w:p>
+            <w:pPr>
+              <w:ind w:left="0" w:firstLine="0"/>
+            </w:pPr>
+            <w:proofErr w:type="spellStart"/>
+            <w:r>
+              <w:t>Destination_IP</w:t>
+            </w:r>
+            <w:proofErr w:type="spellEnd"/>
+          </w:p>
+          <w:p>
+            <w:pPr>
+              <w:ind w:left="0" w:firstLine="0"/>
+            </w:pPr>
+            <w:proofErr w:type="spellStart"/>
+            <w:r>
+              <w:t>Source_Port</w:t>
+            </w:r>
+            <w:proofErr w:type="spellEnd"/>
+          </w:p>
+          <w:p>
+            <w:pPr>
+              <w:ind w:left="0" w:firstLine="0"/>
+            </w:pPr>
+            <w:proofErr w:type="spellStart"/>
+            <w:r>
+              <w:t>Destination_Port</w:t>
+            </w:r>
+            <w:proofErr w:type="spellEnd"/>
+          </w:p>
+          <w:p>
+            <w:pPr>
+              <w:ind w:left="0" w:firstLine="0"/>
+            </w:pPr>
+            <w:proofErr w:type="spellStart"/>
+            <w:r>
+              <w:t>Source_MAC</w:t>
+            </w:r>
+            <w:proofErr w:type="spellEnd"/>
+          </w:p>
+          <w:p>
+            <w:pPr>
+              <w:ind w:left="0" w:firstLine="0"/>
+            </w:pPr>
+            <w:proofErr w:type="spellStart"/>
+            <w:r>
+              <w:t>Destination_MAC</w:t>
+            </w:r>
+            <w:proofErr w:type="spellEnd"/>
+          </w:p>
+          <w:p>
+            <w:pPr>
+              <w:ind w:left="0" w:firstLine="0"/>
+            </w:pPr>
+            <w:r>
+              <w:t>Direction</w:t>
+            </w:r>
+          </w:p>
+          <w:p>
+            <w:pPr>
+              <w:ind w:left="0" w:firstLine="0"/>
+            </w:pPr>
+            <w:proofErr w:type="spellStart"/>
+            <w:r>
+              <w:t>IP_Version</w:t>
+            </w:r>
+            <w:proofErr w:type="spellEnd"/>
+          </w:p>
+          <w:p>
+            <w:pPr>
+              <w:ind w:left="0" w:firstLine="0"/>
+            </w:pPr>
+            <w:proofErr w:type="spellStart"/>
+            <w:r>
+              <w:t>App_Layer_Data</w:t>
+            </w:r>
+            <w:proofErr w:type="spellEnd"/>
+          </w:p>
+          <w:p>
+            <w:pPr>
+              <w:ind w:left="0" w:firstLine="0"/>
+            </w:pPr>
+            <w:proofErr w:type="spellStart"/>
+            <w:r>
+              <w:t>Danger_Level</w:t>
+            </w:r>
+            <w:proofErr w:type="spellEnd"/>
+          </w:p>
+          <w:p>
+            <w:pPr>
+              <w:ind w:left="0" w:firstLine="0"/>
+            </w:pPr>
+            <w:proofErr w:type="spellStart"/>
+            <w:r>
+              <w:t>Header_Length</w:t>
+            </w:r>
+            <w:proofErr w:type="spellEnd"/>
+          </w:p>
+          <w:p>
+            <w:pPr>
+              <w:ind w:left="0" w:firstLine="0"/>
+            </w:pPr>
+            <w:proofErr w:type="spellStart"/>
+            <w:r>
+              <w:t>Total_Length</w:t>
+            </w:r>
+            <w:proofErr w:type="spellEnd"/>
+          </w:p>
+          <w:p>
+            <w:pPr>
+              <w:ind w:left="0" w:firstLine="0"/>
+            </w:pPr>
+            <w:proofErr w:type="spellStart"/>
+            <w:r>
+              <w:t>Packet_Check_Time</w:t>
+            </w:r>
+            <w:proofErr w:type="spellEnd"/>
+          </w:p>
+          <w:p>
+            <w:pPr>
+              <w:ind w:left="0" w:firstLine="0"/>
+            </w:pPr>
+            <w:r>
+              <w:t>Description</w:t>
+            </w:r>
+          </w:p>
+        </w:tc>
+      </w:tr>
+      <w:tr>
+        <w:tc>
+          <w:tcPr>
+            <w:tcW w:w="1649" w:type="dxa"/>
+          </w:tcPr>
+          <w:p>
+            <w:pPr>
+              <w:ind w:left="0" w:firstLine="0"/>
+            </w:pPr>
+            <w:r>
+              <w:t>F5</w:t>
+            </w:r>
+          </w:p>
+        </w:tc>
+        <w:tc>
+          <w:tcPr>
+            <w:tcW w:w="1760" w:type="dxa"/>
+          </w:tcPr>
+          <w:p>
+            <w:pPr>
+              <w:ind w:left="0" w:firstLine="0"/>
+              <w:rPr>
+                <w:rtl/>
+              </w:rPr>
+            </w:pPr>
+            <w:r>
+              <w:rPr>
+                <w:rtl/>
+              </w:rPr>
+              <w:t>בקשת שליחת מייל</w:t>
+            </w:r>
+          </w:p>
+        </w:tc>
+        <w:tc>
+          <w:tcPr>
+            <w:tcW w:w="1672" w:type="dxa"/>
+          </w:tcPr>
+          <w:p>
+            <w:pPr>
+              <w:ind w:left="0" w:firstLine="0"/>
+              <w:rPr>
+                <w:rtl/>
+              </w:rPr>
+            </w:pPr>
+            <w:r>
+              <w:rPr>
+                <w:rtl/>
+              </w:rPr>
+              <w:t>2.2</w:t>
+            </w:r>
+            <w:r>
+              <w:t>P</w:t>
+            </w:r>
+          </w:p>
+        </w:tc>
+        <w:tc>
+          <w:tcPr>
+            <w:tcW w:w="1644" w:type="dxa"/>
+          </w:tcPr>
+          <w:p>
+            <w:pPr>
+              <w:ind w:left="0" w:firstLine="0"/>
+              <w:rPr>
+                <w:rtl/>
+              </w:rPr>
+            </w:pPr>
+            <w:r>
+              <w:rPr>
+                <w:rtl/>
+              </w:rPr>
+              <w:t>2</w:t>
+            </w:r>
+            <w:r>
+              <w:t>E</w:t>
+            </w:r>
+          </w:p>
+        </w:tc>
+        <w:tc>
+          <w:tcPr>
+            <w:tcW w:w="2550" w:type="dxa"/>
+          </w:tcPr>
+          <w:p>
+            <w:pPr>
+              <w:ind w:left="0" w:firstLine="0"/>
+            </w:pPr>
+            <w:r>
+              <w:t>Email</w:t>
+            </w:r>
+          </w:p>
+          <w:p>
+            <w:pPr>
+              <w:ind w:left="0" w:firstLine="0"/>
+            </w:pPr>
+            <w:r>
+              <w:t>+</w:t>
+            </w:r>
+          </w:p>
+          <w:p>
+            <w:pPr>
+              <w:ind w:left="0" w:firstLine="0"/>
+            </w:pPr>
+            <w:proofErr w:type="spellStart"/>
+            <w:r>
+              <w:t>Source_IP</w:t>
+            </w:r>
+            <w:proofErr w:type="spellEnd"/>
+          </w:p>
+          <w:p>
+            <w:pPr>
+              <w:ind w:left="0" w:firstLine="0"/>
+            </w:pPr>
+            <w:proofErr w:type="spellStart"/>
+            <w:r>
+              <w:t>Destination_IP</w:t>
+            </w:r>
+            <w:proofErr w:type="spellEnd"/>
+          </w:p>
+          <w:p>
+            <w:pPr>
+              <w:ind w:left="0" w:firstLine="0"/>
+            </w:pPr>
+            <w:proofErr w:type="spellStart"/>
+            <w:r>
+              <w:t>Source_Port</w:t>
+            </w:r>
+            <w:proofErr w:type="spellEnd"/>
+          </w:p>
+          <w:p>
+            <w:pPr>
+              <w:ind w:left="0" w:firstLine="0"/>
+            </w:pPr>
+            <w:proofErr w:type="spellStart"/>
+            <w:r>
+              <w:t>Destination_Port</w:t>
+            </w:r>
+            <w:proofErr w:type="spellEnd"/>
+          </w:p>
+          <w:p>
+            <w:pPr>
+              <w:ind w:left="0" w:firstLine="0"/>
+            </w:pPr>
+            <w:proofErr w:type="spellStart"/>
+            <w:r>
+              <w:t>Source_MAC</w:t>
+            </w:r>
+            <w:proofErr w:type="spellEnd"/>
+          </w:p>
+          <w:p>
+            <w:pPr>
+              <w:ind w:left="0" w:firstLine="0"/>
+            </w:pPr>
+            <w:proofErr w:type="spellStart"/>
+            <w:r>
+              <w:t>Destination_MAC</w:t>
+            </w:r>
+            <w:proofErr w:type="spellEnd"/>
+          </w:p>
+          <w:p>
+            <w:pPr>
+              <w:ind w:left="0" w:firstLine="0"/>
+            </w:pPr>
+            <w:r>
+              <w:t>Direction</w:t>
+            </w:r>
+          </w:p>
+          <w:p>
+            <w:pPr>
+              <w:ind w:left="0" w:firstLine="0"/>
+            </w:pPr>
+            <w:proofErr w:type="spellStart"/>
+            <w:r>
+              <w:t>IP_Version</w:t>
+            </w:r>
+            <w:proofErr w:type="spellEnd"/>
+          </w:p>
+          <w:p>
+            <w:pPr>
+              <w:ind w:left="0" w:firstLine="0"/>
+            </w:pPr>
+            <w:proofErr w:type="spellStart"/>
+            <w:r>
+              <w:t>App_Layer_Data</w:t>
+            </w:r>
+            <w:proofErr w:type="spellEnd"/>
+          </w:p>
+          <w:p>
+            <w:pPr>
+              <w:ind w:left="0" w:firstLine="0"/>
+            </w:pPr>
+            <w:proofErr w:type="spellStart"/>
+            <w:r>
+              <w:t>Danger_Level</w:t>
+            </w:r>
+            <w:proofErr w:type="spellEnd"/>
+          </w:p>
+          <w:p>
+            <w:pPr>
+              <w:ind w:left="0" w:firstLine="0"/>
+            </w:pPr>
+            <w:proofErr w:type="spellStart"/>
+            <w:r>
+              <w:t>Header_Length</w:t>
+            </w:r>
+            <w:proofErr w:type="spellEnd"/>
+          </w:p>
+          <w:p>
+            <w:pPr>
+              <w:ind w:left="0" w:firstLine="0"/>
+            </w:pPr>
+            <w:proofErr w:type="spellStart"/>
+            <w:r>
+              <w:t>Total_Length</w:t>
+            </w:r>
+            <w:proofErr w:type="spellEnd"/>
+          </w:p>
+          <w:p>
+            <w:pPr>
+              <w:ind w:left="0" w:firstLine="0"/>
+            </w:pPr>
+            <w:proofErr w:type="spellStart"/>
+            <w:r>
+              <w:t>Packet_Check_Time</w:t>
+            </w:r>
+            <w:proofErr w:type="spellEnd"/>
+          </w:p>
+          <w:p>
+            <w:pPr>
+              <w:ind w:left="0" w:firstLine="0"/>
+            </w:pPr>
+            <w:r>
+              <w:t>Description</w:t>
+            </w:r>
+          </w:p>
+        </w:tc>
+      </w:tr>
+      <w:tr>
+        <w:tc>
+          <w:tcPr>
+            <w:tcW w:w="1649" w:type="dxa"/>
+          </w:tcPr>
+          <w:p>
+            <w:pPr>
+              <w:ind w:left="0" w:firstLine="0"/>
+            </w:pPr>
+            <w:r>
+              <w:t>F6</w:t>
+            </w:r>
+          </w:p>
+        </w:tc>
+        <w:tc>
+          <w:tcPr>
+            <w:tcW w:w="1760" w:type="dxa"/>
+          </w:tcPr>
+          <w:p>
+            <w:pPr>
+              <w:ind w:left="0" w:firstLine="0"/>
+              <w:rPr>
+                <w:rtl/>
+              </w:rPr>
+            </w:pPr>
+            <w:r>
+              <w:rPr>
+                <w:rtl/>
+              </w:rPr>
+              <w:t xml:space="preserve">קריאת נתוני </w:t>
+            </w:r>
+            <w:proofErr w:type="spellStart"/>
+            <w:r>
+              <w:rPr>
+                <w:rtl/>
+              </w:rPr>
+              <w:t>פקטות</w:t>
+            </w:r>
+            <w:proofErr w:type="spellEnd"/>
+            <w:r>
+              <w:rPr>
+                <w:rtl/>
+              </w:rPr>
+              <w:t xml:space="preserve"> זדוניים</w:t>
+            </w:r>
+          </w:p>
+        </w:tc>
+        <w:tc>
+          <w:tcPr>
+            <w:tcW w:w="1672" w:type="dxa"/>
+          </w:tcPr>
+          <w:p>
+            <w:pPr>
+              <w:ind w:left="0" w:firstLine="0"/>
+              <w:rPr>
+                <w:rtl/>
+              </w:rPr>
+            </w:pPr>
+            <w:r>
+              <w:rPr>
+                <w:rtl/>
+              </w:rPr>
+              <w:t>2.2</w:t>
+            </w:r>
+            <w:r>
+              <w:t>P</w:t>
+            </w:r>
+          </w:p>
+        </w:tc>
+        <w:tc>
+          <w:tcPr>
+            <w:tcW w:w="1644" w:type="dxa"/>
+          </w:tcPr>
+          <w:p>
+            <w:pPr>
+              <w:ind w:left="0" w:firstLine="0"/>
+              <w:rPr>
+                <w:rtl/>
+              </w:rPr>
+            </w:pPr>
+            <w:r>
+              <w:rPr>
+                <w:rtl/>
+              </w:rPr>
+              <w:t>2</w:t>
+            </w:r>
+            <w:r>
+              <w:t>D</w:t>
+            </w:r>
+          </w:p>
+        </w:tc>
+        <w:tc>
+          <w:tcPr>
+            <w:tcW w:w="2550" w:type="dxa"/>
+          </w:tcPr>
+          <w:p>
+            <w:pPr>
+              <w:ind w:left="0" w:firstLine="0"/>
+            </w:pPr>
+            <w:r>
+              <w:rPr>
+                <w:rtl/>
+              </w:rPr>
+              <w:t>-</w:t>
+            </w:r>
+          </w:p>
+        </w:tc>
+      </w:tr>
+      <w:tr>
+        <w:tc>
+          <w:tcPr>
+            <w:tcW w:w="9275" w:type="dxa"/>
+            <w:gridSpan w:val="5"/>
+            <w:shd w:val="clear" w:color="auto" w:fill="FFD966" w:themeFill="accent4" w:themeFillTint="99"/>
+          </w:tcPr>
+          <w:p>
+            <w:pPr>
+              <w:ind w:left="0" w:firstLine="0"/>
+              <w:jc w:val="center"/>
+              <w:rPr>
+                <w:b/>
+                <w:bCs/>
+                <w:rtl/>
+              </w:rPr>
+            </w:pPr>
+            <w:r>
+              <w:rPr>
+                <w:b/>
+                <w:bCs/>
+                <w:rtl/>
+              </w:rPr>
+              <w:t>נתוני זרמות ל-3</w:t>
+            </w:r>
+            <w:r>
+              <w:rPr>
+                <w:b/>
+                <w:bCs/>
+              </w:rPr>
+              <w:t>P</w:t>
+            </w:r>
+          </w:p>
+        </w:tc>
+      </w:tr>
+      <w:tr>
+        <w:tc>
+          <w:tcPr>
+            <w:tcW w:w="1649" w:type="dxa"/>
+          </w:tcPr>
+          <w:p>
+            <w:pPr>
+              <w:ind w:left="0" w:firstLine="0"/>
+            </w:pPr>
+            <w:r>
+              <w:t>F1</w:t>
+            </w:r>
+          </w:p>
+        </w:tc>
+        <w:tc>
+          <w:tcPr>
+            <w:tcW w:w="1760" w:type="dxa"/>
+          </w:tcPr>
+          <w:p>
+            <w:pPr>
+              <w:ind w:left="0" w:firstLine="0"/>
+              <w:rPr>
+                <w:rtl/>
+              </w:rPr>
+            </w:pPr>
+            <w:r>
+              <w:rPr>
+                <w:rtl/>
+              </w:rPr>
+              <w:t>בקשת בדיקת אחוזי שימוש</w:t>
+            </w:r>
+          </w:p>
+        </w:tc>
+        <w:tc>
+          <w:tcPr>
+            <w:tcW w:w="1672" w:type="dxa"/>
+          </w:tcPr>
+          <w:p>
+            <w:pPr>
+              <w:ind w:left="0" w:firstLine="0"/>
+              <w:rPr>
+                <w:rtl/>
+              </w:rPr>
+            </w:pPr>
+            <w:r>
+              <w:rPr>
+                <w:rtl/>
+              </w:rPr>
+              <w:t>1</w:t>
+            </w:r>
+            <w:r>
+              <w:t>E</w:t>
+            </w:r>
+          </w:p>
+        </w:tc>
+        <w:tc>
+          <w:tcPr>
+            <w:tcW w:w="1644" w:type="dxa"/>
+          </w:tcPr>
+          <w:p>
+            <w:pPr>
+              <w:ind w:left="0" w:firstLine="0"/>
+              <w:rPr>
+                <w:rtl/>
+              </w:rPr>
+            </w:pPr>
+            <w:r>
+              <w:rPr>
+                <w:rtl/>
+              </w:rPr>
+              <w:t>3.1</w:t>
+            </w:r>
+            <w:r>
+              <w:t>P</w:t>
+            </w:r>
+          </w:p>
+        </w:tc>
+        <w:tc>
+          <w:tcPr>
+            <w:tcW w:w="2550" w:type="dxa"/>
+          </w:tcPr>
+          <w:p>
+            <w:pPr>
+              <w:ind w:left="0" w:firstLine="0"/>
+            </w:pPr>
+            <w:r>
+              <w:t>Session id</w:t>
+            </w:r>
+          </w:p>
+        </w:tc>
+      </w:tr>
+      <w:tr>
+        <w:tc>
+          <w:tcPr>
+            <w:tcW w:w="1649" w:type="dxa"/>
+          </w:tcPr>
+          <w:p>
+            <w:pPr>
+              <w:ind w:left="0" w:firstLine="0"/>
+            </w:pPr>
+            <w:r>
+              <w:t>F2</w:t>
+            </w:r>
+          </w:p>
+        </w:tc>
+        <w:tc>
+          <w:tcPr>
+            <w:tcW w:w="1760" w:type="dxa"/>
+          </w:tcPr>
+          <w:p>
+            <w:pPr>
+              <w:ind w:left="0" w:firstLine="0"/>
+              <w:rPr>
+                <w:rtl/>
+              </w:rPr>
+            </w:pPr>
+            <w:r>
+              <w:rPr>
+                <w:rtl/>
+              </w:rPr>
+              <w:t>קריאת ממוצעי שימוש</w:t>
+            </w:r>
+          </w:p>
+        </w:tc>
+        <w:tc>
+          <w:tcPr>
+            <w:tcW w:w="1672" w:type="dxa"/>
+          </w:tcPr>
+          <w:p>
+            <w:pPr>
+              <w:ind w:left="0" w:firstLine="0"/>
+            </w:pPr>
+            <w:r>
+              <w:rPr>
+                <w:rtl/>
+              </w:rPr>
+              <w:t>3.1</w:t>
+            </w:r>
+            <w:r>
+              <w:t>P</w:t>
+            </w:r>
+          </w:p>
+        </w:tc>
+        <w:tc>
+          <w:tcPr>
+            <w:tcW w:w="1644" w:type="dxa"/>
+          </w:tcPr>
+          <w:p>
+            <w:pPr>
+              <w:ind w:left="0" w:firstLine="0"/>
+              <w:rPr>
+                <w:rtl/>
+              </w:rPr>
+            </w:pPr>
+            <w:r>
+              <w:t>D3</w:t>
+            </w:r>
+          </w:p>
+        </w:tc>
+        <w:tc>
+          <w:tcPr>
+            <w:tcW w:w="2550" w:type="dxa"/>
+          </w:tcPr>
+          <w:p>
+            <w:pPr>
+              <w:ind w:left="0" w:firstLine="0"/>
+            </w:pPr>
+            <w:r>
+              <w:t>-</w:t>
+            </w:r>
+          </w:p>
+        </w:tc>
+      </w:tr>
+      <w:tr>
+        <w:tc>
+          <w:tcPr>
+            <w:tcW w:w="1649" w:type="dxa"/>
+          </w:tcPr>
+          <w:p>
+            <w:pPr>
+              <w:ind w:left="0" w:firstLine="0"/>
+            </w:pPr>
+            <w:r>
+              <w:t>F3</w:t>
+            </w:r>
+          </w:p>
+        </w:tc>
+        <w:tc>
+          <w:tcPr>
+            <w:tcW w:w="1760" w:type="dxa"/>
+          </w:tcPr>
+          <w:p>
+            <w:pPr>
+              <w:ind w:left="0" w:firstLine="0"/>
+              <w:rPr>
+                <w:rtl/>
+              </w:rPr>
+            </w:pPr>
+            <w:r>
+              <w:rPr>
+                <w:rtl/>
+              </w:rPr>
+              <w:t>אחוזי שימוש חומרה</w:t>
+            </w:r>
+          </w:p>
+        </w:tc>
+        <w:tc>
+          <w:tcPr>
+            <w:tcW w:w="1672" w:type="dxa"/>
+          </w:tcPr>
+          <w:p>
+            <w:pPr>
+              <w:ind w:left="0" w:firstLine="0"/>
+              <w:rPr>
+                <w:rtl/>
+              </w:rPr>
+            </w:pPr>
+            <w:r>
+              <w:rPr>
+                <w:rtl/>
+              </w:rPr>
+              <w:t>3.1</w:t>
+            </w:r>
+            <w:r>
+              <w:t>P</w:t>
+            </w:r>
+          </w:p>
+        </w:tc>
+        <w:tc>
+          <w:tcPr>
+            <w:tcW w:w="1644" w:type="dxa"/>
+          </w:tcPr>
+          <w:p>
+            <w:pPr>
+              <w:ind w:left="0" w:firstLine="0"/>
+              <w:rPr>
+                <w:rtl/>
+              </w:rPr>
+            </w:pPr>
+            <w:r>
+              <w:rPr>
+                <w:rtl/>
+              </w:rPr>
+              <w:t>1</w:t>
+            </w:r>
+            <w:r>
+              <w:t>E</w:t>
+            </w:r>
+          </w:p>
+        </w:tc>
+        <w:tc>
+          <w:tcPr>
+            <w:tcW w:w="2550" w:type="dxa"/>
+          </w:tcPr>
+          <w:p>
+            <w:pPr>
+              <w:ind w:left="0" w:firstLine="0"/>
+            </w:pPr>
+            <w:proofErr w:type="spellStart"/>
+            <w:r>
+              <w:t>cpuUsage</w:t>
+            </w:r>
+            <w:proofErr w:type="spellEnd"/>
+            <w:r>
+              <w:t>,</w:t>
+            </w:r>
+          </w:p>
+          <w:p>
+            <w:pPr>
+              <w:ind w:left="0" w:firstLine="0"/>
+            </w:pPr>
+            <w:proofErr w:type="spellStart"/>
+            <w:r>
+              <w:t>ramUsage</w:t>
+            </w:r>
+            <w:proofErr w:type="spellEnd"/>
+            <w:r>
+              <w:t>,</w:t>
+            </w:r>
+          </w:p>
+          <w:p>
+            <w:pPr>
+              <w:ind w:left="0" w:firstLine="0"/>
+            </w:pPr>
+            <w:proofErr w:type="spellStart"/>
+            <w:r>
+              <w:t>diskUsage</w:t>
+            </w:r>
+            <w:proofErr w:type="spellEnd"/>
+          </w:p>
+        </w:tc>
+      </w:tr>
+      <w:tr>
+        <w:tc>
+          <w:tcPr>
+            <w:tcW w:w="1649" w:type="dxa"/>
+          </w:tcPr>
+          <w:p>
+            <w:pPr>
+              <w:ind w:left="0" w:firstLine="0"/>
+            </w:pPr>
+            <w:r>
+              <w:t>F4</w:t>
+            </w:r>
+          </w:p>
+        </w:tc>
+        <w:tc>
+          <w:tcPr>
+            <w:tcW w:w="1760" w:type="dxa"/>
+          </w:tcPr>
+          <w:p>
+            <w:pPr>
+              <w:ind w:left="0" w:firstLine="0"/>
+              <w:rPr>
+                <w:rtl/>
+              </w:rPr>
+            </w:pPr>
+            <w:r>
+              <w:rPr>
+                <w:rtl/>
+              </w:rPr>
+              <w:t>תיעוד נתוני שימוש יתר</w:t>
+            </w:r>
+          </w:p>
+        </w:tc>
+        <w:tc>
+          <w:tcPr>
+            <w:tcW w:w="1672" w:type="dxa"/>
+          </w:tcPr>
+          <w:p>
+            <w:pPr>
+              <w:ind w:left="0" w:firstLine="0"/>
+            </w:pPr>
+            <w:r>
+              <w:t>P3.1</w:t>
+            </w:r>
+          </w:p>
+        </w:tc>
+        <w:tc>
+          <w:tcPr>
+            <w:tcW w:w="1644" w:type="dxa"/>
+          </w:tcPr>
+          <w:p>
+            <w:pPr>
+              <w:ind w:left="0" w:firstLine="0"/>
+              <w:rPr>
+                <w:rtl/>
+              </w:rPr>
+            </w:pPr>
+            <w:r>
+              <w:t>D3</w:t>
+            </w:r>
+          </w:p>
+        </w:tc>
+        <w:tc>
+          <w:tcPr>
+            <w:tcW w:w="2550" w:type="dxa"/>
+          </w:tcPr>
+          <w:p>
+            <w:pPr>
+              <w:ind w:left="0" w:firstLine="0"/>
+            </w:pPr>
+            <w:proofErr w:type="spellStart"/>
+            <w:r>
+              <w:t>AvgUsage</w:t>
+            </w:r>
+            <w:proofErr w:type="spellEnd"/>
+          </w:p>
+          <w:p>
+            <w:pPr>
+              <w:ind w:left="0" w:firstLine="0"/>
+            </w:pPr>
+            <w:proofErr w:type="spellStart"/>
+            <w:r>
+              <w:t>DeviceName</w:t>
+            </w:r>
+            <w:proofErr w:type="spellEnd"/>
+          </w:p>
+        </w:tc>
+      </w:tr>
+      <w:tr>
+        <w:tc>
+          <w:tcPr>
+            <w:tcW w:w="1649" w:type="dxa"/>
+          </w:tcPr>
+          <w:p>
+            <w:pPr>
+              <w:ind w:left="0" w:firstLine="0"/>
+            </w:pPr>
+            <w:r>
+              <w:t>F5</w:t>
+            </w:r>
+          </w:p>
+        </w:tc>
+        <w:tc>
+          <w:tcPr>
+            <w:tcW w:w="1760" w:type="dxa"/>
+          </w:tcPr>
+          <w:p>
+            <w:pPr>
+              <w:ind w:left="0" w:firstLine="0"/>
+              <w:rPr>
+                <w:rtl/>
+              </w:rPr>
+            </w:pPr>
+            <w:r>
+              <w:rPr>
+                <w:rtl/>
+              </w:rPr>
+              <w:t>דיווח על שימוש חריג</w:t>
+            </w:r>
+          </w:p>
+        </w:tc>
+        <w:tc>
+          <w:tcPr>
+            <w:tcW w:w="1672" w:type="dxa"/>
+          </w:tcPr>
+          <w:p>
+            <w:pPr>
+              <w:ind w:left="0" w:firstLine="0"/>
+            </w:pPr>
+            <w:r>
+              <w:t>P3.2</w:t>
+            </w:r>
+          </w:p>
+        </w:tc>
+        <w:tc>
+          <w:tcPr>
+            <w:tcW w:w="1644" w:type="dxa"/>
+          </w:tcPr>
+          <w:p>
+            <w:pPr>
+              <w:ind w:left="0" w:firstLine="0"/>
+              <w:rPr>
+                <w:rtl/>
+              </w:rPr>
+            </w:pPr>
+            <w:r>
+              <w:t>E2</w:t>
+            </w:r>
+          </w:p>
+        </w:tc>
+        <w:tc>
+          <w:tcPr>
+            <w:tcW w:w="2550" w:type="dxa"/>
+          </w:tcPr>
+          <w:p>
+            <w:pPr>
+              <w:ind w:left="0" w:firstLine="0"/>
+            </w:pPr>
+            <w:proofErr w:type="spellStart"/>
+            <w:r>
+              <w:t>UsagePercentage</w:t>
+            </w:r>
+            <w:proofErr w:type="spellEnd"/>
+          </w:p>
+        </w:tc>
+      </w:tr>
+      <w:tr>
+        <w:tc>
+          <w:tcPr>
+            <w:tcW w:w="1649" w:type="dxa"/>
+          </w:tcPr>
+          <w:p>
+            <w:pPr>
+              <w:ind w:left="0" w:firstLine="0"/>
+            </w:pPr>
+            <w:r>
+              <w:lastRenderedPageBreak/>
+              <w:t>F6</w:t>
+            </w:r>
+          </w:p>
+        </w:tc>
+        <w:tc>
+          <w:tcPr>
+            <w:tcW w:w="1760" w:type="dxa"/>
+          </w:tcPr>
+          <w:p>
+            <w:pPr>
+              <w:ind w:left="0" w:firstLine="0"/>
+              <w:rPr>
+                <w:rtl/>
+              </w:rPr>
+            </w:pPr>
+            <w:r>
+              <w:rPr>
+                <w:rtl/>
+              </w:rPr>
+              <w:t>קריאת נתוני שימוש יתר</w:t>
+            </w:r>
+          </w:p>
+        </w:tc>
+        <w:tc>
+          <w:tcPr>
+            <w:tcW w:w="1672" w:type="dxa"/>
+          </w:tcPr>
+          <w:p>
+            <w:pPr>
+              <w:ind w:left="0" w:firstLine="0"/>
+            </w:pPr>
+            <w:r>
+              <w:t>P3.2</w:t>
+            </w:r>
+          </w:p>
+        </w:tc>
+        <w:tc>
+          <w:tcPr>
+            <w:tcW w:w="1644" w:type="dxa"/>
+          </w:tcPr>
+          <w:p>
+            <w:pPr>
+              <w:ind w:left="0" w:firstLine="0"/>
+              <w:rPr>
+                <w:rtl/>
+              </w:rPr>
+            </w:pPr>
+            <w:r>
+              <w:t>D3</w:t>
+            </w:r>
+          </w:p>
+        </w:tc>
+        <w:tc>
+          <w:tcPr>
+            <w:tcW w:w="2550" w:type="dxa"/>
+          </w:tcPr>
+          <w:p>
+            <w:pPr>
+              <w:ind w:left="0" w:firstLine="0"/>
+            </w:pPr>
+            <w:proofErr w:type="spellStart"/>
+            <w:r>
+              <w:t>AvgUsagePercentage</w:t>
+            </w:r>
+            <w:proofErr w:type="spellEnd"/>
+          </w:p>
+          <w:p>
+            <w:pPr>
+              <w:ind w:left="0" w:firstLine="0"/>
+            </w:pPr>
+            <w:proofErr w:type="spellStart"/>
+            <w:r>
+              <w:t>DeviceName</w:t>
+            </w:r>
+            <w:proofErr w:type="spellEnd"/>
+          </w:p>
+        </w:tc>
+      </w:tr>
+      <w:tr>
+        <w:tc>
+          <w:tcPr>
+            <w:tcW w:w="9275" w:type="dxa"/>
+            <w:gridSpan w:val="5"/>
+            <w:shd w:val="clear" w:color="auto" w:fill="FFD966" w:themeFill="accent4" w:themeFillTint="99"/>
+          </w:tcPr>
+          <w:p>
+            <w:pPr>
+              <w:ind w:left="0" w:firstLine="0"/>
+              <w:jc w:val="center"/>
+              <w:rPr>
+                <w:b/>
+                <w:bCs/>
+                <w:rtl/>
+              </w:rPr>
+            </w:pPr>
+            <w:r>
+              <w:rPr>
+                <w:b/>
+                <w:bCs/>
+                <w:rtl/>
+              </w:rPr>
+              <w:t>נתוני זרמות ל-4</w:t>
+            </w:r>
+            <w:r>
+              <w:rPr>
+                <w:b/>
+                <w:bCs/>
+              </w:rPr>
+              <w:t>P</w:t>
+            </w:r>
+          </w:p>
+        </w:tc>
+      </w:tr>
+      <w:tr>
+        <w:tc>
+          <w:tcPr>
+            <w:tcW w:w="1649" w:type="dxa"/>
+          </w:tcPr>
+          <w:p>
+            <w:pPr>
+              <w:ind w:left="0" w:firstLine="0"/>
+            </w:pPr>
+            <w:r>
+              <w:t>F1</w:t>
+            </w:r>
+          </w:p>
+        </w:tc>
+        <w:tc>
+          <w:tcPr>
+            <w:tcW w:w="1760" w:type="dxa"/>
+          </w:tcPr>
+          <w:p>
+            <w:pPr>
+              <w:ind w:left="0" w:firstLine="0"/>
+              <w:rPr>
+                <w:rtl/>
+              </w:rPr>
+            </w:pPr>
+            <w:r>
+              <w:rPr>
+                <w:rtl/>
+              </w:rPr>
+              <w:t>נתוני קובץ לבדיקה</w:t>
+            </w:r>
+          </w:p>
+        </w:tc>
+        <w:tc>
+          <w:tcPr>
+            <w:tcW w:w="1672" w:type="dxa"/>
+          </w:tcPr>
+          <w:p>
+            <w:pPr>
+              <w:ind w:left="0" w:firstLine="0"/>
+              <w:rPr>
+                <w:rtl/>
+              </w:rPr>
+            </w:pPr>
+            <w:r>
+              <w:rPr>
+                <w:rtl/>
+              </w:rPr>
+              <w:t>1</w:t>
+            </w:r>
+            <w:r>
+              <w:t>E</w:t>
+            </w:r>
+          </w:p>
+        </w:tc>
+        <w:tc>
+          <w:tcPr>
+            <w:tcW w:w="1644" w:type="dxa"/>
+          </w:tcPr>
+          <w:p>
+            <w:pPr>
+              <w:ind w:left="0" w:firstLine="0"/>
+              <w:rPr>
+                <w:rtl/>
+              </w:rPr>
+            </w:pPr>
+            <w:r>
+              <w:rPr>
+                <w:rtl/>
+              </w:rPr>
+              <w:t>4.1</w:t>
+            </w:r>
+            <w:r>
+              <w:t>P</w:t>
+            </w:r>
+          </w:p>
+        </w:tc>
+        <w:tc>
+          <w:tcPr>
+            <w:tcW w:w="2550" w:type="dxa"/>
+          </w:tcPr>
+          <w:p>
+            <w:pPr>
+              <w:ind w:left="0" w:firstLine="0"/>
+            </w:pPr>
+            <w:r>
+              <w:t>File bytes,</w:t>
+            </w:r>
+          </w:p>
+          <w:p>
+            <w:pPr>
+              <w:ind w:left="0" w:firstLine="0"/>
+            </w:pPr>
+            <w:r>
+              <w:t>Email</w:t>
+            </w:r>
+          </w:p>
+        </w:tc>
+      </w:tr>
+      <w:tr>
+        <w:tc>
+          <w:tcPr>
+            <w:tcW w:w="1649" w:type="dxa"/>
+          </w:tcPr>
+          <w:p>
+            <w:pPr>
+              <w:ind w:left="0" w:firstLine="0"/>
+            </w:pPr>
+            <w:r>
+              <w:t>F2</w:t>
+            </w:r>
+          </w:p>
+        </w:tc>
+        <w:tc>
+          <w:tcPr>
+            <w:tcW w:w="1760" w:type="dxa"/>
+          </w:tcPr>
+          <w:p>
+            <w:pPr>
+              <w:ind w:left="0" w:firstLine="0"/>
+              <w:rPr>
+                <w:rtl/>
+              </w:rPr>
+            </w:pPr>
+            <w:r>
+              <w:rPr>
+                <w:rtl/>
+              </w:rPr>
+              <w:t>נתוני קובץ כסיביות</w:t>
+            </w:r>
+          </w:p>
+        </w:tc>
+        <w:tc>
+          <w:tcPr>
+            <w:tcW w:w="1672" w:type="dxa"/>
+          </w:tcPr>
+          <w:p>
+            <w:pPr>
+              <w:ind w:left="0" w:firstLine="0"/>
+              <w:rPr>
+                <w:rtl/>
+              </w:rPr>
+            </w:pPr>
+            <w:r>
+              <w:rPr>
+                <w:rtl/>
+              </w:rPr>
+              <w:t>4.1</w:t>
+            </w:r>
+            <w:r>
+              <w:t>P</w:t>
+            </w:r>
+          </w:p>
+        </w:tc>
+        <w:tc>
+          <w:tcPr>
+            <w:tcW w:w="1644" w:type="dxa"/>
+          </w:tcPr>
+          <w:p>
+            <w:pPr>
+              <w:ind w:left="0" w:firstLine="0"/>
+              <w:rPr>
+                <w:rtl/>
+              </w:rPr>
+            </w:pPr>
+            <w:r>
+              <w:rPr>
+                <w:rtl/>
+              </w:rPr>
+              <w:t>3</w:t>
+            </w:r>
+            <w:r>
+              <w:t>E</w:t>
+            </w:r>
+          </w:p>
+        </w:tc>
+        <w:tc>
+          <w:tcPr>
+            <w:tcW w:w="2550" w:type="dxa"/>
+          </w:tcPr>
+          <w:p>
+            <w:pPr>
+              <w:ind w:left="0" w:firstLine="0"/>
+            </w:pPr>
+            <w:r>
+              <w:t>File bytes</w:t>
+            </w:r>
+          </w:p>
+        </w:tc>
+      </w:tr>
+      <w:tr>
+        <w:tc>
+          <w:tcPr>
+            <w:tcW w:w="1649" w:type="dxa"/>
+          </w:tcPr>
+          <w:p>
+            <w:pPr>
+              <w:ind w:left="0" w:firstLine="0"/>
+            </w:pPr>
+            <w:r>
+              <w:t>F3</w:t>
+            </w:r>
+          </w:p>
+        </w:tc>
+        <w:tc>
+          <w:tcPr>
+            <w:tcW w:w="1760" w:type="dxa"/>
+          </w:tcPr>
+          <w:p>
+            <w:pPr>
+              <w:ind w:left="0" w:firstLine="0"/>
+              <w:rPr>
+                <w:rtl/>
+              </w:rPr>
+            </w:pPr>
+            <w:r>
+              <w:rPr>
+                <w:rtl/>
+              </w:rPr>
+              <w:t>תוצאת בדיקה</w:t>
+            </w:r>
+          </w:p>
+        </w:tc>
+        <w:tc>
+          <w:tcPr>
+            <w:tcW w:w="1672" w:type="dxa"/>
+          </w:tcPr>
+          <w:p>
+            <w:pPr>
+              <w:ind w:left="0" w:firstLine="0"/>
+              <w:rPr>
+                <w:rtl/>
+              </w:rPr>
+            </w:pPr>
+            <w:r>
+              <w:rPr>
+                <w:rtl/>
+              </w:rPr>
+              <w:t>3</w:t>
+            </w:r>
+            <w:r>
+              <w:t>E</w:t>
+            </w:r>
+          </w:p>
+        </w:tc>
+        <w:tc>
+          <w:tcPr>
+            <w:tcW w:w="1644" w:type="dxa"/>
+          </w:tcPr>
+          <w:p>
+            <w:pPr>
+              <w:ind w:left="0" w:firstLine="0"/>
+              <w:rPr>
+                <w:rtl/>
+              </w:rPr>
+            </w:pPr>
+            <w:r>
+              <w:rPr>
+                <w:rtl/>
+              </w:rPr>
+              <w:t>4.1</w:t>
+            </w:r>
+            <w:r>
+              <w:t>P</w:t>
+            </w:r>
+          </w:p>
+        </w:tc>
+        <w:tc>
+          <w:tcPr>
+            <w:tcW w:w="2550" w:type="dxa"/>
+          </w:tcPr>
+          <w:p>
+            <w:pPr>
+              <w:ind w:left="0" w:firstLine="0"/>
+            </w:pPr>
+            <w:proofErr w:type="spellStart"/>
+            <w:r>
+              <w:t>MaliciousFlagNumber</w:t>
+            </w:r>
+            <w:proofErr w:type="spellEnd"/>
+            <w:r>
+              <w:t>,</w:t>
+            </w:r>
+          </w:p>
+          <w:p>
+            <w:pPr>
+              <w:ind w:left="0" w:firstLine="0"/>
+            </w:pPr>
+            <w:proofErr w:type="spellStart"/>
+            <w:r>
+              <w:t>OkFlagNumber</w:t>
+            </w:r>
+            <w:proofErr w:type="spellEnd"/>
+          </w:p>
+        </w:tc>
+      </w:tr>
+      <w:tr>
+        <w:tc>
+          <w:tcPr>
+            <w:tcW w:w="1649" w:type="dxa"/>
+          </w:tcPr>
+          <w:p>
+            <w:pPr>
+              <w:ind w:left="0" w:firstLine="0"/>
+            </w:pPr>
+            <w:r>
+              <w:t>F4</w:t>
+            </w:r>
+          </w:p>
+        </w:tc>
+        <w:tc>
+          <w:tcPr>
+            <w:tcW w:w="1760" w:type="dxa"/>
+          </w:tcPr>
+          <w:p>
+            <w:pPr>
+              <w:ind w:left="0" w:firstLine="0"/>
+              <w:rPr>
+                <w:rtl/>
+              </w:rPr>
+            </w:pPr>
+            <w:r>
+              <w:rPr>
+                <w:rtl/>
+              </w:rPr>
+              <w:t>שמירת תוצאות בדיקה במקרה שהקובץ זדוני</w:t>
+            </w:r>
+          </w:p>
+        </w:tc>
+        <w:tc>
+          <w:tcPr>
+            <w:tcW w:w="1672" w:type="dxa"/>
+          </w:tcPr>
+          <w:p>
+            <w:pPr>
+              <w:ind w:left="0" w:firstLine="0"/>
+              <w:rPr>
+                <w:rtl/>
+              </w:rPr>
+            </w:pPr>
+            <w:r>
+              <w:rPr>
+                <w:rtl/>
+              </w:rPr>
+              <w:t>4.1</w:t>
+            </w:r>
+            <w:r>
+              <w:t>P</w:t>
+            </w:r>
+          </w:p>
+        </w:tc>
+        <w:tc>
+          <w:tcPr>
+            <w:tcW w:w="1644" w:type="dxa"/>
+          </w:tcPr>
+          <w:p>
+            <w:pPr>
+              <w:ind w:left="0" w:firstLine="0"/>
+              <w:rPr>
+                <w:rtl/>
+              </w:rPr>
+            </w:pPr>
+            <w:r>
+              <w:rPr>
+                <w:rtl/>
+              </w:rPr>
+              <w:t>4</w:t>
+            </w:r>
+            <w:r>
+              <w:t>D</w:t>
+            </w:r>
+          </w:p>
+        </w:tc>
+        <w:tc>
+          <w:tcPr>
+            <w:tcW w:w="2550" w:type="dxa"/>
+          </w:tcPr>
+          <w:p>
+            <w:pPr>
+              <w:ind w:left="0" w:firstLine="0"/>
+            </w:pPr>
+            <w:proofErr w:type="spellStart"/>
+            <w:r>
+              <w:t>FileName</w:t>
+            </w:r>
+            <w:proofErr w:type="spellEnd"/>
+          </w:p>
+          <w:p>
+            <w:pPr>
+              <w:ind w:left="0" w:firstLine="0"/>
+            </w:pPr>
+            <w:r>
+              <w:t>Date of Check</w:t>
+            </w:r>
+          </w:p>
+          <w:p>
+            <w:pPr>
+              <w:ind w:left="0" w:firstLine="0"/>
+            </w:pPr>
+            <w:proofErr w:type="spellStart"/>
+            <w:r>
+              <w:t>Num_Of_Detections</w:t>
+            </w:r>
+            <w:proofErr w:type="spellEnd"/>
+            <w:r>
+              <w:t>,</w:t>
+            </w:r>
+          </w:p>
+          <w:p>
+            <w:pPr>
+              <w:ind w:left="0" w:firstLine="0"/>
+            </w:pPr>
+            <w:proofErr w:type="spellStart"/>
+            <w:r>
+              <w:t>Num_Of_Evasions</w:t>
+            </w:r>
+            <w:proofErr w:type="spellEnd"/>
+          </w:p>
+        </w:tc>
+      </w:tr>
+      <w:tr>
+        <w:tc>
+          <w:tcPr>
+            <w:tcW w:w="1649" w:type="dxa"/>
+          </w:tcPr>
+          <w:p>
+            <w:pPr>
+              <w:ind w:left="0" w:firstLine="0"/>
+            </w:pPr>
+            <w:r>
+              <w:t>F5</w:t>
+            </w:r>
+          </w:p>
+        </w:tc>
+        <w:tc>
+          <w:tcPr>
+            <w:tcW w:w="1760" w:type="dxa"/>
+          </w:tcPr>
+          <w:p>
+            <w:pPr>
+              <w:ind w:left="0" w:firstLine="0"/>
+              <w:rPr>
+                <w:rtl/>
+              </w:rPr>
+            </w:pPr>
+            <w:r>
+              <w:rPr>
+                <w:rtl/>
+              </w:rPr>
+              <w:t>קריאת נתוני קובץ זדוני</w:t>
+            </w:r>
+          </w:p>
+        </w:tc>
+        <w:tc>
+          <w:tcPr>
+            <w:tcW w:w="1672" w:type="dxa"/>
+          </w:tcPr>
+          <w:p>
+            <w:pPr>
+              <w:ind w:left="0" w:firstLine="0"/>
+              <w:rPr>
+                <w:rtl/>
+              </w:rPr>
+            </w:pPr>
+            <w:r>
+              <w:rPr>
+                <w:rtl/>
+              </w:rPr>
+              <w:t>4.2</w:t>
+            </w:r>
+            <w:r>
+              <w:t>P</w:t>
+            </w:r>
+          </w:p>
+        </w:tc>
+        <w:tc>
+          <w:tcPr>
+            <w:tcW w:w="1644" w:type="dxa"/>
+          </w:tcPr>
+          <w:p>
+            <w:pPr>
+              <w:ind w:left="0" w:firstLine="0"/>
+              <w:rPr>
+                <w:rtl/>
+              </w:rPr>
+            </w:pPr>
+            <w:r>
+              <w:rPr>
+                <w:rtl/>
+              </w:rPr>
+              <w:t>4</w:t>
+            </w:r>
+            <w:r>
+              <w:t>D</w:t>
+            </w:r>
+          </w:p>
+        </w:tc>
+        <w:tc>
+          <w:tcPr>
+            <w:tcW w:w="2550" w:type="dxa"/>
+          </w:tcPr>
+          <w:p>
+            <w:pPr>
+              <w:ind w:left="0" w:firstLine="0"/>
+            </w:pPr>
+            <w:proofErr w:type="spellStart"/>
+            <w:r>
+              <w:t>UserId</w:t>
+            </w:r>
+            <w:proofErr w:type="spellEnd"/>
+          </w:p>
+        </w:tc>
+      </w:tr>
+      <w:tr>
+        <w:tc>
+          <w:tcPr>
+            <w:tcW w:w="1649" w:type="dxa"/>
+          </w:tcPr>
+          <w:p>
+            <w:pPr>
+              <w:ind w:left="0" w:firstLine="0"/>
+            </w:pPr>
+            <w:r>
+              <w:t>F6</w:t>
+            </w:r>
+          </w:p>
+        </w:tc>
+        <w:tc>
+          <w:tcPr>
+            <w:tcW w:w="1760" w:type="dxa"/>
+          </w:tcPr>
+          <w:p>
+            <w:pPr>
+              <w:ind w:left="0" w:firstLine="0"/>
+              <w:rPr>
+                <w:rtl/>
+              </w:rPr>
+            </w:pPr>
+            <w:r>
+              <w:rPr>
+                <w:rtl/>
+              </w:rPr>
+              <w:t>בקשת שליחת מייל</w:t>
+            </w:r>
+          </w:p>
+        </w:tc>
+        <w:tc>
+          <w:tcPr>
+            <w:tcW w:w="1672" w:type="dxa"/>
+          </w:tcPr>
+          <w:p>
+            <w:pPr>
+              <w:ind w:left="0" w:firstLine="0"/>
+              <w:rPr>
+                <w:rtl/>
+              </w:rPr>
+            </w:pPr>
+            <w:r>
+              <w:rPr>
+                <w:rtl/>
+              </w:rPr>
+              <w:t>4.2</w:t>
+            </w:r>
+            <w:r>
+              <w:t>P</w:t>
+            </w:r>
+          </w:p>
+        </w:tc>
+        <w:tc>
+          <w:tcPr>
+            <w:tcW w:w="1644" w:type="dxa"/>
+          </w:tcPr>
+          <w:p>
+            <w:pPr>
+              <w:ind w:left="0" w:firstLine="0"/>
+              <w:rPr>
+                <w:rtl/>
+              </w:rPr>
+            </w:pPr>
+            <w:r>
+              <w:rPr>
+                <w:rtl/>
+              </w:rPr>
+              <w:t>2</w:t>
+            </w:r>
+            <w:r>
+              <w:t>E</w:t>
+            </w:r>
+          </w:p>
+        </w:tc>
+        <w:tc>
+          <w:tcPr>
+            <w:tcW w:w="2550" w:type="dxa"/>
+          </w:tcPr>
+          <w:p>
+            <w:pPr>
+              <w:ind w:left="0" w:firstLine="0"/>
+            </w:pPr>
+            <w:r>
+              <w:t>Email,</w:t>
+            </w:r>
+          </w:p>
+          <w:p>
+            <w:pPr>
+              <w:ind w:left="0" w:firstLine="0"/>
+            </w:pPr>
+            <w:proofErr w:type="spellStart"/>
+            <w:r>
+              <w:t>FileName</w:t>
+            </w:r>
+            <w:proofErr w:type="spellEnd"/>
+            <w:r>
+              <w:t>,</w:t>
+            </w:r>
+          </w:p>
+          <w:p>
+            <w:pPr>
+              <w:ind w:left="0" w:firstLine="0"/>
+            </w:pPr>
+            <w:r>
+              <w:t>Date of Check,</w:t>
+            </w:r>
+          </w:p>
+          <w:p>
+            <w:pPr>
+              <w:ind w:left="0" w:firstLine="0"/>
+            </w:pPr>
+            <w:proofErr w:type="spellStart"/>
+            <w:r>
+              <w:t>Num_Of_Detections</w:t>
+            </w:r>
+            <w:proofErr w:type="spellEnd"/>
+            <w:r>
+              <w:t>,</w:t>
+            </w:r>
+          </w:p>
+          <w:p>
+            <w:pPr>
+              <w:ind w:left="0" w:firstLine="0"/>
+            </w:pPr>
+            <w:proofErr w:type="spellStart"/>
+            <w:r>
+              <w:t>Num_Of_Evasions</w:t>
+            </w:r>
+            <w:proofErr w:type="spellEnd"/>
+          </w:p>
+        </w:tc>
+      </w:tr>
+    </w:tbl>
     <w:p>
       <w:pPr>
         <w:tabs>
@@ -14541,7 +19180,7 @@
   <w:style w:type="paragraph" w:default="1" w:styleId="Normal">
     <w:name w:val="Normal"/>
     <w:qFormat/>
-    <w:rsid w:val="006567E9"/>
+    <w:rsid w:val="000233BC"/>
     <w:pPr>
       <w:bidi/>
       <w:spacing w:after="0"/>

</xml_diff>

<commit_message>
edited word at f8 now
</commit_message>
<xml_diff>
--- a/word file/קובץ תשובת המרצה לעבודה 24086.docx
+++ b/word file/קובץ תשובת המרצה לעבודה 24086.docx
@@ -77,25 +77,7 @@
           <w:szCs w:val="24"/>
           <w:rtl/>
         </w:rPr>
-        <w:t xml:space="preserve"> חוזר מנהל </w:t>
-      </w:r>
-      <w:proofErr w:type="spellStart"/>
-      <w:r>
-        <w:rPr>
-          <w:sz w:val="24"/>
-          <w:szCs w:val="24"/>
-          <w:rtl/>
-        </w:rPr>
-        <w:t>מה"ט</w:t>
-      </w:r>
-      <w:proofErr w:type="spellEnd"/>
-      <w:r>
-        <w:rPr>
-          <w:sz w:val="24"/>
-          <w:szCs w:val="24"/>
-          <w:rtl/>
-        </w:rPr>
-        <w:t xml:space="preserve"> – </w:t>
+        <w:t xml:space="preserve"> חוזר מנהל מה"ט – </w:t>
       </w:r>
       <w:r>
         <w:rPr>
@@ -645,7 +627,6 @@
         </w:rPr>
         <w:t xml:space="preserve">שם המכללה  </w:t>
       </w:r>
-      <w:proofErr w:type="spellStart"/>
       <w:r>
         <w:rPr>
           <w:sz w:val="24"/>
@@ -653,17 +634,7 @@
           <w:u w:val="single" w:color="000000"/>
           <w:rtl/>
         </w:rPr>
-        <w:t>המכללה</w:t>
-      </w:r>
-      <w:proofErr w:type="spellEnd"/>
-      <w:r>
-        <w:rPr>
-          <w:sz w:val="24"/>
-          <w:szCs w:val="24"/>
-          <w:u w:val="single" w:color="000000"/>
-          <w:rtl/>
-        </w:rPr>
-        <w:t xml:space="preserve"> הטכנולוגית נוף הגליל </w:t>
+        <w:t xml:space="preserve">המכללה הטכנולוגית נוף הגליל </w:t>
       </w:r>
       <w:r>
         <w:rPr>
@@ -1215,21 +1186,12 @@
                 <w:szCs w:val="24"/>
               </w:rPr>
             </w:pPr>
-            <w:proofErr w:type="spellStart"/>
-            <w:r>
-              <w:rPr>
-                <w:sz w:val="24"/>
-                <w:szCs w:val="24"/>
-              </w:rPr>
-              <w:t>Bsc</w:t>
-            </w:r>
-            <w:proofErr w:type="spellEnd"/>
-            <w:r>
-              <w:rPr>
-                <w:sz w:val="24"/>
-                <w:szCs w:val="24"/>
-              </w:rPr>
-              <w:t xml:space="preserve"> / Mba</w:t>
+            <w:r>
+              <w:rPr>
+                <w:sz w:val="24"/>
+                <w:szCs w:val="24"/>
+              </w:rPr>
+              <w:t>Bsc / Mba</w:t>
             </w:r>
           </w:p>
         </w:tc>
@@ -1278,23 +1240,13 @@
                 <w:szCs w:val="24"/>
               </w:rPr>
             </w:pPr>
-            <w:proofErr w:type="spellStart"/>
-            <w:r>
-              <w:rPr>
-                <w:sz w:val="24"/>
-                <w:szCs w:val="24"/>
-                <w:rtl/>
-              </w:rPr>
-              <w:t>יקינטון</w:t>
-            </w:r>
-            <w:proofErr w:type="spellEnd"/>
-            <w:r>
-              <w:rPr>
-                <w:sz w:val="24"/>
-                <w:szCs w:val="24"/>
-                <w:rtl/>
-              </w:rPr>
-              <w:t xml:space="preserve"> 23 חיפה </w:t>
+            <w:r>
+              <w:rPr>
+                <w:sz w:val="24"/>
+                <w:szCs w:val="24"/>
+                <w:rtl/>
+              </w:rPr>
+              <w:t xml:space="preserve">יקינטון 23 חיפה </w:t>
             </w:r>
           </w:p>
         </w:tc>
@@ -1512,18 +1464,8 @@
           <w:szCs w:val="24"/>
           <w:rtl/>
         </w:rPr>
-        <w:t xml:space="preserve">חתימת הסטודנט               חתימת המנחה האישי           חתימת הגורם המקצועי מטעם </w:t>
-      </w:r>
-      <w:proofErr w:type="spellStart"/>
-      <w:r>
-        <w:rPr>
-          <w:sz w:val="24"/>
-          <w:szCs w:val="24"/>
-          <w:rtl/>
-        </w:rPr>
-        <w:t>מה"ט</w:t>
-      </w:r>
-      <w:proofErr w:type="spellEnd"/>
+        <w:t>חתימת הסטודנט               חתימת המנחה האישי           חתימת הגורם המקצועי מטעם מה"ט</w:t>
+      </w:r>
     </w:p>
     <w:p>
       <w:pPr>
@@ -3395,7 +3337,6 @@
               </w:rPr>
               <w:t xml:space="preserve"> של  </w:t>
             </w:r>
-            <w:proofErr w:type="spellStart"/>
             <w:r>
               <w:rPr>
                 <w:sz w:val="24"/>
@@ -3403,7 +3344,6 @@
               </w:rPr>
               <w:t>BCrypt</w:t>
             </w:r>
-            <w:proofErr w:type="spellEnd"/>
             <w:r>
               <w:rPr>
                 <w:sz w:val="24"/>
@@ -6359,27 +6299,7 @@
                 <w:szCs w:val="24"/>
                 <w:rtl/>
               </w:rPr>
-              <w:t xml:space="preserve">פרטי שולחנות המסעדה (כמה אנשים יכולים לשבת </w:t>
-            </w:r>
-            <w:proofErr w:type="spellStart"/>
-            <w:r>
-              <w:rPr>
-                <w:rFonts w:ascii="David" w:hAnsi="David" w:cs="David"/>
-                <w:sz w:val="24"/>
-                <w:szCs w:val="24"/>
-                <w:rtl/>
-              </w:rPr>
-              <w:t>וכו</w:t>
-            </w:r>
-            <w:proofErr w:type="spellEnd"/>
-            <w:r>
-              <w:rPr>
-                <w:rFonts w:ascii="David" w:hAnsi="David" w:cs="David"/>
-                <w:sz w:val="24"/>
-                <w:szCs w:val="24"/>
-                <w:rtl/>
-              </w:rPr>
-              <w:t>..)</w:t>
+              <w:t>פרטי שולחנות המסעדה (כמה אנשים יכולים לשבת וכו..)</w:t>
             </w:r>
             <w:r>
               <w:rPr>
@@ -7020,27 +6940,7 @@
                 <w:szCs w:val="24"/>
                 <w:rtl/>
               </w:rPr>
-              <w:t xml:space="preserve"> נניח שהמסעדה כוללת 5 שולחנות ממוספרות מ 1-5 אם בעל בא למחוק את שולחן 2 שולחן 2 נמחק שולחן 3 הופך לשולחן 2 שולחן 4 ל-3 </w:t>
-            </w:r>
-            <w:proofErr w:type="spellStart"/>
-            <w:r>
-              <w:rPr>
-                <w:rFonts w:hint="cs"/>
-                <w:sz w:val="24"/>
-                <w:szCs w:val="24"/>
-                <w:rtl/>
-              </w:rPr>
-              <w:t>וכו</w:t>
-            </w:r>
-            <w:proofErr w:type="spellEnd"/>
-            <w:r>
-              <w:rPr>
-                <w:rFonts w:hint="cs"/>
-                <w:sz w:val="24"/>
-                <w:szCs w:val="24"/>
-                <w:rtl/>
-              </w:rPr>
-              <w:t>...</w:t>
+              <w:t xml:space="preserve"> נניח שהמסעדה כוללת 5 שולחנות ממוספרות מ 1-5 אם בעל בא למחוק את שולחן 2 שולחן 2 נמחק שולחן 3 הופך לשולחן 2 שולחן 4 ל-3 וכו...</w:t>
             </w:r>
           </w:p>
         </w:tc>
@@ -9669,7 +9569,6 @@
         </w:rPr>
         <w:tab/>
       </w:r>
-      <w:proofErr w:type="spellStart"/>
       <w:r>
         <w:rPr>
           <w:rFonts w:hint="cs"/>
@@ -9680,7 +9579,6 @@
         </w:rPr>
         <w:t>נבדק</w:t>
       </w:r>
-      <w:proofErr w:type="spellEnd"/>
     </w:p>
     <w:p>
       <w:pPr>
@@ -11584,21 +11482,7 @@
               <w:rPr>
                 <w:rtl/>
               </w:rPr>
-              <w:t xml:space="preserve">תהליך המאפשר </w:t>
-            </w:r>
-            <w:proofErr w:type="spellStart"/>
-            <w:r>
-              <w:rPr>
-                <w:rtl/>
-              </w:rPr>
-              <w:t>מניפולצית</w:t>
-            </w:r>
-            <w:proofErr w:type="spellEnd"/>
-            <w:r>
-              <w:rPr>
-                <w:rtl/>
-              </w:rPr>
-              <w:t xml:space="preserve"> שולחנים במסעדה בדרכים שונים בין אם זה הוספת שולחן ע"י בעל או ישיבה על שולחת ע"י משתמש ותחילת </w:t>
+              <w:t xml:space="preserve">תהליך המאפשר מניפולצית שולחנים במסעדה בדרכים שונים בין אם זה הוספת שולחן ע"י בעל או ישיבה על שולחת ע"י משתמש ותחילת </w:t>
             </w:r>
             <w:r>
               <w:t>SESSION</w:t>
@@ -12310,12 +12194,8 @@
             </w:r>
             <w:r>
               <w:br/>
-            </w:r>
-            <w:proofErr w:type="spellStart"/>
-            <w:r>
               <w:t>restraurantNumber</w:t>
             </w:r>
-            <w:proofErr w:type="spellEnd"/>
           </w:p>
         </w:tc>
       </w:tr>
@@ -12426,7 +12306,7 @@
       <w:tr>
         <w:tc>
           <w:tcPr>
-            <w:tcW w:w="1649" w:type="dxa"/>
+            <w:tcW w:w="1568" w:type="dxa"/>
             <w:shd w:val="clear" w:color="auto" w:fill="FFD966" w:themeFill="accent4" w:themeFillTint="99"/>
           </w:tcPr>
           <w:p>
@@ -12451,7 +12331,7 @@
         </w:tc>
         <w:tc>
           <w:tcPr>
-            <w:tcW w:w="1760" w:type="dxa"/>
+            <w:tcW w:w="1718" w:type="dxa"/>
             <w:shd w:val="clear" w:color="auto" w:fill="FFD966" w:themeFill="accent4" w:themeFillTint="99"/>
           </w:tcPr>
           <w:p>
@@ -12476,7 +12356,7 @@
         </w:tc>
         <w:tc>
           <w:tcPr>
-            <w:tcW w:w="1672" w:type="dxa"/>
+            <w:tcW w:w="1599" w:type="dxa"/>
             <w:shd w:val="clear" w:color="auto" w:fill="FFD966" w:themeFill="accent4" w:themeFillTint="99"/>
           </w:tcPr>
           <w:p>
@@ -12501,7 +12381,7 @@
         </w:tc>
         <w:tc>
           <w:tcPr>
-            <w:tcW w:w="1644" w:type="dxa"/>
+            <w:tcW w:w="1569" w:type="dxa"/>
             <w:shd w:val="clear" w:color="auto" w:fill="FFD966" w:themeFill="accent4" w:themeFillTint="99"/>
           </w:tcPr>
           <w:p>
@@ -12526,7 +12406,7 @@
         </w:tc>
         <w:tc>
           <w:tcPr>
-            <w:tcW w:w="2550" w:type="dxa"/>
+            <w:tcW w:w="2821" w:type="dxa"/>
             <w:shd w:val="clear" w:color="auto" w:fill="FFD966" w:themeFill="accent4" w:themeFillTint="99"/>
           </w:tcPr>
           <w:p>
@@ -12552,7 +12432,7 @@
       <w:tr>
         <w:tc>
           <w:tcPr>
-            <w:tcW w:w="1649" w:type="dxa"/>
+            <w:tcW w:w="1568" w:type="dxa"/>
           </w:tcPr>
           <w:p>
             <w:pPr>
@@ -12568,7 +12448,7 @@
         </w:tc>
         <w:tc>
           <w:tcPr>
-            <w:tcW w:w="1760" w:type="dxa"/>
+            <w:tcW w:w="1718" w:type="dxa"/>
           </w:tcPr>
           <w:p>
             <w:pPr>
@@ -12587,7 +12467,7 @@
         </w:tc>
         <w:tc>
           <w:tcPr>
-            <w:tcW w:w="1672" w:type="dxa"/>
+            <w:tcW w:w="1599" w:type="dxa"/>
           </w:tcPr>
           <w:p>
             <w:pPr>
@@ -12609,7 +12489,7 @@
         </w:tc>
         <w:tc>
           <w:tcPr>
-            <w:tcW w:w="1644" w:type="dxa"/>
+            <w:tcW w:w="1569" w:type="dxa"/>
           </w:tcPr>
           <w:p>
             <w:pPr>
@@ -12631,7 +12511,7 @@
         </w:tc>
         <w:tc>
           <w:tcPr>
-            <w:tcW w:w="2550" w:type="dxa"/>
+            <w:tcW w:w="2821" w:type="dxa"/>
           </w:tcPr>
           <w:p>
             <w:pPr>
@@ -12666,7 +12546,7 @@
       <w:tr>
         <w:tc>
           <w:tcPr>
-            <w:tcW w:w="1649" w:type="dxa"/>
+            <w:tcW w:w="1568" w:type="dxa"/>
           </w:tcPr>
           <w:p>
             <w:pPr>
@@ -12682,7 +12562,7 @@
         </w:tc>
         <w:tc>
           <w:tcPr>
-            <w:tcW w:w="1760" w:type="dxa"/>
+            <w:tcW w:w="1718" w:type="dxa"/>
           </w:tcPr>
           <w:p>
             <w:pPr>
@@ -12701,7 +12581,7 @@
         </w:tc>
         <w:tc>
           <w:tcPr>
-            <w:tcW w:w="1672" w:type="dxa"/>
+            <w:tcW w:w="1599" w:type="dxa"/>
           </w:tcPr>
           <w:p>
             <w:pPr>
@@ -12723,7 +12603,7 @@
         </w:tc>
         <w:tc>
           <w:tcPr>
-            <w:tcW w:w="1644" w:type="dxa"/>
+            <w:tcW w:w="1569" w:type="dxa"/>
           </w:tcPr>
           <w:p>
             <w:pPr>
@@ -12745,7 +12625,7 @@
         </w:tc>
         <w:tc>
           <w:tcPr>
-            <w:tcW w:w="2550" w:type="dxa"/>
+            <w:tcW w:w="2821" w:type="dxa"/>
           </w:tcPr>
           <w:p>
             <w:pPr>
@@ -12783,7 +12663,7 @@
       <w:tr>
         <w:tc>
           <w:tcPr>
-            <w:tcW w:w="1649" w:type="dxa"/>
+            <w:tcW w:w="1568" w:type="dxa"/>
           </w:tcPr>
           <w:p>
             <w:pPr>
@@ -12799,7 +12679,7 @@
         </w:tc>
         <w:tc>
           <w:tcPr>
-            <w:tcW w:w="1760" w:type="dxa"/>
+            <w:tcW w:w="1718" w:type="dxa"/>
           </w:tcPr>
           <w:p>
             <w:pPr>
@@ -12819,21 +12699,20 @@
         </w:tc>
         <w:tc>
           <w:tcPr>
-            <w:tcW w:w="1672" w:type="dxa"/>
-          </w:tcPr>
-          <w:p>
-            <w:pPr>
-              <w:ind w:left="0" w:firstLine="0"/>
+            <w:tcW w:w="1599" w:type="dxa"/>
+          </w:tcPr>
+          <w:p>
+            <w:pPr>
+              <w:ind w:left="0" w:firstLine="0"/>
+              <w:rPr>
+                <w:rtl/>
+              </w:rPr>
+            </w:pPr>
+            <w:r>
               <w:rPr>
                 <w:rFonts w:hint="cs"/>
                 <w:rtl/>
               </w:rPr>
-            </w:pPr>
-            <w:r>
-              <w:rPr>
-                <w:rFonts w:hint="cs"/>
-                <w:rtl/>
-              </w:rPr>
               <w:t>2</w:t>
             </w:r>
             <w:r>
@@ -12843,7 +12722,7 @@
         </w:tc>
         <w:tc>
           <w:tcPr>
-            <w:tcW w:w="1644" w:type="dxa"/>
+            <w:tcW w:w="1569" w:type="dxa"/>
           </w:tcPr>
           <w:p>
             <w:pPr>
@@ -12865,7 +12744,7 @@
         </w:tc>
         <w:tc>
           <w:tcPr>
-            <w:tcW w:w="2550" w:type="dxa"/>
+            <w:tcW w:w="2821" w:type="dxa"/>
           </w:tcPr>
           <w:p>
             <w:pPr>
@@ -12888,7 +12767,7 @@
       <w:tr>
         <w:tc>
           <w:tcPr>
-            <w:tcW w:w="1649" w:type="dxa"/>
+            <w:tcW w:w="1568" w:type="dxa"/>
           </w:tcPr>
           <w:p>
             <w:pPr>
@@ -12904,7 +12783,7 @@
         </w:tc>
         <w:tc>
           <w:tcPr>
-            <w:tcW w:w="1760" w:type="dxa"/>
+            <w:tcW w:w="1718" w:type="dxa"/>
           </w:tcPr>
           <w:p>
             <w:pPr>
@@ -12924,7 +12803,7 @@
         </w:tc>
         <w:tc>
           <w:tcPr>
-            <w:tcW w:w="1672" w:type="dxa"/>
+            <w:tcW w:w="1599" w:type="dxa"/>
           </w:tcPr>
           <w:p>
             <w:pPr>
@@ -12946,7 +12825,7 @@
         </w:tc>
         <w:tc>
           <w:tcPr>
-            <w:tcW w:w="1644" w:type="dxa"/>
+            <w:tcW w:w="1569" w:type="dxa"/>
           </w:tcPr>
           <w:p>
             <w:pPr>
@@ -12969,7 +12848,7 @@
         </w:tc>
         <w:tc>
           <w:tcPr>
-            <w:tcW w:w="2550" w:type="dxa"/>
+            <w:tcW w:w="2821" w:type="dxa"/>
           </w:tcPr>
           <w:p>
             <w:pPr>
@@ -12997,7 +12876,7 @@
       <w:tr>
         <w:tc>
           <w:tcPr>
-            <w:tcW w:w="1649" w:type="dxa"/>
+            <w:tcW w:w="1568" w:type="dxa"/>
           </w:tcPr>
           <w:p>
             <w:pPr>
@@ -13013,7 +12892,7 @@
         </w:tc>
         <w:tc>
           <w:tcPr>
-            <w:tcW w:w="1760" w:type="dxa"/>
+            <w:tcW w:w="1718" w:type="dxa"/>
           </w:tcPr>
           <w:p>
             <w:pPr>
@@ -13033,45 +12912,43 @@
         </w:tc>
         <w:tc>
           <w:tcPr>
-            <w:tcW w:w="1672" w:type="dxa"/>
-          </w:tcPr>
-          <w:p>
-            <w:pPr>
-              <w:ind w:left="0" w:firstLine="0"/>
+            <w:tcW w:w="1599" w:type="dxa"/>
+          </w:tcPr>
+          <w:p>
+            <w:pPr>
+              <w:ind w:left="0" w:firstLine="0"/>
+              <w:rPr>
+                <w:rtl/>
+              </w:rPr>
+            </w:pPr>
+            <w:r>
               <w:rPr>
                 <w:rFonts w:hint="cs"/>
                 <w:rtl/>
               </w:rPr>
+              <w:t>3</w:t>
+            </w:r>
+            <w:r>
+              <w:t>E</w:t>
+            </w:r>
+          </w:p>
+        </w:tc>
+        <w:tc>
+          <w:tcPr>
+            <w:tcW w:w="1569" w:type="dxa"/>
+          </w:tcPr>
+          <w:p>
+            <w:pPr>
+              <w:ind w:left="0" w:firstLine="0"/>
+              <w:rPr>
+                <w:rtl/>
+              </w:rPr>
             </w:pPr>
             <w:r>
               <w:rPr>
                 <w:rFonts w:hint="cs"/>
                 <w:rtl/>
               </w:rPr>
-              <w:t>3</w:t>
-            </w:r>
-            <w:r>
-              <w:t>E</w:t>
-            </w:r>
-          </w:p>
-        </w:tc>
-        <w:tc>
-          <w:tcPr>
-            <w:tcW w:w="1644" w:type="dxa"/>
-          </w:tcPr>
-          <w:p>
-            <w:pPr>
-              <w:ind w:left="0" w:firstLine="0"/>
-              <w:rPr>
-                <w:rFonts w:hint="cs"/>
-                <w:rtl/>
-              </w:rPr>
-            </w:pPr>
-            <w:r>
-              <w:rPr>
-                <w:rFonts w:hint="cs"/>
-                <w:rtl/>
-              </w:rPr>
               <w:t>1</w:t>
             </w:r>
             <w:r>
@@ -13081,7 +12958,7 @@
         </w:tc>
         <w:tc>
           <w:tcPr>
-            <w:tcW w:w="2550" w:type="dxa"/>
+            <w:tcW w:w="2821" w:type="dxa"/>
           </w:tcPr>
           <w:p>
             <w:pPr>
@@ -13104,7 +12981,7 @@
       <w:tr>
         <w:tc>
           <w:tcPr>
-            <w:tcW w:w="1649" w:type="dxa"/>
+            <w:tcW w:w="1568" w:type="dxa"/>
           </w:tcPr>
           <w:p>
             <w:pPr>
@@ -13117,7 +12994,7 @@
         </w:tc>
         <w:tc>
           <w:tcPr>
-            <w:tcW w:w="1760" w:type="dxa"/>
+            <w:tcW w:w="1718" w:type="dxa"/>
           </w:tcPr>
           <w:p>
             <w:pPr>
@@ -13137,45 +13014,43 @@
         </w:tc>
         <w:tc>
           <w:tcPr>
-            <w:tcW w:w="1672" w:type="dxa"/>
-          </w:tcPr>
-          <w:p>
-            <w:pPr>
-              <w:ind w:left="0" w:firstLine="0"/>
+            <w:tcW w:w="1599" w:type="dxa"/>
+          </w:tcPr>
+          <w:p>
+            <w:pPr>
+              <w:ind w:left="0" w:firstLine="0"/>
+              <w:rPr>
+                <w:rtl/>
+              </w:rPr>
+            </w:pPr>
+            <w:r>
               <w:rPr>
                 <w:rFonts w:hint="cs"/>
                 <w:rtl/>
               </w:rPr>
+              <w:t>1</w:t>
+            </w:r>
+            <w:r>
+              <w:t>P</w:t>
+            </w:r>
+          </w:p>
+        </w:tc>
+        <w:tc>
+          <w:tcPr>
+            <w:tcW w:w="1569" w:type="dxa"/>
+          </w:tcPr>
+          <w:p>
+            <w:pPr>
+              <w:ind w:left="0" w:firstLine="0"/>
+              <w:rPr>
+                <w:rtl/>
+              </w:rPr>
             </w:pPr>
             <w:r>
               <w:rPr>
                 <w:rFonts w:hint="cs"/>
                 <w:rtl/>
               </w:rPr>
-              <w:t>1</w:t>
-            </w:r>
-            <w:r>
-              <w:t>P</w:t>
-            </w:r>
-          </w:p>
-        </w:tc>
-        <w:tc>
-          <w:tcPr>
-            <w:tcW w:w="1644" w:type="dxa"/>
-          </w:tcPr>
-          <w:p>
-            <w:pPr>
-              <w:ind w:left="0" w:firstLine="0"/>
-              <w:rPr>
-                <w:rFonts w:hint="cs"/>
-                <w:rtl/>
-              </w:rPr>
-            </w:pPr>
-            <w:r>
-              <w:rPr>
-                <w:rFonts w:hint="cs"/>
-                <w:rtl/>
-              </w:rPr>
               <w:t>3</w:t>
             </w:r>
             <w:r>
@@ -13185,7 +13060,7 @@
         </w:tc>
         <w:tc>
           <w:tcPr>
-            <w:tcW w:w="2550" w:type="dxa"/>
+            <w:tcW w:w="2821" w:type="dxa"/>
           </w:tcPr>
           <w:p>
             <w:pPr>
@@ -13216,39 +13091,23 @@
                 <w:lang w:bidi="ar-JO"/>
               </w:rPr>
               <w:br/>
-            </w:r>
-            <w:proofErr w:type="spellStart"/>
+              <w:t>DateOfBirth</w:t>
+            </w:r>
             <w:r>
               <w:rPr>
                 <w:rFonts w:asciiTheme="majorBidi" w:hAnsiTheme="majorBidi" w:cstheme="majorBidi"/>
                 <w:lang w:bidi="ar-JO"/>
               </w:rPr>
-              <w:t>DateOfBirth</w:t>
-            </w:r>
-            <w:proofErr w:type="spellEnd"/>
-            <w:r>
-              <w:rPr>
-                <w:rFonts w:asciiTheme="majorBidi" w:hAnsiTheme="majorBidi" w:cstheme="majorBidi"/>
-                <w:lang w:bidi="ar-JO"/>
-              </w:rPr>
               <w:br/>
-            </w:r>
-            <w:proofErr w:type="spellStart"/>
-            <w:r>
-              <w:rPr>
-                <w:rFonts w:asciiTheme="majorBidi" w:hAnsiTheme="majorBidi" w:cstheme="majorBidi"/>
-                <w:lang w:bidi="ar-JO"/>
-              </w:rPr>
               <w:t>phoneNumber</w:t>
             </w:r>
-            <w:proofErr w:type="spellEnd"/>
           </w:p>
         </w:tc>
       </w:tr>
       <w:tr>
         <w:tc>
           <w:tcPr>
-            <w:tcW w:w="1649" w:type="dxa"/>
+            <w:tcW w:w="1568" w:type="dxa"/>
           </w:tcPr>
           <w:p>
             <w:pPr>
@@ -13261,7 +13120,7 @@
         </w:tc>
         <w:tc>
           <w:tcPr>
-            <w:tcW w:w="1760" w:type="dxa"/>
+            <w:tcW w:w="1718" w:type="dxa"/>
           </w:tcPr>
           <w:p>
             <w:pPr>
@@ -13281,7 +13140,7 @@
         </w:tc>
         <w:tc>
           <w:tcPr>
-            <w:tcW w:w="1672" w:type="dxa"/>
+            <w:tcW w:w="1599" w:type="dxa"/>
           </w:tcPr>
           <w:p>
             <w:pPr>
@@ -13304,21 +13163,20 @@
         </w:tc>
         <w:tc>
           <w:tcPr>
-            <w:tcW w:w="1644" w:type="dxa"/>
-          </w:tcPr>
-          <w:p>
-            <w:pPr>
-              <w:ind w:left="0" w:firstLine="0"/>
+            <w:tcW w:w="1569" w:type="dxa"/>
+          </w:tcPr>
+          <w:p>
+            <w:pPr>
+              <w:ind w:left="0" w:firstLine="0"/>
+              <w:rPr>
+                <w:rtl/>
+              </w:rPr>
+            </w:pPr>
+            <w:r>
               <w:rPr>
                 <w:rFonts w:hint="cs"/>
                 <w:rtl/>
               </w:rPr>
-            </w:pPr>
-            <w:r>
-              <w:rPr>
-                <w:rFonts w:hint="cs"/>
-                <w:rtl/>
-              </w:rPr>
               <w:t>2</w:t>
             </w:r>
             <w:r>
@@ -13328,7 +13186,7 @@
         </w:tc>
         <w:tc>
           <w:tcPr>
-            <w:tcW w:w="2550" w:type="dxa"/>
+            <w:tcW w:w="2821" w:type="dxa"/>
           </w:tcPr>
           <w:p>
             <w:pPr>
@@ -13349,7 +13207,7 @@
       <w:tr>
         <w:tc>
           <w:tcPr>
-            <w:tcW w:w="1649" w:type="dxa"/>
+            <w:tcW w:w="1568" w:type="dxa"/>
           </w:tcPr>
           <w:p>
             <w:pPr>
@@ -13362,1245 +13220,81 @@
         </w:tc>
         <w:tc>
           <w:tcPr>
-            <w:tcW w:w="1760" w:type="dxa"/>
-          </w:tcPr>
-          <w:p>
-            <w:pPr>
-              <w:ind w:left="0" w:firstLine="0"/>
-              <w:rPr>
-                <w:rtl/>
-              </w:rPr>
-            </w:pPr>
-            <w:r>
-              <w:rPr>
-                <w:rtl/>
-              </w:rPr>
-              <w:t>פרטי התראת מייל</w:t>
-            </w:r>
-          </w:p>
-        </w:tc>
-        <w:tc>
-          <w:tcPr>
-            <w:tcW w:w="1672" w:type="dxa"/>
-          </w:tcPr>
-          <w:p>
-            <w:pPr>
-              <w:ind w:left="0" w:firstLine="0"/>
-              <w:rPr>
-                <w:rtl/>
-              </w:rPr>
-            </w:pPr>
-            <w:r>
-              <w:t>P3</w:t>
-            </w:r>
-          </w:p>
-        </w:tc>
-        <w:tc>
-          <w:tcPr>
-            <w:tcW w:w="1644" w:type="dxa"/>
-          </w:tcPr>
-          <w:p>
-            <w:pPr>
-              <w:ind w:left="0" w:firstLine="0"/>
-              <w:rPr>
-                <w:rtl/>
-              </w:rPr>
-            </w:pPr>
-            <w:r>
-              <w:t>E2</w:t>
-            </w:r>
-          </w:p>
-        </w:tc>
-        <w:tc>
-          <w:tcPr>
-            <w:tcW w:w="2550" w:type="dxa"/>
-          </w:tcPr>
-          <w:p>
-            <w:pPr>
-              <w:ind w:left="0" w:firstLine="0"/>
-            </w:pPr>
-            <w:proofErr w:type="spellStart"/>
-            <w:r>
-              <w:t>Packet_Type</w:t>
-            </w:r>
-            <w:proofErr w:type="spellEnd"/>
-          </w:p>
-          <w:p>
-            <w:pPr>
-              <w:ind w:left="0" w:firstLine="0"/>
-            </w:pPr>
-            <w:proofErr w:type="spellStart"/>
-            <w:r>
-              <w:t>Source_IP</w:t>
-            </w:r>
-            <w:proofErr w:type="spellEnd"/>
-          </w:p>
-          <w:p>
-            <w:pPr>
-              <w:ind w:left="0" w:firstLine="0"/>
-            </w:pPr>
-            <w:proofErr w:type="spellStart"/>
-            <w:r>
-              <w:t>Destination_IP</w:t>
-            </w:r>
-            <w:proofErr w:type="spellEnd"/>
-          </w:p>
-          <w:p>
-            <w:pPr>
-              <w:ind w:left="0" w:firstLine="0"/>
-            </w:pPr>
-            <w:proofErr w:type="spellStart"/>
-            <w:r>
-              <w:t>Source_Port</w:t>
-            </w:r>
-            <w:proofErr w:type="spellEnd"/>
-          </w:p>
-          <w:p>
-            <w:pPr>
-              <w:ind w:left="0" w:firstLine="0"/>
-            </w:pPr>
-            <w:proofErr w:type="spellStart"/>
-            <w:r>
-              <w:t>Destination_Port</w:t>
-            </w:r>
-            <w:proofErr w:type="spellEnd"/>
-          </w:p>
-          <w:p>
-            <w:pPr>
-              <w:ind w:left="0" w:firstLine="0"/>
-            </w:pPr>
-            <w:proofErr w:type="spellStart"/>
-            <w:r>
-              <w:t>Source_MAC</w:t>
-            </w:r>
-            <w:proofErr w:type="spellEnd"/>
-          </w:p>
-          <w:p>
-            <w:pPr>
-              <w:ind w:left="0" w:firstLine="0"/>
-            </w:pPr>
-            <w:proofErr w:type="spellStart"/>
-            <w:r>
-              <w:t>Destination_MAC</w:t>
-            </w:r>
-            <w:proofErr w:type="spellEnd"/>
-          </w:p>
-          <w:p>
-            <w:pPr>
-              <w:ind w:left="0" w:firstLine="0"/>
-            </w:pPr>
-            <w:r>
-              <w:t>Direction</w:t>
-            </w:r>
-          </w:p>
-          <w:p>
-            <w:pPr>
-              <w:ind w:left="0" w:firstLine="0"/>
-            </w:pPr>
-            <w:proofErr w:type="spellStart"/>
-            <w:r>
-              <w:t>IP_Version</w:t>
-            </w:r>
-            <w:proofErr w:type="spellEnd"/>
-          </w:p>
-          <w:p>
-            <w:pPr>
-              <w:ind w:left="0" w:firstLine="0"/>
-            </w:pPr>
-            <w:proofErr w:type="spellStart"/>
-            <w:r>
-              <w:t>App_Layer_Data</w:t>
-            </w:r>
-            <w:proofErr w:type="spellEnd"/>
-          </w:p>
-          <w:p>
-            <w:pPr>
-              <w:ind w:left="0" w:firstLine="0"/>
-            </w:pPr>
-            <w:proofErr w:type="spellStart"/>
-            <w:r>
-              <w:t>Danger_Level</w:t>
-            </w:r>
-            <w:proofErr w:type="spellEnd"/>
-          </w:p>
-          <w:p>
-            <w:pPr>
-              <w:ind w:left="0" w:firstLine="0"/>
-            </w:pPr>
-            <w:proofErr w:type="spellStart"/>
-            <w:r>
-              <w:t>Header_Length</w:t>
-            </w:r>
-            <w:proofErr w:type="spellEnd"/>
-          </w:p>
-          <w:p>
-            <w:pPr>
-              <w:ind w:left="0" w:firstLine="0"/>
-            </w:pPr>
-            <w:proofErr w:type="spellStart"/>
-            <w:r>
-              <w:t>Total_Length</w:t>
-            </w:r>
-            <w:proofErr w:type="spellEnd"/>
-          </w:p>
-          <w:p>
-            <w:pPr>
-              <w:ind w:left="0" w:firstLine="0"/>
-            </w:pPr>
-            <w:proofErr w:type="spellStart"/>
-            <w:r>
-              <w:t>Packet_Check_Time</w:t>
-            </w:r>
-            <w:proofErr w:type="spellEnd"/>
-          </w:p>
-          <w:p>
-            <w:pPr>
-              <w:ind w:left="0" w:firstLine="0"/>
-              <w:rPr>
-                <w:rtl/>
-              </w:rPr>
-            </w:pPr>
-            <w:r>
-              <w:t>Description</w:t>
-            </w:r>
-          </w:p>
-        </w:tc>
-      </w:tr>
-      <w:tr>
-        <w:tc>
-          <w:tcPr>
-            <w:tcW w:w="1649" w:type="dxa"/>
-          </w:tcPr>
-          <w:p>
-            <w:pPr>
-              <w:ind w:left="0" w:firstLine="0"/>
-            </w:pPr>
-            <w:r>
-              <w:t>F9</w:t>
-            </w:r>
-          </w:p>
-        </w:tc>
-        <w:tc>
-          <w:tcPr>
-            <w:tcW w:w="1760" w:type="dxa"/>
-          </w:tcPr>
-          <w:p>
-            <w:pPr>
-              <w:ind w:left="0" w:firstLine="0"/>
-              <w:rPr>
-                <w:rtl/>
-              </w:rPr>
-            </w:pPr>
-            <w:r>
-              <w:rPr>
-                <w:rtl/>
-              </w:rPr>
-              <w:t>נתוני שימוש יתר במשאבים</w:t>
-            </w:r>
-          </w:p>
-        </w:tc>
-        <w:tc>
-          <w:tcPr>
-            <w:tcW w:w="1672" w:type="dxa"/>
-          </w:tcPr>
-          <w:p>
-            <w:pPr>
-              <w:ind w:left="0" w:firstLine="0"/>
-              <w:rPr>
-                <w:rtl/>
-              </w:rPr>
-            </w:pPr>
-            <w:r>
-              <w:rPr>
-                <w:rtl/>
-              </w:rPr>
-              <w:t>3</w:t>
-            </w:r>
-            <w:r>
-              <w:t>P</w:t>
-            </w:r>
-          </w:p>
-        </w:tc>
-        <w:tc>
-          <w:tcPr>
-            <w:tcW w:w="1644" w:type="dxa"/>
-          </w:tcPr>
-          <w:p>
-            <w:pPr>
-              <w:ind w:left="0" w:firstLine="0"/>
-              <w:rPr>
-                <w:rtl/>
-              </w:rPr>
-            </w:pPr>
-            <w:r>
-              <w:rPr>
-                <w:rtl/>
-              </w:rPr>
-              <w:t>3</w:t>
-            </w:r>
-            <w:r>
-              <w:t>D</w:t>
-            </w:r>
-          </w:p>
-        </w:tc>
-        <w:tc>
-          <w:tcPr>
-            <w:tcW w:w="2550" w:type="dxa"/>
-          </w:tcPr>
-          <w:p>
-            <w:pPr>
-              <w:ind w:left="0" w:firstLine="0"/>
-            </w:pPr>
-            <w:r>
-              <w:t>Email</w:t>
-            </w:r>
-          </w:p>
-        </w:tc>
-      </w:tr>
-      <w:tr>
-        <w:tc>
-          <w:tcPr>
-            <w:tcW w:w="1649" w:type="dxa"/>
-          </w:tcPr>
-          <w:p>
-            <w:pPr>
-              <w:ind w:left="0" w:firstLine="0"/>
-            </w:pPr>
-            <w:r>
-              <w:t>F10</w:t>
-            </w:r>
-          </w:p>
-        </w:tc>
-        <w:tc>
-          <w:tcPr>
-            <w:tcW w:w="1760" w:type="dxa"/>
-          </w:tcPr>
-          <w:p>
-            <w:pPr>
-              <w:ind w:left="0" w:firstLine="0"/>
-              <w:rPr>
-                <w:rtl/>
-              </w:rPr>
-            </w:pPr>
-            <w:r>
-              <w:rPr>
-                <w:rtl/>
-              </w:rPr>
-              <w:t>נתוני שימוש לדוחות וגרפים</w:t>
-            </w:r>
-          </w:p>
-        </w:tc>
-        <w:tc>
-          <w:tcPr>
-            <w:tcW w:w="1672" w:type="dxa"/>
-          </w:tcPr>
-          <w:p>
-            <w:pPr>
-              <w:ind w:left="0" w:firstLine="0"/>
-              <w:rPr>
-                <w:rtl/>
-              </w:rPr>
-            </w:pPr>
-            <w:r>
-              <w:rPr>
-                <w:rtl/>
-              </w:rPr>
-              <w:t>3</w:t>
-            </w:r>
-            <w:r>
-              <w:t>D</w:t>
-            </w:r>
-          </w:p>
-        </w:tc>
-        <w:tc>
-          <w:tcPr>
-            <w:tcW w:w="1644" w:type="dxa"/>
-          </w:tcPr>
-          <w:p>
-            <w:pPr>
-              <w:ind w:left="0" w:firstLine="0"/>
-              <w:rPr>
-                <w:rtl/>
-              </w:rPr>
-            </w:pPr>
-            <w:r>
-              <w:rPr>
-                <w:rtl/>
-              </w:rPr>
-              <w:t>3</w:t>
-            </w:r>
-            <w:r>
-              <w:t>P</w:t>
-            </w:r>
-          </w:p>
-        </w:tc>
-        <w:tc>
-          <w:tcPr>
-            <w:tcW w:w="2550" w:type="dxa"/>
-          </w:tcPr>
-          <w:p>
-            <w:pPr>
-              <w:ind w:left="0" w:firstLine="0"/>
-            </w:pPr>
-            <w:proofErr w:type="spellStart"/>
-            <w:r>
-              <w:t>Packet_Type</w:t>
-            </w:r>
-            <w:proofErr w:type="spellEnd"/>
-          </w:p>
-          <w:p>
-            <w:pPr>
-              <w:ind w:left="0" w:firstLine="0"/>
-            </w:pPr>
-            <w:proofErr w:type="spellStart"/>
-            <w:r>
-              <w:t>Source_IP</w:t>
-            </w:r>
-            <w:proofErr w:type="spellEnd"/>
-          </w:p>
-          <w:p>
-            <w:pPr>
-              <w:ind w:left="0" w:firstLine="0"/>
-            </w:pPr>
-            <w:proofErr w:type="spellStart"/>
-            <w:r>
-              <w:t>Destination_IP</w:t>
-            </w:r>
-            <w:proofErr w:type="spellEnd"/>
-          </w:p>
-          <w:p>
-            <w:pPr>
-              <w:ind w:left="0" w:firstLine="0"/>
-            </w:pPr>
-            <w:proofErr w:type="spellStart"/>
-            <w:r>
-              <w:t>Source_Port</w:t>
-            </w:r>
-            <w:proofErr w:type="spellEnd"/>
-          </w:p>
-          <w:p>
-            <w:pPr>
-              <w:ind w:left="0" w:firstLine="0"/>
-            </w:pPr>
-            <w:proofErr w:type="spellStart"/>
-            <w:r>
-              <w:lastRenderedPageBreak/>
-              <w:t>Destination_Port</w:t>
-            </w:r>
-            <w:proofErr w:type="spellEnd"/>
-          </w:p>
-          <w:p>
-            <w:pPr>
-              <w:ind w:left="0" w:firstLine="0"/>
-            </w:pPr>
-            <w:proofErr w:type="spellStart"/>
-            <w:r>
-              <w:t>Source_MAC</w:t>
-            </w:r>
-            <w:proofErr w:type="spellEnd"/>
-          </w:p>
-          <w:p>
-            <w:pPr>
-              <w:ind w:left="0" w:firstLine="0"/>
-            </w:pPr>
-            <w:proofErr w:type="spellStart"/>
-            <w:r>
-              <w:t>Destination_MAC</w:t>
-            </w:r>
-            <w:proofErr w:type="spellEnd"/>
-          </w:p>
-          <w:p>
-            <w:pPr>
-              <w:ind w:left="0" w:firstLine="0"/>
-            </w:pPr>
-            <w:r>
-              <w:t>Direction</w:t>
-            </w:r>
-          </w:p>
-          <w:p>
-            <w:pPr>
-              <w:ind w:left="0" w:firstLine="0"/>
-            </w:pPr>
-            <w:proofErr w:type="spellStart"/>
-            <w:r>
-              <w:t>IP_Version</w:t>
-            </w:r>
-            <w:proofErr w:type="spellEnd"/>
-          </w:p>
-          <w:p>
-            <w:pPr>
-              <w:ind w:left="0" w:firstLine="0"/>
-            </w:pPr>
-            <w:proofErr w:type="spellStart"/>
-            <w:r>
-              <w:t>App_Layer_Data</w:t>
-            </w:r>
-            <w:proofErr w:type="spellEnd"/>
-          </w:p>
-          <w:p>
-            <w:pPr>
-              <w:ind w:left="0" w:firstLine="0"/>
-            </w:pPr>
-            <w:proofErr w:type="spellStart"/>
-            <w:r>
-              <w:t>Danger_Level</w:t>
-            </w:r>
-            <w:proofErr w:type="spellEnd"/>
-          </w:p>
-          <w:p>
-            <w:pPr>
-              <w:ind w:left="0" w:firstLine="0"/>
-            </w:pPr>
-            <w:proofErr w:type="spellStart"/>
-            <w:r>
-              <w:t>Header_Length</w:t>
-            </w:r>
-            <w:proofErr w:type="spellEnd"/>
-          </w:p>
-          <w:p>
-            <w:pPr>
-              <w:ind w:left="0" w:firstLine="0"/>
-            </w:pPr>
-            <w:proofErr w:type="spellStart"/>
-            <w:r>
-              <w:t>Total_Length</w:t>
-            </w:r>
-            <w:proofErr w:type="spellEnd"/>
-          </w:p>
-          <w:p>
-            <w:pPr>
-              <w:ind w:left="0" w:firstLine="0"/>
-            </w:pPr>
-            <w:proofErr w:type="spellStart"/>
-            <w:r>
-              <w:t>Packet_Check_Time</w:t>
-            </w:r>
-            <w:proofErr w:type="spellEnd"/>
-          </w:p>
-          <w:p>
-            <w:pPr>
-              <w:ind w:left="0" w:firstLine="0"/>
-              <w:rPr>
-                <w:rtl/>
-              </w:rPr>
-            </w:pPr>
-            <w:r>
-              <w:t>Description</w:t>
-            </w:r>
-          </w:p>
-        </w:tc>
-      </w:tr>
-      <w:tr>
-        <w:tc>
-          <w:tcPr>
-            <w:tcW w:w="1649" w:type="dxa"/>
-          </w:tcPr>
-          <w:p>
-            <w:pPr>
-              <w:ind w:left="0" w:firstLine="0"/>
-            </w:pPr>
-            <w:r>
-              <w:lastRenderedPageBreak/>
-              <w:t>F11</w:t>
-            </w:r>
-          </w:p>
-        </w:tc>
-        <w:tc>
-          <w:tcPr>
-            <w:tcW w:w="1760" w:type="dxa"/>
-          </w:tcPr>
-          <w:p>
-            <w:pPr>
-              <w:ind w:left="0" w:firstLine="0"/>
-              <w:rPr>
-                <w:rtl/>
-              </w:rPr>
-            </w:pPr>
-            <w:r>
-              <w:rPr>
-                <w:rtl/>
-              </w:rPr>
-              <w:t>נתוני קובץ לבדיקה</w:t>
-            </w:r>
-          </w:p>
-        </w:tc>
-        <w:tc>
-          <w:tcPr>
-            <w:tcW w:w="1672" w:type="dxa"/>
-          </w:tcPr>
-          <w:p>
-            <w:pPr>
-              <w:ind w:left="0" w:firstLine="0"/>
-              <w:rPr>
-                <w:rtl/>
-              </w:rPr>
-            </w:pPr>
-            <w:r>
-              <w:rPr>
-                <w:rtl/>
-              </w:rPr>
-              <w:t>1</w:t>
-            </w:r>
-            <w:r>
-              <w:t>E</w:t>
-            </w:r>
-          </w:p>
-        </w:tc>
-        <w:tc>
-          <w:tcPr>
-            <w:tcW w:w="1644" w:type="dxa"/>
-          </w:tcPr>
-          <w:p>
-            <w:pPr>
-              <w:ind w:left="0" w:firstLine="0"/>
-              <w:rPr>
-                <w:rtl/>
-              </w:rPr>
-            </w:pPr>
-            <w:r>
-              <w:rPr>
-                <w:rtl/>
-              </w:rPr>
-              <w:t>4</w:t>
-            </w:r>
-            <w:r>
-              <w:t>P</w:t>
-            </w:r>
-          </w:p>
-        </w:tc>
-        <w:tc>
-          <w:tcPr>
-            <w:tcW w:w="2550" w:type="dxa"/>
-          </w:tcPr>
-          <w:p>
-            <w:pPr>
-              <w:ind w:left="0" w:firstLine="0"/>
-            </w:pPr>
-            <w:r>
-              <w:t>File bytes,</w:t>
-            </w:r>
-          </w:p>
-          <w:p>
-            <w:pPr>
-              <w:ind w:left="0" w:firstLine="0"/>
-            </w:pPr>
-            <w:r>
-              <w:t>Email</w:t>
-            </w:r>
-          </w:p>
-        </w:tc>
-      </w:tr>
-      <w:tr>
-        <w:tc>
-          <w:tcPr>
-            <w:tcW w:w="1649" w:type="dxa"/>
-          </w:tcPr>
-          <w:p>
-            <w:pPr>
-              <w:ind w:left="0" w:firstLine="0"/>
-            </w:pPr>
-            <w:r>
-              <w:t>F12</w:t>
-            </w:r>
-          </w:p>
-        </w:tc>
-        <w:tc>
-          <w:tcPr>
-            <w:tcW w:w="1760" w:type="dxa"/>
-          </w:tcPr>
-          <w:p>
-            <w:pPr>
-              <w:ind w:left="0" w:firstLine="0"/>
-              <w:rPr>
-                <w:rtl/>
-              </w:rPr>
-            </w:pPr>
-            <w:r>
-              <w:rPr>
-                <w:rtl/>
-              </w:rPr>
-              <w:t>נתוני קובץ לבדיקה</w:t>
-            </w:r>
-          </w:p>
-        </w:tc>
-        <w:tc>
-          <w:tcPr>
-            <w:tcW w:w="1672" w:type="dxa"/>
-          </w:tcPr>
-          <w:p>
-            <w:pPr>
-              <w:ind w:left="0" w:firstLine="0"/>
-              <w:rPr>
-                <w:rtl/>
-              </w:rPr>
-            </w:pPr>
-            <w:r>
-              <w:rPr>
-                <w:rtl/>
-              </w:rPr>
-              <w:t>4</w:t>
-            </w:r>
-            <w:r>
-              <w:t>P</w:t>
-            </w:r>
-          </w:p>
-        </w:tc>
-        <w:tc>
-          <w:tcPr>
-            <w:tcW w:w="1644" w:type="dxa"/>
-          </w:tcPr>
-          <w:p>
-            <w:pPr>
-              <w:ind w:left="0" w:firstLine="0"/>
-            </w:pPr>
-            <w:r>
-              <w:t>E3</w:t>
-            </w:r>
-          </w:p>
-        </w:tc>
-        <w:tc>
-          <w:tcPr>
-            <w:tcW w:w="2550" w:type="dxa"/>
-          </w:tcPr>
-          <w:p>
-            <w:pPr>
-              <w:ind w:left="0" w:firstLine="0"/>
-              <w:rPr>
-                <w:rtl/>
-              </w:rPr>
-            </w:pPr>
-            <w:r>
-              <w:t>File Bytes</w:t>
-            </w:r>
-          </w:p>
-        </w:tc>
-      </w:tr>
-      <w:tr>
-        <w:tc>
-          <w:tcPr>
-            <w:tcW w:w="1649" w:type="dxa"/>
-          </w:tcPr>
-          <w:p>
-            <w:pPr>
-              <w:ind w:left="0" w:firstLine="0"/>
-            </w:pPr>
-            <w:r>
-              <w:t>F13</w:t>
-            </w:r>
-          </w:p>
-        </w:tc>
-        <w:tc>
-          <w:tcPr>
-            <w:tcW w:w="1760" w:type="dxa"/>
-          </w:tcPr>
-          <w:p>
-            <w:pPr>
-              <w:ind w:left="0" w:firstLine="0"/>
-              <w:rPr>
-                <w:rtl/>
-              </w:rPr>
-            </w:pPr>
-            <w:r>
-              <w:rPr>
-                <w:rtl/>
-              </w:rPr>
-              <w:t>נתוני תוצאות בדיקה</w:t>
-            </w:r>
-          </w:p>
-        </w:tc>
-        <w:tc>
-          <w:tcPr>
-            <w:tcW w:w="1672" w:type="dxa"/>
-          </w:tcPr>
-          <w:p>
-            <w:pPr>
-              <w:ind w:left="0" w:firstLine="0"/>
-              <w:rPr>
-                <w:rtl/>
-              </w:rPr>
-            </w:pPr>
-            <w:r>
-              <w:rPr>
-                <w:rtl/>
-              </w:rPr>
-              <w:t>3</w:t>
-            </w:r>
-            <w:r>
-              <w:t>E</w:t>
-            </w:r>
-          </w:p>
-        </w:tc>
-        <w:tc>
-          <w:tcPr>
-            <w:tcW w:w="1644" w:type="dxa"/>
-          </w:tcPr>
-          <w:p>
-            <w:pPr>
-              <w:ind w:left="0" w:firstLine="0"/>
-              <w:rPr>
-                <w:rtl/>
-              </w:rPr>
-            </w:pPr>
-            <w:r>
-              <w:rPr>
-                <w:rtl/>
-              </w:rPr>
-              <w:t>4</w:t>
-            </w:r>
-            <w:r>
-              <w:t>P</w:t>
-            </w:r>
-          </w:p>
-        </w:tc>
-        <w:tc>
-          <w:tcPr>
-            <w:tcW w:w="2550" w:type="dxa"/>
-          </w:tcPr>
-          <w:p>
-            <w:pPr>
-              <w:ind w:left="0" w:firstLine="0"/>
-            </w:pPr>
-            <w:r>
-              <w:t>Anti-Virus-Name</w:t>
-            </w:r>
-          </w:p>
-          <w:p>
-            <w:pPr>
-              <w:ind w:left="0" w:firstLine="0"/>
-            </w:pPr>
-            <w:r>
-              <w:t>Is malicious</w:t>
-            </w:r>
-          </w:p>
-        </w:tc>
-      </w:tr>
-      <w:tr>
-        <w:tc>
-          <w:tcPr>
-            <w:tcW w:w="1649" w:type="dxa"/>
-          </w:tcPr>
-          <w:p>
-            <w:pPr>
-              <w:ind w:left="0" w:firstLine="0"/>
-            </w:pPr>
-            <w:r>
-              <w:t>F14</w:t>
-            </w:r>
-          </w:p>
-        </w:tc>
-        <w:tc>
-          <w:tcPr>
-            <w:tcW w:w="1760" w:type="dxa"/>
-          </w:tcPr>
-          <w:p>
-            <w:pPr>
-              <w:ind w:left="0" w:firstLine="0"/>
-              <w:rPr>
-                <w:rtl/>
-              </w:rPr>
-            </w:pPr>
-            <w:r>
-              <w:rPr>
-                <w:rtl/>
-              </w:rPr>
-              <w:t>נתוני קבצים זדוניים</w:t>
-            </w:r>
-          </w:p>
-        </w:tc>
-        <w:tc>
-          <w:tcPr>
-            <w:tcW w:w="1672" w:type="dxa"/>
-          </w:tcPr>
-          <w:p>
-            <w:pPr>
-              <w:ind w:left="0" w:firstLine="0"/>
-              <w:rPr>
-                <w:rtl/>
-              </w:rPr>
-            </w:pPr>
-            <w:r>
-              <w:rPr>
-                <w:rtl/>
-              </w:rPr>
-              <w:t>4</w:t>
-            </w:r>
-            <w:r>
-              <w:t>P</w:t>
-            </w:r>
-          </w:p>
-        </w:tc>
-        <w:tc>
-          <w:tcPr>
-            <w:tcW w:w="1644" w:type="dxa"/>
-          </w:tcPr>
-          <w:p>
-            <w:pPr>
-              <w:ind w:left="0" w:firstLine="0"/>
-              <w:rPr>
-                <w:rtl/>
-              </w:rPr>
-            </w:pPr>
-            <w:r>
-              <w:rPr>
-                <w:rtl/>
-              </w:rPr>
-              <w:t>4</w:t>
-            </w:r>
-            <w:r>
-              <w:t>D</w:t>
-            </w:r>
-          </w:p>
-        </w:tc>
-        <w:tc>
-          <w:tcPr>
-            <w:tcW w:w="2550" w:type="dxa"/>
-          </w:tcPr>
-          <w:p>
-            <w:pPr>
-              <w:ind w:left="0" w:firstLine="0"/>
-            </w:pPr>
-            <w:r>
-              <w:t>Name,</w:t>
-            </w:r>
-          </w:p>
-          <w:p>
-            <w:pPr>
-              <w:ind w:left="0" w:firstLine="0"/>
-            </w:pPr>
-            <w:r>
-              <w:t>Date,</w:t>
-            </w:r>
-          </w:p>
-          <w:p>
-            <w:pPr>
-              <w:ind w:left="0" w:firstLine="0"/>
-            </w:pPr>
-            <w:r>
-              <w:t>Result,</w:t>
-            </w:r>
-          </w:p>
-          <w:p>
-            <w:pPr>
-              <w:ind w:left="0" w:firstLine="0"/>
-            </w:pPr>
-            <w:proofErr w:type="spellStart"/>
-            <w:r>
-              <w:t>userId</w:t>
-            </w:r>
-            <w:proofErr w:type="spellEnd"/>
-          </w:p>
-        </w:tc>
-      </w:tr>
-      <w:tr>
-        <w:tc>
-          <w:tcPr>
-            <w:tcW w:w="1649" w:type="dxa"/>
-          </w:tcPr>
-          <w:p>
-            <w:pPr>
-              <w:ind w:left="0" w:firstLine="0"/>
-            </w:pPr>
-            <w:r>
-              <w:t>F15</w:t>
-            </w:r>
-          </w:p>
-        </w:tc>
-        <w:tc>
-          <w:tcPr>
-            <w:tcW w:w="1760" w:type="dxa"/>
-          </w:tcPr>
-          <w:p>
-            <w:pPr>
-              <w:ind w:left="0" w:firstLine="0"/>
-              <w:rPr>
-                <w:rtl/>
-              </w:rPr>
-            </w:pPr>
-            <w:r>
-              <w:rPr>
-                <w:rtl/>
-              </w:rPr>
-              <w:t>נתוני תוצאות בדיקה</w:t>
-            </w:r>
-          </w:p>
-        </w:tc>
-        <w:tc>
-          <w:tcPr>
-            <w:tcW w:w="1672" w:type="dxa"/>
-          </w:tcPr>
-          <w:p>
-            <w:pPr>
-              <w:ind w:left="0" w:firstLine="0"/>
-              <w:rPr>
-                <w:rtl/>
-              </w:rPr>
-            </w:pPr>
-            <w:r>
-              <w:rPr>
-                <w:rtl/>
-              </w:rPr>
-              <w:t>4</w:t>
-            </w:r>
-            <w:r>
-              <w:t>P</w:t>
-            </w:r>
-          </w:p>
-        </w:tc>
-        <w:tc>
-          <w:tcPr>
-            <w:tcW w:w="1644" w:type="dxa"/>
-          </w:tcPr>
-          <w:p>
-            <w:pPr>
-              <w:ind w:left="0" w:firstLine="0"/>
-              <w:rPr>
-                <w:rtl/>
-              </w:rPr>
-            </w:pPr>
-            <w:r>
-              <w:rPr>
-                <w:rtl/>
-              </w:rPr>
-              <w:t>1</w:t>
-            </w:r>
-            <w:r>
-              <w:t>E</w:t>
-            </w:r>
-          </w:p>
-        </w:tc>
-        <w:tc>
-          <w:tcPr>
-            <w:tcW w:w="2550" w:type="dxa"/>
-          </w:tcPr>
-          <w:p>
-            <w:pPr>
-              <w:ind w:left="0" w:firstLine="0"/>
-            </w:pPr>
-            <w:r>
-              <w:t>Name,</w:t>
-            </w:r>
-          </w:p>
-          <w:p>
-            <w:pPr>
-              <w:ind w:left="0" w:firstLine="0"/>
-            </w:pPr>
-            <w:r>
-              <w:t>Date,</w:t>
-            </w:r>
-          </w:p>
-          <w:p>
-            <w:pPr>
-              <w:ind w:left="0" w:firstLine="0"/>
-              <w:rPr>
-                <w:rtl/>
-              </w:rPr>
-            </w:pPr>
-            <w:r>
-              <w:t>Result,</w:t>
-            </w:r>
-          </w:p>
-        </w:tc>
-      </w:tr>
-      <w:tr>
-        <w:tc>
-          <w:tcPr>
-            <w:tcW w:w="1649" w:type="dxa"/>
-          </w:tcPr>
-          <w:p>
-            <w:pPr>
-              <w:ind w:left="0" w:firstLine="0"/>
-            </w:pPr>
-            <w:r>
-              <w:t>F16</w:t>
-            </w:r>
-          </w:p>
-        </w:tc>
-        <w:tc>
-          <w:tcPr>
-            <w:tcW w:w="1760" w:type="dxa"/>
-          </w:tcPr>
-          <w:p>
-            <w:pPr>
-              <w:ind w:left="0" w:firstLine="0"/>
-              <w:rPr>
-                <w:rtl/>
-              </w:rPr>
-            </w:pPr>
-            <w:r>
-              <w:rPr>
-                <w:rtl/>
-              </w:rPr>
-              <w:t>פרטי ברשה לבדיקות תעבורה ומשאבים</w:t>
-            </w:r>
-          </w:p>
-        </w:tc>
-        <w:tc>
-          <w:tcPr>
-            <w:tcW w:w="1672" w:type="dxa"/>
-          </w:tcPr>
-          <w:p>
-            <w:pPr>
-              <w:ind w:left="0" w:firstLine="0"/>
-              <w:rPr>
-                <w:rtl/>
-              </w:rPr>
-            </w:pPr>
-            <w:r>
-              <w:rPr>
-                <w:rtl/>
-              </w:rPr>
-              <w:t>1</w:t>
-            </w:r>
-            <w:r>
-              <w:t>E</w:t>
-            </w:r>
-          </w:p>
-        </w:tc>
-        <w:tc>
-          <w:tcPr>
-            <w:tcW w:w="1644" w:type="dxa"/>
-          </w:tcPr>
-          <w:p>
-            <w:pPr>
-              <w:ind w:left="0" w:firstLine="0"/>
-              <w:rPr>
-                <w:rtl/>
-              </w:rPr>
-            </w:pPr>
-            <w:r>
-              <w:rPr>
-                <w:rtl/>
-              </w:rPr>
-              <w:t>2</w:t>
-            </w:r>
-            <w:r>
-              <w:t>P</w:t>
-            </w:r>
-          </w:p>
-        </w:tc>
-        <w:tc>
-          <w:tcPr>
-            <w:tcW w:w="2550" w:type="dxa"/>
-          </w:tcPr>
-          <w:p>
-            <w:pPr>
-              <w:ind w:left="0" w:firstLine="0"/>
-              <w:rPr>
-                <w:rtl/>
-              </w:rPr>
-            </w:pPr>
-            <w:r>
-              <w:t>Session id</w:t>
-            </w:r>
-          </w:p>
-        </w:tc>
-      </w:tr>
-      <w:tr>
-        <w:tc>
-          <w:tcPr>
-            <w:tcW w:w="1649" w:type="dxa"/>
-          </w:tcPr>
-          <w:p>
-            <w:pPr>
-              <w:ind w:left="0" w:firstLine="0"/>
-            </w:pPr>
-            <w:r>
-              <w:t>F17</w:t>
-            </w:r>
-          </w:p>
-        </w:tc>
-        <w:tc>
-          <w:tcPr>
-            <w:tcW w:w="1760" w:type="dxa"/>
-          </w:tcPr>
-          <w:p>
-            <w:pPr>
-              <w:ind w:left="0" w:firstLine="0"/>
-              <w:rPr>
-                <w:rtl/>
-              </w:rPr>
-            </w:pPr>
-            <w:r>
-              <w:rPr>
-                <w:rtl/>
-              </w:rPr>
-              <w:t>פרטי קבצים זדוניים</w:t>
-            </w:r>
-          </w:p>
-        </w:tc>
-        <w:tc>
-          <w:tcPr>
-            <w:tcW w:w="1672" w:type="dxa"/>
-          </w:tcPr>
-          <w:p>
-            <w:pPr>
-              <w:ind w:left="0" w:firstLine="0"/>
-              <w:rPr>
-                <w:rtl/>
-              </w:rPr>
-            </w:pPr>
-            <w:r>
-              <w:rPr>
-                <w:rtl/>
-              </w:rPr>
-              <w:t>4</w:t>
-            </w:r>
-            <w:r>
-              <w:t>D</w:t>
-            </w:r>
-          </w:p>
-        </w:tc>
-        <w:tc>
-          <w:tcPr>
-            <w:tcW w:w="1644" w:type="dxa"/>
-          </w:tcPr>
-          <w:p>
-            <w:pPr>
-              <w:ind w:left="0" w:firstLine="0"/>
-              <w:rPr>
-                <w:rtl/>
-              </w:rPr>
-            </w:pPr>
-            <w:r>
-              <w:rPr>
-                <w:rtl/>
-              </w:rPr>
-              <w:t>4</w:t>
-            </w:r>
-            <w:r>
-              <w:t>P</w:t>
-            </w:r>
-          </w:p>
-        </w:tc>
-        <w:tc>
-          <w:tcPr>
-            <w:tcW w:w="2550" w:type="dxa"/>
-          </w:tcPr>
-          <w:p>
-            <w:pPr>
-              <w:ind w:left="0" w:firstLine="0"/>
-            </w:pPr>
-            <w:r>
-              <w:t>Name,</w:t>
-            </w:r>
-          </w:p>
-          <w:p>
-            <w:pPr>
-              <w:ind w:left="0" w:firstLine="0"/>
-            </w:pPr>
-            <w:r>
-              <w:t>Date,</w:t>
-            </w:r>
-          </w:p>
-          <w:p>
-            <w:pPr>
-              <w:ind w:left="0" w:firstLine="0"/>
-              <w:rPr>
-                <w:rtl/>
-              </w:rPr>
-            </w:pPr>
-            <w:r>
-              <w:t>Result</w:t>
+            <w:tcW w:w="1718" w:type="dxa"/>
+          </w:tcPr>
+          <w:p>
+            <w:pPr>
+              <w:ind w:left="0" w:firstLine="0"/>
+              <w:rPr>
+                <w:rtl/>
+              </w:rPr>
+            </w:pPr>
+            <w:r>
+              <w:rPr>
+                <w:rFonts w:hint="cs"/>
+                <w:rtl/>
+              </w:rPr>
+              <w:t>נתוני משתמש</w:t>
+            </w:r>
+          </w:p>
+        </w:tc>
+        <w:tc>
+          <w:tcPr>
+            <w:tcW w:w="1599" w:type="dxa"/>
+          </w:tcPr>
+          <w:p>
+            <w:pPr>
+              <w:ind w:left="0" w:firstLine="0"/>
+              <w:rPr>
+                <w:rtl/>
+              </w:rPr>
+            </w:pPr>
+            <w:r>
+              <w:t>P1</w:t>
+            </w:r>
+          </w:p>
+        </w:tc>
+        <w:tc>
+          <w:tcPr>
+            <w:tcW w:w="1569" w:type="dxa"/>
+          </w:tcPr>
+          <w:p>
+            <w:pPr>
+              <w:ind w:left="0" w:firstLine="0"/>
+              <w:rPr>
+                <w:rtl/>
+              </w:rPr>
+            </w:pPr>
+            <w:r>
+              <w:t>E1</w:t>
+            </w:r>
+          </w:p>
+        </w:tc>
+        <w:tc>
+          <w:tcPr>
+            <w:tcW w:w="2821" w:type="dxa"/>
+          </w:tcPr>
+          <w:p>
+            <w:pPr>
+              <w:ind w:left="0" w:firstLine="0"/>
+            </w:pPr>
+            <w:r>
+              <w:t>Name</w:t>
+            </w:r>
+          </w:p>
+          <w:p>
+            <w:pPr>
+              <w:ind w:left="0" w:firstLine="0"/>
+              <w:rPr>
+                <w:rtl/>
+              </w:rPr>
+            </w:pPr>
+            <w:r>
+              <w:t>Id</w:t>
+            </w:r>
+            <w:r>
+              <w:br/>
+              <w:t>Token</w:t>
             </w:r>
           </w:p>
         </w:tc>
@@ -14643,7 +13337,7 @@
       <w:tr>
         <w:tc>
           <w:tcPr>
-            <w:tcW w:w="1649" w:type="dxa"/>
+            <w:tcW w:w="1568" w:type="dxa"/>
           </w:tcPr>
           <w:p>
             <w:pPr>
@@ -14656,7 +13350,7 @@
         </w:tc>
         <w:tc>
           <w:tcPr>
-            <w:tcW w:w="1760" w:type="dxa"/>
+            <w:tcW w:w="1718" w:type="dxa"/>
           </w:tcPr>
           <w:p>
             <w:pPr>
@@ -14675,7 +13369,7 @@
         </w:tc>
         <w:tc>
           <w:tcPr>
-            <w:tcW w:w="1672" w:type="dxa"/>
+            <w:tcW w:w="1599" w:type="dxa"/>
           </w:tcPr>
           <w:p>
             <w:pPr>
@@ -14697,7 +13391,7 @@
         </w:tc>
         <w:tc>
           <w:tcPr>
-            <w:tcW w:w="1644" w:type="dxa"/>
+            <w:tcW w:w="1569" w:type="dxa"/>
           </w:tcPr>
           <w:p>
             <w:pPr>
@@ -14719,7 +13413,7 @@
         </w:tc>
         <w:tc>
           <w:tcPr>
-            <w:tcW w:w="2550" w:type="dxa"/>
+            <w:tcW w:w="2821" w:type="dxa"/>
           </w:tcPr>
           <w:p>
             <w:pPr>
@@ -14734,7 +13428,7 @@
       <w:tr>
         <w:tc>
           <w:tcPr>
-            <w:tcW w:w="1649" w:type="dxa"/>
+            <w:tcW w:w="1568" w:type="dxa"/>
           </w:tcPr>
           <w:p>
             <w:pPr>
@@ -14747,40 +13441,26 @@
         </w:tc>
         <w:tc>
           <w:tcPr>
-            <w:tcW w:w="1760" w:type="dxa"/>
-          </w:tcPr>
-          <w:p>
-            <w:pPr>
-              <w:ind w:left="0" w:firstLine="0"/>
-              <w:rPr>
-                <w:rtl/>
-              </w:rPr>
-            </w:pPr>
-            <w:r>
-              <w:rPr>
-                <w:rtl/>
-              </w:rPr>
-              <w:t xml:space="preserve">נתוני </w:t>
-            </w:r>
-            <w:proofErr w:type="spellStart"/>
-            <w:r>
-              <w:rPr>
-                <w:rtl/>
-              </w:rPr>
-              <w:t>פקטות</w:t>
-            </w:r>
-            <w:proofErr w:type="spellEnd"/>
-            <w:r>
-              <w:rPr>
-                <w:rtl/>
-              </w:rPr>
-              <w:t xml:space="preserve"> זדוניים</w:t>
-            </w:r>
-          </w:p>
-        </w:tc>
-        <w:tc>
-          <w:tcPr>
-            <w:tcW w:w="1672" w:type="dxa"/>
+            <w:tcW w:w="1718" w:type="dxa"/>
+          </w:tcPr>
+          <w:p>
+            <w:pPr>
+              <w:ind w:left="0" w:firstLine="0"/>
+              <w:rPr>
+                <w:rtl/>
+              </w:rPr>
+            </w:pPr>
+            <w:r>
+              <w:rPr>
+                <w:rtl/>
+              </w:rPr>
+              <w:t>נתוני פקטות זדוניים</w:t>
+            </w:r>
+          </w:p>
+        </w:tc>
+        <w:tc>
+          <w:tcPr>
+            <w:tcW w:w="1599" w:type="dxa"/>
           </w:tcPr>
           <w:p>
             <w:pPr>
@@ -14802,7 +13482,7 @@
         </w:tc>
         <w:tc>
           <w:tcPr>
-            <w:tcW w:w="1644" w:type="dxa"/>
+            <w:tcW w:w="1569" w:type="dxa"/>
           </w:tcPr>
           <w:p>
             <w:pPr>
@@ -14824,67 +13504,55 @@
         </w:tc>
         <w:tc>
           <w:tcPr>
-            <w:tcW w:w="2550" w:type="dxa"/>
-          </w:tcPr>
-          <w:p>
-            <w:pPr>
-              <w:ind w:left="0" w:firstLine="0"/>
-            </w:pPr>
-            <w:proofErr w:type="spellStart"/>
+            <w:tcW w:w="2821" w:type="dxa"/>
+          </w:tcPr>
+          <w:p>
+            <w:pPr>
+              <w:ind w:left="0" w:firstLine="0"/>
+            </w:pPr>
             <w:r>
               <w:t>Source_IP</w:t>
             </w:r>
-            <w:proofErr w:type="spellEnd"/>
-          </w:p>
-          <w:p>
-            <w:pPr>
-              <w:ind w:left="0" w:firstLine="0"/>
-            </w:pPr>
-            <w:proofErr w:type="spellStart"/>
+          </w:p>
+          <w:p>
+            <w:pPr>
+              <w:ind w:left="0" w:firstLine="0"/>
+            </w:pPr>
             <w:r>
               <w:t>Destination_IP</w:t>
             </w:r>
-            <w:proofErr w:type="spellEnd"/>
-          </w:p>
-          <w:p>
-            <w:pPr>
-              <w:ind w:left="0" w:firstLine="0"/>
-            </w:pPr>
-            <w:proofErr w:type="spellStart"/>
+          </w:p>
+          <w:p>
+            <w:pPr>
+              <w:ind w:left="0" w:firstLine="0"/>
+            </w:pPr>
             <w:r>
               <w:t>Source_Port</w:t>
             </w:r>
-            <w:proofErr w:type="spellEnd"/>
-          </w:p>
-          <w:p>
-            <w:pPr>
-              <w:ind w:left="0" w:firstLine="0"/>
-            </w:pPr>
-            <w:proofErr w:type="spellStart"/>
+          </w:p>
+          <w:p>
+            <w:pPr>
+              <w:ind w:left="0" w:firstLine="0"/>
+            </w:pPr>
             <w:r>
               <w:t>Destination_Port</w:t>
             </w:r>
-            <w:proofErr w:type="spellEnd"/>
-          </w:p>
-          <w:p>
-            <w:pPr>
-              <w:ind w:left="0" w:firstLine="0"/>
-            </w:pPr>
-            <w:proofErr w:type="spellStart"/>
+          </w:p>
+          <w:p>
+            <w:pPr>
+              <w:ind w:left="0" w:firstLine="0"/>
+            </w:pPr>
             <w:r>
               <w:t>Source_MAC</w:t>
             </w:r>
-            <w:proofErr w:type="spellEnd"/>
-          </w:p>
-          <w:p>
-            <w:pPr>
-              <w:ind w:left="0" w:firstLine="0"/>
-            </w:pPr>
-            <w:proofErr w:type="spellStart"/>
+          </w:p>
+          <w:p>
+            <w:pPr>
+              <w:ind w:left="0" w:firstLine="0"/>
+            </w:pPr>
             <w:r>
               <w:t>Destination_MAC</w:t>
             </w:r>
-            <w:proofErr w:type="spellEnd"/>
           </w:p>
           <w:p>
             <w:pPr>
@@ -14898,61 +13566,49 @@
             <w:pPr>
               <w:ind w:left="0" w:firstLine="0"/>
             </w:pPr>
-            <w:proofErr w:type="spellStart"/>
             <w:r>
               <w:t>IP_Version</w:t>
             </w:r>
-            <w:proofErr w:type="spellEnd"/>
-          </w:p>
-          <w:p>
-            <w:pPr>
-              <w:ind w:left="0" w:firstLine="0"/>
-            </w:pPr>
-            <w:proofErr w:type="spellStart"/>
+          </w:p>
+          <w:p>
+            <w:pPr>
+              <w:ind w:left="0" w:firstLine="0"/>
+            </w:pPr>
             <w:r>
               <w:t>App_Layer_Data</w:t>
             </w:r>
-            <w:proofErr w:type="spellEnd"/>
-          </w:p>
-          <w:p>
-            <w:pPr>
-              <w:ind w:left="0" w:firstLine="0"/>
-            </w:pPr>
-            <w:proofErr w:type="spellStart"/>
+          </w:p>
+          <w:p>
+            <w:pPr>
+              <w:ind w:left="0" w:firstLine="0"/>
+            </w:pPr>
             <w:r>
               <w:t>Danger_Level</w:t>
             </w:r>
-            <w:proofErr w:type="spellEnd"/>
-          </w:p>
-          <w:p>
-            <w:pPr>
-              <w:ind w:left="0" w:firstLine="0"/>
-            </w:pPr>
-            <w:proofErr w:type="spellStart"/>
+          </w:p>
+          <w:p>
+            <w:pPr>
+              <w:ind w:left="0" w:firstLine="0"/>
+            </w:pPr>
             <w:r>
               <w:t>Header_Length</w:t>
             </w:r>
-            <w:proofErr w:type="spellEnd"/>
-          </w:p>
-          <w:p>
-            <w:pPr>
-              <w:ind w:left="0" w:firstLine="0"/>
-            </w:pPr>
-            <w:proofErr w:type="spellStart"/>
+          </w:p>
+          <w:p>
+            <w:pPr>
+              <w:ind w:left="0" w:firstLine="0"/>
+            </w:pPr>
             <w:r>
               <w:t>Total_Length</w:t>
             </w:r>
-            <w:proofErr w:type="spellEnd"/>
-          </w:p>
-          <w:p>
-            <w:pPr>
-              <w:ind w:left="0" w:firstLine="0"/>
-            </w:pPr>
-            <w:proofErr w:type="spellStart"/>
+          </w:p>
+          <w:p>
+            <w:pPr>
+              <w:ind w:left="0" w:firstLine="0"/>
+            </w:pPr>
             <w:r>
               <w:t>Packet_Check_Time</w:t>
             </w:r>
-            <w:proofErr w:type="spellEnd"/>
           </w:p>
           <w:p>
             <w:pPr>
@@ -14967,20 +13623,21 @@
       <w:tr>
         <w:tc>
           <w:tcPr>
-            <w:tcW w:w="1649" w:type="dxa"/>
-          </w:tcPr>
-          <w:p>
-            <w:pPr>
-              <w:ind w:left="0" w:firstLine="0"/>
-            </w:pPr>
-            <w:r>
+            <w:tcW w:w="1568" w:type="dxa"/>
+          </w:tcPr>
+          <w:p>
+            <w:pPr>
+              <w:ind w:left="0" w:firstLine="0"/>
+            </w:pPr>
+            <w:r>
+              <w:lastRenderedPageBreak/>
               <w:t>F3</w:t>
             </w:r>
           </w:p>
         </w:tc>
         <w:tc>
           <w:tcPr>
-            <w:tcW w:w="1760" w:type="dxa"/>
+            <w:tcW w:w="1718" w:type="dxa"/>
           </w:tcPr>
           <w:p>
             <w:pPr>
@@ -15002,7 +13659,7 @@
         </w:tc>
         <w:tc>
           <w:tcPr>
-            <w:tcW w:w="1672" w:type="dxa"/>
+            <w:tcW w:w="1599" w:type="dxa"/>
           </w:tcPr>
           <w:p>
             <w:pPr>
@@ -15024,7 +13681,7 @@
         </w:tc>
         <w:tc>
           <w:tcPr>
-            <w:tcW w:w="1644" w:type="dxa"/>
+            <w:tcW w:w="1569" w:type="dxa"/>
           </w:tcPr>
           <w:p>
             <w:pPr>
@@ -15046,74 +13703,61 @@
         </w:tc>
         <w:tc>
           <w:tcPr>
-            <w:tcW w:w="2550" w:type="dxa"/>
-          </w:tcPr>
-          <w:p>
-            <w:pPr>
-              <w:ind w:left="0" w:firstLine="0"/>
-            </w:pPr>
-            <w:proofErr w:type="spellStart"/>
+            <w:tcW w:w="2821" w:type="dxa"/>
+          </w:tcPr>
+          <w:p>
+            <w:pPr>
+              <w:ind w:left="0" w:firstLine="0"/>
+            </w:pPr>
             <w:r>
               <w:t>Source_IP</w:t>
             </w:r>
-            <w:proofErr w:type="spellEnd"/>
-          </w:p>
-          <w:p>
-            <w:pPr>
-              <w:ind w:left="0" w:firstLine="0"/>
-            </w:pPr>
-            <w:proofErr w:type="spellStart"/>
+          </w:p>
+          <w:p>
+            <w:pPr>
+              <w:ind w:left="0" w:firstLine="0"/>
+            </w:pPr>
             <w:r>
               <w:t>Destination_IP</w:t>
             </w:r>
-            <w:proofErr w:type="spellEnd"/>
-          </w:p>
-          <w:p>
-            <w:pPr>
-              <w:ind w:left="0" w:firstLine="0"/>
-            </w:pPr>
-            <w:proofErr w:type="spellStart"/>
+          </w:p>
+          <w:p>
+            <w:pPr>
+              <w:ind w:left="0" w:firstLine="0"/>
+            </w:pPr>
             <w:r>
               <w:t>Source_Port</w:t>
             </w:r>
-            <w:proofErr w:type="spellEnd"/>
-          </w:p>
-          <w:p>
-            <w:pPr>
-              <w:ind w:left="0" w:firstLine="0"/>
-            </w:pPr>
-            <w:proofErr w:type="spellStart"/>
+          </w:p>
+          <w:p>
+            <w:pPr>
+              <w:ind w:left="0" w:firstLine="0"/>
+            </w:pPr>
             <w:r>
               <w:t>Destination_Port</w:t>
             </w:r>
-            <w:proofErr w:type="spellEnd"/>
-          </w:p>
-          <w:p>
-            <w:pPr>
-              <w:ind w:left="0" w:firstLine="0"/>
-            </w:pPr>
-            <w:proofErr w:type="spellStart"/>
+          </w:p>
+          <w:p>
+            <w:pPr>
+              <w:ind w:left="0" w:firstLine="0"/>
+            </w:pPr>
             <w:r>
               <w:t>Source_MAC</w:t>
             </w:r>
-            <w:proofErr w:type="spellEnd"/>
-          </w:p>
-          <w:p>
-            <w:pPr>
-              <w:ind w:left="0" w:firstLine="0"/>
-            </w:pPr>
-            <w:proofErr w:type="spellStart"/>
+          </w:p>
+          <w:p>
+            <w:pPr>
+              <w:ind w:left="0" w:firstLine="0"/>
+            </w:pPr>
             <w:r>
               <w:t>Destination_MAC</w:t>
             </w:r>
-            <w:proofErr w:type="spellEnd"/>
-          </w:p>
-          <w:p>
-            <w:pPr>
-              <w:ind w:left="0" w:firstLine="0"/>
-            </w:pPr>
-            <w:r>
-              <w:lastRenderedPageBreak/>
+          </w:p>
+          <w:p>
+            <w:pPr>
+              <w:ind w:left="0" w:firstLine="0"/>
+            </w:pPr>
+            <w:r>
               <w:t>Direction</w:t>
             </w:r>
           </w:p>
@@ -15121,61 +13765,49 @@
             <w:pPr>
               <w:ind w:left="0" w:firstLine="0"/>
             </w:pPr>
-            <w:proofErr w:type="spellStart"/>
             <w:r>
               <w:t>IP_Version</w:t>
             </w:r>
-            <w:proofErr w:type="spellEnd"/>
-          </w:p>
-          <w:p>
-            <w:pPr>
-              <w:ind w:left="0" w:firstLine="0"/>
-            </w:pPr>
-            <w:proofErr w:type="spellStart"/>
+          </w:p>
+          <w:p>
+            <w:pPr>
+              <w:ind w:left="0" w:firstLine="0"/>
+            </w:pPr>
             <w:r>
               <w:t>App_Layer_Data</w:t>
             </w:r>
-            <w:proofErr w:type="spellEnd"/>
-          </w:p>
-          <w:p>
-            <w:pPr>
-              <w:ind w:left="0" w:firstLine="0"/>
-            </w:pPr>
-            <w:proofErr w:type="spellStart"/>
+          </w:p>
+          <w:p>
+            <w:pPr>
+              <w:ind w:left="0" w:firstLine="0"/>
+            </w:pPr>
             <w:r>
               <w:t>Danger_Level</w:t>
             </w:r>
-            <w:proofErr w:type="spellEnd"/>
-          </w:p>
-          <w:p>
-            <w:pPr>
-              <w:ind w:left="0" w:firstLine="0"/>
-            </w:pPr>
-            <w:proofErr w:type="spellStart"/>
+          </w:p>
+          <w:p>
+            <w:pPr>
+              <w:ind w:left="0" w:firstLine="0"/>
+            </w:pPr>
             <w:r>
               <w:t>Header_Length</w:t>
             </w:r>
-            <w:proofErr w:type="spellEnd"/>
-          </w:p>
-          <w:p>
-            <w:pPr>
-              <w:ind w:left="0" w:firstLine="0"/>
-            </w:pPr>
-            <w:proofErr w:type="spellStart"/>
+          </w:p>
+          <w:p>
+            <w:pPr>
+              <w:ind w:left="0" w:firstLine="0"/>
+            </w:pPr>
             <w:r>
               <w:t>Total_Length</w:t>
             </w:r>
-            <w:proofErr w:type="spellEnd"/>
-          </w:p>
-          <w:p>
-            <w:pPr>
-              <w:ind w:left="0" w:firstLine="0"/>
-            </w:pPr>
-            <w:proofErr w:type="spellStart"/>
+          </w:p>
+          <w:p>
+            <w:pPr>
+              <w:ind w:left="0" w:firstLine="0"/>
+            </w:pPr>
             <w:r>
               <w:t>Packet_Check_Time</w:t>
             </w:r>
-            <w:proofErr w:type="spellEnd"/>
           </w:p>
           <w:p>
             <w:pPr>
@@ -15190,54 +13822,39 @@
       <w:tr>
         <w:tc>
           <w:tcPr>
-            <w:tcW w:w="1649" w:type="dxa"/>
-          </w:tcPr>
-          <w:p>
-            <w:pPr>
-              <w:ind w:left="0" w:firstLine="0"/>
-            </w:pPr>
-            <w:r>
-              <w:lastRenderedPageBreak/>
+            <w:tcW w:w="1568" w:type="dxa"/>
+          </w:tcPr>
+          <w:p>
+            <w:pPr>
+              <w:ind w:left="0" w:firstLine="0"/>
+            </w:pPr>
+            <w:r>
               <w:t>F4</w:t>
             </w:r>
           </w:p>
         </w:tc>
         <w:tc>
           <w:tcPr>
-            <w:tcW w:w="1760" w:type="dxa"/>
-          </w:tcPr>
-          <w:p>
-            <w:pPr>
-              <w:ind w:left="0" w:firstLine="0"/>
-              <w:rPr>
-                <w:rtl/>
-              </w:rPr>
-            </w:pPr>
-            <w:r>
-              <w:rPr>
-                <w:rtl/>
-              </w:rPr>
-              <w:t xml:space="preserve">נתוני </w:t>
-            </w:r>
-            <w:proofErr w:type="spellStart"/>
-            <w:r>
-              <w:rPr>
-                <w:rtl/>
-              </w:rPr>
-              <w:t>פקטות</w:t>
-            </w:r>
-            <w:proofErr w:type="spellEnd"/>
-            <w:r>
-              <w:rPr>
-                <w:rtl/>
-              </w:rPr>
-              <w:t xml:space="preserve"> זדוניים</w:t>
-            </w:r>
-          </w:p>
-        </w:tc>
-        <w:tc>
-          <w:tcPr>
-            <w:tcW w:w="1672" w:type="dxa"/>
+            <w:tcW w:w="1718" w:type="dxa"/>
+          </w:tcPr>
+          <w:p>
+            <w:pPr>
+              <w:ind w:left="0" w:firstLine="0"/>
+              <w:rPr>
+                <w:rtl/>
+              </w:rPr>
+            </w:pPr>
+            <w:r>
+              <w:rPr>
+                <w:rtl/>
+              </w:rPr>
+              <w:t>נתוני פקטות זדוניים</w:t>
+            </w:r>
+          </w:p>
+        </w:tc>
+        <w:tc>
+          <w:tcPr>
+            <w:tcW w:w="1599" w:type="dxa"/>
           </w:tcPr>
           <w:p>
             <w:pPr>
@@ -15259,7 +13876,7 @@
         </w:tc>
         <w:tc>
           <w:tcPr>
-            <w:tcW w:w="1644" w:type="dxa"/>
+            <w:tcW w:w="1569" w:type="dxa"/>
           </w:tcPr>
           <w:p>
             <w:pPr>
@@ -15281,67 +13898,55 @@
         </w:tc>
         <w:tc>
           <w:tcPr>
-            <w:tcW w:w="2550" w:type="dxa"/>
-          </w:tcPr>
-          <w:p>
-            <w:pPr>
-              <w:ind w:left="0" w:firstLine="0"/>
-            </w:pPr>
-            <w:proofErr w:type="spellStart"/>
+            <w:tcW w:w="2821" w:type="dxa"/>
+          </w:tcPr>
+          <w:p>
+            <w:pPr>
+              <w:ind w:left="0" w:firstLine="0"/>
+            </w:pPr>
             <w:r>
               <w:t>Source_IP</w:t>
             </w:r>
-            <w:proofErr w:type="spellEnd"/>
-          </w:p>
-          <w:p>
-            <w:pPr>
-              <w:ind w:left="0" w:firstLine="0"/>
-            </w:pPr>
-            <w:proofErr w:type="spellStart"/>
+          </w:p>
+          <w:p>
+            <w:pPr>
+              <w:ind w:left="0" w:firstLine="0"/>
+            </w:pPr>
             <w:r>
               <w:t>Destination_IP</w:t>
             </w:r>
-            <w:proofErr w:type="spellEnd"/>
-          </w:p>
-          <w:p>
-            <w:pPr>
-              <w:ind w:left="0" w:firstLine="0"/>
-            </w:pPr>
-            <w:proofErr w:type="spellStart"/>
+          </w:p>
+          <w:p>
+            <w:pPr>
+              <w:ind w:left="0" w:firstLine="0"/>
+            </w:pPr>
             <w:r>
               <w:t>Source_Port</w:t>
             </w:r>
-            <w:proofErr w:type="spellEnd"/>
-          </w:p>
-          <w:p>
-            <w:pPr>
-              <w:ind w:left="0" w:firstLine="0"/>
-            </w:pPr>
-            <w:proofErr w:type="spellStart"/>
+          </w:p>
+          <w:p>
+            <w:pPr>
+              <w:ind w:left="0" w:firstLine="0"/>
+            </w:pPr>
             <w:r>
               <w:t>Destination_Port</w:t>
             </w:r>
-            <w:proofErr w:type="spellEnd"/>
-          </w:p>
-          <w:p>
-            <w:pPr>
-              <w:ind w:left="0" w:firstLine="0"/>
-            </w:pPr>
-            <w:proofErr w:type="spellStart"/>
+          </w:p>
+          <w:p>
+            <w:pPr>
+              <w:ind w:left="0" w:firstLine="0"/>
+            </w:pPr>
             <w:r>
               <w:t>Source_MAC</w:t>
             </w:r>
-            <w:proofErr w:type="spellEnd"/>
-          </w:p>
-          <w:p>
-            <w:pPr>
-              <w:ind w:left="0" w:firstLine="0"/>
-            </w:pPr>
-            <w:proofErr w:type="spellStart"/>
+          </w:p>
+          <w:p>
+            <w:pPr>
+              <w:ind w:left="0" w:firstLine="0"/>
+            </w:pPr>
             <w:r>
               <w:t>Destination_MAC</w:t>
             </w:r>
-            <w:proofErr w:type="spellEnd"/>
           </w:p>
           <w:p>
             <w:pPr>
@@ -15355,61 +13960,49 @@
             <w:pPr>
               <w:ind w:left="0" w:firstLine="0"/>
             </w:pPr>
-            <w:proofErr w:type="spellStart"/>
             <w:r>
               <w:t>IP_Version</w:t>
             </w:r>
-            <w:proofErr w:type="spellEnd"/>
-          </w:p>
-          <w:p>
-            <w:pPr>
-              <w:ind w:left="0" w:firstLine="0"/>
-            </w:pPr>
-            <w:proofErr w:type="spellStart"/>
+          </w:p>
+          <w:p>
+            <w:pPr>
+              <w:ind w:left="0" w:firstLine="0"/>
+            </w:pPr>
             <w:r>
               <w:t>App_Layer_Data</w:t>
             </w:r>
-            <w:proofErr w:type="spellEnd"/>
-          </w:p>
-          <w:p>
-            <w:pPr>
-              <w:ind w:left="0" w:firstLine="0"/>
-            </w:pPr>
-            <w:proofErr w:type="spellStart"/>
+          </w:p>
+          <w:p>
+            <w:pPr>
+              <w:ind w:left="0" w:firstLine="0"/>
+            </w:pPr>
             <w:r>
               <w:t>Danger_Level</w:t>
             </w:r>
-            <w:proofErr w:type="spellEnd"/>
-          </w:p>
-          <w:p>
-            <w:pPr>
-              <w:ind w:left="0" w:firstLine="0"/>
-            </w:pPr>
-            <w:proofErr w:type="spellStart"/>
+          </w:p>
+          <w:p>
+            <w:pPr>
+              <w:ind w:left="0" w:firstLine="0"/>
+            </w:pPr>
             <w:r>
               <w:t>Header_Length</w:t>
             </w:r>
-            <w:proofErr w:type="spellEnd"/>
-          </w:p>
-          <w:p>
-            <w:pPr>
-              <w:ind w:left="0" w:firstLine="0"/>
-            </w:pPr>
-            <w:proofErr w:type="spellStart"/>
+          </w:p>
+          <w:p>
+            <w:pPr>
+              <w:ind w:left="0" w:firstLine="0"/>
+            </w:pPr>
             <w:r>
               <w:t>Total_Length</w:t>
             </w:r>
-            <w:proofErr w:type="spellEnd"/>
-          </w:p>
-          <w:p>
-            <w:pPr>
-              <w:ind w:left="0" w:firstLine="0"/>
-            </w:pPr>
-            <w:proofErr w:type="spellStart"/>
+          </w:p>
+          <w:p>
+            <w:pPr>
+              <w:ind w:left="0" w:firstLine="0"/>
+            </w:pPr>
             <w:r>
               <w:t>Packet_Check_Time</w:t>
             </w:r>
-            <w:proofErr w:type="spellEnd"/>
           </w:p>
           <w:p>
             <w:pPr>
@@ -15424,7 +14017,7 @@
       <w:tr>
         <w:tc>
           <w:tcPr>
-            <w:tcW w:w="1649" w:type="dxa"/>
+            <w:tcW w:w="1568" w:type="dxa"/>
           </w:tcPr>
           <w:p>
             <w:pPr>
@@ -15437,7 +14030,7 @@
         </w:tc>
         <w:tc>
           <w:tcPr>
-            <w:tcW w:w="1760" w:type="dxa"/>
+            <w:tcW w:w="1718" w:type="dxa"/>
           </w:tcPr>
           <w:p>
             <w:pPr>
@@ -15456,7 +14049,7 @@
         </w:tc>
         <w:tc>
           <w:tcPr>
-            <w:tcW w:w="1672" w:type="dxa"/>
+            <w:tcW w:w="1599" w:type="dxa"/>
           </w:tcPr>
           <w:p>
             <w:pPr>
@@ -15478,7 +14071,7 @@
         </w:tc>
         <w:tc>
           <w:tcPr>
-            <w:tcW w:w="1644" w:type="dxa"/>
+            <w:tcW w:w="1569" w:type="dxa"/>
           </w:tcPr>
           <w:p>
             <w:pPr>
@@ -15500,7 +14093,7 @@
         </w:tc>
         <w:tc>
           <w:tcPr>
-            <w:tcW w:w="2550" w:type="dxa"/>
+            <w:tcW w:w="2821" w:type="dxa"/>
           </w:tcPr>
           <w:p>
             <w:pPr>
@@ -15522,61 +14115,49 @@
             <w:pPr>
               <w:ind w:left="0" w:firstLine="0"/>
             </w:pPr>
-            <w:proofErr w:type="spellStart"/>
             <w:r>
               <w:t>Source_IP</w:t>
             </w:r>
-            <w:proofErr w:type="spellEnd"/>
-          </w:p>
-          <w:p>
-            <w:pPr>
-              <w:ind w:left="0" w:firstLine="0"/>
-            </w:pPr>
-            <w:proofErr w:type="spellStart"/>
+          </w:p>
+          <w:p>
+            <w:pPr>
+              <w:ind w:left="0" w:firstLine="0"/>
+            </w:pPr>
             <w:r>
               <w:t>Destination_IP</w:t>
             </w:r>
-            <w:proofErr w:type="spellEnd"/>
-          </w:p>
-          <w:p>
-            <w:pPr>
-              <w:ind w:left="0" w:firstLine="0"/>
-            </w:pPr>
-            <w:proofErr w:type="spellStart"/>
+          </w:p>
+          <w:p>
+            <w:pPr>
+              <w:ind w:left="0" w:firstLine="0"/>
+            </w:pPr>
             <w:r>
               <w:t>Source_Port</w:t>
             </w:r>
-            <w:proofErr w:type="spellEnd"/>
-          </w:p>
-          <w:p>
-            <w:pPr>
-              <w:ind w:left="0" w:firstLine="0"/>
-            </w:pPr>
-            <w:proofErr w:type="spellStart"/>
+          </w:p>
+          <w:p>
+            <w:pPr>
+              <w:ind w:left="0" w:firstLine="0"/>
+            </w:pPr>
             <w:r>
               <w:t>Destination_Port</w:t>
             </w:r>
-            <w:proofErr w:type="spellEnd"/>
-          </w:p>
-          <w:p>
-            <w:pPr>
-              <w:ind w:left="0" w:firstLine="0"/>
-            </w:pPr>
-            <w:proofErr w:type="spellStart"/>
+          </w:p>
+          <w:p>
+            <w:pPr>
+              <w:ind w:left="0" w:firstLine="0"/>
+            </w:pPr>
             <w:r>
               <w:t>Source_MAC</w:t>
             </w:r>
-            <w:proofErr w:type="spellEnd"/>
-          </w:p>
-          <w:p>
-            <w:pPr>
-              <w:ind w:left="0" w:firstLine="0"/>
-            </w:pPr>
-            <w:proofErr w:type="spellStart"/>
+          </w:p>
+          <w:p>
+            <w:pPr>
+              <w:ind w:left="0" w:firstLine="0"/>
+            </w:pPr>
             <w:r>
               <w:t>Destination_MAC</w:t>
             </w:r>
-            <w:proofErr w:type="spellEnd"/>
           </w:p>
           <w:p>
             <w:pPr>
@@ -15590,61 +14171,49 @@
             <w:pPr>
               <w:ind w:left="0" w:firstLine="0"/>
             </w:pPr>
-            <w:proofErr w:type="spellStart"/>
             <w:r>
               <w:t>IP_Version</w:t>
             </w:r>
-            <w:proofErr w:type="spellEnd"/>
-          </w:p>
-          <w:p>
-            <w:pPr>
-              <w:ind w:left="0" w:firstLine="0"/>
-            </w:pPr>
-            <w:proofErr w:type="spellStart"/>
+          </w:p>
+          <w:p>
+            <w:pPr>
+              <w:ind w:left="0" w:firstLine="0"/>
+            </w:pPr>
             <w:r>
               <w:t>App_Layer_Data</w:t>
             </w:r>
-            <w:proofErr w:type="spellEnd"/>
-          </w:p>
-          <w:p>
-            <w:pPr>
-              <w:ind w:left="0" w:firstLine="0"/>
-            </w:pPr>
-            <w:proofErr w:type="spellStart"/>
+          </w:p>
+          <w:p>
+            <w:pPr>
+              <w:ind w:left="0" w:firstLine="0"/>
+            </w:pPr>
             <w:r>
               <w:t>Danger_Level</w:t>
             </w:r>
-            <w:proofErr w:type="spellEnd"/>
-          </w:p>
-          <w:p>
-            <w:pPr>
-              <w:ind w:left="0" w:firstLine="0"/>
-            </w:pPr>
-            <w:proofErr w:type="spellStart"/>
+          </w:p>
+          <w:p>
+            <w:pPr>
+              <w:ind w:left="0" w:firstLine="0"/>
+            </w:pPr>
             <w:r>
               <w:t>Header_Length</w:t>
             </w:r>
-            <w:proofErr w:type="spellEnd"/>
-          </w:p>
-          <w:p>
-            <w:pPr>
-              <w:ind w:left="0" w:firstLine="0"/>
-            </w:pPr>
-            <w:proofErr w:type="spellStart"/>
+          </w:p>
+          <w:p>
+            <w:pPr>
+              <w:ind w:left="0" w:firstLine="0"/>
+            </w:pPr>
             <w:r>
               <w:t>Total_Length</w:t>
             </w:r>
-            <w:proofErr w:type="spellEnd"/>
-          </w:p>
-          <w:p>
-            <w:pPr>
-              <w:ind w:left="0" w:firstLine="0"/>
-            </w:pPr>
-            <w:proofErr w:type="spellStart"/>
+          </w:p>
+          <w:p>
+            <w:pPr>
+              <w:ind w:left="0" w:firstLine="0"/>
+            </w:pPr>
             <w:r>
               <w:t>Packet_Check_Time</w:t>
             </w:r>
-            <w:proofErr w:type="spellEnd"/>
           </w:p>
           <w:p>
             <w:pPr>
@@ -15659,7 +14228,7 @@
       <w:tr>
         <w:tc>
           <w:tcPr>
-            <w:tcW w:w="1649" w:type="dxa"/>
+            <w:tcW w:w="1568" w:type="dxa"/>
           </w:tcPr>
           <w:p>
             <w:pPr>
@@ -15672,40 +14241,26 @@
         </w:tc>
         <w:tc>
           <w:tcPr>
-            <w:tcW w:w="1760" w:type="dxa"/>
-          </w:tcPr>
-          <w:p>
-            <w:pPr>
-              <w:ind w:left="0" w:firstLine="0"/>
-              <w:rPr>
-                <w:rtl/>
-              </w:rPr>
-            </w:pPr>
-            <w:r>
-              <w:rPr>
-                <w:rtl/>
-              </w:rPr>
-              <w:t xml:space="preserve">קריאת נתוני </w:t>
-            </w:r>
-            <w:proofErr w:type="spellStart"/>
-            <w:r>
-              <w:rPr>
-                <w:rtl/>
-              </w:rPr>
-              <w:t>פקטות</w:t>
-            </w:r>
-            <w:proofErr w:type="spellEnd"/>
-            <w:r>
-              <w:rPr>
-                <w:rtl/>
-              </w:rPr>
-              <w:t xml:space="preserve"> זדוניים</w:t>
-            </w:r>
-          </w:p>
-        </w:tc>
-        <w:tc>
-          <w:tcPr>
-            <w:tcW w:w="1672" w:type="dxa"/>
+            <w:tcW w:w="1718" w:type="dxa"/>
+          </w:tcPr>
+          <w:p>
+            <w:pPr>
+              <w:ind w:left="0" w:firstLine="0"/>
+              <w:rPr>
+                <w:rtl/>
+              </w:rPr>
+            </w:pPr>
+            <w:r>
+              <w:rPr>
+                <w:rtl/>
+              </w:rPr>
+              <w:t>קריאת נתוני פקטות זדוניים</w:t>
+            </w:r>
+          </w:p>
+        </w:tc>
+        <w:tc>
+          <w:tcPr>
+            <w:tcW w:w="1599" w:type="dxa"/>
           </w:tcPr>
           <w:p>
             <w:pPr>
@@ -15727,7 +14282,7 @@
         </w:tc>
         <w:tc>
           <w:tcPr>
-            <w:tcW w:w="1644" w:type="dxa"/>
+            <w:tcW w:w="1569" w:type="dxa"/>
           </w:tcPr>
           <w:p>
             <w:pPr>
@@ -15749,7 +14304,7 @@
         </w:tc>
         <w:tc>
           <w:tcPr>
-            <w:tcW w:w="2550" w:type="dxa"/>
+            <w:tcW w:w="2821" w:type="dxa"/>
           </w:tcPr>
           <w:p>
             <w:pPr>
@@ -15802,7 +14357,7 @@
       <w:tr>
         <w:tc>
           <w:tcPr>
-            <w:tcW w:w="1649" w:type="dxa"/>
+            <w:tcW w:w="1568" w:type="dxa"/>
           </w:tcPr>
           <w:p>
             <w:pPr>
@@ -15815,7 +14370,7 @@
         </w:tc>
         <w:tc>
           <w:tcPr>
-            <w:tcW w:w="1760" w:type="dxa"/>
+            <w:tcW w:w="1718" w:type="dxa"/>
           </w:tcPr>
           <w:p>
             <w:pPr>
@@ -15834,7 +14389,7 @@
         </w:tc>
         <w:tc>
           <w:tcPr>
-            <w:tcW w:w="1672" w:type="dxa"/>
+            <w:tcW w:w="1599" w:type="dxa"/>
           </w:tcPr>
           <w:p>
             <w:pPr>
@@ -15856,7 +14411,7 @@
         </w:tc>
         <w:tc>
           <w:tcPr>
-            <w:tcW w:w="1644" w:type="dxa"/>
+            <w:tcW w:w="1569" w:type="dxa"/>
           </w:tcPr>
           <w:p>
             <w:pPr>
@@ -15878,7 +14433,7 @@
         </w:tc>
         <w:tc>
           <w:tcPr>
-            <w:tcW w:w="2550" w:type="dxa"/>
+            <w:tcW w:w="2821" w:type="dxa"/>
           </w:tcPr>
           <w:p>
             <w:pPr>
@@ -15893,7 +14448,7 @@
       <w:tr>
         <w:tc>
           <w:tcPr>
-            <w:tcW w:w="1649" w:type="dxa"/>
+            <w:tcW w:w="1568" w:type="dxa"/>
           </w:tcPr>
           <w:p>
             <w:pPr>
@@ -15906,7 +14461,7 @@
         </w:tc>
         <w:tc>
           <w:tcPr>
-            <w:tcW w:w="1760" w:type="dxa"/>
+            <w:tcW w:w="1718" w:type="dxa"/>
           </w:tcPr>
           <w:p>
             <w:pPr>
@@ -15925,7 +14480,7 @@
         </w:tc>
         <w:tc>
           <w:tcPr>
-            <w:tcW w:w="1672" w:type="dxa"/>
+            <w:tcW w:w="1599" w:type="dxa"/>
           </w:tcPr>
           <w:p>
             <w:pPr>
@@ -15944,7 +14499,7 @@
         </w:tc>
         <w:tc>
           <w:tcPr>
-            <w:tcW w:w="1644" w:type="dxa"/>
+            <w:tcW w:w="1569" w:type="dxa"/>
           </w:tcPr>
           <w:p>
             <w:pPr>
@@ -15960,7 +14515,7 @@
         </w:tc>
         <w:tc>
           <w:tcPr>
-            <w:tcW w:w="2550" w:type="dxa"/>
+            <w:tcW w:w="2821" w:type="dxa"/>
           </w:tcPr>
           <w:p>
             <w:pPr>
@@ -15975,7 +14530,7 @@
       <w:tr>
         <w:tc>
           <w:tcPr>
-            <w:tcW w:w="1649" w:type="dxa"/>
+            <w:tcW w:w="1568" w:type="dxa"/>
           </w:tcPr>
           <w:p>
             <w:pPr>
@@ -15988,7 +14543,7 @@
         </w:tc>
         <w:tc>
           <w:tcPr>
-            <w:tcW w:w="1760" w:type="dxa"/>
+            <w:tcW w:w="1718" w:type="dxa"/>
           </w:tcPr>
           <w:p>
             <w:pPr>
@@ -16007,7 +14562,7 @@
         </w:tc>
         <w:tc>
           <w:tcPr>
-            <w:tcW w:w="1672" w:type="dxa"/>
+            <w:tcW w:w="1599" w:type="dxa"/>
           </w:tcPr>
           <w:p>
             <w:pPr>
@@ -16029,7 +14584,7 @@
         </w:tc>
         <w:tc>
           <w:tcPr>
-            <w:tcW w:w="1644" w:type="dxa"/>
+            <w:tcW w:w="1569" w:type="dxa"/>
           </w:tcPr>
           <w:p>
             <w:pPr>
@@ -16051,63 +14606,53 @@
         </w:tc>
         <w:tc>
           <w:tcPr>
-            <w:tcW w:w="2550" w:type="dxa"/>
-          </w:tcPr>
-          <w:p>
-            <w:pPr>
-              <w:ind w:left="0" w:firstLine="0"/>
-            </w:pPr>
-            <w:proofErr w:type="spellStart"/>
-            <w:r>
-              <w:t>cpuUsage</w:t>
-            </w:r>
-            <w:proofErr w:type="spellEnd"/>
-            <w:r>
-              <w:t>,</w:t>
-            </w:r>
-          </w:p>
-          <w:p>
-            <w:pPr>
-              <w:ind w:left="0" w:firstLine="0"/>
-            </w:pPr>
-            <w:proofErr w:type="spellStart"/>
-            <w:r>
-              <w:t>ramUsage</w:t>
-            </w:r>
-            <w:proofErr w:type="spellEnd"/>
-            <w:r>
-              <w:t>,</w:t>
-            </w:r>
-          </w:p>
-          <w:p>
-            <w:pPr>
-              <w:ind w:left="0" w:firstLine="0"/>
-            </w:pPr>
-            <w:proofErr w:type="spellStart"/>
-            <w:r>
+            <w:tcW w:w="2821" w:type="dxa"/>
+          </w:tcPr>
+          <w:p>
+            <w:pPr>
+              <w:ind w:left="0" w:firstLine="0"/>
+            </w:pPr>
+            <w:r>
+              <w:t>cpuUsage,</w:t>
+            </w:r>
+          </w:p>
+          <w:p>
+            <w:pPr>
+              <w:ind w:left="0" w:firstLine="0"/>
+            </w:pPr>
+            <w:r>
+              <w:t>ramUsage,</w:t>
+            </w:r>
+          </w:p>
+          <w:p>
+            <w:pPr>
+              <w:ind w:left="0" w:firstLine="0"/>
+            </w:pPr>
+            <w:r>
+              <w:lastRenderedPageBreak/>
               <w:t>diskUsage</w:t>
             </w:r>
-            <w:proofErr w:type="spellEnd"/>
           </w:p>
         </w:tc>
       </w:tr>
       <w:tr>
         <w:tc>
           <w:tcPr>
-            <w:tcW w:w="1649" w:type="dxa"/>
-          </w:tcPr>
-          <w:p>
-            <w:pPr>
-              <w:ind w:left="0" w:firstLine="0"/>
-            </w:pPr>
-            <w:r>
+            <w:tcW w:w="1568" w:type="dxa"/>
+          </w:tcPr>
+          <w:p>
+            <w:pPr>
+              <w:ind w:left="0" w:firstLine="0"/>
+            </w:pPr>
+            <w:r>
+              <w:lastRenderedPageBreak/>
               <w:t>F4</w:t>
             </w:r>
           </w:p>
         </w:tc>
         <w:tc>
           <w:tcPr>
-            <w:tcW w:w="1760" w:type="dxa"/>
+            <w:tcW w:w="1718" w:type="dxa"/>
           </w:tcPr>
           <w:p>
             <w:pPr>
@@ -16126,7 +14671,7 @@
         </w:tc>
         <w:tc>
           <w:tcPr>
-            <w:tcW w:w="1672" w:type="dxa"/>
+            <w:tcW w:w="1599" w:type="dxa"/>
           </w:tcPr>
           <w:p>
             <w:pPr>
@@ -16139,7 +14684,7 @@
         </w:tc>
         <w:tc>
           <w:tcPr>
-            <w:tcW w:w="1644" w:type="dxa"/>
+            <w:tcW w:w="1569" w:type="dxa"/>
           </w:tcPr>
           <w:p>
             <w:pPr>
@@ -16155,34 +14700,30 @@
         </w:tc>
         <w:tc>
           <w:tcPr>
-            <w:tcW w:w="2550" w:type="dxa"/>
-          </w:tcPr>
-          <w:p>
-            <w:pPr>
-              <w:ind w:left="0" w:firstLine="0"/>
-            </w:pPr>
-            <w:proofErr w:type="spellStart"/>
+            <w:tcW w:w="2821" w:type="dxa"/>
+          </w:tcPr>
+          <w:p>
+            <w:pPr>
+              <w:ind w:left="0" w:firstLine="0"/>
+            </w:pPr>
             <w:r>
               <w:t>AvgUsage</w:t>
             </w:r>
-            <w:proofErr w:type="spellEnd"/>
-          </w:p>
-          <w:p>
-            <w:pPr>
-              <w:ind w:left="0" w:firstLine="0"/>
-            </w:pPr>
-            <w:proofErr w:type="spellStart"/>
+          </w:p>
+          <w:p>
+            <w:pPr>
+              <w:ind w:left="0" w:firstLine="0"/>
+            </w:pPr>
             <w:r>
               <w:t>DeviceName</w:t>
             </w:r>
-            <w:proofErr w:type="spellEnd"/>
           </w:p>
         </w:tc>
       </w:tr>
       <w:tr>
         <w:tc>
           <w:tcPr>
-            <w:tcW w:w="1649" w:type="dxa"/>
+            <w:tcW w:w="1568" w:type="dxa"/>
           </w:tcPr>
           <w:p>
             <w:pPr>
@@ -16195,7 +14736,7 @@
         </w:tc>
         <w:tc>
           <w:tcPr>
-            <w:tcW w:w="1760" w:type="dxa"/>
+            <w:tcW w:w="1718" w:type="dxa"/>
           </w:tcPr>
           <w:p>
             <w:pPr>
@@ -16214,7 +14755,7 @@
         </w:tc>
         <w:tc>
           <w:tcPr>
-            <w:tcW w:w="1672" w:type="dxa"/>
+            <w:tcW w:w="1599" w:type="dxa"/>
           </w:tcPr>
           <w:p>
             <w:pPr>
@@ -16227,7 +14768,7 @@
         </w:tc>
         <w:tc>
           <w:tcPr>
-            <w:tcW w:w="1644" w:type="dxa"/>
+            <w:tcW w:w="1569" w:type="dxa"/>
           </w:tcPr>
           <w:p>
             <w:pPr>
@@ -16243,38 +14784,35 @@
         </w:tc>
         <w:tc>
           <w:tcPr>
-            <w:tcW w:w="2550" w:type="dxa"/>
-          </w:tcPr>
-          <w:p>
-            <w:pPr>
-              <w:ind w:left="0" w:firstLine="0"/>
-            </w:pPr>
-            <w:proofErr w:type="spellStart"/>
+            <w:tcW w:w="2821" w:type="dxa"/>
+          </w:tcPr>
+          <w:p>
+            <w:pPr>
+              <w:ind w:left="0" w:firstLine="0"/>
+            </w:pPr>
             <w:r>
               <w:t>UsagePercentage</w:t>
             </w:r>
-            <w:proofErr w:type="spellEnd"/>
           </w:p>
         </w:tc>
       </w:tr>
       <w:tr>
         <w:tc>
           <w:tcPr>
-            <w:tcW w:w="1649" w:type="dxa"/>
-          </w:tcPr>
-          <w:p>
-            <w:pPr>
-              <w:ind w:left="0" w:firstLine="0"/>
-            </w:pPr>
-            <w:r>
-              <w:lastRenderedPageBreak/>
+            <w:tcW w:w="1568" w:type="dxa"/>
+          </w:tcPr>
+          <w:p>
+            <w:pPr>
+              <w:ind w:left="0" w:firstLine="0"/>
+            </w:pPr>
+            <w:r>
               <w:t>F6</w:t>
             </w:r>
           </w:p>
         </w:tc>
         <w:tc>
           <w:tcPr>
-            <w:tcW w:w="1760" w:type="dxa"/>
+            <w:tcW w:w="1718" w:type="dxa"/>
           </w:tcPr>
           <w:p>
             <w:pPr>
@@ -16293,7 +14831,7 @@
         </w:tc>
         <w:tc>
           <w:tcPr>
-            <w:tcW w:w="1672" w:type="dxa"/>
+            <w:tcW w:w="1599" w:type="dxa"/>
           </w:tcPr>
           <w:p>
             <w:pPr>
@@ -16306,7 +14844,7 @@
         </w:tc>
         <w:tc>
           <w:tcPr>
-            <w:tcW w:w="1644" w:type="dxa"/>
+            <w:tcW w:w="1569" w:type="dxa"/>
           </w:tcPr>
           <w:p>
             <w:pPr>
@@ -16322,27 +14860,23 @@
         </w:tc>
         <w:tc>
           <w:tcPr>
-            <w:tcW w:w="2550" w:type="dxa"/>
-          </w:tcPr>
-          <w:p>
-            <w:pPr>
-              <w:ind w:left="0" w:firstLine="0"/>
-            </w:pPr>
-            <w:proofErr w:type="spellStart"/>
+            <w:tcW w:w="2821" w:type="dxa"/>
+          </w:tcPr>
+          <w:p>
+            <w:pPr>
+              <w:ind w:left="0" w:firstLine="0"/>
+            </w:pPr>
             <w:r>
               <w:t>AvgUsagePercentage</w:t>
             </w:r>
-            <w:proofErr w:type="spellEnd"/>
-          </w:p>
-          <w:p>
-            <w:pPr>
-              <w:ind w:left="0" w:firstLine="0"/>
-            </w:pPr>
-            <w:proofErr w:type="spellStart"/>
+          </w:p>
+          <w:p>
+            <w:pPr>
+              <w:ind w:left="0" w:firstLine="0"/>
+            </w:pPr>
             <w:r>
               <w:t>DeviceName</w:t>
             </w:r>
-            <w:proofErr w:type="spellEnd"/>
           </w:p>
         </w:tc>
       </w:tr>
@@ -16384,7 +14918,7 @@
       <w:tr>
         <w:tc>
           <w:tcPr>
-            <w:tcW w:w="1649" w:type="dxa"/>
+            <w:tcW w:w="1568" w:type="dxa"/>
           </w:tcPr>
           <w:p>
             <w:pPr>
@@ -16397,7 +14931,7 @@
         </w:tc>
         <w:tc>
           <w:tcPr>
-            <w:tcW w:w="1760" w:type="dxa"/>
+            <w:tcW w:w="1718" w:type="dxa"/>
           </w:tcPr>
           <w:p>
             <w:pPr>
@@ -16416,7 +14950,7 @@
         </w:tc>
         <w:tc>
           <w:tcPr>
-            <w:tcW w:w="1672" w:type="dxa"/>
+            <w:tcW w:w="1599" w:type="dxa"/>
           </w:tcPr>
           <w:p>
             <w:pPr>
@@ -16438,7 +14972,7 @@
         </w:tc>
         <w:tc>
           <w:tcPr>
-            <w:tcW w:w="1644" w:type="dxa"/>
+            <w:tcW w:w="1569" w:type="dxa"/>
           </w:tcPr>
           <w:p>
             <w:pPr>
@@ -16460,7 +14994,7 @@
         </w:tc>
         <w:tc>
           <w:tcPr>
-            <w:tcW w:w="2550" w:type="dxa"/>
+            <w:tcW w:w="2821" w:type="dxa"/>
           </w:tcPr>
           <w:p>
             <w:pPr>
@@ -16483,7 +15017,7 @@
       <w:tr>
         <w:tc>
           <w:tcPr>
-            <w:tcW w:w="1649" w:type="dxa"/>
+            <w:tcW w:w="1568" w:type="dxa"/>
           </w:tcPr>
           <w:p>
             <w:pPr>
@@ -16496,7 +15030,7 @@
         </w:tc>
         <w:tc>
           <w:tcPr>
-            <w:tcW w:w="1760" w:type="dxa"/>
+            <w:tcW w:w="1718" w:type="dxa"/>
           </w:tcPr>
           <w:p>
             <w:pPr>
@@ -16515,7 +15049,7 @@
         </w:tc>
         <w:tc>
           <w:tcPr>
-            <w:tcW w:w="1672" w:type="dxa"/>
+            <w:tcW w:w="1599" w:type="dxa"/>
           </w:tcPr>
           <w:p>
             <w:pPr>
@@ -16537,7 +15071,7 @@
         </w:tc>
         <w:tc>
           <w:tcPr>
-            <w:tcW w:w="1644" w:type="dxa"/>
+            <w:tcW w:w="1569" w:type="dxa"/>
           </w:tcPr>
           <w:p>
             <w:pPr>
@@ -16559,7 +15093,7 @@
         </w:tc>
         <w:tc>
           <w:tcPr>
-            <w:tcW w:w="2550" w:type="dxa"/>
+            <w:tcW w:w="2821" w:type="dxa"/>
           </w:tcPr>
           <w:p>
             <w:pPr>
@@ -16574,7 +15108,7 @@
       <w:tr>
         <w:tc>
           <w:tcPr>
-            <w:tcW w:w="1649" w:type="dxa"/>
+            <w:tcW w:w="1568" w:type="dxa"/>
           </w:tcPr>
           <w:p>
             <w:pPr>
@@ -16587,7 +15121,7 @@
         </w:tc>
         <w:tc>
           <w:tcPr>
-            <w:tcW w:w="1760" w:type="dxa"/>
+            <w:tcW w:w="1718" w:type="dxa"/>
           </w:tcPr>
           <w:p>
             <w:pPr>
@@ -16606,7 +15140,7 @@
         </w:tc>
         <w:tc>
           <w:tcPr>
-            <w:tcW w:w="1672" w:type="dxa"/>
+            <w:tcW w:w="1599" w:type="dxa"/>
           </w:tcPr>
           <w:p>
             <w:pPr>
@@ -16628,7 +15162,7 @@
         </w:tc>
         <w:tc>
           <w:tcPr>
-            <w:tcW w:w="1644" w:type="dxa"/>
+            <w:tcW w:w="1569" w:type="dxa"/>
           </w:tcPr>
           <w:p>
             <w:pPr>
@@ -16650,37 +15184,30 @@
         </w:tc>
         <w:tc>
           <w:tcPr>
-            <w:tcW w:w="2550" w:type="dxa"/>
-          </w:tcPr>
-          <w:p>
-            <w:pPr>
-              <w:ind w:left="0" w:firstLine="0"/>
-            </w:pPr>
-            <w:proofErr w:type="spellStart"/>
-            <w:r>
-              <w:t>MaliciousFlagNumber</w:t>
-            </w:r>
-            <w:proofErr w:type="spellEnd"/>
-            <w:r>
-              <w:t>,</w:t>
-            </w:r>
-          </w:p>
-          <w:p>
-            <w:pPr>
-              <w:ind w:left="0" w:firstLine="0"/>
-            </w:pPr>
-            <w:proofErr w:type="spellStart"/>
+            <w:tcW w:w="2821" w:type="dxa"/>
+          </w:tcPr>
+          <w:p>
+            <w:pPr>
+              <w:ind w:left="0" w:firstLine="0"/>
+            </w:pPr>
+            <w:r>
+              <w:t>MaliciousFlagNumber,</w:t>
+            </w:r>
+          </w:p>
+          <w:p>
+            <w:pPr>
+              <w:ind w:left="0" w:firstLine="0"/>
+            </w:pPr>
             <w:r>
               <w:t>OkFlagNumber</w:t>
             </w:r>
-            <w:proofErr w:type="spellEnd"/>
           </w:p>
         </w:tc>
       </w:tr>
       <w:tr>
         <w:tc>
           <w:tcPr>
-            <w:tcW w:w="1649" w:type="dxa"/>
+            <w:tcW w:w="1568" w:type="dxa"/>
           </w:tcPr>
           <w:p>
             <w:pPr>
@@ -16693,7 +15220,7 @@
         </w:tc>
         <w:tc>
           <w:tcPr>
-            <w:tcW w:w="1760" w:type="dxa"/>
+            <w:tcW w:w="1718" w:type="dxa"/>
           </w:tcPr>
           <w:p>
             <w:pPr>
@@ -16712,7 +15239,7 @@
         </w:tc>
         <w:tc>
           <w:tcPr>
-            <w:tcW w:w="1672" w:type="dxa"/>
+            <w:tcW w:w="1599" w:type="dxa"/>
           </w:tcPr>
           <w:p>
             <w:pPr>
@@ -16734,7 +15261,7 @@
         </w:tc>
         <w:tc>
           <w:tcPr>
-            <w:tcW w:w="1644" w:type="dxa"/>
+            <w:tcW w:w="1569" w:type="dxa"/>
           </w:tcPr>
           <w:p>
             <w:pPr>
@@ -16756,17 +15283,15 @@
         </w:tc>
         <w:tc>
           <w:tcPr>
-            <w:tcW w:w="2550" w:type="dxa"/>
-          </w:tcPr>
-          <w:p>
-            <w:pPr>
-              <w:ind w:left="0" w:firstLine="0"/>
-            </w:pPr>
-            <w:proofErr w:type="spellStart"/>
+            <w:tcW w:w="2821" w:type="dxa"/>
+          </w:tcPr>
+          <w:p>
+            <w:pPr>
+              <w:ind w:left="0" w:firstLine="0"/>
+            </w:pPr>
             <w:r>
               <w:t>FileName</w:t>
             </w:r>
-            <w:proofErr w:type="spellEnd"/>
           </w:p>
           <w:p>
             <w:pPr>
@@ -16780,31 +15305,24 @@
             <w:pPr>
               <w:ind w:left="0" w:firstLine="0"/>
             </w:pPr>
-            <w:proofErr w:type="spellStart"/>
-            <w:r>
-              <w:t>Num_Of_Detections</w:t>
-            </w:r>
-            <w:proofErr w:type="spellEnd"/>
-            <w:r>
-              <w:t>,</w:t>
-            </w:r>
-          </w:p>
-          <w:p>
-            <w:pPr>
-              <w:ind w:left="0" w:firstLine="0"/>
-            </w:pPr>
-            <w:proofErr w:type="spellStart"/>
+            <w:r>
+              <w:t>Num_Of_Detections,</w:t>
+            </w:r>
+          </w:p>
+          <w:p>
+            <w:pPr>
+              <w:ind w:left="0" w:firstLine="0"/>
+            </w:pPr>
             <w:r>
               <w:t>Num_Of_Evasions</w:t>
             </w:r>
-            <w:proofErr w:type="spellEnd"/>
           </w:p>
         </w:tc>
       </w:tr>
       <w:tr>
         <w:tc>
           <w:tcPr>
-            <w:tcW w:w="1649" w:type="dxa"/>
+            <w:tcW w:w="1568" w:type="dxa"/>
           </w:tcPr>
           <w:p>
             <w:pPr>
@@ -16817,7 +15335,7 @@
         </w:tc>
         <w:tc>
           <w:tcPr>
-            <w:tcW w:w="1760" w:type="dxa"/>
+            <w:tcW w:w="1718" w:type="dxa"/>
           </w:tcPr>
           <w:p>
             <w:pPr>
@@ -16836,7 +15354,7 @@
         </w:tc>
         <w:tc>
           <w:tcPr>
-            <w:tcW w:w="1672" w:type="dxa"/>
+            <w:tcW w:w="1599" w:type="dxa"/>
           </w:tcPr>
           <w:p>
             <w:pPr>
@@ -16858,7 +15376,7 @@
         </w:tc>
         <w:tc>
           <w:tcPr>
-            <w:tcW w:w="1644" w:type="dxa"/>
+            <w:tcW w:w="1569" w:type="dxa"/>
           </w:tcPr>
           <w:p>
             <w:pPr>
@@ -16880,24 +15398,22 @@
         </w:tc>
         <w:tc>
           <w:tcPr>
-            <w:tcW w:w="2550" w:type="dxa"/>
-          </w:tcPr>
-          <w:p>
-            <w:pPr>
-              <w:ind w:left="0" w:firstLine="0"/>
-            </w:pPr>
-            <w:proofErr w:type="spellStart"/>
+            <w:tcW w:w="2821" w:type="dxa"/>
+          </w:tcPr>
+          <w:p>
+            <w:pPr>
+              <w:ind w:left="0" w:firstLine="0"/>
+            </w:pPr>
             <w:r>
               <w:t>UserId</w:t>
             </w:r>
-            <w:proofErr w:type="spellEnd"/>
           </w:p>
         </w:tc>
       </w:tr>
       <w:tr>
         <w:tc>
           <w:tcPr>
-            <w:tcW w:w="1649" w:type="dxa"/>
+            <w:tcW w:w="1568" w:type="dxa"/>
           </w:tcPr>
           <w:p>
             <w:pPr>
@@ -16910,7 +15426,7 @@
         </w:tc>
         <w:tc>
           <w:tcPr>
-            <w:tcW w:w="1760" w:type="dxa"/>
+            <w:tcW w:w="1718" w:type="dxa"/>
           </w:tcPr>
           <w:p>
             <w:pPr>
@@ -16929,7 +15445,7 @@
         </w:tc>
         <w:tc>
           <w:tcPr>
-            <w:tcW w:w="1672" w:type="dxa"/>
+            <w:tcW w:w="1599" w:type="dxa"/>
           </w:tcPr>
           <w:p>
             <w:pPr>
@@ -16951,7 +15467,7 @@
         </w:tc>
         <w:tc>
           <w:tcPr>
-            <w:tcW w:w="1644" w:type="dxa"/>
+            <w:tcW w:w="1569" w:type="dxa"/>
           </w:tcPr>
           <w:p>
             <w:pPr>
@@ -16973,7 +15489,7 @@
         </w:tc>
         <w:tc>
           <w:tcPr>
-            <w:tcW w:w="2550" w:type="dxa"/>
+            <w:tcW w:w="2821" w:type="dxa"/>
           </w:tcPr>
           <w:p>
             <w:pPr>
@@ -16987,13 +15503,8 @@
             <w:pPr>
               <w:ind w:left="0" w:firstLine="0"/>
             </w:pPr>
-            <w:proofErr w:type="spellStart"/>
-            <w:r>
-              <w:t>FileName</w:t>
-            </w:r>
-            <w:proofErr w:type="spellEnd"/>
-            <w:r>
-              <w:t>,</w:t>
+            <w:r>
+              <w:t>FileName,</w:t>
             </w:r>
           </w:p>
           <w:p>
@@ -17008,24 +15519,17 @@
             <w:pPr>
               <w:ind w:left="0" w:firstLine="0"/>
             </w:pPr>
-            <w:proofErr w:type="spellStart"/>
-            <w:r>
-              <w:t>Num_Of_Detections</w:t>
-            </w:r>
-            <w:proofErr w:type="spellEnd"/>
-            <w:r>
-              <w:t>,</w:t>
-            </w:r>
-          </w:p>
-          <w:p>
-            <w:pPr>
-              <w:ind w:left="0" w:firstLine="0"/>
-            </w:pPr>
-            <w:proofErr w:type="spellStart"/>
+            <w:r>
+              <w:t>Num_Of_Detections,</w:t>
+            </w:r>
+          </w:p>
+          <w:p>
+            <w:pPr>
+              <w:ind w:left="0" w:firstLine="0"/>
+            </w:pPr>
             <w:r>
               <w:t>Num_Of_Evasions</w:t>
             </w:r>
-            <w:proofErr w:type="spellEnd"/>
           </w:p>
         </w:tc>
       </w:tr>

</xml_diff>

<commit_message>
put sequence in word
</commit_message>
<xml_diff>
--- a/word file/קובץ תשובת המרצה לעבודה 24086.docx
+++ b/word file/קובץ תשובת המרצה לעבודה 24086.docx
@@ -10133,7 +10133,7 @@
         <w:spacing w:after="160"/>
         <w:ind w:left="0" w:firstLine="0"/>
         <w:rPr>
-          <w:rFonts w:asciiTheme="minorHAnsi" w:hAnsiTheme="minorHAnsi" w:cstheme="minorBidi"/>
+          <w:rFonts w:asciiTheme="majorBidi" w:hAnsiTheme="majorBidi" w:cstheme="majorBidi"/>
           <w:b/>
           <w:sz w:val="24"/>
           <w:szCs w:val="24"/>
@@ -10142,19 +10142,30 @@
       </w:pPr>
       <w:r>
         <w:rPr>
-          <w:rFonts w:hint="cs"/>
+          <w:rFonts w:asciiTheme="majorBidi" w:hAnsiTheme="majorBidi" w:cstheme="majorBidi"/>
           <w:b/>
-          <w:sz w:val="24"/>
-          <w:szCs w:val="24"/>
-          <w:rtl/>
-        </w:rPr>
-        <w:t xml:space="preserve">9.2 </w:t>
-      </w:r>
-      <w:r>
-        <w:rPr>
+          <w:sz w:val="26"/>
+          <w:szCs w:val="26"/>
+          <w:rtl/>
+        </w:rPr>
+        <w:t>9.2</w:t>
+      </w:r>
+      <w:r>
+        <w:rPr>
+          <w:rFonts w:asciiTheme="majorBidi" w:hAnsiTheme="majorBidi" w:cstheme="majorBidi"/>
           <w:b/>
           <w:sz w:val="24"/>
           <w:szCs w:val="24"/>
+          <w:rtl/>
+        </w:rPr>
+        <w:t xml:space="preserve"> </w:t>
+      </w:r>
+      <w:r>
+        <w:rPr>
+          <w:rFonts w:asciiTheme="majorBidi" w:hAnsiTheme="majorBidi" w:cstheme="majorBidi"/>
+          <w:b/>
+          <w:sz w:val="26"/>
+          <w:szCs w:val="26"/>
           <w:lang w:bidi="ar-JO"/>
         </w:rPr>
         <w:t>Sequence Diagram</w:t>
@@ -10170,6 +10181,56 @@
           <w:szCs w:val="24"/>
         </w:rPr>
       </w:pPr>
+      <w:r>
+        <w:rPr>
+          <w:b/>
+          <w:noProof/>
+          <w:sz w:val="24"/>
+          <w:szCs w:val="24"/>
+        </w:rPr>
+        <w:lastRenderedPageBreak/>
+        <w:drawing>
+          <wp:inline distT="0" distB="0" distL="0" distR="0" wp14:anchorId="28725B6F" wp14:editId="517F5097">
+            <wp:extent cx="5906770" cy="9838690"/>
+            <wp:effectExtent l="0" t="0" r="0" b="0"/>
+            <wp:docPr id="667710165" name="Picture 1"/>
+            <wp:cNvGraphicFramePr>
+              <a:graphicFrameLocks xmlns:a="http://schemas.openxmlformats.org/drawingml/2006/main" noChangeAspect="1"/>
+            </wp:cNvGraphicFramePr>
+            <a:graphic xmlns:a="http://schemas.openxmlformats.org/drawingml/2006/main">
+              <a:graphicData uri="http://schemas.openxmlformats.org/drawingml/2006/picture">
+                <pic:pic xmlns:pic="http://schemas.openxmlformats.org/drawingml/2006/picture">
+                  <pic:nvPicPr>
+                    <pic:cNvPr id="667710165" name="Picture 667710165"/>
+                    <pic:cNvPicPr/>
+                  </pic:nvPicPr>
+                  <pic:blipFill>
+                    <a:blip r:embed="rId23">
+                      <a:extLst>
+                        <a:ext uri="{28A0092B-C50C-407E-A947-70E740481C1C}">
+                          <a14:useLocalDpi xmlns:a14="http://schemas.microsoft.com/office/drawing/2010/main" val="0"/>
+                        </a:ext>
+                      </a:extLst>
+                    </a:blip>
+                    <a:stretch>
+                      <a:fillRect/>
+                    </a:stretch>
+                  </pic:blipFill>
+                  <pic:spPr>
+                    <a:xfrm>
+                      <a:off x="0" y="0"/>
+                      <a:ext cx="5906770" cy="9838690"/>
+                    </a:xfrm>
+                    <a:prstGeom prst="rect">
+                      <a:avLst/>
+                    </a:prstGeom>
+                  </pic:spPr>
+                </pic:pic>
+              </a:graphicData>
+            </a:graphic>
+          </wp:inline>
+        </w:drawing>
+      </w:r>
     </w:p>
     <w:p>
       <w:pPr>
@@ -10234,7 +10295,6 @@
           <w:szCs w:val="24"/>
           <w:rtl/>
         </w:rPr>
-        <w:lastRenderedPageBreak/>
         <w:t>תרשימי מערכת מרכזיים:</w:t>
       </w:r>
     </w:p>
@@ -10309,7 +10369,7 @@
                     <pic:cNvPicPr/>
                   </pic:nvPicPr>
                   <pic:blipFill>
-                    <a:blip r:embed="rId23">
+                    <a:blip r:embed="rId24">
                       <a:extLst>
                         <a:ext uri="{28A0092B-C50C-407E-A947-70E740481C1C}">
                           <a14:useLocalDpi xmlns:a14="http://schemas.microsoft.com/office/drawing/2010/main" val="0"/>
@@ -10635,7 +10695,7 @@
                     <pic:cNvPicPr/>
                   </pic:nvPicPr>
                   <pic:blipFill>
-                    <a:blip r:embed="rId24">
+                    <a:blip r:embed="rId25">
                       <a:extLst>
                         <a:ext uri="{28A0092B-C50C-407E-A947-70E740481C1C}">
                           <a14:useLocalDpi xmlns:a14="http://schemas.microsoft.com/office/drawing/2010/main" val="0"/>
@@ -10760,7 +10820,7 @@
                     <pic:cNvPicPr/>
                   </pic:nvPicPr>
                   <pic:blipFill>
-                    <a:blip r:embed="rId25">
+                    <a:blip r:embed="rId26">
                       <a:extLst>
                         <a:ext uri="{28A0092B-C50C-407E-A947-70E740481C1C}">
                           <a14:useLocalDpi xmlns:a14="http://schemas.microsoft.com/office/drawing/2010/main" val="0"/>
@@ -10845,7 +10905,7 @@
                     <pic:cNvPicPr/>
                   </pic:nvPicPr>
                   <pic:blipFill>
-                    <a:blip r:embed="rId26">
+                    <a:blip r:embed="rId27">
                       <a:extLst>
                         <a:ext uri="{28A0092B-C50C-407E-A947-70E740481C1C}">
                           <a14:useLocalDpi xmlns:a14="http://schemas.microsoft.com/office/drawing/2010/main" val="0"/>
@@ -16416,9 +16476,9 @@
       </w:pPr>
     </w:p>
     <w:sectPr>
-      <w:footerReference w:type="even" r:id="rId27"/>
-      <w:footerReference w:type="default" r:id="rId28"/>
-      <w:footerReference w:type="first" r:id="rId29"/>
+      <w:footerReference w:type="even" r:id="rId28"/>
+      <w:footerReference w:type="default" r:id="rId29"/>
+      <w:footerReference w:type="first" r:id="rId30"/>
       <w:pgSz w:w="11906" w:h="16841"/>
       <w:pgMar w:top="724" w:right="1462" w:bottom="289" w:left="1142" w:header="720" w:footer="720" w:gutter="0"/>
       <w:cols w:space="720"/>

</xml_diff>

<commit_message>
change the ERD File only not the eord file
</commit_message>
<xml_diff>
--- a/word file/קובץ תשובת המרצה לעבודה 24086.docx
+++ b/word file/קובץ תשובת המרצה לעבודה 24086.docx
@@ -5,12 +5,13 @@
     <w:p>
       <w:pPr>
         <w:rPr>
-          <w:rFonts w:cstheme="minorBidi"/>
+          <w:rFonts w:cstheme="minorBidi" w:hint="cs"/>
           <w:b/>
           <w:bCs/>
           <w:sz w:val="24"/>
           <w:szCs w:val="24"/>
           <w:u w:val="single"/>
+          <w:lang w:bidi="ar-SA"/>
         </w:rPr>
       </w:pPr>
       <w:bookmarkStart w:id="0" w:name="_Hlk188111153"/>
@@ -1360,7 +1361,7 @@
           <w:szCs w:val="24"/>
         </w:rPr>
         <w:drawing>
-          <wp:anchor distT="0" distB="0" distL="114300" distR="114300" simplePos="0" relativeHeight="251659264" behindDoc="0" locked="0" layoutInCell="1" allowOverlap="1" wp14:anchorId="519DD1D4" wp14:editId="7C76487E">
+          <wp:anchor distT="0" distB="0" distL="114300" distR="114300" simplePos="0" relativeHeight="251659264" behindDoc="0" locked="0" layoutInCell="1" allowOverlap="1" wp14:anchorId="519DD1D4" wp14:editId="52EA2988">
             <wp:simplePos x="0" y="0"/>
             <wp:positionH relativeFrom="column">
               <wp:posOffset>2868930</wp:posOffset>
@@ -1582,7 +1583,7 @@
     </w:p>
     <w:p>
       <w:pPr>
-        <w:pStyle w:val="Heading1"/>
+        <w:pStyle w:val="1"/>
         <w:rPr>
           <w:sz w:val="24"/>
           <w:szCs w:val="24"/>
@@ -1658,7 +1659,7 @@
     </w:p>
     <w:p>
       <w:pPr>
-        <w:pStyle w:val="Heading1"/>
+        <w:pStyle w:val="1"/>
         <w:rPr>
           <w:sz w:val="24"/>
           <w:szCs w:val="24"/>
@@ -1683,7 +1684,7 @@
     </w:p>
     <w:p>
       <w:pPr>
-        <w:pStyle w:val="Heading2"/>
+        <w:pStyle w:val="2"/>
         <w:rPr>
           <w:sz w:val="24"/>
           <w:szCs w:val="24"/>
@@ -1810,7 +1811,7 @@
     </w:p>
     <w:p>
       <w:pPr>
-        <w:pStyle w:val="Heading2"/>
+        <w:pStyle w:val="2"/>
         <w:rPr>
           <w:sz w:val="24"/>
           <w:szCs w:val="24"/>
@@ -2032,7 +2033,7 @@
     </w:p>
     <w:p>
       <w:pPr>
-        <w:pStyle w:val="Heading1"/>
+        <w:pStyle w:val="1"/>
         <w:rPr>
           <w:color w:val="32074F"/>
           <w:sz w:val="24"/>
@@ -2347,7 +2348,7 @@
     </w:p>
     <w:p>
       <w:pPr>
-        <w:pStyle w:val="Heading1"/>
+        <w:pStyle w:val="1"/>
         <w:rPr>
           <w:sz w:val="24"/>
           <w:szCs w:val="24"/>
@@ -2486,7 +2487,7 @@
     </w:p>
     <w:p>
       <w:pPr>
-        <w:pStyle w:val="Heading1"/>
+        <w:pStyle w:val="1"/>
         <w:rPr>
           <w:sz w:val="24"/>
           <w:szCs w:val="24"/>
@@ -2504,7 +2505,7 @@
     </w:p>
     <w:p>
       <w:pPr>
-        <w:pStyle w:val="Heading2"/>
+        <w:pStyle w:val="2"/>
         <w:rPr>
           <w:sz w:val="24"/>
           <w:szCs w:val="24"/>
@@ -2619,7 +2620,7 @@
     </w:p>
     <w:p>
       <w:pPr>
-        <w:pStyle w:val="Heading2"/>
+        <w:pStyle w:val="2"/>
         <w:rPr>
           <w:sz w:val="24"/>
           <w:szCs w:val="24"/>
@@ -2637,7 +2638,7 @@
     </w:p>
     <w:tbl>
       <w:tblPr>
-        <w:tblStyle w:val="TableGrid0"/>
+        <w:tblStyle w:val="a6"/>
         <w:tblpPr w:leftFromText="180" w:rightFromText="180" w:vertAnchor="text" w:tblpXSpec="center" w:tblpY="1"/>
         <w:tblOverlap w:val="never"/>
         <w:bidiVisual/>
@@ -3648,7 +3649,7 @@
     </w:p>
     <w:tbl>
       <w:tblPr>
-        <w:tblStyle w:val="TableGrid0"/>
+        <w:tblStyle w:val="a6"/>
         <w:tblpPr w:leftFromText="180" w:rightFromText="180" w:vertAnchor="text" w:tblpXSpec="center" w:tblpY="1"/>
         <w:tblOverlap w:val="never"/>
         <w:bidiVisual/>
@@ -5119,7 +5120,7 @@
     </w:p>
     <w:tbl>
       <w:tblPr>
-        <w:tblStyle w:val="TableGrid0"/>
+        <w:tblStyle w:val="a6"/>
         <w:tblpPr w:leftFromText="180" w:rightFromText="180" w:vertAnchor="text" w:tblpXSpec="center" w:tblpY="1"/>
         <w:tblOverlap w:val="never"/>
         <w:bidiVisual/>
@@ -5288,7 +5289,7 @@
           </w:p>
           <w:p>
             <w:pPr>
-              <w:pStyle w:val="ListParagraph"/>
+              <w:pStyle w:val="a3"/>
               <w:numPr>
                 <w:ilvl w:val="0"/>
                 <w:numId w:val="6"/>
@@ -5338,7 +5339,7 @@
           </w:p>
           <w:p>
             <w:pPr>
-              <w:pStyle w:val="ListParagraph"/>
+              <w:pStyle w:val="a3"/>
               <w:numPr>
                 <w:ilvl w:val="0"/>
                 <w:numId w:val="6"/>
@@ -5372,7 +5373,7 @@
           </w:p>
           <w:p>
             <w:pPr>
-              <w:pStyle w:val="ListParagraph"/>
+              <w:pStyle w:val="a3"/>
               <w:numPr>
                 <w:ilvl w:val="0"/>
                 <w:numId w:val="6"/>
@@ -5397,7 +5398,7 @@
           </w:p>
           <w:p>
             <w:pPr>
-              <w:pStyle w:val="ListParagraph"/>
+              <w:pStyle w:val="a3"/>
               <w:numPr>
                 <w:ilvl w:val="0"/>
                 <w:numId w:val="6"/>
@@ -5430,7 +5431,7 @@
           </w:p>
           <w:p>
             <w:pPr>
-              <w:pStyle w:val="ListParagraph"/>
+              <w:pStyle w:val="a3"/>
               <w:numPr>
                 <w:ilvl w:val="0"/>
                 <w:numId w:val="6"/>
@@ -5463,7 +5464,7 @@
           </w:p>
           <w:p>
             <w:pPr>
-              <w:pStyle w:val="ListParagraph"/>
+              <w:pStyle w:val="a3"/>
               <w:numPr>
                 <w:ilvl w:val="0"/>
                 <w:numId w:val="6"/>
@@ -5505,7 +5506,7 @@
           </w:p>
           <w:p>
             <w:pPr>
-              <w:pStyle w:val="ListParagraph"/>
+              <w:pStyle w:val="a3"/>
               <w:numPr>
                 <w:ilvl w:val="0"/>
                 <w:numId w:val="6"/>
@@ -5538,7 +5539,7 @@
           </w:p>
           <w:p>
             <w:pPr>
-              <w:pStyle w:val="ListParagraph"/>
+              <w:pStyle w:val="a3"/>
               <w:numPr>
                 <w:ilvl w:val="0"/>
                 <w:numId w:val="6"/>
@@ -5588,7 +5589,7 @@
           </w:p>
           <w:p>
             <w:pPr>
-              <w:pStyle w:val="ListParagraph"/>
+              <w:pStyle w:val="a3"/>
               <w:numPr>
                 <w:ilvl w:val="0"/>
                 <w:numId w:val="6"/>
@@ -5638,7 +5639,7 @@
           </w:p>
           <w:p>
             <w:pPr>
-              <w:pStyle w:val="ListParagraph"/>
+              <w:pStyle w:val="a3"/>
               <w:numPr>
                 <w:ilvl w:val="0"/>
                 <w:numId w:val="6"/>
@@ -5687,7 +5688,7 @@
           </w:p>
           <w:p>
             <w:pPr>
-              <w:pStyle w:val="ListParagraph"/>
+              <w:pStyle w:val="a3"/>
               <w:numPr>
                 <w:ilvl w:val="0"/>
                 <w:numId w:val="6"/>
@@ -5747,7 +5748,7 @@
           </w:p>
           <w:p>
             <w:pPr>
-              <w:pStyle w:val="ListParagraph"/>
+              <w:pStyle w:val="a3"/>
               <w:numPr>
                 <w:ilvl w:val="0"/>
                 <w:numId w:val="6"/>
@@ -5807,7 +5808,7 @@
           </w:p>
           <w:p>
             <w:pPr>
-              <w:pStyle w:val="ListParagraph"/>
+              <w:pStyle w:val="a3"/>
               <w:numPr>
                 <w:ilvl w:val="0"/>
                 <w:numId w:val="6"/>
@@ -5867,7 +5868,7 @@
           </w:p>
           <w:p>
             <w:pPr>
-              <w:pStyle w:val="ListParagraph"/>
+              <w:pStyle w:val="a3"/>
               <w:numPr>
                 <w:ilvl w:val="0"/>
                 <w:numId w:val="6"/>
@@ -5919,7 +5920,7 @@
           </w:p>
           <w:p>
             <w:pPr>
-              <w:pStyle w:val="ListParagraph"/>
+              <w:pStyle w:val="a3"/>
               <w:numPr>
                 <w:ilvl w:val="0"/>
                 <w:numId w:val="6"/>
@@ -5979,7 +5980,7 @@
           </w:p>
           <w:p>
             <w:pPr>
-              <w:pStyle w:val="ListParagraph"/>
+              <w:pStyle w:val="a3"/>
               <w:numPr>
                 <w:ilvl w:val="0"/>
                 <w:numId w:val="6"/>
@@ -6262,7 +6263,7 @@
           </w:p>
           <w:p>
             <w:pPr>
-              <w:pStyle w:val="ListParagraph"/>
+              <w:pStyle w:val="a3"/>
               <w:numPr>
                 <w:ilvl w:val="0"/>
                 <w:numId w:val="5"/>
@@ -6287,7 +6288,7 @@
           </w:p>
           <w:p>
             <w:pPr>
-              <w:pStyle w:val="ListParagraph"/>
+              <w:pStyle w:val="a3"/>
               <w:numPr>
                 <w:ilvl w:val="0"/>
                 <w:numId w:val="5"/>
@@ -6313,7 +6314,7 @@
           </w:p>
           <w:p>
             <w:pPr>
-              <w:pStyle w:val="ListParagraph"/>
+              <w:pStyle w:val="a3"/>
               <w:numPr>
                 <w:ilvl w:val="0"/>
                 <w:numId w:val="5"/>
@@ -6338,7 +6339,7 @@
           </w:p>
           <w:p>
             <w:pPr>
-              <w:pStyle w:val="ListParagraph"/>
+              <w:pStyle w:val="a3"/>
               <w:numPr>
                 <w:ilvl w:val="0"/>
                 <w:numId w:val="5"/>
@@ -7259,7 +7260,7 @@
     </w:p>
     <w:tbl>
       <w:tblPr>
-        <w:tblStyle w:val="TableGrid0"/>
+        <w:tblStyle w:val="a6"/>
         <w:tblpPr w:leftFromText="180" w:rightFromText="180" w:vertAnchor="text" w:tblpXSpec="center" w:tblpY="1"/>
         <w:tblOverlap w:val="never"/>
         <w:bidiVisual/>
@@ -7645,7 +7646,7 @@
           </w:p>
           <w:p>
             <w:pPr>
-              <w:pStyle w:val="ListParagraph"/>
+              <w:pStyle w:val="a3"/>
               <w:numPr>
                 <w:ilvl w:val="0"/>
                 <w:numId w:val="7"/>
@@ -7669,7 +7670,7 @@
           </w:p>
           <w:p>
             <w:pPr>
-              <w:pStyle w:val="ListParagraph"/>
+              <w:pStyle w:val="a3"/>
               <w:numPr>
                 <w:ilvl w:val="0"/>
                 <w:numId w:val="7"/>
@@ -7693,7 +7694,7 @@
           </w:p>
           <w:p>
             <w:pPr>
-              <w:pStyle w:val="ListParagraph"/>
+              <w:pStyle w:val="a3"/>
               <w:numPr>
                 <w:ilvl w:val="0"/>
                 <w:numId w:val="7"/>
@@ -7717,7 +7718,7 @@
           </w:p>
           <w:p>
             <w:pPr>
-              <w:pStyle w:val="ListParagraph"/>
+              <w:pStyle w:val="a3"/>
               <w:numPr>
                 <w:ilvl w:val="0"/>
                 <w:numId w:val="7"/>
@@ -7822,7 +7823,7 @@
     </w:p>
     <w:p>
       <w:pPr>
-        <w:pStyle w:val="Heading1"/>
+        <w:pStyle w:val="1"/>
         <w:rPr>
           <w:sz w:val="24"/>
           <w:szCs w:val="24"/>
@@ -7847,7 +7848,7 @@
     </w:p>
     <w:p>
       <w:pPr>
-        <w:pStyle w:val="Heading1"/>
+        <w:pStyle w:val="1"/>
         <w:rPr>
           <w:sz w:val="24"/>
           <w:szCs w:val="24"/>
@@ -7872,7 +7873,553 @@
     </w:p>
     <w:p>
       <w:pPr>
-        <w:pStyle w:val="Heading2"/>
+        <w:rPr>
+          <w:rtl/>
+        </w:rPr>
+      </w:pPr>
+    </w:p>
+    <w:p>
+      <w:pPr>
+        <w:pStyle w:val="2"/>
+        <w:rPr>
+          <w:sz w:val="24"/>
+          <w:szCs w:val="24"/>
+          <w:rtl/>
+        </w:rPr>
+      </w:pPr>
+      <w:r>
+        <w:rPr>
+          <w:rFonts w:hint="cs"/>
+          <w:b/>
+          <w:bCs/>
+          <w:noProof/>
+          <w:color w:val="000000" w:themeColor="text1"/>
+          <w:sz w:val="154"/>
+          <w:szCs w:val="154"/>
+          <w:rtl/>
+        </w:rPr>
+        <w:drawing>
+          <wp:anchor distT="0" distB="0" distL="114300" distR="114300" simplePos="0" relativeHeight="251718656" behindDoc="0" locked="0" layoutInCell="1" allowOverlap="1" wp14:anchorId="3EE84801" wp14:editId="47531F9E">
+            <wp:simplePos x="0" y="0"/>
+            <wp:positionH relativeFrom="margin">
+              <wp:posOffset>-1270</wp:posOffset>
+            </wp:positionH>
+            <wp:positionV relativeFrom="paragraph">
+              <wp:posOffset>360680</wp:posOffset>
+            </wp:positionV>
+            <wp:extent cx="5906770" cy="1272540"/>
+            <wp:effectExtent l="0" t="0" r="0" b="3810"/>
+            <wp:wrapSquare wrapText="bothSides"/>
+            <wp:docPr id="659337729" name="Picture 1" descr="תמונה שמכילה צילום מסך, טקסט, גופן&#10;&#10;תוכן בינה מלאכותית גנרטיבית עשוי להיות שגוי."/>
+            <wp:cNvGraphicFramePr>
+              <a:graphicFrameLocks xmlns:a="http://schemas.openxmlformats.org/drawingml/2006/main" noChangeAspect="1"/>
+            </wp:cNvGraphicFramePr>
+            <a:graphic xmlns:a="http://schemas.openxmlformats.org/drawingml/2006/main">
+              <a:graphicData uri="http://schemas.openxmlformats.org/drawingml/2006/picture">
+                <pic:pic xmlns:pic="http://schemas.openxmlformats.org/drawingml/2006/picture">
+                  <pic:nvPicPr>
+                    <pic:cNvPr id="659337729" name="Picture 1" descr="תמונה שמכילה צילום מסך, טקסט, גופן&#10;&#10;תוכן בינה מלאכותית גנרטיבית עשוי להיות שגוי."/>
+                    <pic:cNvPicPr/>
+                  </pic:nvPicPr>
+                  <pic:blipFill>
+                    <a:blip r:embed="rId13">
+                      <a:extLst>
+                        <a:ext uri="{28A0092B-C50C-407E-A947-70E740481C1C}">
+                          <a14:useLocalDpi xmlns:a14="http://schemas.microsoft.com/office/drawing/2010/main" val="0"/>
+                        </a:ext>
+                      </a:extLst>
+                    </a:blip>
+                    <a:stretch>
+                      <a:fillRect/>
+                    </a:stretch>
+                  </pic:blipFill>
+                  <pic:spPr>
+                    <a:xfrm>
+                      <a:off x="0" y="0"/>
+                      <a:ext cx="5906770" cy="1272540"/>
+                    </a:xfrm>
+                    <a:prstGeom prst="rect">
+                      <a:avLst/>
+                    </a:prstGeom>
+                  </pic:spPr>
+                </pic:pic>
+              </a:graphicData>
+            </a:graphic>
+          </wp:anchor>
+        </w:drawing>
+      </w:r>
+      <w:r>
+        <w:rPr>
+          <w:rFonts w:hint="cs"/>
+          <w:rtl/>
+        </w:rPr>
+        <w:t>טופולוגית הפתרון</w:t>
+      </w:r>
+      <w:r>
+        <w:rPr>
+          <w:rFonts w:hint="cs"/>
+          <w:sz w:val="24"/>
+          <w:szCs w:val="24"/>
+          <w:rtl/>
+        </w:rPr>
+        <w:t xml:space="preserve"> :</w:t>
+      </w:r>
+    </w:p>
+    <w:p>
+      <w:pPr>
+        <w:pStyle w:val="2"/>
+        <w:rPr>
+          <w:rtl/>
+        </w:rPr>
+      </w:pPr>
+      <w:r>
+        <w:rPr>
+          <w:rtl/>
+        </w:rPr>
+        <w:t>טכנולוגיות בשימוש: (איזהו מידע בכמה מילים)</w:t>
+      </w:r>
+    </w:p>
+    <w:p>
+      <w:pPr>
+        <w:rPr>
+          <w:rtl/>
+        </w:rPr>
+      </w:pPr>
+    </w:p>
+    <w:p>
+      <w:r>
+        <w:t>Visual Studio / Visual Studio Code</w:t>
+      </w:r>
+      <w:r>
+        <w:rPr>
+          <w:rtl/>
+        </w:rPr>
+        <w:t>:</w:t>
+      </w:r>
+    </w:p>
+    <w:p>
+      <w:pPr>
+        <w:rPr>
+          <w:rtl/>
+        </w:rPr>
+      </w:pPr>
+      <w:r>
+        <w:rPr>
+          <w:rFonts w:ascii="Segoe UI Symbol" w:hAnsi="Segoe UI Symbol" w:cs="Segoe UI Symbol" w:hint="cs"/>
+          <w:rtl/>
+        </w:rPr>
+        <w:t>❖</w:t>
+      </w:r>
+      <w:r>
+        <w:rPr>
+          <w:rtl/>
+        </w:rPr>
+        <w:t xml:space="preserve"> </w:t>
+      </w:r>
+      <w:r>
+        <w:rPr>
+          <w:rFonts w:hint="cs"/>
+          <w:rtl/>
+        </w:rPr>
+        <w:t>בכל</w:t>
+      </w:r>
+      <w:r>
+        <w:rPr>
+          <w:rtl/>
+        </w:rPr>
+        <w:t xml:space="preserve"> </w:t>
+      </w:r>
+      <w:r>
+        <w:rPr>
+          <w:rFonts w:hint="cs"/>
+          <w:rtl/>
+        </w:rPr>
+        <w:t>מהלך</w:t>
+      </w:r>
+      <w:r>
+        <w:rPr>
+          <w:rtl/>
+        </w:rPr>
+        <w:t xml:space="preserve"> </w:t>
+      </w:r>
+      <w:r>
+        <w:rPr>
+          <w:rFonts w:hint="cs"/>
+          <w:rtl/>
+        </w:rPr>
+        <w:t>הלימודים</w:t>
+      </w:r>
+      <w:r>
+        <w:rPr>
+          <w:rtl/>
+        </w:rPr>
+        <w:t xml:space="preserve"> </w:t>
+      </w:r>
+      <w:r>
+        <w:rPr>
+          <w:rFonts w:hint="cs"/>
+          <w:rtl/>
+        </w:rPr>
+        <w:t>התעסקו</w:t>
+      </w:r>
+      <w:r>
+        <w:rPr>
+          <w:rtl/>
+        </w:rPr>
+        <w:t xml:space="preserve"> </w:t>
+      </w:r>
+      <w:r>
+        <w:rPr>
+          <w:rFonts w:hint="cs"/>
+          <w:rtl/>
+        </w:rPr>
+        <w:t>בסביבת</w:t>
+      </w:r>
+      <w:r>
+        <w:rPr>
+          <w:rtl/>
+        </w:rPr>
+        <w:t xml:space="preserve"> </w:t>
+      </w:r>
+      <w:r>
+        <w:rPr>
+          <w:rFonts w:hint="cs"/>
+          <w:rtl/>
+        </w:rPr>
+        <w:t>עבודה</w:t>
+      </w:r>
+      <w:r>
+        <w:rPr>
+          <w:rtl/>
+        </w:rPr>
+        <w:t xml:space="preserve"> </w:t>
+      </w:r>
+      <w:r>
+        <w:rPr>
+          <w:rFonts w:hint="cs"/>
+          <w:rtl/>
+        </w:rPr>
+        <w:t>זו</w:t>
+      </w:r>
+      <w:r>
+        <w:rPr>
+          <w:rtl/>
+        </w:rPr>
+        <w:t xml:space="preserve">. </w:t>
+      </w:r>
+      <w:r>
+        <w:rPr>
+          <w:rFonts w:hint="cs"/>
+          <w:rtl/>
+        </w:rPr>
+        <w:t>עם</w:t>
+      </w:r>
+      <w:r>
+        <w:rPr>
+          <w:rtl/>
+        </w:rPr>
+        <w:t xml:space="preserve"> </w:t>
+      </w:r>
+      <w:r>
+        <w:rPr>
+          <w:rFonts w:hint="cs"/>
+          <w:rtl/>
+        </w:rPr>
+        <w:t>יתרון</w:t>
+      </w:r>
+      <w:r>
+        <w:rPr>
+          <w:rtl/>
+        </w:rPr>
+        <w:t xml:space="preserve"> </w:t>
+      </w:r>
+      <w:r>
+        <w:rPr>
+          <w:rFonts w:hint="cs"/>
+          <w:rtl/>
+        </w:rPr>
+        <w:t>ממשק</w:t>
+      </w:r>
+      <w:r>
+        <w:rPr>
+          <w:rtl/>
+        </w:rPr>
+        <w:t xml:space="preserve"> </w:t>
+      </w:r>
+      <w:r>
+        <w:rPr>
+          <w:rFonts w:hint="cs"/>
+          <w:rtl/>
+        </w:rPr>
+        <w:t>אחד</w:t>
+      </w:r>
+      <w:r>
+        <w:rPr>
+          <w:rtl/>
+        </w:rPr>
+        <w:t xml:space="preserve">, </w:t>
+      </w:r>
+      <w:r>
+        <w:rPr>
+          <w:rFonts w:hint="cs"/>
+          <w:rtl/>
+        </w:rPr>
+        <w:t>היא</w:t>
+      </w:r>
+      <w:r>
+        <w:rPr>
+          <w:rtl/>
+        </w:rPr>
+        <w:t xml:space="preserve"> </w:t>
+      </w:r>
+      <w:r>
+        <w:rPr>
+          <w:rFonts w:hint="cs"/>
+          <w:rtl/>
+        </w:rPr>
+        <w:t>מאוד</w:t>
+      </w:r>
+      <w:r>
+        <w:rPr>
+          <w:rtl/>
+        </w:rPr>
+        <w:t xml:space="preserve"> </w:t>
+      </w:r>
+      <w:r>
+        <w:rPr>
+          <w:rFonts w:hint="cs"/>
+          <w:rtl/>
+        </w:rPr>
+        <w:t>נוחה</w:t>
+      </w:r>
+      <w:r>
+        <w:rPr>
+          <w:rtl/>
+        </w:rPr>
+        <w:t xml:space="preserve"> </w:t>
+      </w:r>
+      <w:r>
+        <w:rPr>
+          <w:rFonts w:hint="cs"/>
+          <w:rtl/>
+        </w:rPr>
+        <w:t>לשימוש</w:t>
+      </w:r>
+      <w:r>
+        <w:rPr>
+          <w:rtl/>
+        </w:rPr>
+        <w:t>.</w:t>
+      </w:r>
+    </w:p>
+    <w:p>
+      <w:pPr>
+        <w:rPr>
+          <w:rtl/>
+        </w:rPr>
+      </w:pPr>
+      <w:r>
+        <w:rPr>
+          <w:rFonts w:ascii="Segoe UI Symbol" w:hAnsi="Segoe UI Symbol" w:cs="Segoe UI Symbol" w:hint="cs"/>
+          <w:rtl/>
+        </w:rPr>
+        <w:t>❖</w:t>
+      </w:r>
+      <w:r>
+        <w:rPr>
+          <w:rtl/>
+        </w:rPr>
+        <w:t xml:space="preserve"> </w:t>
+      </w:r>
+      <w:r>
+        <w:rPr>
+          <w:rFonts w:hint="cs"/>
+          <w:rtl/>
+        </w:rPr>
+        <w:t>בנוסף</w:t>
+      </w:r>
+      <w:r>
+        <w:rPr>
+          <w:rtl/>
+        </w:rPr>
+        <w:t xml:space="preserve">, </w:t>
+      </w:r>
+      <w:r>
+        <w:rPr>
+          <w:rFonts w:hint="cs"/>
+          <w:rtl/>
+        </w:rPr>
+        <w:t>נעשה</w:t>
+      </w:r>
+      <w:r>
+        <w:rPr>
+          <w:rtl/>
+        </w:rPr>
+        <w:t xml:space="preserve"> </w:t>
+      </w:r>
+      <w:r>
+        <w:rPr>
+          <w:rFonts w:hint="cs"/>
+          <w:rtl/>
+        </w:rPr>
+        <w:t>שימוש</w:t>
+      </w:r>
+      <w:r>
+        <w:rPr>
+          <w:rtl/>
+        </w:rPr>
+        <w:t xml:space="preserve"> </w:t>
+      </w:r>
+      <w:r>
+        <w:rPr>
+          <w:rFonts w:hint="cs"/>
+          <w:rtl/>
+        </w:rPr>
+        <w:t>גם</w:t>
+      </w:r>
+      <w:r>
+        <w:rPr>
+          <w:rtl/>
+        </w:rPr>
+        <w:t xml:space="preserve"> </w:t>
+      </w:r>
+      <w:r>
+        <w:rPr>
+          <w:rFonts w:hint="cs"/>
+          <w:rtl/>
+        </w:rPr>
+        <w:t>ב</w:t>
+      </w:r>
+      <w:r>
+        <w:rPr>
+          <w:rtl/>
+        </w:rPr>
+        <w:t>-</w:t>
+      </w:r>
+      <w:r>
+        <w:t>Visual Studio Code</w:t>
+      </w:r>
+      <w:r>
+        <w:rPr>
+          <w:rtl/>
+        </w:rPr>
+        <w:t>, במיוחד עבור צד השרת (</w:t>
+      </w:r>
+      <w:r>
+        <w:t>Backend</w:t>
+      </w:r>
+      <w:r>
+        <w:rPr>
+          <w:rtl/>
+        </w:rPr>
+        <w:t>), בשל קלילותה ונוחות העבודה עם טכנולוגיות מבוססות קוד פתוח.</w:t>
+      </w:r>
+    </w:p>
+    <w:p>
+      <w:pPr>
+        <w:rPr>
+          <w:rtl/>
+        </w:rPr>
+      </w:pPr>
+    </w:p>
+    <w:p>
+      <w:r>
+        <w:t>MongoDB</w:t>
+      </w:r>
+      <w:r>
+        <w:rPr>
+          <w:rtl/>
+        </w:rPr>
+        <w:t>:</w:t>
+      </w:r>
+    </w:p>
+    <w:p>
+      <w:pPr>
+        <w:rPr>
+          <w:rtl/>
+        </w:rPr>
+      </w:pPr>
+      <w:r>
+        <w:rPr>
+          <w:rFonts w:ascii="Segoe UI Symbol" w:hAnsi="Segoe UI Symbol" w:cs="Segoe UI Symbol" w:hint="cs"/>
+          <w:rtl/>
+        </w:rPr>
+        <w:t>❖</w:t>
+      </w:r>
+      <w:r>
+        <w:rPr>
+          <w:rtl/>
+        </w:rPr>
+        <w:t xml:space="preserve"> </w:t>
+      </w:r>
+      <w:r>
+        <w:rPr>
+          <w:rFonts w:hint="cs"/>
+          <w:rtl/>
+        </w:rPr>
+        <w:t>בסיס</w:t>
+      </w:r>
+      <w:r>
+        <w:rPr>
+          <w:rtl/>
+        </w:rPr>
+        <w:t xml:space="preserve"> </w:t>
+      </w:r>
+      <w:r>
+        <w:rPr>
+          <w:rFonts w:hint="cs"/>
+          <w:rtl/>
+        </w:rPr>
+        <w:t>נתונים</w:t>
+      </w:r>
+      <w:r>
+        <w:rPr>
+          <w:rtl/>
+        </w:rPr>
+        <w:t xml:space="preserve"> </w:t>
+      </w:r>
+      <w:r>
+        <w:t>NoSQL</w:t>
+      </w:r>
+      <w:r>
+        <w:rPr>
+          <w:rtl/>
+        </w:rPr>
+        <w:t>, בו נעשה שימוש לאחסון מידע בפרויקטים, במיוחד בפרויקטים אינטרנטיים מבוססי שרת.</w:t>
+      </w:r>
+    </w:p>
+    <w:p>
+      <w:pPr>
+        <w:rPr>
+          <w:rtl/>
+        </w:rPr>
+      </w:pPr>
+    </w:p>
+    <w:p>
+      <w:pPr>
+        <w:rPr>
+          <w:rtl/>
+        </w:rPr>
+      </w:pPr>
+      <w:r>
+        <w:rPr>
+          <w:rtl/>
+        </w:rPr>
+        <w:t>תוכנות אלו מותאמות לפיתוח אתרי אינטרנט בשילוב בסיסי נתונים (מאגרי מידע).</w:t>
+      </w:r>
+    </w:p>
+    <w:p>
+      <w:pPr>
+        <w:rPr>
+          <w:rFonts w:cstheme="minorBidi" w:hint="cs"/>
+          <w:rtl/>
+          <w:lang w:bidi="ar-SA"/>
+        </w:rPr>
+      </w:pPr>
+    </w:p>
+    <w:p>
+      <w:pPr>
+        <w:pStyle w:val="2"/>
         <w:rPr>
           <w:sz w:val="24"/>
           <w:szCs w:val="24"/>
@@ -7944,6 +8491,7 @@
           <w:noProof/>
           <w:rtl/>
         </w:rPr>
+        <w:lastRenderedPageBreak/>
         <w:drawing>
           <wp:anchor distT="0" distB="0" distL="114300" distR="114300" simplePos="0" relativeHeight="251694080" behindDoc="0" locked="0" layoutInCell="1" allowOverlap="1" wp14:anchorId="4E58E84D" wp14:editId="0AB76CF6">
             <wp:simplePos x="0" y="0"/>
@@ -7968,7 +8516,7 @@
                     <pic:cNvPicPr/>
                   </pic:nvPicPr>
                   <pic:blipFill>
-                    <a:blip r:embed="rId13">
+                    <a:blip r:embed="rId14">
                       <a:extLst>
                         <a:ext uri="{28A0092B-C50C-407E-A947-70E740481C1C}">
                           <a14:useLocalDpi xmlns:a14="http://schemas.microsoft.com/office/drawing/2010/main" val="0"/>
@@ -8048,7 +8596,6 @@
         <w:ind w:left="0" w:firstLine="0"/>
       </w:pPr>
       <w:r>
-        <w:lastRenderedPageBreak/>
         <w:tab/>
       </w:r>
       <w:r>
@@ -8079,7 +8626,7 @@
                     <pic:cNvPicPr/>
                   </pic:nvPicPr>
                   <pic:blipFill>
-                    <a:blip r:embed="rId14">
+                    <a:blip r:embed="rId15">
                       <a:extLst>
                         <a:ext uri="{28A0092B-C50C-407E-A947-70E740481C1C}">
                           <a14:useLocalDpi xmlns:a14="http://schemas.microsoft.com/office/drawing/2010/main" val="0"/>
@@ -8168,7 +8715,7 @@
                     <pic:cNvPicPr/>
                   </pic:nvPicPr>
                   <pic:blipFill>
-                    <a:blip r:embed="rId15">
+                    <a:blip r:embed="rId16">
                       <a:extLst>
                         <a:ext uri="{28A0092B-C50C-407E-A947-70E740481C1C}">
                           <a14:useLocalDpi xmlns:a14="http://schemas.microsoft.com/office/drawing/2010/main" val="0"/>
@@ -8413,6 +8960,7 @@
           <w:szCs w:val="24"/>
           <w:u w:val="single"/>
         </w:rPr>
+        <w:lastRenderedPageBreak/>
         <w:drawing>
           <wp:anchor distT="0" distB="0" distL="114300" distR="114300" simplePos="0" relativeHeight="251714560" behindDoc="0" locked="0" layoutInCell="1" allowOverlap="1" wp14:anchorId="2A2271CA" wp14:editId="0C8F9C92">
             <wp:simplePos x="0" y="0"/>
@@ -8437,7 +8985,7 @@
                     <pic:cNvPicPr/>
                   </pic:nvPicPr>
                   <pic:blipFill>
-                    <a:blip r:embed="rId16">
+                    <a:blip r:embed="rId17">
                       <a:extLst>
                         <a:ext uri="{28A0092B-C50C-407E-A947-70E740481C1C}">
                           <a14:useLocalDpi xmlns:a14="http://schemas.microsoft.com/office/drawing/2010/main" val="0"/>
@@ -8506,7 +9054,7 @@
                     <pic:cNvPicPr/>
                   </pic:nvPicPr>
                   <pic:blipFill>
-                    <a:blip r:embed="rId17">
+                    <a:blip r:embed="rId18">
                       <a:extLst>
                         <a:ext uri="{28A0092B-C50C-407E-A947-70E740481C1C}">
                           <a14:useLocalDpi xmlns:a14="http://schemas.microsoft.com/office/drawing/2010/main" val="0"/>
@@ -8535,33 +9083,6 @@
     </w:p>
     <w:p>
       <w:pPr>
-        <w:rPr>
-          <w:sz w:val="24"/>
-          <w:szCs w:val="24"/>
-          <w:rtl/>
-        </w:rPr>
-      </w:pPr>
-      <w:r>
-        <w:rPr>
-          <w:rFonts w:hint="cs"/>
-          <w:highlight w:val="yellow"/>
-          <w:rtl/>
-        </w:rPr>
-        <w:t>יש לחלק את התפריט לפי קטגוריות</w:t>
-      </w:r>
-      <w:r>
-        <w:rPr>
-          <w:rFonts w:hint="cs"/>
-          <w:sz w:val="24"/>
-          <w:szCs w:val="24"/>
-          <w:highlight w:val="yellow"/>
-          <w:rtl/>
-        </w:rPr>
-        <w:t xml:space="preserve"> של אוכל</w:t>
-      </w:r>
-    </w:p>
-    <w:p>
-      <w:pPr>
         <w:bidi w:val="0"/>
         <w:spacing w:after="160"/>
         <w:ind w:left="0" w:firstLine="0"/>
@@ -8692,7 +9213,7 @@
                     <pic:cNvPicPr/>
                   </pic:nvPicPr>
                   <pic:blipFill>
-                    <a:blip r:embed="rId18">
+                    <a:blip r:embed="rId19">
                       <a:extLst>
                         <a:ext uri="{28A0092B-C50C-407E-A947-70E740481C1C}">
                           <a14:useLocalDpi xmlns:a14="http://schemas.microsoft.com/office/drawing/2010/main" val="0"/>
@@ -9053,7 +9574,7 @@
                     <pic:cNvPicPr/>
                   </pic:nvPicPr>
                   <pic:blipFill>
-                    <a:blip r:embed="rId19">
+                    <a:blip r:embed="rId20">
                       <a:extLst>
                         <a:ext uri="{28A0092B-C50C-407E-A947-70E740481C1C}">
                           <a14:useLocalDpi xmlns:a14="http://schemas.microsoft.com/office/drawing/2010/main" val="0"/>
@@ -9412,7 +9933,7 @@
                     <pic:cNvPicPr/>
                   </pic:nvPicPr>
                   <pic:blipFill>
-                    <a:blip r:embed="rId20">
+                    <a:blip r:embed="rId21">
                       <a:extLst>
                         <a:ext uri="{28A0092B-C50C-407E-A947-70E740481C1C}">
                           <a14:useLocalDpi xmlns:a14="http://schemas.microsoft.com/office/drawing/2010/main" val="0"/>
@@ -9475,7 +9996,7 @@
                     <pic:cNvPicPr/>
                   </pic:nvPicPr>
                   <pic:blipFill>
-                    <a:blip r:embed="rId21">
+                    <a:blip r:embed="rId22">
                       <a:extLst>
                         <a:ext uri="{28A0092B-C50C-407E-A947-70E740481C1C}">
                           <a14:useLocalDpi xmlns:a14="http://schemas.microsoft.com/office/drawing/2010/main" val="0"/>
@@ -9793,64 +10314,17 @@
     </w:p>
     <w:p>
       <w:pPr>
-        <w:bidi w:val="0"/>
-        <w:spacing w:after="160"/>
-        <w:ind w:left="0" w:firstLine="0"/>
-        <w:jc w:val="right"/>
-        <w:rPr>
-          <w:b/>
-          <w:bCs/>
-          <w:sz w:val="24"/>
-          <w:szCs w:val="24"/>
-          <w:rtl/>
-        </w:rPr>
-      </w:pPr>
-      <w:r>
-        <w:rPr>
-          <w:sz w:val="24"/>
-          <w:szCs w:val="24"/>
+        <w:pStyle w:val="2"/>
+        <w:jc w:val="both"/>
+        <w:rPr>
+          <w:rtl/>
+        </w:rPr>
+      </w:pPr>
+      <w:r>
+        <w:rPr>
           <w:rtl/>
         </w:rPr>
         <w:br w:type="page"/>
-      </w:r>
-      <w:r>
-        <w:rPr>
-          <w:rFonts w:hint="cs"/>
-          <w:sz w:val="24"/>
-          <w:szCs w:val="24"/>
-          <w:rtl/>
-        </w:rPr>
-        <w:lastRenderedPageBreak/>
-        <w:t>7.</w:t>
-      </w:r>
-      <w:r>
-        <w:rPr>
-          <w:rFonts w:hint="cs"/>
-          <w:sz w:val="24"/>
-          <w:szCs w:val="24"/>
-          <w:rtl/>
-        </w:rPr>
-        <w:t>2</w:t>
-      </w:r>
-      <w:r>
-        <w:rPr>
-          <w:rFonts w:hint="cs"/>
-          <w:sz w:val="24"/>
-          <w:szCs w:val="24"/>
-          <w:rtl/>
-        </w:rPr>
-        <w:t xml:space="preserve"> </w:t>
-      </w:r>
-      <w:r>
-        <w:rPr>
-          <w:rFonts w:hint="cs"/>
-          <w:b/>
-          <w:bCs/>
-          <w:sz w:val="24"/>
-          <w:szCs w:val="24"/>
-          <w:rtl/>
-        </w:rPr>
-        <w:t>טופולוגית הפתרון</w:t>
       </w:r>
     </w:p>
     <w:p>
@@ -9867,22 +10341,77 @@
           <w:szCs w:val="22"/>
         </w:rPr>
       </w:pPr>
-      <w:r>
+    </w:p>
+    <w:p>
+      <w:pPr>
         <w:rPr>
           <w:rFonts w:hint="cs"/>
+          <w:rtl/>
+        </w:rPr>
+      </w:pPr>
+      <w:r>
+        <w:rPr>
+          <w:rFonts w:hint="cs"/>
+          <w:highlight w:val="green"/>
+          <w:rtl/>
+        </w:rPr>
+        <w:t>נבדק</w:t>
+      </w:r>
+    </w:p>
+    <w:p/>
+    <w:p>
+      <w:pPr>
+        <w:pStyle w:val="1"/>
+      </w:pPr>
+    </w:p>
+    <w:p>
+      <w:pPr>
+        <w:pStyle w:val="1"/>
+      </w:pPr>
+      <w:r>
+        <w:rPr>
+          <w:rFonts w:hint="cs"/>
+          <w:rtl/>
+        </w:rPr>
+        <w:t xml:space="preserve"> </w:t>
+      </w:r>
+      <w:r>
+        <w:rPr>
+          <w:rFonts w:hint="cs"/>
+          <w:rtl/>
+        </w:rPr>
+        <w:t xml:space="preserve">שימוש במבני נתונים וארגון קבצים </w:t>
+      </w:r>
+    </w:p>
+    <w:p>
+      <w:pPr>
+        <w:pStyle w:val="2"/>
+        <w:rPr>
+          <w:rtl/>
+        </w:rPr>
+      </w:pPr>
+      <w:r>
+        <w:rPr>
           <w:b/>
-          <w:bCs/>
           <w:noProof/>
-          <w:color w:val="000000" w:themeColor="text1"/>
-          <w:sz w:val="154"/>
-          <w:szCs w:val="154"/>
-          <w:rtl/>
+          <w:sz w:val="24"/>
+          <w:szCs w:val="24"/>
+          <w:rtl/>
+          <w:lang w:val="he-IL"/>
         </w:rPr>
         <w:drawing>
-          <wp:inline distT="0" distB="0" distL="0" distR="0" wp14:anchorId="49CF61BF" wp14:editId="3E61DAC0">
-            <wp:extent cx="5906770" cy="1272540"/>
-            <wp:effectExtent l="0" t="0" r="0" b="3810"/>
-            <wp:docPr id="659337729" name="Picture 1"/>
+          <wp:anchor distT="0" distB="0" distL="114300" distR="114300" simplePos="0" relativeHeight="251715584" behindDoc="0" locked="0" layoutInCell="1" allowOverlap="1" wp14:anchorId="36A91933" wp14:editId="60AB4148">
+            <wp:simplePos x="0" y="0"/>
+            <wp:positionH relativeFrom="column">
+              <wp:posOffset>-1270</wp:posOffset>
+            </wp:positionH>
+            <wp:positionV relativeFrom="paragraph">
+              <wp:posOffset>215900</wp:posOffset>
+            </wp:positionV>
+            <wp:extent cx="5906770" cy="3310255"/>
+            <wp:effectExtent l="0" t="0" r="0" b="4445"/>
+            <wp:wrapSquare wrapText="bothSides"/>
+            <wp:docPr id="1131716624" name="תמונה 2" descr="תמונה שמכילה צילום מסך, עיצוב&#10;&#10;תוכן בינה מלאכותית גנרטיבית עשוי להיות שגוי."/>
             <wp:cNvGraphicFramePr>
               <a:graphicFrameLocks xmlns:a="http://schemas.openxmlformats.org/drawingml/2006/main" noChangeAspect="1"/>
             </wp:cNvGraphicFramePr>
@@ -9890,132 +10419,7 @@
               <a:graphicData uri="http://schemas.openxmlformats.org/drawingml/2006/picture">
                 <pic:pic xmlns:pic="http://schemas.openxmlformats.org/drawingml/2006/picture">
                   <pic:nvPicPr>
-                    <pic:cNvPr id="659337729" name="Picture 659337729"/>
-                    <pic:cNvPicPr/>
-                  </pic:nvPicPr>
-                  <pic:blipFill>
-                    <a:blip r:embed="rId22">
-                      <a:extLst>
-                        <a:ext uri="{28A0092B-C50C-407E-A947-70E740481C1C}">
-                          <a14:useLocalDpi xmlns:a14="http://schemas.microsoft.com/office/drawing/2010/main" val="0"/>
-                        </a:ext>
-                      </a:extLst>
-                    </a:blip>
-                    <a:stretch>
-                      <a:fillRect/>
-                    </a:stretch>
-                  </pic:blipFill>
-                  <pic:spPr>
-                    <a:xfrm>
-                      <a:off x="0" y="0"/>
-                      <a:ext cx="5906770" cy="1272540"/>
-                    </a:xfrm>
-                    <a:prstGeom prst="rect">
-                      <a:avLst/>
-                    </a:prstGeom>
-                  </pic:spPr>
-                </pic:pic>
-              </a:graphicData>
-            </a:graphic>
-          </wp:inline>
-        </w:drawing>
-      </w:r>
-    </w:p>
-    <w:p>
-      <w:r>
-        <w:rPr>
-          <w:rFonts w:hint="cs"/>
-          <w:highlight w:val="green"/>
-          <w:rtl/>
-        </w:rPr>
-        <w:t>נבדק</w:t>
-      </w:r>
-    </w:p>
-    <w:p/>
-    <w:p>
-      <w:pPr>
-        <w:pStyle w:val="Heading1"/>
-      </w:pPr>
-    </w:p>
-    <w:p>
-      <w:pPr>
-        <w:pStyle w:val="Heading1"/>
-      </w:pPr>
-      <w:r>
-        <w:rPr>
-          <w:rFonts w:hint="cs"/>
-          <w:rtl/>
-        </w:rPr>
-        <w:t xml:space="preserve"> </w:t>
-      </w:r>
-      <w:r>
-        <w:rPr>
-          <w:rFonts w:hint="cs"/>
-          <w:rtl/>
-        </w:rPr>
-        <w:t xml:space="preserve">שימוש במבני נתונים וארגון קבצים </w:t>
-      </w:r>
-    </w:p>
-    <w:p>
-      <w:pPr>
-        <w:pStyle w:val="Heading2"/>
-        <w:rPr>
-          <w:rtl/>
-        </w:rPr>
-      </w:pPr>
-      <w:r>
-        <w:rPr>
-          <w:rFonts w:hint="cs"/>
-          <w:rtl/>
-        </w:rPr>
-        <w:t xml:space="preserve">נא פרט את מבני הנתונים. </w:t>
-      </w:r>
-    </w:p>
-    <w:p>
-      <w:pPr>
-        <w:spacing w:after="160"/>
-        <w:ind w:left="0" w:firstLine="0"/>
-        <w:rPr>
-          <w:b/>
-          <w:sz w:val="24"/>
-          <w:szCs w:val="24"/>
-          <w:rtl/>
-        </w:rPr>
-      </w:pPr>
-    </w:p>
-    <w:p>
-      <w:pPr>
-        <w:spacing w:after="160"/>
-        <w:ind w:left="0" w:firstLine="0"/>
-        <w:rPr>
-          <w:b/>
-          <w:sz w:val="24"/>
-          <w:szCs w:val="24"/>
-          <w:rtl/>
-        </w:rPr>
-      </w:pPr>
-      <w:r>
-        <w:rPr>
-          <w:b/>
-          <w:noProof/>
-          <w:sz w:val="24"/>
-          <w:szCs w:val="24"/>
-          <w:rtl/>
-          <w:lang w:val="he-IL"/>
-        </w:rPr>
-        <w:drawing>
-          <wp:inline distT="0" distB="0" distL="0" distR="0" wp14:anchorId="2CD6F150" wp14:editId="7EE89690">
-            <wp:extent cx="5906770" cy="3310255"/>
-            <wp:effectExtent l="0" t="0" r="0" b="4445"/>
-            <wp:docPr id="1948966548" name="Picture 2" descr="A screenshot of a computer&#10;&#10;AI-generated content may be incorrect."/>
-            <wp:cNvGraphicFramePr>
-              <a:graphicFrameLocks xmlns:a="http://schemas.openxmlformats.org/drawingml/2006/main" noChangeAspect="1"/>
-            </wp:cNvGraphicFramePr>
-            <a:graphic xmlns:a="http://schemas.openxmlformats.org/drawingml/2006/main">
-              <a:graphicData uri="http://schemas.openxmlformats.org/drawingml/2006/picture">
-                <pic:pic xmlns:pic="http://schemas.openxmlformats.org/drawingml/2006/picture">
-                  <pic:nvPicPr>
-                    <pic:cNvPr id="1948966548" name="Picture 2" descr="A screenshot of a computer&#10;&#10;AI-generated content may be incorrect."/>
+                    <pic:cNvPr id="1131716624" name="תמונה 2" descr="תמונה שמכילה צילום מסך, עיצוב&#10;&#10;תוכן בינה מלאכותית גנרטיבית עשוי להיות שגוי."/>
                     <pic:cNvPicPr/>
                   </pic:nvPicPr>
                   <pic:blipFill>
@@ -10042,8 +10446,15 @@
                 </pic:pic>
               </a:graphicData>
             </a:graphic>
-          </wp:inline>
+          </wp:anchor>
         </w:drawing>
+      </w:r>
+      <w:r>
+        <w:rPr>
+          <w:rFonts w:hint="cs"/>
+          <w:rtl/>
+        </w:rPr>
+        <w:t xml:space="preserve">נא פרט את מבני הנתונים. </w:t>
       </w:r>
     </w:p>
     <w:p>
@@ -10054,28 +10465,22 @@
           <w:b/>
           <w:sz w:val="24"/>
           <w:szCs w:val="24"/>
-        </w:rPr>
-      </w:pPr>
-      <w:r>
+          <w:rtl/>
+        </w:rPr>
+      </w:pPr>
+    </w:p>
+    <w:p>
+      <w:pPr>
+        <w:spacing w:after="160"/>
+        <w:ind w:left="0" w:firstLine="0"/>
         <w:rPr>
           <w:rFonts w:hint="cs"/>
           <w:b/>
           <w:sz w:val="24"/>
           <w:szCs w:val="24"/>
-          <w:highlight w:val="yellow"/>
-          <w:rtl/>
-        </w:rPr>
-        <w:t xml:space="preserve">נתתי שרטוט של ה </w:t>
-      </w:r>
-      <w:r>
-        <w:rPr>
-          <w:b/>
-          <w:sz w:val="24"/>
-          <w:szCs w:val="24"/>
-          <w:highlight w:val="yellow"/>
-        </w:rPr>
-        <w:t>ERD</w:t>
-      </w:r>
+          <w:rtl/>
+        </w:rPr>
+      </w:pPr>
     </w:p>
     <w:p>
       <w:pPr>
@@ -10085,9 +10490,28 @@
           <w:b/>
           <w:sz w:val="24"/>
           <w:szCs w:val="24"/>
-          <w:rtl/>
-        </w:rPr>
-      </w:pPr>
+        </w:rPr>
+      </w:pPr>
+      <w:r>
+        <w:rPr>
+          <w:rFonts w:hint="cs"/>
+          <w:b/>
+          <w:sz w:val="24"/>
+          <w:szCs w:val="24"/>
+          <w:highlight w:val="yellow"/>
+          <w:rtl/>
+        </w:rPr>
+        <w:t xml:space="preserve">נתתי שרטוט של ה </w:t>
+      </w:r>
+      <w:r>
+        <w:rPr>
+          <w:b/>
+          <w:sz w:val="24"/>
+          <w:szCs w:val="24"/>
+          <w:highlight w:val="yellow"/>
+        </w:rPr>
+        <w:t>ERD</w:t>
+      </w:r>
     </w:p>
     <w:p>
       <w:pPr>
@@ -10100,6 +10524,18 @@
           <w:rtl/>
         </w:rPr>
       </w:pPr>
+    </w:p>
+    <w:p>
+      <w:pPr>
+        <w:spacing w:after="160"/>
+        <w:ind w:left="0" w:firstLine="0"/>
+        <w:rPr>
+          <w:b/>
+          <w:sz w:val="24"/>
+          <w:szCs w:val="24"/>
+          <w:rtl/>
+        </w:rPr>
+      </w:pPr>
       <w:r>
         <w:rPr>
           <w:rFonts w:hint="cs"/>
@@ -10211,49 +10647,72 @@
         <w:spacing w:after="160"/>
         <w:ind w:left="0" w:firstLine="0"/>
         <w:rPr>
-          <w:rFonts w:asciiTheme="majorBidi" w:hAnsiTheme="majorBidi" w:cstheme="majorBidi"/>
           <w:b/>
           <w:sz w:val="24"/>
           <w:szCs w:val="24"/>
-          <w:lang w:bidi="ar-JO"/>
-        </w:rPr>
-      </w:pPr>
-      <w:r>
-        <w:rPr>
-          <w:rFonts w:asciiTheme="majorBidi" w:hAnsiTheme="majorBidi" w:cstheme="majorBidi"/>
-          <w:b/>
-          <w:sz w:val="26"/>
-          <w:szCs w:val="26"/>
-          <w:rtl/>
-        </w:rPr>
-        <w:t>9.2</w:t>
-      </w:r>
-      <w:r>
-        <w:rPr>
-          <w:rFonts w:asciiTheme="majorBidi" w:hAnsiTheme="majorBidi" w:cstheme="majorBidi"/>
-          <w:b/>
-          <w:sz w:val="24"/>
-          <w:szCs w:val="24"/>
-          <w:rtl/>
-        </w:rPr>
-        <w:t xml:space="preserve"> </w:t>
-      </w:r>
-      <w:r>
-        <w:rPr>
-          <w:rFonts w:asciiTheme="majorBidi" w:hAnsiTheme="majorBidi" w:cstheme="majorBidi"/>
-          <w:b/>
-          <w:sz w:val="26"/>
-          <w:szCs w:val="26"/>
-          <w:lang w:bidi="ar-JO"/>
-        </w:rPr>
-        <w:t>Sequence Diagram</w:t>
-      </w:r>
+          <w:rtl/>
+        </w:rPr>
+      </w:pPr>
     </w:p>
     <w:p>
       <w:pPr>
         <w:spacing w:after="160"/>
         <w:ind w:left="0" w:firstLine="0"/>
         <w:rPr>
+          <w:rFonts w:hint="cs"/>
+          <w:b/>
+          <w:sz w:val="24"/>
+          <w:szCs w:val="24"/>
+          <w:rtl/>
+        </w:rPr>
+      </w:pPr>
+    </w:p>
+    <w:p>
+      <w:pPr>
+        <w:spacing w:after="160"/>
+        <w:ind w:left="0" w:firstLine="0"/>
+        <w:rPr>
+          <w:b/>
+          <w:sz w:val="24"/>
+          <w:szCs w:val="24"/>
+          <w:rtl/>
+        </w:rPr>
+      </w:pPr>
+    </w:p>
+    <w:p>
+      <w:pPr>
+        <w:spacing w:after="160"/>
+        <w:ind w:left="0" w:firstLine="0"/>
+        <w:rPr>
+          <w:b/>
+          <w:sz w:val="24"/>
+          <w:szCs w:val="24"/>
+          <w:rtl/>
+        </w:rPr>
+      </w:pPr>
+    </w:p>
+    <w:p>
+      <w:pPr>
+        <w:pStyle w:val="2"/>
+        <w:rPr>
+          <w:rFonts w:hint="cs"/>
+          <w:sz w:val="24"/>
+          <w:szCs w:val="24"/>
+          <w:rtl/>
+        </w:rPr>
+      </w:pPr>
+      <w:r>
+        <w:rPr>
+          <w:lang w:bidi="ar-JO"/>
+        </w:rPr>
+        <w:t>Sequence Diagram</w:t>
+      </w:r>
+    </w:p>
+    <w:p>
+      <w:pPr>
+        <w:spacing w:after="160"/>
+        <w:ind w:left="0" w:firstLine="0"/>
+        <w:rPr>
           <w:b/>
           <w:sz w:val="24"/>
           <w:szCs w:val="24"/>
@@ -10268,9 +10727,17 @@
         </w:rPr>
         <w:lastRenderedPageBreak/>
         <w:drawing>
-          <wp:inline distT="0" distB="0" distL="0" distR="0" wp14:anchorId="28725B6F" wp14:editId="517F5097">
+          <wp:anchor distT="0" distB="0" distL="114300" distR="114300" simplePos="0" relativeHeight="251716608" behindDoc="0" locked="0" layoutInCell="1" allowOverlap="1" wp14:anchorId="28725B6F" wp14:editId="62A730AE">
+            <wp:simplePos x="0" y="0"/>
+            <wp:positionH relativeFrom="margin">
+              <wp:posOffset>-1270</wp:posOffset>
+            </wp:positionH>
+            <wp:positionV relativeFrom="paragraph">
+              <wp:posOffset>0</wp:posOffset>
+            </wp:positionV>
             <wp:extent cx="5906770" cy="9838690"/>
             <wp:effectExtent l="0" t="0" r="0" b="0"/>
+            <wp:wrapSquare wrapText="bothSides"/>
             <wp:docPr id="667710165" name="Picture 1"/>
             <wp:cNvGraphicFramePr>
               <a:graphicFrameLocks xmlns:a="http://schemas.openxmlformats.org/drawingml/2006/main" noChangeAspect="1"/>
@@ -10306,7 +10773,7 @@
                 </pic:pic>
               </a:graphicData>
             </a:graphic>
-          </wp:inline>
+          </wp:anchor>
         </w:drawing>
       </w:r>
     </w:p>
@@ -10360,7 +10827,7 @@
     </w:p>
     <w:p>
       <w:pPr>
-        <w:pStyle w:val="Heading1"/>
+        <w:pStyle w:val="1"/>
         <w:rPr>
           <w:sz w:val="24"/>
           <w:szCs w:val="24"/>
@@ -10378,7 +10845,7 @@
     </w:p>
     <w:p>
       <w:pPr>
-        <w:pStyle w:val="Heading2"/>
+        <w:pStyle w:val="2"/>
         <w:rPr>
           <w:rtl/>
         </w:rPr>
@@ -10694,7 +11161,7 @@
     </w:p>
     <w:p>
       <w:pPr>
-        <w:pStyle w:val="Heading2"/>
+        <w:pStyle w:val="2"/>
         <w:rPr>
           <w:szCs w:val="28"/>
           <w:rtl/>
@@ -10852,7 +11319,7 @@
     </w:p>
     <w:p>
       <w:pPr>
-        <w:pStyle w:val="Heading2"/>
+        <w:pStyle w:val="2"/>
         <w:rPr>
           <w:lang w:bidi="ar-SA"/>
         </w:rPr>
@@ -10860,7 +11327,7 @@
     </w:p>
     <w:p>
       <w:pPr>
-        <w:pStyle w:val="Heading2"/>
+        <w:pStyle w:val="2"/>
         <w:numPr>
           <w:ilvl w:val="0"/>
           <w:numId w:val="0"/>
@@ -10927,7 +11394,7 @@
     </w:p>
     <w:p>
       <w:pPr>
-        <w:pStyle w:val="Heading2"/>
+        <w:pStyle w:val="2"/>
         <w:numPr>
           <w:ilvl w:val="0"/>
           <w:numId w:val="0"/>
@@ -11194,7 +11661,7 @@
     </w:p>
     <w:tbl>
       <w:tblPr>
-        <w:tblStyle w:val="TableGrid0"/>
+        <w:tblStyle w:val="a6"/>
         <w:bidiVisual/>
         <w:tblW w:w="0" w:type="auto"/>
         <w:tblInd w:w="17" w:type="dxa"/>
@@ -11523,7 +11990,7 @@
     </w:p>
     <w:tbl>
       <w:tblPr>
-        <w:tblStyle w:val="TableGrid0"/>
+        <w:tblStyle w:val="a6"/>
         <w:bidiVisual/>
         <w:tblW w:w="0" w:type="auto"/>
         <w:tblInd w:w="17" w:type="dxa"/>
@@ -12123,7 +12590,7 @@
     </w:p>
     <w:tbl>
       <w:tblPr>
-        <w:tblStyle w:val="TableGrid0"/>
+        <w:tblStyle w:val="a6"/>
         <w:bidiVisual/>
         <w:tblW w:w="0" w:type="auto"/>
         <w:tblInd w:w="17" w:type="dxa"/>
@@ -12566,7 +13033,7 @@
     </w:p>
     <w:tbl>
       <w:tblPr>
-        <w:tblStyle w:val="TableGrid0"/>
+        <w:tblStyle w:val="a6"/>
         <w:bidiVisual/>
         <w:tblW w:w="0" w:type="auto"/>
         <w:tblInd w:w="17" w:type="dxa"/>
@@ -15354,32 +15821,31 @@
             <w:pPr>
               <w:ind w:left="0" w:firstLine="0"/>
               <w:rPr>
+                <w:rtl/>
+              </w:rPr>
+            </w:pPr>
+            <w:r>
+              <w:rPr>
                 <w:rFonts w:hint="cs"/>
                 <w:rtl/>
               </w:rPr>
+              <w:t>כתיבת נתוני מלצר</w:t>
+            </w:r>
+          </w:p>
+        </w:tc>
+        <w:tc>
+          <w:tcPr>
+            <w:tcW w:w="1599" w:type="dxa"/>
+          </w:tcPr>
+          <w:p>
+            <w:pPr>
+              <w:ind w:left="0" w:firstLine="0"/>
             </w:pPr>
             <w:r>
               <w:rPr>
                 <w:rFonts w:hint="cs"/>
                 <w:rtl/>
               </w:rPr>
-              <w:t>כתיבת נתוני מלצר</w:t>
-            </w:r>
-          </w:p>
-        </w:tc>
-        <w:tc>
-          <w:tcPr>
-            <w:tcW w:w="1599" w:type="dxa"/>
-          </w:tcPr>
-          <w:p>
-            <w:pPr>
-              <w:ind w:left="0" w:firstLine="0"/>
-            </w:pPr>
-            <w:r>
-              <w:rPr>
-                <w:rFonts w:hint="cs"/>
-                <w:rtl/>
-              </w:rPr>
               <w:t>3.1</w:t>
             </w:r>
             <w:r>
@@ -15395,7 +15861,6 @@
             <w:pPr>
               <w:ind w:left="0" w:firstLine="0"/>
               <w:rPr>
-                <w:rFonts w:hint="cs"/>
                 <w:rtl/>
               </w:rPr>
             </w:pPr>
@@ -15475,36 +15940,34 @@
             <w:pPr>
               <w:ind w:left="0" w:firstLine="0"/>
               <w:rPr>
+                <w:rtl/>
+              </w:rPr>
+            </w:pPr>
+            <w:r>
+              <w:rPr>
                 <w:rFonts w:hint="cs"/>
                 <w:rtl/>
               </w:rPr>
+              <w:t>קריאת הזמנות לפי מס, שולחן</w:t>
+            </w:r>
+          </w:p>
+        </w:tc>
+        <w:tc>
+          <w:tcPr>
+            <w:tcW w:w="1599" w:type="dxa"/>
+          </w:tcPr>
+          <w:p>
+            <w:pPr>
+              <w:ind w:left="0" w:firstLine="0"/>
+              <w:rPr>
+                <w:rtl/>
+              </w:rPr>
             </w:pPr>
             <w:r>
               <w:rPr>
                 <w:rFonts w:hint="cs"/>
                 <w:rtl/>
               </w:rPr>
-              <w:t>קריאת הזמנות לפי מס, שולחן</w:t>
-            </w:r>
-          </w:p>
-        </w:tc>
-        <w:tc>
-          <w:tcPr>
-            <w:tcW w:w="1599" w:type="dxa"/>
-          </w:tcPr>
-          <w:p>
-            <w:pPr>
-              <w:ind w:left="0" w:firstLine="0"/>
-              <w:rPr>
-                <w:rFonts w:hint="cs"/>
-                <w:rtl/>
-              </w:rPr>
-            </w:pPr>
-            <w:r>
-              <w:rPr>
-                <w:rFonts w:hint="cs"/>
-                <w:rtl/>
-              </w:rPr>
               <w:t>3</w:t>
             </w:r>
             <w:r>
@@ -15520,7 +15983,6 @@
             <w:pPr>
               <w:ind w:left="0" w:firstLine="0"/>
               <w:rPr>
-                <w:rFonts w:hint="cs"/>
                 <w:rtl/>
               </w:rPr>
             </w:pPr>
@@ -15582,43 +16044,43 @@
             <w:pPr>
               <w:ind w:left="0" w:firstLine="0"/>
               <w:rPr>
+                <w:rFonts w:asciiTheme="minorHAnsi" w:hAnsiTheme="minorHAnsi" w:cstheme="minorBidi"/>
+                <w:rtl/>
+              </w:rPr>
+            </w:pPr>
+            <w:r>
+              <w:rPr>
                 <w:rFonts w:asciiTheme="minorHAnsi" w:hAnsiTheme="minorHAnsi" w:cstheme="minorBidi" w:hint="cs"/>
                 <w:rtl/>
               </w:rPr>
-            </w:pPr>
+              <w:t xml:space="preserve">נתוני </w:t>
+            </w:r>
             <w:r>
               <w:rPr>
                 <w:rFonts w:asciiTheme="minorHAnsi" w:hAnsiTheme="minorHAnsi" w:cstheme="minorBidi" w:hint="cs"/>
                 <w:rtl/>
               </w:rPr>
-              <w:t xml:space="preserve">נתוני </w:t>
+              <w:t>השמנה</w:t>
             </w:r>
             <w:r>
               <w:rPr>
                 <w:rFonts w:asciiTheme="minorHAnsi" w:hAnsiTheme="minorHAnsi" w:cstheme="minorBidi" w:hint="cs"/>
                 <w:rtl/>
               </w:rPr>
-              <w:t>השמנה</w:t>
+              <w:t xml:space="preserve"> ממסדי נת</w:t>
             </w:r>
             <w:r>
               <w:rPr>
                 <w:rFonts w:asciiTheme="minorHAnsi" w:hAnsiTheme="minorHAnsi" w:cstheme="minorBidi" w:hint="cs"/>
                 <w:rtl/>
               </w:rPr>
-              <w:t xml:space="preserve"> ממסדי נת</w:t>
+              <w:t>ו</w:t>
             </w:r>
             <w:r>
               <w:rPr>
                 <w:rFonts w:asciiTheme="minorHAnsi" w:hAnsiTheme="minorHAnsi" w:cstheme="minorBidi" w:hint="cs"/>
                 <w:rtl/>
               </w:rPr>
-              <w:t>ו</w:t>
-            </w:r>
-            <w:r>
-              <w:rPr>
-                <w:rFonts w:asciiTheme="minorHAnsi" w:hAnsiTheme="minorHAnsi" w:cstheme="minorBidi" w:hint="cs"/>
-                <w:rtl/>
-              </w:rPr>
               <w:t>נים</w:t>
             </w:r>
           </w:p>
@@ -15631,15 +16093,14 @@
             <w:pPr>
               <w:ind w:left="0" w:firstLine="0"/>
               <w:rPr>
+                <w:rtl/>
+              </w:rPr>
+            </w:pPr>
+            <w:r>
+              <w:rPr>
                 <w:rFonts w:hint="cs"/>
                 <w:rtl/>
               </w:rPr>
-            </w:pPr>
-            <w:r>
-              <w:rPr>
-                <w:rFonts w:hint="cs"/>
-                <w:rtl/>
-              </w:rPr>
               <w:t>4</w:t>
             </w:r>
             <w:r>
@@ -15655,7 +16116,6 @@
             <w:pPr>
               <w:ind w:left="0" w:firstLine="0"/>
               <w:rPr>
-                <w:rFonts w:hint="cs"/>
                 <w:rtl/>
               </w:rPr>
             </w:pPr>
@@ -15734,36 +16194,34 @@
             <w:pPr>
               <w:ind w:left="0" w:firstLine="0"/>
               <w:rPr>
+                <w:rtl/>
+              </w:rPr>
+            </w:pPr>
+            <w:r>
+              <w:rPr>
                 <w:rFonts w:hint="cs"/>
                 <w:rtl/>
               </w:rPr>
+              <w:t>התראת משתמש על הזמנה מוכנה</w:t>
+            </w:r>
+          </w:p>
+        </w:tc>
+        <w:tc>
+          <w:tcPr>
+            <w:tcW w:w="1599" w:type="dxa"/>
+          </w:tcPr>
+          <w:p>
+            <w:pPr>
+              <w:ind w:left="0" w:firstLine="0"/>
+              <w:rPr>
+                <w:rtl/>
+              </w:rPr>
             </w:pPr>
             <w:r>
               <w:rPr>
                 <w:rFonts w:hint="cs"/>
                 <w:rtl/>
               </w:rPr>
-              <w:t>התראת משתמש על הזמנה מוכנה</w:t>
-            </w:r>
-          </w:p>
-        </w:tc>
-        <w:tc>
-          <w:tcPr>
-            <w:tcW w:w="1599" w:type="dxa"/>
-          </w:tcPr>
-          <w:p>
-            <w:pPr>
-              <w:ind w:left="0" w:firstLine="0"/>
-              <w:rPr>
-                <w:rFonts w:hint="cs"/>
-                <w:rtl/>
-              </w:rPr>
-            </w:pPr>
-            <w:r>
-              <w:rPr>
-                <w:rFonts w:hint="cs"/>
-                <w:rtl/>
-              </w:rPr>
               <w:t>3</w:t>
             </w:r>
             <w:r>
@@ -15779,7 +16237,6 @@
             <w:pPr>
               <w:ind w:left="0" w:firstLine="0"/>
               <w:rPr>
-                <w:rFonts w:hint="cs"/>
                 <w:rtl/>
               </w:rPr>
             </w:pPr>
@@ -15838,36 +16295,34 @@
             <w:pPr>
               <w:ind w:left="0" w:firstLine="0"/>
               <w:rPr>
+                <w:rtl/>
+              </w:rPr>
+            </w:pPr>
+            <w:r>
+              <w:rPr>
                 <w:rFonts w:hint="cs"/>
                 <w:rtl/>
               </w:rPr>
+              <w:t>הודעת שליחת התראה</w:t>
+            </w:r>
+          </w:p>
+        </w:tc>
+        <w:tc>
+          <w:tcPr>
+            <w:tcW w:w="1599" w:type="dxa"/>
+          </w:tcPr>
+          <w:p>
+            <w:pPr>
+              <w:ind w:left="0" w:firstLine="0"/>
+              <w:rPr>
+                <w:rtl/>
+              </w:rPr>
             </w:pPr>
             <w:r>
               <w:rPr>
                 <w:rFonts w:hint="cs"/>
                 <w:rtl/>
               </w:rPr>
-              <w:t>הודעת שליחת התראה</w:t>
-            </w:r>
-          </w:p>
-        </w:tc>
-        <w:tc>
-          <w:tcPr>
-            <w:tcW w:w="1599" w:type="dxa"/>
-          </w:tcPr>
-          <w:p>
-            <w:pPr>
-              <w:ind w:left="0" w:firstLine="0"/>
-              <w:rPr>
-                <w:rFonts w:hint="cs"/>
-                <w:rtl/>
-              </w:rPr>
-            </w:pPr>
-            <w:r>
-              <w:rPr>
-                <w:rFonts w:hint="cs"/>
-                <w:rtl/>
-              </w:rPr>
               <w:t>3.2</w:t>
             </w:r>
             <w:r>
@@ -15883,7 +16338,6 @@
             <w:pPr>
               <w:ind w:left="0" w:firstLine="0"/>
               <w:rPr>
-                <w:rFonts w:hint="cs"/>
                 <w:rtl/>
               </w:rPr>
             </w:pPr>
@@ -15984,7 +16438,7 @@
       </w:pPr>
       <w:r>
         <w:rPr>
-          <w:rStyle w:val="Heading1Char"/>
+          <w:rStyle w:val="10"/>
           <w:rFonts w:hint="cs"/>
           <w:rtl/>
         </w:rPr>
@@ -16016,7 +16470,7 @@
     </w:p>
     <w:tbl>
       <w:tblPr>
-        <w:tblStyle w:val="TableGrid0"/>
+        <w:tblStyle w:val="a6"/>
         <w:bidiVisual/>
         <w:tblW w:w="0" w:type="auto"/>
         <w:tblInd w:w="17" w:type="dxa"/>
@@ -16994,7 +17448,7 @@
     <w:lvl w:ilvl="0">
       <w:start w:val="1"/>
       <w:numFmt w:val="decimal"/>
-      <w:pStyle w:val="Heading1"/>
+      <w:pStyle w:val="1"/>
       <w:lvlText w:val="%1."/>
       <w:lvlJc w:val="left"/>
       <w:pPr>
@@ -17019,11 +17473,11 @@
     <w:lvl w:ilvl="1">
       <w:start w:val="1"/>
       <w:numFmt w:val="decimal"/>
-      <w:pStyle w:val="Heading2"/>
+      <w:pStyle w:val="2"/>
       <w:lvlText w:val="%1.%2."/>
       <w:lvlJc w:val="left"/>
       <w:pPr>
-        <w:ind w:left="425"/>
+        <w:ind w:left="709"/>
       </w:pPr>
       <w:rPr>
         <w:rFonts w:ascii="Times New Roman" w:eastAsia="Times New Roman" w:hAnsi="Times New Roman" w:cs="Times New Roman"/>
@@ -17427,7 +17881,7 @@
     <w:lvl w:ilvl="0" w:tplc="7C649374">
       <w:start w:val="1"/>
       <w:numFmt w:val="hebrew1"/>
-      <w:pStyle w:val="Heading3"/>
+      <w:pStyle w:val="3"/>
       <w:lvlText w:val="%1."/>
       <w:lvlJc w:val="left"/>
       <w:pPr>
@@ -18065,7 +18519,7 @@
     <w:lsdException w:name="Unresolved Mention" w:semiHidden="1" w:unhideWhenUsed="1"/>
     <w:lsdException w:name="Smart Link" w:semiHidden="1" w:unhideWhenUsed="1"/>
   </w:latentStyles>
-  <w:style w:type="paragraph" w:default="1" w:styleId="Normal">
+  <w:style w:type="paragraph" w:default="1" w:styleId="a">
     <w:name w:val="Normal"/>
     <w:qFormat/>
     <w:rsid w:val="00A33302"/>
@@ -18081,11 +18535,11 @@
       <w:szCs w:val="28"/>
     </w:rPr>
   </w:style>
-  <w:style w:type="paragraph" w:styleId="Heading1">
+  <w:style w:type="paragraph" w:styleId="1">
     <w:name w:val="heading 1"/>
-    <w:basedOn w:val="Normal"/>
-    <w:next w:val="Normal"/>
-    <w:link w:val="Heading1Char"/>
+    <w:basedOn w:val="a"/>
+    <w:next w:val="a"/>
+    <w:link w:val="10"/>
     <w:uiPriority w:val="9"/>
     <w:qFormat/>
     <w:rsid w:val="001F4C7D"/>
@@ -18103,11 +18557,11 @@
       <w:szCs w:val="26"/>
     </w:rPr>
   </w:style>
-  <w:style w:type="paragraph" w:styleId="Heading2">
+  <w:style w:type="paragraph" w:styleId="2">
     <w:name w:val="heading 2"/>
-    <w:basedOn w:val="Normal"/>
-    <w:next w:val="Normal"/>
-    <w:link w:val="Heading2Char"/>
+    <w:basedOn w:val="a"/>
+    <w:next w:val="a"/>
+    <w:link w:val="20"/>
     <w:uiPriority w:val="9"/>
     <w:unhideWhenUsed/>
     <w:qFormat/>
@@ -18125,11 +18579,11 @@
       <w:szCs w:val="26"/>
     </w:rPr>
   </w:style>
-  <w:style w:type="paragraph" w:styleId="Heading3">
+  <w:style w:type="paragraph" w:styleId="3">
     <w:name w:val="heading 3"/>
-    <w:basedOn w:val="Normal"/>
-    <w:next w:val="Normal"/>
-    <w:link w:val="Heading3Char"/>
+    <w:basedOn w:val="a"/>
+    <w:next w:val="a"/>
+    <w:link w:val="30"/>
     <w:uiPriority w:val="9"/>
     <w:unhideWhenUsed/>
     <w:qFormat/>
@@ -18148,12 +18602,13 @@
       <w:u w:val="single" w:color="000000"/>
     </w:rPr>
   </w:style>
-  <w:style w:type="character" w:default="1" w:styleId="DefaultParagraphFont">
+  <w:style w:type="character" w:default="1" w:styleId="a0">
     <w:name w:val="Default Paragraph Font"/>
     <w:uiPriority w:val="1"/>
+    <w:semiHidden/>
     <w:unhideWhenUsed/>
   </w:style>
-  <w:style w:type="table" w:default="1" w:styleId="TableNormal">
+  <w:style w:type="table" w:default="1" w:styleId="a1">
     <w:name w:val="Normal Table"/>
     <w:uiPriority w:val="99"/>
     <w:semiHidden/>
@@ -18168,7 +18623,7 @@
       </w:tblCellMar>
     </w:tblPr>
   </w:style>
-  <w:style w:type="numbering" w:default="1" w:styleId="NoList">
+  <w:style w:type="numbering" w:default="1" w:styleId="a2">
     <w:name w:val="No List"/>
     <w:uiPriority w:val="99"/>
     <w:semiHidden/>
@@ -18188,9 +18643,9 @@
       </w:tblCellMar>
     </w:tblPr>
   </w:style>
-  <w:style w:type="paragraph" w:styleId="ListParagraph">
+  <w:style w:type="paragraph" w:styleId="a3">
     <w:name w:val="List Paragraph"/>
-    <w:basedOn w:val="Normal"/>
+    <w:basedOn w:val="a"/>
     <w:uiPriority w:val="34"/>
     <w:qFormat/>
     <w:rsid w:val="00CC3D20"/>
@@ -18205,10 +18660,10 @@
       <w:sz w:val="22"/>
     </w:rPr>
   </w:style>
-  <w:style w:type="paragraph" w:styleId="Header">
+  <w:style w:type="paragraph" w:styleId="a4">
     <w:name w:val="header"/>
-    <w:basedOn w:val="Normal"/>
-    <w:link w:val="HeaderChar"/>
+    <w:basedOn w:val="a"/>
+    <w:link w:val="a5"/>
     <w:uiPriority w:val="99"/>
     <w:unhideWhenUsed/>
     <w:rsid w:val="00F25502"/>
@@ -18220,10 +18675,10 @@
       <w:spacing w:line="240" w:lineRule="auto"/>
     </w:pPr>
   </w:style>
-  <w:style w:type="character" w:customStyle="1" w:styleId="HeaderChar">
-    <w:name w:val="Header Char"/>
-    <w:basedOn w:val="DefaultParagraphFont"/>
-    <w:link w:val="Header"/>
+  <w:style w:type="character" w:customStyle="1" w:styleId="a5">
+    <w:name w:val="כותרת עליונה תו"/>
+    <w:basedOn w:val="a0"/>
+    <w:link w:val="a4"/>
     <w:uiPriority w:val="99"/>
     <w:rsid w:val="00F25502"/>
     <w:rPr>
@@ -18232,9 +18687,9 @@
       <w:sz w:val="26"/>
     </w:rPr>
   </w:style>
-  <w:style w:type="table" w:styleId="TableGrid0">
+  <w:style w:type="table" w:styleId="a6">
     <w:name w:val="Table Grid"/>
-    <w:basedOn w:val="TableNormal"/>
+    <w:basedOn w:val="a1"/>
     <w:uiPriority w:val="39"/>
     <w:rsid w:val="00E015AA"/>
     <w:pPr>
@@ -18253,7 +18708,7 @@
   </w:style>
   <w:style w:type="character" w:styleId="Hyperlink">
     <w:name w:val="Hyperlink"/>
-    <w:basedOn w:val="DefaultParagraphFont"/>
+    <w:basedOn w:val="a0"/>
     <w:uiPriority w:val="99"/>
     <w:unhideWhenUsed/>
     <w:rsid w:val="000D261B"/>
@@ -18262,10 +18717,10 @@
       <w:u w:val="single"/>
     </w:rPr>
   </w:style>
-  <w:style w:type="paragraph" w:styleId="BalloonText">
+  <w:style w:type="paragraph" w:styleId="a7">
     <w:name w:val="Balloon Text"/>
-    <w:basedOn w:val="Normal"/>
-    <w:link w:val="BalloonTextChar"/>
+    <w:basedOn w:val="a"/>
+    <w:link w:val="a8"/>
     <w:uiPriority w:val="99"/>
     <w:semiHidden/>
     <w:unhideWhenUsed/>
@@ -18279,10 +18734,10 @@
       <w:szCs w:val="16"/>
     </w:rPr>
   </w:style>
-  <w:style w:type="character" w:customStyle="1" w:styleId="BalloonTextChar">
-    <w:name w:val="Balloon Text Char"/>
-    <w:basedOn w:val="DefaultParagraphFont"/>
-    <w:link w:val="BalloonText"/>
+  <w:style w:type="character" w:customStyle="1" w:styleId="a8">
+    <w:name w:val="טקסט בלונים תו"/>
+    <w:basedOn w:val="a0"/>
+    <w:link w:val="a7"/>
     <w:uiPriority w:val="99"/>
     <w:semiHidden/>
     <w:rsid w:val="00F8613E"/>
@@ -18293,10 +18748,10 @@
       <w:szCs w:val="16"/>
     </w:rPr>
   </w:style>
-  <w:style w:type="paragraph" w:styleId="HTMLPreformatted">
+  <w:style w:type="paragraph" w:styleId="HTML">
     <w:name w:val="HTML Preformatted"/>
-    <w:basedOn w:val="Normal"/>
-    <w:link w:val="HTMLPreformattedChar"/>
+    <w:basedOn w:val="a"/>
+    <w:link w:val="HTML0"/>
     <w:uiPriority w:val="99"/>
     <w:semiHidden/>
     <w:unhideWhenUsed/>
@@ -18331,10 +18786,10 @@
       <w:szCs w:val="20"/>
     </w:rPr>
   </w:style>
-  <w:style w:type="character" w:customStyle="1" w:styleId="HTMLPreformattedChar">
-    <w:name w:val="HTML Preformatted Char"/>
-    <w:basedOn w:val="DefaultParagraphFont"/>
-    <w:link w:val="HTMLPreformatted"/>
+  <w:style w:type="character" w:customStyle="1" w:styleId="HTML0">
+    <w:name w:val="HTML מעוצב מראש תו"/>
+    <w:basedOn w:val="a0"/>
+    <w:link w:val="HTML"/>
     <w:uiPriority w:val="99"/>
     <w:semiHidden/>
     <w:rsid w:val="00F83B4F"/>
@@ -18344,10 +18799,10 @@
       <w:szCs w:val="20"/>
     </w:rPr>
   </w:style>
-  <w:style w:type="character" w:customStyle="1" w:styleId="Heading1Char">
-    <w:name w:val="Heading 1 Char"/>
-    <w:basedOn w:val="DefaultParagraphFont"/>
-    <w:link w:val="Heading1"/>
+  <w:style w:type="character" w:customStyle="1" w:styleId="10">
+    <w:name w:val="כותרת 1 תו"/>
+    <w:basedOn w:val="a0"/>
+    <w:link w:val="1"/>
     <w:uiPriority w:val="9"/>
     <w:rsid w:val="001F4C7D"/>
     <w:rPr>
@@ -18359,10 +18814,10 @@
       <w:szCs w:val="26"/>
     </w:rPr>
   </w:style>
-  <w:style w:type="character" w:customStyle="1" w:styleId="Heading2Char">
-    <w:name w:val="Heading 2 Char"/>
-    <w:basedOn w:val="DefaultParagraphFont"/>
-    <w:link w:val="Heading2"/>
+  <w:style w:type="character" w:customStyle="1" w:styleId="20">
+    <w:name w:val="כותרת 2 תו"/>
+    <w:basedOn w:val="a0"/>
+    <w:link w:val="2"/>
     <w:uiPriority w:val="9"/>
     <w:rsid w:val="001F4C7D"/>
     <w:rPr>
@@ -18372,10 +18827,10 @@
       <w:szCs w:val="26"/>
     </w:rPr>
   </w:style>
-  <w:style w:type="character" w:customStyle="1" w:styleId="Heading3Char">
-    <w:name w:val="Heading 3 Char"/>
-    <w:basedOn w:val="DefaultParagraphFont"/>
-    <w:link w:val="Heading3"/>
+  <w:style w:type="character" w:customStyle="1" w:styleId="30">
+    <w:name w:val="כותרת 3 תו"/>
+    <w:basedOn w:val="a0"/>
+    <w:link w:val="3"/>
     <w:uiPriority w:val="9"/>
     <w:rsid w:val="001F4C7D"/>
     <w:rPr>
@@ -18390,7 +18845,7 @@
   </w:style>
   <w:style w:type="paragraph" w:customStyle="1" w:styleId="fs-1p4">
     <w:name w:val="fs-1p4"/>
-    <w:basedOn w:val="Normal"/>
+    <w:basedOn w:val="a"/>
     <w:rsid w:val="00A3556A"/>
     <w:pPr>
       <w:bidi w:val="0"/>
@@ -18406,7 +18861,7 @@
   </w:style>
   <w:style w:type="character" w:styleId="FollowedHyperlink">
     <w:name w:val="FollowedHyperlink"/>
-    <w:basedOn w:val="DefaultParagraphFont"/>
+    <w:basedOn w:val="a0"/>
     <w:uiPriority w:val="99"/>
     <w:semiHidden/>
     <w:unhideWhenUsed/>
@@ -18416,9 +18871,9 @@
       <w:u w:val="single"/>
     </w:rPr>
   </w:style>
-  <w:style w:type="character" w:customStyle="1" w:styleId="1">
+  <w:style w:type="character" w:customStyle="1" w:styleId="11">
     <w:name w:val="אזכור לא מזוהה1"/>
-    <w:basedOn w:val="DefaultParagraphFont"/>
+    <w:basedOn w:val="a0"/>
     <w:uiPriority w:val="99"/>
     <w:semiHidden/>
     <w:unhideWhenUsed/>
@@ -18428,7 +18883,7 @@
       <w:shd w:val="clear" w:color="auto" w:fill="E1DFDD"/>
     </w:rPr>
   </w:style>
-  <w:style w:type="paragraph" w:styleId="NoSpacing">
+  <w:style w:type="paragraph" w:styleId="a9">
     <w:name w:val="No Spacing"/>
     <w:uiPriority w:val="1"/>
     <w:qFormat/>

</xml_diff>

<commit_message>
added ERD into word
</commit_message>
<xml_diff>
--- a/word file/קובץ תשובת המרצה לעבודה 24086.docx
+++ b/word file/קובץ תשובת המרצה לעבודה 24086.docx
@@ -5,7 +5,7 @@
     <w:p>
       <w:pPr>
         <w:rPr>
-          <w:rFonts w:cstheme="minorBidi" w:hint="cs"/>
+          <w:rFonts w:cstheme="minorBidi"/>
           <w:b/>
           <w:bCs/>
           <w:sz w:val="24"/>
@@ -1583,7 +1583,7 @@
     </w:p>
     <w:p>
       <w:pPr>
-        <w:pStyle w:val="1"/>
+        <w:pStyle w:val="Heading1"/>
         <w:rPr>
           <w:sz w:val="24"/>
           <w:szCs w:val="24"/>
@@ -1659,7 +1659,7 @@
     </w:p>
     <w:p>
       <w:pPr>
-        <w:pStyle w:val="1"/>
+        <w:pStyle w:val="Heading1"/>
         <w:rPr>
           <w:sz w:val="24"/>
           <w:szCs w:val="24"/>
@@ -1684,7 +1684,7 @@
     </w:p>
     <w:p>
       <w:pPr>
-        <w:pStyle w:val="2"/>
+        <w:pStyle w:val="Heading2"/>
         <w:rPr>
           <w:sz w:val="24"/>
           <w:szCs w:val="24"/>
@@ -1811,7 +1811,7 @@
     </w:p>
     <w:p>
       <w:pPr>
-        <w:pStyle w:val="2"/>
+        <w:pStyle w:val="Heading2"/>
         <w:rPr>
           <w:sz w:val="24"/>
           <w:szCs w:val="24"/>
@@ -2033,7 +2033,7 @@
     </w:p>
     <w:p>
       <w:pPr>
-        <w:pStyle w:val="1"/>
+        <w:pStyle w:val="Heading1"/>
         <w:rPr>
           <w:color w:val="32074F"/>
           <w:sz w:val="24"/>
@@ -2348,7 +2348,7 @@
     </w:p>
     <w:p>
       <w:pPr>
-        <w:pStyle w:val="1"/>
+        <w:pStyle w:val="Heading1"/>
         <w:rPr>
           <w:sz w:val="24"/>
           <w:szCs w:val="24"/>
@@ -2487,7 +2487,7 @@
     </w:p>
     <w:p>
       <w:pPr>
-        <w:pStyle w:val="1"/>
+        <w:pStyle w:val="Heading1"/>
         <w:rPr>
           <w:sz w:val="24"/>
           <w:szCs w:val="24"/>
@@ -2505,7 +2505,7 @@
     </w:p>
     <w:p>
       <w:pPr>
-        <w:pStyle w:val="2"/>
+        <w:pStyle w:val="Heading2"/>
         <w:rPr>
           <w:sz w:val="24"/>
           <w:szCs w:val="24"/>
@@ -2620,7 +2620,7 @@
     </w:p>
     <w:p>
       <w:pPr>
-        <w:pStyle w:val="2"/>
+        <w:pStyle w:val="Heading2"/>
         <w:rPr>
           <w:sz w:val="24"/>
           <w:szCs w:val="24"/>
@@ -2638,7 +2638,7 @@
     </w:p>
     <w:tbl>
       <w:tblPr>
-        <w:tblStyle w:val="a6"/>
+        <w:tblStyle w:val="TableGrid0"/>
         <w:tblpPr w:leftFromText="180" w:rightFromText="180" w:vertAnchor="text" w:tblpXSpec="center" w:tblpY="1"/>
         <w:tblOverlap w:val="never"/>
         <w:bidiVisual/>
@@ -3649,7 +3649,7 @@
     </w:p>
     <w:tbl>
       <w:tblPr>
-        <w:tblStyle w:val="a6"/>
+        <w:tblStyle w:val="TableGrid0"/>
         <w:tblpPr w:leftFromText="180" w:rightFromText="180" w:vertAnchor="text" w:tblpXSpec="center" w:tblpY="1"/>
         <w:tblOverlap w:val="never"/>
         <w:bidiVisual/>
@@ -5120,7 +5120,7 @@
     </w:p>
     <w:tbl>
       <w:tblPr>
-        <w:tblStyle w:val="a6"/>
+        <w:tblStyle w:val="TableGrid0"/>
         <w:tblpPr w:leftFromText="180" w:rightFromText="180" w:vertAnchor="text" w:tblpXSpec="center" w:tblpY="1"/>
         <w:tblOverlap w:val="never"/>
         <w:bidiVisual/>
@@ -5289,7 +5289,7 @@
           </w:p>
           <w:p>
             <w:pPr>
-              <w:pStyle w:val="a3"/>
+              <w:pStyle w:val="ListParagraph"/>
               <w:numPr>
                 <w:ilvl w:val="0"/>
                 <w:numId w:val="6"/>
@@ -5339,7 +5339,7 @@
           </w:p>
           <w:p>
             <w:pPr>
-              <w:pStyle w:val="a3"/>
+              <w:pStyle w:val="ListParagraph"/>
               <w:numPr>
                 <w:ilvl w:val="0"/>
                 <w:numId w:val="6"/>
@@ -5373,7 +5373,7 @@
           </w:p>
           <w:p>
             <w:pPr>
-              <w:pStyle w:val="a3"/>
+              <w:pStyle w:val="ListParagraph"/>
               <w:numPr>
                 <w:ilvl w:val="0"/>
                 <w:numId w:val="6"/>
@@ -5398,7 +5398,7 @@
           </w:p>
           <w:p>
             <w:pPr>
-              <w:pStyle w:val="a3"/>
+              <w:pStyle w:val="ListParagraph"/>
               <w:numPr>
                 <w:ilvl w:val="0"/>
                 <w:numId w:val="6"/>
@@ -5431,7 +5431,7 @@
           </w:p>
           <w:p>
             <w:pPr>
-              <w:pStyle w:val="a3"/>
+              <w:pStyle w:val="ListParagraph"/>
               <w:numPr>
                 <w:ilvl w:val="0"/>
                 <w:numId w:val="6"/>
@@ -5464,7 +5464,7 @@
           </w:p>
           <w:p>
             <w:pPr>
-              <w:pStyle w:val="a3"/>
+              <w:pStyle w:val="ListParagraph"/>
               <w:numPr>
                 <w:ilvl w:val="0"/>
                 <w:numId w:val="6"/>
@@ -5506,7 +5506,7 @@
           </w:p>
           <w:p>
             <w:pPr>
-              <w:pStyle w:val="a3"/>
+              <w:pStyle w:val="ListParagraph"/>
               <w:numPr>
                 <w:ilvl w:val="0"/>
                 <w:numId w:val="6"/>
@@ -5539,7 +5539,7 @@
           </w:p>
           <w:p>
             <w:pPr>
-              <w:pStyle w:val="a3"/>
+              <w:pStyle w:val="ListParagraph"/>
               <w:numPr>
                 <w:ilvl w:val="0"/>
                 <w:numId w:val="6"/>
@@ -5589,7 +5589,7 @@
           </w:p>
           <w:p>
             <w:pPr>
-              <w:pStyle w:val="a3"/>
+              <w:pStyle w:val="ListParagraph"/>
               <w:numPr>
                 <w:ilvl w:val="0"/>
                 <w:numId w:val="6"/>
@@ -5639,7 +5639,7 @@
           </w:p>
           <w:p>
             <w:pPr>
-              <w:pStyle w:val="a3"/>
+              <w:pStyle w:val="ListParagraph"/>
               <w:numPr>
                 <w:ilvl w:val="0"/>
                 <w:numId w:val="6"/>
@@ -5688,7 +5688,7 @@
           </w:p>
           <w:p>
             <w:pPr>
-              <w:pStyle w:val="a3"/>
+              <w:pStyle w:val="ListParagraph"/>
               <w:numPr>
                 <w:ilvl w:val="0"/>
                 <w:numId w:val="6"/>
@@ -5748,7 +5748,7 @@
           </w:p>
           <w:p>
             <w:pPr>
-              <w:pStyle w:val="a3"/>
+              <w:pStyle w:val="ListParagraph"/>
               <w:numPr>
                 <w:ilvl w:val="0"/>
                 <w:numId w:val="6"/>
@@ -5808,7 +5808,7 @@
           </w:p>
           <w:p>
             <w:pPr>
-              <w:pStyle w:val="a3"/>
+              <w:pStyle w:val="ListParagraph"/>
               <w:numPr>
                 <w:ilvl w:val="0"/>
                 <w:numId w:val="6"/>
@@ -5868,7 +5868,7 @@
           </w:p>
           <w:p>
             <w:pPr>
-              <w:pStyle w:val="a3"/>
+              <w:pStyle w:val="ListParagraph"/>
               <w:numPr>
                 <w:ilvl w:val="0"/>
                 <w:numId w:val="6"/>
@@ -5920,7 +5920,7 @@
           </w:p>
           <w:p>
             <w:pPr>
-              <w:pStyle w:val="a3"/>
+              <w:pStyle w:val="ListParagraph"/>
               <w:numPr>
                 <w:ilvl w:val="0"/>
                 <w:numId w:val="6"/>
@@ -5980,7 +5980,7 @@
           </w:p>
           <w:p>
             <w:pPr>
-              <w:pStyle w:val="a3"/>
+              <w:pStyle w:val="ListParagraph"/>
               <w:numPr>
                 <w:ilvl w:val="0"/>
                 <w:numId w:val="6"/>
@@ -6263,7 +6263,7 @@
           </w:p>
           <w:p>
             <w:pPr>
-              <w:pStyle w:val="a3"/>
+              <w:pStyle w:val="ListParagraph"/>
               <w:numPr>
                 <w:ilvl w:val="0"/>
                 <w:numId w:val="5"/>
@@ -6288,7 +6288,7 @@
           </w:p>
           <w:p>
             <w:pPr>
-              <w:pStyle w:val="a3"/>
+              <w:pStyle w:val="ListParagraph"/>
               <w:numPr>
                 <w:ilvl w:val="0"/>
                 <w:numId w:val="5"/>
@@ -6314,7 +6314,7 @@
           </w:p>
           <w:p>
             <w:pPr>
-              <w:pStyle w:val="a3"/>
+              <w:pStyle w:val="ListParagraph"/>
               <w:numPr>
                 <w:ilvl w:val="0"/>
                 <w:numId w:val="5"/>
@@ -6339,7 +6339,7 @@
           </w:p>
           <w:p>
             <w:pPr>
-              <w:pStyle w:val="a3"/>
+              <w:pStyle w:val="ListParagraph"/>
               <w:numPr>
                 <w:ilvl w:val="0"/>
                 <w:numId w:val="5"/>
@@ -7260,7 +7260,7 @@
     </w:p>
     <w:tbl>
       <w:tblPr>
-        <w:tblStyle w:val="a6"/>
+        <w:tblStyle w:val="TableGrid0"/>
         <w:tblpPr w:leftFromText="180" w:rightFromText="180" w:vertAnchor="text" w:tblpXSpec="center" w:tblpY="1"/>
         <w:tblOverlap w:val="never"/>
         <w:bidiVisual/>
@@ -7646,7 +7646,7 @@
           </w:p>
           <w:p>
             <w:pPr>
-              <w:pStyle w:val="a3"/>
+              <w:pStyle w:val="ListParagraph"/>
               <w:numPr>
                 <w:ilvl w:val="0"/>
                 <w:numId w:val="7"/>
@@ -7670,7 +7670,7 @@
           </w:p>
           <w:p>
             <w:pPr>
-              <w:pStyle w:val="a3"/>
+              <w:pStyle w:val="ListParagraph"/>
               <w:numPr>
                 <w:ilvl w:val="0"/>
                 <w:numId w:val="7"/>
@@ -7694,7 +7694,7 @@
           </w:p>
           <w:p>
             <w:pPr>
-              <w:pStyle w:val="a3"/>
+              <w:pStyle w:val="ListParagraph"/>
               <w:numPr>
                 <w:ilvl w:val="0"/>
                 <w:numId w:val="7"/>
@@ -7718,7 +7718,7 @@
           </w:p>
           <w:p>
             <w:pPr>
-              <w:pStyle w:val="a3"/>
+              <w:pStyle w:val="ListParagraph"/>
               <w:numPr>
                 <w:ilvl w:val="0"/>
                 <w:numId w:val="7"/>
@@ -7823,7 +7823,7 @@
     </w:p>
     <w:p>
       <w:pPr>
-        <w:pStyle w:val="1"/>
+        <w:pStyle w:val="Heading1"/>
         <w:rPr>
           <w:sz w:val="24"/>
           <w:szCs w:val="24"/>
@@ -7848,7 +7848,7 @@
     </w:p>
     <w:p>
       <w:pPr>
-        <w:pStyle w:val="1"/>
+        <w:pStyle w:val="Heading1"/>
         <w:rPr>
           <w:sz w:val="24"/>
           <w:szCs w:val="24"/>
@@ -7880,7 +7880,7 @@
     </w:p>
     <w:p>
       <w:pPr>
-        <w:pStyle w:val="2"/>
+        <w:pStyle w:val="Heading2"/>
         <w:rPr>
           <w:sz w:val="24"/>
           <w:szCs w:val="24"/>
@@ -7967,7 +7967,7 @@
     </w:p>
     <w:p>
       <w:pPr>
-        <w:pStyle w:val="2"/>
+        <w:pStyle w:val="Heading2"/>
         <w:rPr>
           <w:rtl/>
         </w:rPr>
@@ -8411,7 +8411,7 @@
     <w:p>
       <w:pPr>
         <w:rPr>
-          <w:rFonts w:cstheme="minorBidi" w:hint="cs"/>
+          <w:rFonts w:cstheme="minorBidi"/>
           <w:rtl/>
           <w:lang w:bidi="ar-SA"/>
         </w:rPr>
@@ -8419,7 +8419,7 @@
     </w:p>
     <w:p>
       <w:pPr>
-        <w:pStyle w:val="2"/>
+        <w:pStyle w:val="Heading2"/>
         <w:rPr>
           <w:sz w:val="24"/>
           <w:szCs w:val="24"/>
@@ -10314,7 +10314,7 @@
     </w:p>
     <w:p>
       <w:pPr>
-        <w:pStyle w:val="2"/>
+        <w:pStyle w:val="Heading2"/>
         <w:jc w:val="both"/>
         <w:rPr>
           <w:rtl/>
@@ -10345,7 +10345,6 @@
     <w:p>
       <w:pPr>
         <w:rPr>
-          <w:rFonts w:hint="cs"/>
           <w:rtl/>
         </w:rPr>
       </w:pPr>
@@ -10361,12 +10360,12 @@
     <w:p/>
     <w:p>
       <w:pPr>
-        <w:pStyle w:val="1"/>
-      </w:pPr>
-    </w:p>
-    <w:p>
-      <w:pPr>
-        <w:pStyle w:val="1"/>
+        <w:pStyle w:val="Heading1"/>
+      </w:pPr>
+    </w:p>
+    <w:p>
+      <w:pPr>
+        <w:pStyle w:val="Heading1"/>
       </w:pPr>
       <w:r>
         <w:rPr>
@@ -10385,8 +10384,27 @@
     </w:p>
     <w:p>
       <w:pPr>
-        <w:pStyle w:val="2"/>
-        <w:rPr>
+        <w:pStyle w:val="Heading2"/>
+        <w:rPr>
+          <w:rtl/>
+        </w:rPr>
+      </w:pPr>
+      <w:r>
+        <w:rPr>
+          <w:rFonts w:hint="cs"/>
+          <w:rtl/>
+        </w:rPr>
+        <w:t xml:space="preserve">נא פרט את מבני הנתונים. </w:t>
+      </w:r>
+    </w:p>
+    <w:p>
+      <w:pPr>
+        <w:spacing w:after="160"/>
+        <w:ind w:left="0" w:firstLine="0"/>
+        <w:rPr>
+          <w:b/>
+          <w:sz w:val="24"/>
+          <w:szCs w:val="24"/>
           <w:rtl/>
         </w:rPr>
       </w:pPr>
@@ -10400,18 +10418,10 @@
           <w:lang w:val="he-IL"/>
         </w:rPr>
         <w:drawing>
-          <wp:anchor distT="0" distB="0" distL="114300" distR="114300" simplePos="0" relativeHeight="251715584" behindDoc="0" locked="0" layoutInCell="1" allowOverlap="1" wp14:anchorId="36A91933" wp14:editId="60AB4148">
-            <wp:simplePos x="0" y="0"/>
-            <wp:positionH relativeFrom="column">
-              <wp:posOffset>-1270</wp:posOffset>
-            </wp:positionH>
-            <wp:positionV relativeFrom="paragraph">
-              <wp:posOffset>215900</wp:posOffset>
-            </wp:positionV>
-            <wp:extent cx="5906770" cy="3310255"/>
-            <wp:effectExtent l="0" t="0" r="0" b="4445"/>
-            <wp:wrapSquare wrapText="bothSides"/>
-            <wp:docPr id="1131716624" name="תמונה 2" descr="תמונה שמכילה צילום מסך, עיצוב&#10;&#10;תוכן בינה מלאכותית גנרטיבית עשוי להיות שגוי."/>
+          <wp:inline distT="0" distB="0" distL="0" distR="0" wp14:anchorId="0195BC1F" wp14:editId="1874795A">
+            <wp:extent cx="5906770" cy="4017010"/>
+            <wp:effectExtent l="0" t="0" r="0" b="2540"/>
+            <wp:docPr id="1935339782" name="Picture 1"/>
             <wp:cNvGraphicFramePr>
               <a:graphicFrameLocks xmlns:a="http://schemas.openxmlformats.org/drawingml/2006/main" noChangeAspect="1"/>
             </wp:cNvGraphicFramePr>
@@ -10419,7 +10429,7 @@
               <a:graphicData uri="http://schemas.openxmlformats.org/drawingml/2006/picture">
                 <pic:pic xmlns:pic="http://schemas.openxmlformats.org/drawingml/2006/picture">
                   <pic:nvPicPr>
-                    <pic:cNvPr id="1131716624" name="תמונה 2" descr="תמונה שמכילה צילום מסך, עיצוב&#10;&#10;תוכן בינה מלאכותית גנרטיבית עשוי להיות שגוי."/>
+                    <pic:cNvPr id="1935339782" name="Picture 1935339782"/>
                     <pic:cNvPicPr/>
                   </pic:nvPicPr>
                   <pic:blipFill>
@@ -10437,7 +10447,7 @@
                   <pic:spPr>
                     <a:xfrm>
                       <a:off x="0" y="0"/>
-                      <a:ext cx="5906770" cy="3310255"/>
+                      <a:ext cx="5906770" cy="4017010"/>
                     </a:xfrm>
                     <a:prstGeom prst="rect">
                       <a:avLst/>
@@ -10446,15 +10456,8 @@
                 </pic:pic>
               </a:graphicData>
             </a:graphic>
-          </wp:anchor>
+          </wp:inline>
         </w:drawing>
-      </w:r>
-      <w:r>
-        <w:rPr>
-          <w:rFonts w:hint="cs"/>
-          <w:rtl/>
-        </w:rPr>
-        <w:t xml:space="preserve">נא פרט את מבני הנתונים. </w:t>
       </w:r>
     </w:p>
     <w:p>
@@ -10474,13 +10477,31 @@
         <w:spacing w:after="160"/>
         <w:ind w:left="0" w:firstLine="0"/>
         <w:rPr>
+          <w:b/>
+          <w:sz w:val="24"/>
+          <w:szCs w:val="24"/>
+        </w:rPr>
+      </w:pPr>
+      <w:r>
+        <w:rPr>
           <w:rFonts w:hint="cs"/>
           <w:b/>
           <w:sz w:val="24"/>
           <w:szCs w:val="24"/>
-          <w:rtl/>
-        </w:rPr>
-      </w:pPr>
+          <w:highlight w:val="yellow"/>
+          <w:rtl/>
+        </w:rPr>
+        <w:t xml:space="preserve">נתתי שרטוט של ה </w:t>
+      </w:r>
+      <w:r>
+        <w:rPr>
+          <w:b/>
+          <w:sz w:val="24"/>
+          <w:szCs w:val="24"/>
+          <w:highlight w:val="yellow"/>
+        </w:rPr>
+        <w:t>ERD</w:t>
+      </w:r>
     </w:p>
     <w:p>
       <w:pPr>
@@ -10490,6 +10511,19 @@
           <w:b/>
           <w:sz w:val="24"/>
           <w:szCs w:val="24"/>
+          <w:rtl/>
+        </w:rPr>
+      </w:pPr>
+    </w:p>
+    <w:p>
+      <w:pPr>
+        <w:spacing w:after="160"/>
+        <w:ind w:left="0" w:firstLine="0"/>
+        <w:rPr>
+          <w:b/>
+          <w:sz w:val="24"/>
+          <w:szCs w:val="24"/>
+          <w:rtl/>
         </w:rPr>
       </w:pPr>
       <w:r>
@@ -10498,19 +10532,27 @@
           <w:b/>
           <w:sz w:val="24"/>
           <w:szCs w:val="24"/>
-          <w:highlight w:val="yellow"/>
-          <w:rtl/>
-        </w:rPr>
-        <w:t xml:space="preserve">נתתי שרטוט של ה </w:t>
+          <w:rtl/>
+        </w:rPr>
+        <w:t xml:space="preserve">יש להוריד את ה </w:t>
       </w:r>
       <w:r>
         <w:rPr>
           <w:b/>
           <w:sz w:val="24"/>
           <w:szCs w:val="24"/>
-          <w:highlight w:val="yellow"/>
-        </w:rPr>
-        <w:t>ERD</w:t>
+        </w:rPr>
+        <w:t>type</w:t>
+      </w:r>
+      <w:r>
+        <w:rPr>
+          <w:rFonts w:hint="cs"/>
+          <w:b/>
+          <w:sz w:val="24"/>
+          <w:szCs w:val="24"/>
+          <w:rtl/>
+        </w:rPr>
+        <w:t xml:space="preserve"> בכל טבלה.</w:t>
       </w:r>
     </w:p>
     <w:p>
@@ -10521,9 +10563,62 @@
           <w:b/>
           <w:sz w:val="24"/>
           <w:szCs w:val="24"/>
-          <w:rtl/>
-        </w:rPr>
-      </w:pPr>
+        </w:rPr>
+      </w:pPr>
+      <w:r>
+        <w:rPr>
+          <w:rFonts w:hint="cs"/>
+          <w:b/>
+          <w:sz w:val="24"/>
+          <w:szCs w:val="24"/>
+          <w:rtl/>
+        </w:rPr>
+        <w:t xml:space="preserve">יש להוריד </w:t>
+      </w:r>
+      <w:r>
+        <w:rPr>
+          <w:b/>
+          <w:sz w:val="24"/>
+          <w:szCs w:val="24"/>
+        </w:rPr>
+        <w:t>Quantity</w:t>
+      </w:r>
+      <w:r>
+        <w:rPr>
+          <w:rFonts w:hint="cs"/>
+          <w:b/>
+          <w:sz w:val="24"/>
+          <w:szCs w:val="24"/>
+          <w:rtl/>
+        </w:rPr>
+        <w:t xml:space="preserve"> ב </w:t>
+      </w:r>
+      <w:r>
+        <w:rPr>
+          <w:b/>
+          <w:sz w:val="24"/>
+          <w:szCs w:val="24"/>
+        </w:rPr>
+        <w:t xml:space="preserve"> meal</w:t>
+      </w:r>
+      <w:r>
+        <w:rPr>
+          <w:rFonts w:hint="cs"/>
+          <w:b/>
+          <w:sz w:val="24"/>
+          <w:szCs w:val="24"/>
+          <w:rtl/>
+        </w:rPr>
+        <w:t xml:space="preserve"> ולהוסיף ב </w:t>
+      </w:r>
+      <w:r>
+        <w:rPr>
+          <w:b/>
+          <w:sz w:val="24"/>
+          <w:szCs w:val="24"/>
+        </w:rPr>
+        <w:t>order</w:t>
+      </w:r>
     </w:p>
     <w:p>
       <w:pPr>
@@ -10536,34 +10631,6 @@
           <w:rtl/>
         </w:rPr>
       </w:pPr>
-      <w:r>
-        <w:rPr>
-          <w:rFonts w:hint="cs"/>
-          <w:b/>
-          <w:sz w:val="24"/>
-          <w:szCs w:val="24"/>
-          <w:rtl/>
-        </w:rPr>
-        <w:t xml:space="preserve">יש להוריד את ה </w:t>
-      </w:r>
-      <w:r>
-        <w:rPr>
-          <w:b/>
-          <w:sz w:val="24"/>
-          <w:szCs w:val="24"/>
-        </w:rPr>
-        <w:t>type</w:t>
-      </w:r>
-      <w:r>
-        <w:rPr>
-          <w:rFonts w:hint="cs"/>
-          <w:b/>
-          <w:sz w:val="24"/>
-          <w:szCs w:val="24"/>
-          <w:rtl/>
-        </w:rPr>
-        <w:t xml:space="preserve"> בכל טבלה.</w:t>
-      </w:r>
     </w:p>
     <w:p>
       <w:pPr>
@@ -10573,62 +10640,9 @@
           <w:b/>
           <w:sz w:val="24"/>
           <w:szCs w:val="24"/>
-        </w:rPr>
-      </w:pPr>
-      <w:r>
-        <w:rPr>
-          <w:rFonts w:hint="cs"/>
-          <w:b/>
-          <w:sz w:val="24"/>
-          <w:szCs w:val="24"/>
-          <w:rtl/>
-        </w:rPr>
-        <w:t xml:space="preserve">יש להוריד </w:t>
-      </w:r>
-      <w:r>
-        <w:rPr>
-          <w:b/>
-          <w:sz w:val="24"/>
-          <w:szCs w:val="24"/>
-        </w:rPr>
-        <w:t>Quantity</w:t>
-      </w:r>
-      <w:r>
-        <w:rPr>
-          <w:rFonts w:hint="cs"/>
-          <w:b/>
-          <w:sz w:val="24"/>
-          <w:szCs w:val="24"/>
-          <w:rtl/>
-        </w:rPr>
-        <w:t xml:space="preserve"> ב </w:t>
-      </w:r>
-      <w:r>
-        <w:rPr>
-          <w:b/>
-          <w:sz w:val="24"/>
-          <w:szCs w:val="24"/>
-        </w:rPr>
-        <w:t xml:space="preserve"> meal</w:t>
-      </w:r>
-      <w:r>
-        <w:rPr>
-          <w:rFonts w:hint="cs"/>
-          <w:b/>
-          <w:sz w:val="24"/>
-          <w:szCs w:val="24"/>
-          <w:rtl/>
-        </w:rPr>
-        <w:t xml:space="preserve"> ולהוסיף ב </w:t>
-      </w:r>
-      <w:r>
-        <w:rPr>
-          <w:b/>
-          <w:sz w:val="24"/>
-          <w:szCs w:val="24"/>
-        </w:rPr>
-        <w:t>order</w:t>
-      </w:r>
+          <w:rtl/>
+        </w:rPr>
+      </w:pPr>
     </w:p>
     <w:p>
       <w:pPr>
@@ -10659,7 +10673,6 @@
         <w:spacing w:after="160"/>
         <w:ind w:left="0" w:firstLine="0"/>
         <w:rPr>
-          <w:rFonts w:hint="cs"/>
           <w:b/>
           <w:sz w:val="24"/>
           <w:szCs w:val="24"/>
@@ -10669,33 +10682,8 @@
     </w:p>
     <w:p>
       <w:pPr>
-        <w:spacing w:after="160"/>
-        <w:ind w:left="0" w:firstLine="0"/>
-        <w:rPr>
-          <w:b/>
-          <w:sz w:val="24"/>
-          <w:szCs w:val="24"/>
-          <w:rtl/>
-        </w:rPr>
-      </w:pPr>
-    </w:p>
-    <w:p>
-      <w:pPr>
-        <w:spacing w:after="160"/>
-        <w:ind w:left="0" w:firstLine="0"/>
-        <w:rPr>
-          <w:b/>
-          <w:sz w:val="24"/>
-          <w:szCs w:val="24"/>
-          <w:rtl/>
-        </w:rPr>
-      </w:pPr>
-    </w:p>
-    <w:p>
-      <w:pPr>
-        <w:pStyle w:val="2"/>
-        <w:rPr>
-          <w:rFonts w:hint="cs"/>
+        <w:pStyle w:val="Heading2"/>
+        <w:rPr>
           <w:sz w:val="24"/>
           <w:szCs w:val="24"/>
           <w:rtl/>
@@ -10827,7 +10815,7 @@
     </w:p>
     <w:p>
       <w:pPr>
-        <w:pStyle w:val="1"/>
+        <w:pStyle w:val="Heading1"/>
         <w:rPr>
           <w:sz w:val="24"/>
           <w:szCs w:val="24"/>
@@ -10845,7 +10833,7 @@
     </w:p>
     <w:p>
       <w:pPr>
-        <w:pStyle w:val="2"/>
+        <w:pStyle w:val="Heading2"/>
         <w:rPr>
           <w:rtl/>
         </w:rPr>
@@ -11161,7 +11149,7 @@
     </w:p>
     <w:p>
       <w:pPr>
-        <w:pStyle w:val="2"/>
+        <w:pStyle w:val="Heading2"/>
         <w:rPr>
           <w:szCs w:val="28"/>
           <w:rtl/>
@@ -11319,7 +11307,7 @@
     </w:p>
     <w:p>
       <w:pPr>
-        <w:pStyle w:val="2"/>
+        <w:pStyle w:val="Heading2"/>
         <w:rPr>
           <w:lang w:bidi="ar-SA"/>
         </w:rPr>
@@ -11327,7 +11315,7 @@
     </w:p>
     <w:p>
       <w:pPr>
-        <w:pStyle w:val="2"/>
+        <w:pStyle w:val="Heading2"/>
         <w:numPr>
           <w:ilvl w:val="0"/>
           <w:numId w:val="0"/>
@@ -11394,7 +11382,7 @@
     </w:p>
     <w:p>
       <w:pPr>
-        <w:pStyle w:val="2"/>
+        <w:pStyle w:val="Heading2"/>
         <w:numPr>
           <w:ilvl w:val="0"/>
           <w:numId w:val="0"/>
@@ -11661,7 +11649,7 @@
     </w:p>
     <w:tbl>
       <w:tblPr>
-        <w:tblStyle w:val="a6"/>
+        <w:tblStyle w:val="TableGrid0"/>
         <w:bidiVisual/>
         <w:tblW w:w="0" w:type="auto"/>
         <w:tblInd w:w="17" w:type="dxa"/>
@@ -11990,7 +11978,7 @@
     </w:p>
     <w:tbl>
       <w:tblPr>
-        <w:tblStyle w:val="a6"/>
+        <w:tblStyle w:val="TableGrid0"/>
         <w:bidiVisual/>
         <w:tblW w:w="0" w:type="auto"/>
         <w:tblInd w:w="17" w:type="dxa"/>
@@ -12590,7 +12578,7 @@
     </w:p>
     <w:tbl>
       <w:tblPr>
-        <w:tblStyle w:val="a6"/>
+        <w:tblStyle w:val="TableGrid0"/>
         <w:bidiVisual/>
         <w:tblW w:w="0" w:type="auto"/>
         <w:tblInd w:w="17" w:type="dxa"/>
@@ -13033,7 +13021,7 @@
     </w:p>
     <w:tbl>
       <w:tblPr>
-        <w:tblStyle w:val="a6"/>
+        <w:tblStyle w:val="TableGrid0"/>
         <w:bidiVisual/>
         <w:tblW w:w="0" w:type="auto"/>
         <w:tblInd w:w="17" w:type="dxa"/>
@@ -16438,7 +16426,7 @@
       </w:pPr>
       <w:r>
         <w:rPr>
-          <w:rStyle w:val="10"/>
+          <w:rStyle w:val="Heading1Char"/>
           <w:rFonts w:hint="cs"/>
           <w:rtl/>
         </w:rPr>
@@ -16470,7 +16458,7 @@
     </w:p>
     <w:tbl>
       <w:tblPr>
-        <w:tblStyle w:val="a6"/>
+        <w:tblStyle w:val="TableGrid0"/>
         <w:bidiVisual/>
         <w:tblW w:w="0" w:type="auto"/>
         <w:tblInd w:w="17" w:type="dxa"/>
@@ -17448,7 +17436,7 @@
     <w:lvl w:ilvl="0">
       <w:start w:val="1"/>
       <w:numFmt w:val="decimal"/>
-      <w:pStyle w:val="1"/>
+      <w:pStyle w:val="Heading1"/>
       <w:lvlText w:val="%1."/>
       <w:lvlJc w:val="left"/>
       <w:pPr>
@@ -17473,7 +17461,7 @@
     <w:lvl w:ilvl="1">
       <w:start w:val="1"/>
       <w:numFmt w:val="decimal"/>
-      <w:pStyle w:val="2"/>
+      <w:pStyle w:val="Heading2"/>
       <w:lvlText w:val="%1.%2."/>
       <w:lvlJc w:val="left"/>
       <w:pPr>
@@ -17881,7 +17869,7 @@
     <w:lvl w:ilvl="0" w:tplc="7C649374">
       <w:start w:val="1"/>
       <w:numFmt w:val="hebrew1"/>
-      <w:pStyle w:val="3"/>
+      <w:pStyle w:val="Heading3"/>
       <w:lvlText w:val="%1."/>
       <w:lvlJc w:val="left"/>
       <w:pPr>
@@ -18519,7 +18507,7 @@
     <w:lsdException w:name="Unresolved Mention" w:semiHidden="1" w:unhideWhenUsed="1"/>
     <w:lsdException w:name="Smart Link" w:semiHidden="1" w:unhideWhenUsed="1"/>
   </w:latentStyles>
-  <w:style w:type="paragraph" w:default="1" w:styleId="a">
+  <w:style w:type="paragraph" w:default="1" w:styleId="Normal">
     <w:name w:val="Normal"/>
     <w:qFormat/>
     <w:rsid w:val="00A33302"/>
@@ -18535,11 +18523,11 @@
       <w:szCs w:val="28"/>
     </w:rPr>
   </w:style>
-  <w:style w:type="paragraph" w:styleId="1">
+  <w:style w:type="paragraph" w:styleId="Heading1">
     <w:name w:val="heading 1"/>
-    <w:basedOn w:val="a"/>
-    <w:next w:val="a"/>
-    <w:link w:val="10"/>
+    <w:basedOn w:val="Normal"/>
+    <w:next w:val="Normal"/>
+    <w:link w:val="Heading1Char"/>
     <w:uiPriority w:val="9"/>
     <w:qFormat/>
     <w:rsid w:val="001F4C7D"/>
@@ -18557,11 +18545,11 @@
       <w:szCs w:val="26"/>
     </w:rPr>
   </w:style>
-  <w:style w:type="paragraph" w:styleId="2">
+  <w:style w:type="paragraph" w:styleId="Heading2">
     <w:name w:val="heading 2"/>
-    <w:basedOn w:val="a"/>
-    <w:next w:val="a"/>
-    <w:link w:val="20"/>
+    <w:basedOn w:val="Normal"/>
+    <w:next w:val="Normal"/>
+    <w:link w:val="Heading2Char"/>
     <w:uiPriority w:val="9"/>
     <w:unhideWhenUsed/>
     <w:qFormat/>
@@ -18579,11 +18567,11 @@
       <w:szCs w:val="26"/>
     </w:rPr>
   </w:style>
-  <w:style w:type="paragraph" w:styleId="3">
+  <w:style w:type="paragraph" w:styleId="Heading3">
     <w:name w:val="heading 3"/>
-    <w:basedOn w:val="a"/>
-    <w:next w:val="a"/>
-    <w:link w:val="30"/>
+    <w:basedOn w:val="Normal"/>
+    <w:next w:val="Normal"/>
+    <w:link w:val="Heading3Char"/>
     <w:uiPriority w:val="9"/>
     <w:unhideWhenUsed/>
     <w:qFormat/>
@@ -18602,13 +18590,13 @@
       <w:u w:val="single" w:color="000000"/>
     </w:rPr>
   </w:style>
-  <w:style w:type="character" w:default="1" w:styleId="a0">
+  <w:style w:type="character" w:default="1" w:styleId="DefaultParagraphFont">
     <w:name w:val="Default Paragraph Font"/>
     <w:uiPriority w:val="1"/>
     <w:semiHidden/>
     <w:unhideWhenUsed/>
   </w:style>
-  <w:style w:type="table" w:default="1" w:styleId="a1">
+  <w:style w:type="table" w:default="1" w:styleId="TableNormal">
     <w:name w:val="Normal Table"/>
     <w:uiPriority w:val="99"/>
     <w:semiHidden/>
@@ -18623,7 +18611,7 @@
       </w:tblCellMar>
     </w:tblPr>
   </w:style>
-  <w:style w:type="numbering" w:default="1" w:styleId="a2">
+  <w:style w:type="numbering" w:default="1" w:styleId="NoList">
     <w:name w:val="No List"/>
     <w:uiPriority w:val="99"/>
     <w:semiHidden/>
@@ -18643,9 +18631,9 @@
       </w:tblCellMar>
     </w:tblPr>
   </w:style>
-  <w:style w:type="paragraph" w:styleId="a3">
+  <w:style w:type="paragraph" w:styleId="ListParagraph">
     <w:name w:val="List Paragraph"/>
-    <w:basedOn w:val="a"/>
+    <w:basedOn w:val="Normal"/>
     <w:uiPriority w:val="34"/>
     <w:qFormat/>
     <w:rsid w:val="00CC3D20"/>
@@ -18660,10 +18648,10 @@
       <w:sz w:val="22"/>
     </w:rPr>
   </w:style>
-  <w:style w:type="paragraph" w:styleId="a4">
+  <w:style w:type="paragraph" w:styleId="Header">
     <w:name w:val="header"/>
-    <w:basedOn w:val="a"/>
-    <w:link w:val="a5"/>
+    <w:basedOn w:val="Normal"/>
+    <w:link w:val="HeaderChar"/>
     <w:uiPriority w:val="99"/>
     <w:unhideWhenUsed/>
     <w:rsid w:val="00F25502"/>
@@ -18675,10 +18663,10 @@
       <w:spacing w:line="240" w:lineRule="auto"/>
     </w:pPr>
   </w:style>
-  <w:style w:type="character" w:customStyle="1" w:styleId="a5">
-    <w:name w:val="כותרת עליונה תו"/>
-    <w:basedOn w:val="a0"/>
-    <w:link w:val="a4"/>
+  <w:style w:type="character" w:customStyle="1" w:styleId="HeaderChar">
+    <w:name w:val="Header Char"/>
+    <w:basedOn w:val="DefaultParagraphFont"/>
+    <w:link w:val="Header"/>
     <w:uiPriority w:val="99"/>
     <w:rsid w:val="00F25502"/>
     <w:rPr>
@@ -18687,9 +18675,9 @@
       <w:sz w:val="26"/>
     </w:rPr>
   </w:style>
-  <w:style w:type="table" w:styleId="a6">
+  <w:style w:type="table" w:styleId="TableGrid0">
     <w:name w:val="Table Grid"/>
-    <w:basedOn w:val="a1"/>
+    <w:basedOn w:val="TableNormal"/>
     <w:uiPriority w:val="39"/>
     <w:rsid w:val="00E015AA"/>
     <w:pPr>
@@ -18708,7 +18696,7 @@
   </w:style>
   <w:style w:type="character" w:styleId="Hyperlink">
     <w:name w:val="Hyperlink"/>
-    <w:basedOn w:val="a0"/>
+    <w:basedOn w:val="DefaultParagraphFont"/>
     <w:uiPriority w:val="99"/>
     <w:unhideWhenUsed/>
     <w:rsid w:val="000D261B"/>
@@ -18717,10 +18705,10 @@
       <w:u w:val="single"/>
     </w:rPr>
   </w:style>
-  <w:style w:type="paragraph" w:styleId="a7">
+  <w:style w:type="paragraph" w:styleId="BalloonText">
     <w:name w:val="Balloon Text"/>
-    <w:basedOn w:val="a"/>
-    <w:link w:val="a8"/>
+    <w:basedOn w:val="Normal"/>
+    <w:link w:val="BalloonTextChar"/>
     <w:uiPriority w:val="99"/>
     <w:semiHidden/>
     <w:unhideWhenUsed/>
@@ -18734,10 +18722,10 @@
       <w:szCs w:val="16"/>
     </w:rPr>
   </w:style>
-  <w:style w:type="character" w:customStyle="1" w:styleId="a8">
-    <w:name w:val="טקסט בלונים תו"/>
-    <w:basedOn w:val="a0"/>
-    <w:link w:val="a7"/>
+  <w:style w:type="character" w:customStyle="1" w:styleId="BalloonTextChar">
+    <w:name w:val="Balloon Text Char"/>
+    <w:basedOn w:val="DefaultParagraphFont"/>
+    <w:link w:val="BalloonText"/>
     <w:uiPriority w:val="99"/>
     <w:semiHidden/>
     <w:rsid w:val="00F8613E"/>
@@ -18748,10 +18736,10 @@
       <w:szCs w:val="16"/>
     </w:rPr>
   </w:style>
-  <w:style w:type="paragraph" w:styleId="HTML">
+  <w:style w:type="paragraph" w:styleId="HTMLPreformatted">
     <w:name w:val="HTML Preformatted"/>
-    <w:basedOn w:val="a"/>
-    <w:link w:val="HTML0"/>
+    <w:basedOn w:val="Normal"/>
+    <w:link w:val="HTMLPreformattedChar"/>
     <w:uiPriority w:val="99"/>
     <w:semiHidden/>
     <w:unhideWhenUsed/>
@@ -18786,10 +18774,10 @@
       <w:szCs w:val="20"/>
     </w:rPr>
   </w:style>
-  <w:style w:type="character" w:customStyle="1" w:styleId="HTML0">
-    <w:name w:val="HTML מעוצב מראש תו"/>
-    <w:basedOn w:val="a0"/>
-    <w:link w:val="HTML"/>
+  <w:style w:type="character" w:customStyle="1" w:styleId="HTMLPreformattedChar">
+    <w:name w:val="HTML Preformatted Char"/>
+    <w:basedOn w:val="DefaultParagraphFont"/>
+    <w:link w:val="HTMLPreformatted"/>
     <w:uiPriority w:val="99"/>
     <w:semiHidden/>
     <w:rsid w:val="00F83B4F"/>
@@ -18799,10 +18787,10 @@
       <w:szCs w:val="20"/>
     </w:rPr>
   </w:style>
-  <w:style w:type="character" w:customStyle="1" w:styleId="10">
-    <w:name w:val="כותרת 1 תו"/>
-    <w:basedOn w:val="a0"/>
-    <w:link w:val="1"/>
+  <w:style w:type="character" w:customStyle="1" w:styleId="Heading1Char">
+    <w:name w:val="Heading 1 Char"/>
+    <w:basedOn w:val="DefaultParagraphFont"/>
+    <w:link w:val="Heading1"/>
     <w:uiPriority w:val="9"/>
     <w:rsid w:val="001F4C7D"/>
     <w:rPr>
@@ -18814,10 +18802,10 @@
       <w:szCs w:val="26"/>
     </w:rPr>
   </w:style>
-  <w:style w:type="character" w:customStyle="1" w:styleId="20">
-    <w:name w:val="כותרת 2 תו"/>
-    <w:basedOn w:val="a0"/>
-    <w:link w:val="2"/>
+  <w:style w:type="character" w:customStyle="1" w:styleId="Heading2Char">
+    <w:name w:val="Heading 2 Char"/>
+    <w:basedOn w:val="DefaultParagraphFont"/>
+    <w:link w:val="Heading2"/>
     <w:uiPriority w:val="9"/>
     <w:rsid w:val="001F4C7D"/>
     <w:rPr>
@@ -18827,10 +18815,10 @@
       <w:szCs w:val="26"/>
     </w:rPr>
   </w:style>
-  <w:style w:type="character" w:customStyle="1" w:styleId="30">
-    <w:name w:val="כותרת 3 תו"/>
-    <w:basedOn w:val="a0"/>
-    <w:link w:val="3"/>
+  <w:style w:type="character" w:customStyle="1" w:styleId="Heading3Char">
+    <w:name w:val="Heading 3 Char"/>
+    <w:basedOn w:val="DefaultParagraphFont"/>
+    <w:link w:val="Heading3"/>
     <w:uiPriority w:val="9"/>
     <w:rsid w:val="001F4C7D"/>
     <w:rPr>
@@ -18845,7 +18833,7 @@
   </w:style>
   <w:style w:type="paragraph" w:customStyle="1" w:styleId="fs-1p4">
     <w:name w:val="fs-1p4"/>
-    <w:basedOn w:val="a"/>
+    <w:basedOn w:val="Normal"/>
     <w:rsid w:val="00A3556A"/>
     <w:pPr>
       <w:bidi w:val="0"/>
@@ -18861,7 +18849,7 @@
   </w:style>
   <w:style w:type="character" w:styleId="FollowedHyperlink">
     <w:name w:val="FollowedHyperlink"/>
-    <w:basedOn w:val="a0"/>
+    <w:basedOn w:val="DefaultParagraphFont"/>
     <w:uiPriority w:val="99"/>
     <w:semiHidden/>
     <w:unhideWhenUsed/>
@@ -18871,9 +18859,9 @@
       <w:u w:val="single"/>
     </w:rPr>
   </w:style>
-  <w:style w:type="character" w:customStyle="1" w:styleId="11">
+  <w:style w:type="character" w:customStyle="1" w:styleId="1">
     <w:name w:val="אזכור לא מזוהה1"/>
-    <w:basedOn w:val="a0"/>
+    <w:basedOn w:val="DefaultParagraphFont"/>
     <w:uiPriority w:val="99"/>
     <w:semiHidden/>
     <w:unhideWhenUsed/>
@@ -18883,7 +18871,7 @@
       <w:shd w:val="clear" w:color="auto" w:fill="E1DFDD"/>
     </w:rPr>
   </w:style>
-  <w:style w:type="paragraph" w:styleId="a9">
+  <w:style w:type="paragraph" w:styleId="NoSpacing">
     <w:name w:val="No Spacing"/>
     <w:uiPriority w:val="1"/>
     <w:qFormat/>

</xml_diff>